<commit_message>
Code inspection almost done
</commit_message>
<xml_diff>
--- a/OtherStuff/Code Inspection.docx
+++ b/OtherStuff/Code Inspection.docx
@@ -166,7 +166,25 @@
                                     <w:szCs w:val="28"/>
                                     <w:lang w:val="it-IT"/>
                                   </w:rPr>
-                                  <w:t xml:space="preserve">Alessandro Pozzi (mat. </w:t>
+                                  <w:t>Alessandro Pozzi (</w:t>
+                                </w:r>
+                                <w:proofErr w:type="spellStart"/>
+                                <w:r>
+                                  <w:rPr>
+                                    <w:sz w:val="28"/>
+                                    <w:szCs w:val="28"/>
+                                    <w:lang w:val="it-IT"/>
+                                  </w:rPr>
+                                  <w:t>mat</w:t>
+                                </w:r>
+                                <w:proofErr w:type="spellEnd"/>
+                                <w:r>
+                                  <w:rPr>
+                                    <w:sz w:val="28"/>
+                                    <w:szCs w:val="28"/>
+                                    <w:lang w:val="it-IT"/>
+                                  </w:rPr>
+                                  <w:t xml:space="preserve">. </w:t>
                                 </w:r>
                                 <w:r>
                                   <w:rPr>
@@ -184,7 +202,25 @@
                                     <w:szCs w:val="28"/>
                                     <w:lang w:val="it-IT"/>
                                   </w:rPr>
-                                  <w:t xml:space="preserve">), Marco Romani (mat. </w:t>
+                                  <w:t>), Marco Romani (</w:t>
+                                </w:r>
+                                <w:proofErr w:type="spellStart"/>
+                                <w:r>
+                                  <w:rPr>
+                                    <w:sz w:val="28"/>
+                                    <w:szCs w:val="28"/>
+                                    <w:lang w:val="it-IT"/>
+                                  </w:rPr>
+                                  <w:t>mat</w:t>
+                                </w:r>
+                                <w:proofErr w:type="spellEnd"/>
+                                <w:r>
+                                  <w:rPr>
+                                    <w:sz w:val="28"/>
+                                    <w:szCs w:val="28"/>
+                                    <w:lang w:val="it-IT"/>
+                                  </w:rPr>
+                                  <w:t xml:space="preserve">. </w:t>
                                 </w:r>
                                 <w:r>
                                   <w:rPr>
@@ -589,10 +625,12 @@
           <w:r>
             <w:br w:type="page"/>
           </w:r>
+          <w:proofErr w:type="gramStart"/>
           <w:r>
             <w:lastRenderedPageBreak/>
             <w:t>l</w:t>
           </w:r>
+          <w:proofErr w:type="gramEnd"/>
         </w:p>
       </w:sdtContent>
     </w:sdt>
@@ -1552,24 +1590,103 @@
           <w:lang w:val="en-US"/>
         </w:rPr>
       </w:pPr>
+      <w:proofErr w:type="spellStart"/>
       <w:r>
         <w:rPr>
           <w:i/>
           <w:lang w:val="en-US"/>
         </w:rPr>
-        <w:t xml:space="preserve">InterceptorManager </w:t>
-      </w:r>
-      <w:r>
-        <w:rPr>
-          <w:lang w:val="en-US"/>
-        </w:rPr>
-        <w:t>(appserver/ejb/ejb-</w:t>
-      </w:r>
-      <w:r>
-        <w:rPr>
-          <w:lang w:val="en-US"/>
-        </w:rPr>
-        <w:t>container/src/main/java/com/sun/ejb/</w:t>
+        <w:t>InterceptorManager</w:t>
+      </w:r>
+      <w:proofErr w:type="spellEnd"/>
+      <w:r>
+        <w:rPr>
+          <w:i/>
+          <w:lang w:val="en-US"/>
+        </w:rPr>
+        <w:t xml:space="preserve"> </w:t>
+      </w:r>
+      <w:r>
+        <w:rPr>
+          <w:lang w:val="en-US"/>
+        </w:rPr>
+        <w:t>(</w:t>
+      </w:r>
+      <w:proofErr w:type="spellStart"/>
+      <w:r>
+        <w:rPr>
+          <w:lang w:val="en-US"/>
+        </w:rPr>
+        <w:t>appserver</w:t>
+      </w:r>
+      <w:proofErr w:type="spellEnd"/>
+      <w:r>
+        <w:rPr>
+          <w:lang w:val="en-US"/>
+        </w:rPr>
+        <w:t>/</w:t>
+      </w:r>
+      <w:proofErr w:type="spellStart"/>
+      <w:r>
+        <w:rPr>
+          <w:lang w:val="en-US"/>
+        </w:rPr>
+        <w:t>ejb</w:t>
+      </w:r>
+      <w:proofErr w:type="spellEnd"/>
+      <w:r>
+        <w:rPr>
+          <w:lang w:val="en-US"/>
+        </w:rPr>
+        <w:t>/</w:t>
+      </w:r>
+      <w:proofErr w:type="spellStart"/>
+      <w:r>
+        <w:rPr>
+          <w:lang w:val="en-US"/>
+        </w:rPr>
+        <w:t>ejb</w:t>
+      </w:r>
+      <w:proofErr w:type="spellEnd"/>
+      <w:r>
+        <w:rPr>
+          <w:lang w:val="en-US"/>
+        </w:rPr>
+        <w:t>-</w:t>
+      </w:r>
+      <w:r>
+        <w:rPr>
+          <w:lang w:val="en-US"/>
+        </w:rPr>
+        <w:t>container/</w:t>
+      </w:r>
+      <w:proofErr w:type="spellStart"/>
+      <w:r>
+        <w:rPr>
+          <w:lang w:val="en-US"/>
+        </w:rPr>
+        <w:t>src</w:t>
+      </w:r>
+      <w:proofErr w:type="spellEnd"/>
+      <w:r>
+        <w:rPr>
+          <w:lang w:val="en-US"/>
+        </w:rPr>
+        <w:t>/main/java/com/sun/</w:t>
+      </w:r>
+      <w:proofErr w:type="spellStart"/>
+      <w:r>
+        <w:rPr>
+          <w:lang w:val="en-US"/>
+        </w:rPr>
+        <w:t>ejb</w:t>
+      </w:r>
+      <w:proofErr w:type="spellEnd"/>
+      <w:r>
+        <w:rPr>
+          <w:lang w:val="en-US"/>
+        </w:rPr>
+        <w:t>/</w:t>
       </w:r>
       <w:r>
         <w:rPr>
@@ -1618,7 +1735,35 @@
         <w:rPr>
           <w:lang w:val="en-US"/>
         </w:rPr>
-        <w:t>These classes are defined in the same file of the InterceptorManager’s class.</w:t>
+        <w:t xml:space="preserve">These classes </w:t>
+      </w:r>
+      <w:proofErr w:type="gramStart"/>
+      <w:r>
+        <w:rPr>
+          <w:lang w:val="en-US"/>
+        </w:rPr>
+        <w:t>are defined</w:t>
+      </w:r>
+      <w:proofErr w:type="gramEnd"/>
+      <w:r>
+        <w:rPr>
+          <w:lang w:val="en-US"/>
+        </w:rPr>
+        <w:t xml:space="preserve"> in the same file of the </w:t>
+      </w:r>
+      <w:proofErr w:type="spellStart"/>
+      <w:r>
+        <w:rPr>
+          <w:lang w:val="en-US"/>
+        </w:rPr>
+        <w:t>InterceptorManager’s</w:t>
+      </w:r>
+      <w:proofErr w:type="spellEnd"/>
+      <w:r>
+        <w:rPr>
+          <w:lang w:val="en-US"/>
+        </w:rPr>
+        <w:t xml:space="preserve"> class.</w:t>
       </w:r>
     </w:p>
     <w:p>
@@ -1632,12 +1777,14 @@
           <w:lang w:val="en-US"/>
         </w:rPr>
       </w:pPr>
+      <w:proofErr w:type="spellStart"/>
       <w:r>
         <w:rPr>
           <w:lang w:val="en-US"/>
         </w:rPr>
         <w:t>AroundInvokeInterceptor</w:t>
       </w:r>
+      <w:proofErr w:type="spellEnd"/>
     </w:p>
     <w:p>
       <w:pPr>
@@ -1650,12 +1797,14 @@
           <w:lang w:val="en-US"/>
         </w:rPr>
       </w:pPr>
+      <w:proofErr w:type="spellStart"/>
       <w:r>
         <w:rPr>
           <w:lang w:val="en-US"/>
         </w:rPr>
         <w:t>BeanAroundInvokeInterceptor</w:t>
       </w:r>
+      <w:proofErr w:type="spellEnd"/>
     </w:p>
     <w:p>
       <w:pPr>
@@ -1668,12 +1817,14 @@
           <w:lang w:val="en-US"/>
         </w:rPr>
       </w:pPr>
+      <w:proofErr w:type="spellStart"/>
       <w:r>
         <w:rPr>
           <w:lang w:val="en-US"/>
         </w:rPr>
         <w:t>CallbackInterceptor</w:t>
       </w:r>
+      <w:proofErr w:type="spellEnd"/>
     </w:p>
     <w:p>
       <w:pPr>
@@ -1968,9 +2119,17 @@
         <w:rPr>
           <w:lang w:val="en-US"/>
         </w:rPr>
-        <w:t>in AroundInvokeInterceptor</w:t>
+        <w:t xml:space="preserve">in </w:t>
+      </w:r>
+      <w:proofErr w:type="spellStart"/>
+      <w:r>
+        <w:rPr>
+          <w:lang w:val="en-US"/>
+        </w:rPr>
+        <w:t>AroundInvokeInterceptor</w:t>
       </w:r>
       <w:bookmarkEnd w:id="8"/>
+      <w:proofErr w:type="spellEnd"/>
     </w:p>
     <w:p>
       <w:pPr>
@@ -1996,7 +2155,21 @@
         <w:rPr>
           <w:lang w:val="en-US"/>
         </w:rPr>
-        <w:t xml:space="preserve"> statement is not aligned:</w:t>
+        <w:t xml:space="preserve"> statement </w:t>
+      </w:r>
+      <w:proofErr w:type="gramStart"/>
+      <w:r>
+        <w:rPr>
+          <w:lang w:val="en-US"/>
+        </w:rPr>
+        <w:t>is not aligned</w:t>
+      </w:r>
+      <w:proofErr w:type="gramEnd"/>
+      <w:r>
+        <w:rPr>
+          <w:lang w:val="en-US"/>
+        </w:rPr>
+        <w:t>:</w:t>
       </w:r>
     </w:p>
     <w:p>
@@ -2008,6 +2181,7 @@
       </w:pPr>
       <w:r>
         <w:rPr>
+          <w:noProof/>
           <w:lang w:val="en-US"/>
         </w:rPr>
         <w:drawing>
@@ -2072,9 +2246,17 @@
         <w:rPr>
           <w:lang w:val="en-US"/>
         </w:rPr>
-        <w:t>Intercept in CallbackInterceptor</w:t>
+        <w:t xml:space="preserve">Intercept in </w:t>
+      </w:r>
+      <w:proofErr w:type="spellStart"/>
+      <w:r>
+        <w:rPr>
+          <w:lang w:val="en-US"/>
+        </w:rPr>
+        <w:t>CallbackInterceptor</w:t>
       </w:r>
       <w:bookmarkEnd w:id="9"/>
+      <w:proofErr w:type="spellEnd"/>
     </w:p>
     <w:p>
       <w:pPr>
@@ -2098,6 +2280,7 @@
         </w:rPr>
       </w:pPr>
       <w:bookmarkStart w:id="10" w:name="_Toc438461006"/>
+      <w:proofErr w:type="spellStart"/>
       <w:r>
         <w:rPr>
           <w:lang w:val="en-US"/>
@@ -2105,6 +2288,7 @@
         <w:t>CallbackInterceptor</w:t>
       </w:r>
       <w:bookmarkEnd w:id="10"/>
+      <w:proofErr w:type="spellEnd"/>
     </w:p>
     <w:p>
       <w:pPr>
@@ -2130,7 +2314,21 @@
         <w:rPr>
           <w:lang w:val="en-US"/>
         </w:rPr>
-        <w:t xml:space="preserve"> statement is not aligned:</w:t>
+        <w:t xml:space="preserve"> statement </w:t>
+      </w:r>
+      <w:proofErr w:type="gramStart"/>
+      <w:r>
+        <w:rPr>
+          <w:lang w:val="en-US"/>
+        </w:rPr>
+        <w:t>is not aligned</w:t>
+      </w:r>
+      <w:proofErr w:type="gramEnd"/>
+      <w:r>
+        <w:rPr>
+          <w:lang w:val="en-US"/>
+        </w:rPr>
+        <w:t>:</w:t>
       </w:r>
     </w:p>
     <w:p>
@@ -2255,12 +2453,14 @@
           <w:lang w:val="en-US"/>
         </w:rPr>
       </w:pPr>
+      <w:proofErr w:type="spellStart"/>
       <w:r>
         <w:rPr>
           <w:lang w:val="en-US"/>
         </w:rPr>
         <w:t>LoadOnlyEjbCreateMethod</w:t>
       </w:r>
+      <w:proofErr w:type="spellEnd"/>
     </w:p>
     <w:p>
       <w:pPr>
@@ -2285,14 +2485,29 @@
         <w:rPr>
           <w:lang w:val="en-US"/>
         </w:rPr>
-        <w:t xml:space="preserve">in this method might be separated from the rest of the code (the </w:t>
+        <w:t>in this method might be separated from the rest of the code (</w:t>
+      </w:r>
+      <w:proofErr w:type="gramStart"/>
+      <w:r>
+        <w:rPr>
+          <w:lang w:val="en-US"/>
+        </w:rPr>
+        <w:t xml:space="preserve">the </w:t>
       </w:r>
       <w:r>
         <w:rPr>
           <w:i/>
           <w:lang w:val="en-US"/>
         </w:rPr>
-        <w:t xml:space="preserve">for </w:t>
+        <w:t>for</w:t>
+      </w:r>
+      <w:proofErr w:type="gramEnd"/>
+      <w:r>
+        <w:rPr>
+          <w:i/>
+          <w:lang w:val="en-US"/>
+        </w:rPr>
+        <w:t xml:space="preserve"> </w:t>
       </w:r>
       <w:r>
         <w:rPr>
@@ -2367,9 +2582,19 @@
       <w:pPr>
         <w:pStyle w:val="Titolo3"/>
       </w:pPr>
-      <w:r>
-        <w:t>Intercept in AroundInvokeInterceptor</w:t>
-      </w:r>
+      <w:proofErr w:type="spellStart"/>
+      <w:r>
+        <w:t>Intercept</w:t>
+      </w:r>
+      <w:proofErr w:type="spellEnd"/>
+      <w:r>
+        <w:t xml:space="preserve"> in </w:t>
+      </w:r>
+      <w:proofErr w:type="spellStart"/>
+      <w:r>
+        <w:t>AroundInvokeInterceptor</w:t>
+      </w:r>
+      <w:proofErr w:type="spellEnd"/>
     </w:p>
     <w:p>
       <w:pPr>
@@ -2385,10 +2610,55 @@
         <w:t>else</w:t>
       </w:r>
       <w:r>
-        <w:t xml:space="preserve"> block there are two unnecessary</w:t>
-      </w:r>
-      <w:r>
-        <w:t xml:space="preserve"> blank lines.</w:t>
+        <w:t xml:space="preserve"> </w:t>
+      </w:r>
+      <w:proofErr w:type="spellStart"/>
+      <w:r>
+        <w:t>block</w:t>
+      </w:r>
+      <w:proofErr w:type="spellEnd"/>
+      <w:r>
+        <w:t xml:space="preserve"> </w:t>
+      </w:r>
+      <w:proofErr w:type="spellStart"/>
+      <w:r>
+        <w:t>there</w:t>
+      </w:r>
+      <w:proofErr w:type="spellEnd"/>
+      <w:r>
+        <w:t xml:space="preserve"> are </w:t>
+      </w:r>
+      <w:proofErr w:type="spellStart"/>
+      <w:r>
+        <w:t>two</w:t>
+      </w:r>
+      <w:proofErr w:type="spellEnd"/>
+      <w:r>
+        <w:t xml:space="preserve"> </w:t>
+      </w:r>
+      <w:proofErr w:type="spellStart"/>
+      <w:r>
+        <w:t>unnecessary</w:t>
+      </w:r>
+      <w:proofErr w:type="spellEnd"/>
+      <w:r>
+        <w:t xml:space="preserve"> </w:t>
+      </w:r>
+      <w:proofErr w:type="spellStart"/>
+      <w:r>
+        <w:t>blank</w:t>
+      </w:r>
+      <w:proofErr w:type="spellEnd"/>
+      <w:r>
+        <w:t xml:space="preserve"> </w:t>
+      </w:r>
+      <w:proofErr w:type="spellStart"/>
+      <w:r>
+        <w:t>lines</w:t>
+      </w:r>
+      <w:proofErr w:type="spellEnd"/>
+      <w:r>
+        <w:t>.</w:t>
       </w:r>
     </w:p>
     <w:p>
@@ -2454,16 +2724,55 @@
       <w:pPr>
         <w:pStyle w:val="Titolo3"/>
       </w:pPr>
-      <w:r>
-        <w:t>Intercept in CallbackInterceptor</w:t>
-      </w:r>
+      <w:proofErr w:type="spellStart"/>
+      <w:r>
+        <w:t>Intercept</w:t>
+      </w:r>
+      <w:proofErr w:type="spellEnd"/>
+      <w:r>
+        <w:t xml:space="preserve"> in </w:t>
+      </w:r>
+      <w:proofErr w:type="spellStart"/>
+      <w:r>
+        <w:t>CallbackInterceptor</w:t>
+      </w:r>
+      <w:proofErr w:type="spellEnd"/>
     </w:p>
     <w:p>
       <w:pPr>
         <w:pStyle w:val="Normale3"/>
       </w:pPr>
-      <w:r>
-        <w:t>There is an extra unnecessary blank line.</w:t>
+      <w:proofErr w:type="spellStart"/>
+      <w:r>
+        <w:t>There</w:t>
+      </w:r>
+      <w:proofErr w:type="spellEnd"/>
+      <w:r>
+        <w:t xml:space="preserve"> </w:t>
+      </w:r>
+      <w:proofErr w:type="spellStart"/>
+      <w:r>
+        <w:t>is</w:t>
+      </w:r>
+      <w:proofErr w:type="spellEnd"/>
+      <w:r>
+        <w:t xml:space="preserve"> an extra </w:t>
+      </w:r>
+      <w:proofErr w:type="spellStart"/>
+      <w:r>
+        <w:t>unnecessary</w:t>
+      </w:r>
+      <w:proofErr w:type="spellEnd"/>
+      <w:r>
+        <w:t xml:space="preserve"> </w:t>
+      </w:r>
+      <w:proofErr w:type="spellStart"/>
+      <w:r>
+        <w:t>blank</w:t>
+      </w:r>
+      <w:proofErr w:type="spellEnd"/>
+      <w:r>
+        <w:t xml:space="preserve"> line.</w:t>
       </w:r>
     </w:p>
     <w:p>
@@ -2529,8 +2838,13 @@
       <w:pPr>
         <w:pStyle w:val="Titolo2"/>
       </w:pPr>
-      <w:r>
-        <w:t>Wrapping Lines</w:t>
+      <w:proofErr w:type="spellStart"/>
+      <w:r>
+        <w:t>Wrapping</w:t>
+      </w:r>
+      <w:proofErr w:type="spellEnd"/>
+      <w:r>
+        <w:t xml:space="preserve"> Lines</w:t>
       </w:r>
     </w:p>
     <w:p>
@@ -2552,20 +2866,64 @@
         <w:rPr>
           <w:lang w:val="en-US"/>
         </w:rPr>
-        <w:t xml:space="preserve">Line break after a parenthesis is not </w:t>
-      </w:r>
-      <w:r>
-        <w:rPr>
-          <w:lang w:val="en-US"/>
-        </w:rPr>
-        <w:t xml:space="preserve">recommended. We recommend to break the line after </w:t>
+        <w:t xml:space="preserve">Line break after a parenthesis </w:t>
+      </w:r>
+      <w:proofErr w:type="gramStart"/>
+      <w:r>
+        <w:rPr>
+          <w:lang w:val="en-US"/>
+        </w:rPr>
+        <w:t xml:space="preserve">is not </w:t>
+      </w:r>
+      <w:r>
+        <w:rPr>
+          <w:lang w:val="en-US"/>
+        </w:rPr>
+        <w:t>recommended</w:t>
+      </w:r>
+      <w:proofErr w:type="gramEnd"/>
+      <w:r>
+        <w:rPr>
+          <w:lang w:val="en-US"/>
+        </w:rPr>
+        <w:t xml:space="preserve">. We recommend </w:t>
+      </w:r>
+      <w:proofErr w:type="gramStart"/>
+      <w:r>
+        <w:rPr>
+          <w:lang w:val="en-US"/>
+        </w:rPr>
+        <w:t>to break</w:t>
+      </w:r>
+      <w:proofErr w:type="gramEnd"/>
+      <w:r>
+        <w:rPr>
+          <w:lang w:val="en-US"/>
+        </w:rPr>
+        <w:t xml:space="preserve"> the line after </w:t>
       </w:r>
       <w:r>
         <w:rPr>
           <w:i/>
           <w:lang w:val="en-US"/>
         </w:rPr>
-        <w:t>pre30LCMethodNames[i].</w:t>
+        <w:t>pre30LCMethodNames[</w:t>
+      </w:r>
+      <w:proofErr w:type="spellStart"/>
+      <w:r>
+        <w:rPr>
+          <w:i/>
+          <w:lang w:val="en-US"/>
+        </w:rPr>
+        <w:t>i</w:t>
+      </w:r>
+      <w:proofErr w:type="spellEnd"/>
+      <w:r>
+        <w:rPr>
+          <w:i/>
+          <w:lang w:val="en-US"/>
+        </w:rPr>
+        <w:t>].</w:t>
       </w:r>
     </w:p>
     <w:p>
@@ -2633,7 +2991,31 @@
         <w:pStyle w:val="Normale3"/>
       </w:pPr>
       <w:r>
-        <w:t>Line break should occur before the operator.</w:t>
+        <w:t xml:space="preserve">Line break </w:t>
+      </w:r>
+      <w:proofErr w:type="spellStart"/>
+      <w:r>
+        <w:t>should</w:t>
+      </w:r>
+      <w:proofErr w:type="spellEnd"/>
+      <w:r>
+        <w:t xml:space="preserve"> </w:t>
+      </w:r>
+      <w:proofErr w:type="spellStart"/>
+      <w:r>
+        <w:t>occur</w:t>
+      </w:r>
+      <w:proofErr w:type="spellEnd"/>
+      <w:r>
+        <w:t xml:space="preserve"> </w:t>
+      </w:r>
+      <w:proofErr w:type="spellStart"/>
+      <w:r>
+        <w:t>before</w:t>
+      </w:r>
+      <w:proofErr w:type="spellEnd"/>
+      <w:r>
+        <w:t xml:space="preserve"> the operator.</w:t>
       </w:r>
     </w:p>
     <w:p>
@@ -2702,12 +3084,14 @@
           <w:lang w:val="en-US"/>
         </w:rPr>
       </w:pPr>
+      <w:proofErr w:type="spellStart"/>
       <w:r>
         <w:rPr>
           <w:lang w:val="en-US"/>
         </w:rPr>
         <w:t>LoadOnlyEjbCreateMethod</w:t>
       </w:r>
+      <w:proofErr w:type="spellEnd"/>
     </w:p>
     <w:p>
       <w:pPr>
@@ -2720,13 +3104,27 @@
         <w:rPr>
           <w:lang w:val="en-US"/>
         </w:rPr>
-        <w:t xml:space="preserve">Line break after a parenthesis is not </w:t>
-      </w:r>
-      <w:r>
-        <w:rPr>
-          <w:lang w:val="en-US"/>
-        </w:rPr>
-        <w:t>recommended.</w:t>
+        <w:t xml:space="preserve">Line break after a parenthesis </w:t>
+      </w:r>
+      <w:proofErr w:type="gramStart"/>
+      <w:r>
+        <w:rPr>
+          <w:lang w:val="en-US"/>
+        </w:rPr>
+        <w:t xml:space="preserve">is not </w:t>
+      </w:r>
+      <w:r>
+        <w:rPr>
+          <w:lang w:val="en-US"/>
+        </w:rPr>
+        <w:t>recommended</w:t>
+      </w:r>
+      <w:proofErr w:type="gramEnd"/>
+      <w:r>
+        <w:rPr>
+          <w:lang w:val="en-US"/>
+        </w:rPr>
+        <w:t>.</w:t>
       </w:r>
     </w:p>
     <w:p>
@@ -2795,9 +3193,11 @@
       <w:pPr>
         <w:pStyle w:val="Titolo2"/>
       </w:pPr>
+      <w:proofErr w:type="spellStart"/>
       <w:r>
         <w:t>Comments</w:t>
       </w:r>
+      <w:proofErr w:type="spellEnd"/>
     </w:p>
     <w:p>
       <w:pPr>
@@ -2828,7 +3228,21 @@
         <w:rPr>
           <w:lang w:val="en-US"/>
         </w:rPr>
-        <w:t>comments in the entire class and almost no documentation. Also, such comments do not describe at all what the code is doing but they are simply notes for the developer himself.</w:t>
+        <w:t xml:space="preserve">comments in the entire class and almost no documentation. </w:t>
+      </w:r>
+      <w:proofErr w:type="gramStart"/>
+      <w:r>
+        <w:rPr>
+          <w:lang w:val="en-US"/>
+        </w:rPr>
+        <w:t>Also</w:t>
+      </w:r>
+      <w:proofErr w:type="gramEnd"/>
+      <w:r>
+        <w:rPr>
+          <w:lang w:val="en-US"/>
+        </w:rPr>
+        <w:t>, such comments do not describe at all what the code is doing but they are simply notes for the developer himself.</w:t>
       </w:r>
     </w:p>
     <w:p>
@@ -2838,8 +3252,1796 @@
       <w:r>
         <w:t>Java source file</w:t>
       </w:r>
+    </w:p>
+    <w:p>
+      <w:pPr>
+        <w:pStyle w:val="Normale2"/>
+        <w:rPr>
+          <w:lang w:val="en-US"/>
+        </w:rPr>
+      </w:pPr>
+      <w:r>
+        <w:rPr>
+          <w:lang w:val="en-US"/>
+        </w:rPr>
+        <w:t xml:space="preserve">There </w:t>
+      </w:r>
+      <w:r>
+        <w:rPr>
+          <w:lang w:val="en-US"/>
+        </w:rPr>
+        <w:t>are two public interfaces (</w:t>
+      </w:r>
+      <w:proofErr w:type="spellStart"/>
+      <w:r>
+        <w:rPr>
+          <w:i/>
+          <w:lang w:val="en-US"/>
+        </w:rPr>
+        <w:t>AroundInvokeContext</w:t>
+      </w:r>
+      <w:proofErr w:type="spellEnd"/>
+      <w:r>
+        <w:rPr>
+          <w:lang w:val="en-US"/>
+        </w:rPr>
+        <w:t xml:space="preserve"> and </w:t>
+      </w:r>
+      <w:proofErr w:type="spellStart"/>
+      <w:r>
+        <w:rPr>
+          <w:i/>
+          <w:lang w:val="en-US"/>
+        </w:rPr>
+        <w:t>InterceptorChain</w:t>
+      </w:r>
+      <w:proofErr w:type="spellEnd"/>
+      <w:r>
+        <w:rPr>
+          <w:lang w:val="en-US"/>
+        </w:rPr>
+        <w:t>) in the main public class (</w:t>
+      </w:r>
+      <w:proofErr w:type="spellStart"/>
+      <w:r>
+        <w:rPr>
+          <w:i/>
+          <w:lang w:val="en-US"/>
+        </w:rPr>
+        <w:t>InterceptorManager</w:t>
+      </w:r>
+      <w:proofErr w:type="spellEnd"/>
+      <w:r>
+        <w:rPr>
+          <w:lang w:val="en-US"/>
+        </w:rPr>
+        <w:t>)</w:t>
+      </w:r>
+      <w:r>
+        <w:rPr>
+          <w:lang w:val="en-US"/>
+        </w:rPr>
+        <w:t>. It will be more appropriate to put them into two separate source files.</w:t>
+      </w:r>
+    </w:p>
+    <w:p>
+      <w:pPr>
+        <w:pStyle w:val="Normale2"/>
+        <w:rPr>
+          <w:lang w:val="en-US"/>
+        </w:rPr>
+      </w:pPr>
+      <w:r>
+        <w:rPr>
+          <w:lang w:val="en-US"/>
+        </w:rPr>
+        <w:t xml:space="preserve">As previously stated, the Javadoc is not complete: most of the public methods (not only the ones assigned) </w:t>
+      </w:r>
+      <w:proofErr w:type="gramStart"/>
+      <w:r>
+        <w:rPr>
+          <w:lang w:val="en-US"/>
+        </w:rPr>
+        <w:t>don’t</w:t>
+      </w:r>
+      <w:proofErr w:type="gramEnd"/>
+      <w:r>
+        <w:rPr>
+          <w:lang w:val="en-US"/>
+        </w:rPr>
+        <w:t xml:space="preserve"> have any documentation, as well as the classes and interfaces. For example, the documentation of the </w:t>
+      </w:r>
+      <w:proofErr w:type="spellStart"/>
+      <w:r>
+        <w:rPr>
+          <w:i/>
+          <w:lang w:val="en-US"/>
+        </w:rPr>
+        <w:t>InterceptorManager</w:t>
+      </w:r>
+      <w:proofErr w:type="spellEnd"/>
+      <w:r>
+        <w:rPr>
+          <w:lang w:val="en-US"/>
+        </w:rPr>
+        <w:t xml:space="preserve"> class does not provide any</w:t>
+      </w:r>
+      <w:r>
+        <w:rPr>
+          <w:lang w:val="en-US"/>
+        </w:rPr>
+        <w:t xml:space="preserve"> concrete</w:t>
+      </w:r>
+      <w:r>
+        <w:rPr>
+          <w:lang w:val="en-US"/>
+        </w:rPr>
+        <w:t xml:space="preserve"> additional information </w:t>
+      </w:r>
+      <w:r>
+        <w:rPr>
+          <w:lang w:val="en-US"/>
+        </w:rPr>
+        <w:t xml:space="preserve">that </w:t>
+      </w:r>
+      <w:proofErr w:type="gramStart"/>
+      <w:r>
+        <w:rPr>
+          <w:lang w:val="en-US"/>
+        </w:rPr>
+        <w:t>cannot be inferred</w:t>
+      </w:r>
+      <w:proofErr w:type="gramEnd"/>
+      <w:r>
+        <w:rPr>
+          <w:lang w:val="en-US"/>
+        </w:rPr>
+        <w:t xml:space="preserve"> by the name of the class itself.</w:t>
+      </w:r>
+    </w:p>
+    <w:p>
+      <w:pPr>
+        <w:pStyle w:val="Normale2"/>
+        <w:rPr>
+          <w:lang w:val="en-US"/>
+        </w:rPr>
+      </w:pPr>
+      <w:r>
+        <w:rPr>
+          <w:noProof/>
+          <w:lang w:val="en-US"/>
+        </w:rPr>
+        <w:drawing>
+          <wp:inline distT="0" distB="0" distL="0" distR="0">
+            <wp:extent cx="3971925" cy="1152525"/>
+            <wp:effectExtent l="0" t="0" r="9525" b="9525"/>
+            <wp:docPr id="1" name="Immagine 1" descr="C:\Users\Alessandro\Desktop\Ale\GitHubSynch\myTaxyService-SE2-PozziRomani\OtherStuff\Code Inspection all files\javadoc.jpg"/>
+            <wp:cNvGraphicFramePr>
+              <a:graphicFrameLocks xmlns:a="http://schemas.openxmlformats.org/drawingml/2006/main" noChangeAspect="1"/>
+            </wp:cNvGraphicFramePr>
+            <a:graphic xmlns:a="http://schemas.openxmlformats.org/drawingml/2006/main">
+              <a:graphicData uri="http://schemas.openxmlformats.org/drawingml/2006/picture">
+                <pic:pic xmlns:pic="http://schemas.openxmlformats.org/drawingml/2006/picture">
+                  <pic:nvPicPr>
+                    <pic:cNvPr id="0" name="Picture 1" descr="C:\Users\Alessandro\Desktop\Ale\GitHubSynch\myTaxyService-SE2-PozziRomani\OtherStuff\Code Inspection all files\javadoc.jpg"/>
+                    <pic:cNvPicPr>
+                      <a:picLocks noChangeAspect="1" noChangeArrowheads="1"/>
+                    </pic:cNvPicPr>
+                  </pic:nvPicPr>
+                  <pic:blipFill>
+                    <a:blip r:embed="rId15">
+                      <a:extLst>
+                        <a:ext uri="{28A0092B-C50C-407E-A947-70E740481C1C}">
+                          <a14:useLocalDpi xmlns:a14="http://schemas.microsoft.com/office/drawing/2010/main" val="0"/>
+                        </a:ext>
+                      </a:extLst>
+                    </a:blip>
+                    <a:srcRect/>
+                    <a:stretch>
+                      <a:fillRect/>
+                    </a:stretch>
+                  </pic:blipFill>
+                  <pic:spPr bwMode="auto">
+                    <a:xfrm>
+                      <a:off x="0" y="0"/>
+                      <a:ext cx="3971925" cy="1152525"/>
+                    </a:xfrm>
+                    <a:prstGeom prst="rect">
+                      <a:avLst/>
+                    </a:prstGeom>
+                    <a:noFill/>
+                    <a:ln>
+                      <a:noFill/>
+                    </a:ln>
+                  </pic:spPr>
+                </pic:pic>
+              </a:graphicData>
+            </a:graphic>
+          </wp:inline>
+        </w:drawing>
+      </w:r>
+    </w:p>
+    <w:p>
+      <w:pPr>
+        <w:pStyle w:val="Titolo2"/>
+        <w:rPr>
+          <w:lang w:val="en-US"/>
+        </w:rPr>
+      </w:pPr>
+      <w:r>
+        <w:rPr>
+          <w:lang w:val="en-US"/>
+        </w:rPr>
+        <w:t>Package and Import Statements</w:t>
+      </w:r>
+    </w:p>
+    <w:p>
+      <w:pPr>
+        <w:pStyle w:val="Normale2"/>
+        <w:rPr>
+          <w:lang w:val="en-US"/>
+        </w:rPr>
+      </w:pPr>
+      <w:r>
+        <w:rPr>
+          <w:lang w:val="en-US"/>
+        </w:rPr>
+        <w:t>No issues.</w:t>
+      </w:r>
+    </w:p>
+    <w:p>
+      <w:pPr>
+        <w:pStyle w:val="Titolo2"/>
+        <w:rPr>
+          <w:lang w:val="en-US"/>
+        </w:rPr>
+      </w:pPr>
+      <w:r>
+        <w:rPr>
+          <w:lang w:val="en-US"/>
+        </w:rPr>
+        <w:lastRenderedPageBreak/>
+        <w:t>Class and Interface Declaration</w:t>
+      </w:r>
+    </w:p>
+    <w:p>
+      <w:pPr>
+        <w:pStyle w:val="Normale2"/>
+        <w:rPr>
+          <w:lang w:val="en-US"/>
+        </w:rPr>
+      </w:pPr>
+      <w:r>
+        <w:rPr>
+          <w:lang w:val="en-US"/>
+        </w:rPr>
+        <w:t xml:space="preserve">Package level attributes </w:t>
+      </w:r>
+      <w:proofErr w:type="gramStart"/>
+      <w:r>
+        <w:rPr>
+          <w:lang w:val="en-US"/>
+        </w:rPr>
+        <w:t>should be declared</w:t>
+      </w:r>
+      <w:proofErr w:type="gramEnd"/>
+      <w:r>
+        <w:rPr>
+          <w:lang w:val="en-US"/>
+        </w:rPr>
+        <w:t xml:space="preserve"> before the private ones.</w:t>
+      </w:r>
+    </w:p>
+    <w:p>
+      <w:pPr>
+        <w:pStyle w:val="Normale2"/>
+        <w:rPr>
+          <w:lang w:val="en-US"/>
+        </w:rPr>
+      </w:pPr>
+      <w:r>
+        <w:rPr>
+          <w:noProof/>
+          <w:lang w:val="en-US"/>
+        </w:rPr>
+        <w:drawing>
+          <wp:inline distT="0" distB="0" distL="0" distR="0">
+            <wp:extent cx="6334125" cy="1181100"/>
+            <wp:effectExtent l="0" t="0" r="9525" b="0"/>
+            <wp:docPr id="2" name="Immagine 2" descr="C:\Users\Alessandro\Desktop\Ale\GitHubSynch\myTaxyService-SE2-PozziRomani\OtherStuff\Code Inspection all files\class interface declaration.jpg"/>
+            <wp:cNvGraphicFramePr>
+              <a:graphicFrameLocks xmlns:a="http://schemas.openxmlformats.org/drawingml/2006/main" noChangeAspect="1"/>
+            </wp:cNvGraphicFramePr>
+            <a:graphic xmlns:a="http://schemas.openxmlformats.org/drawingml/2006/main">
+              <a:graphicData uri="http://schemas.openxmlformats.org/drawingml/2006/picture">
+                <pic:pic xmlns:pic="http://schemas.openxmlformats.org/drawingml/2006/picture">
+                  <pic:nvPicPr>
+                    <pic:cNvPr id="0" name="Picture 2" descr="C:\Users\Alessandro\Desktop\Ale\GitHubSynch\myTaxyService-SE2-PozziRomani\OtherStuff\Code Inspection all files\class interface declaration.jpg"/>
+                    <pic:cNvPicPr>
+                      <a:picLocks noChangeAspect="1" noChangeArrowheads="1"/>
+                    </pic:cNvPicPr>
+                  </pic:nvPicPr>
+                  <pic:blipFill>
+                    <a:blip r:embed="rId16">
+                      <a:extLst>
+                        <a:ext uri="{28A0092B-C50C-407E-A947-70E740481C1C}">
+                          <a14:useLocalDpi xmlns:a14="http://schemas.microsoft.com/office/drawing/2010/main" val="0"/>
+                        </a:ext>
+                      </a:extLst>
+                    </a:blip>
+                    <a:srcRect/>
+                    <a:stretch>
+                      <a:fillRect/>
+                    </a:stretch>
+                  </pic:blipFill>
+                  <pic:spPr bwMode="auto">
+                    <a:xfrm>
+                      <a:off x="0" y="0"/>
+                      <a:ext cx="6334125" cy="1181100"/>
+                    </a:xfrm>
+                    <a:prstGeom prst="rect">
+                      <a:avLst/>
+                    </a:prstGeom>
+                    <a:noFill/>
+                    <a:ln>
+                      <a:noFill/>
+                    </a:ln>
+                  </pic:spPr>
+                </pic:pic>
+              </a:graphicData>
+            </a:graphic>
+          </wp:inline>
+        </w:drawing>
+      </w:r>
+    </w:p>
+    <w:p>
+      <w:pPr>
+        <w:pStyle w:val="Titolo2"/>
+        <w:rPr>
+          <w:lang w:val="en-US"/>
+        </w:rPr>
+      </w:pPr>
+      <w:r>
+        <w:rPr>
+          <w:lang w:val="en-US"/>
+        </w:rPr>
+        <w:t>Initialization and Declaration</w:t>
+      </w:r>
+    </w:p>
+    <w:p>
+      <w:pPr>
+        <w:pStyle w:val="Normale2"/>
+        <w:rPr>
+          <w:lang w:val="en-US"/>
+        </w:rPr>
+      </w:pPr>
+      <w:r>
+        <w:rPr>
+          <w:lang w:val="en-US"/>
+        </w:rPr>
+        <w:t xml:space="preserve">There are many duplicates in the source file. In particular, the </w:t>
+      </w:r>
+      <w:proofErr w:type="spellStart"/>
+      <w:r>
+        <w:rPr>
+          <w:i/>
+          <w:lang w:val="en-US"/>
+        </w:rPr>
+        <w:t>AroundInvokeInterceptor</w:t>
+      </w:r>
+      <w:proofErr w:type="spellEnd"/>
+      <w:r>
+        <w:rPr>
+          <w:lang w:val="en-US"/>
+        </w:rPr>
+        <w:t xml:space="preserve"> class is </w:t>
+      </w:r>
+      <w:r>
+        <w:rPr>
+          <w:lang w:val="en-US"/>
+        </w:rPr>
+        <w:t xml:space="preserve">extremely similar to the </w:t>
+      </w:r>
+      <w:proofErr w:type="spellStart"/>
+      <w:r>
+        <w:rPr>
+          <w:i/>
+          <w:lang w:val="en-US"/>
+        </w:rPr>
+        <w:t>CallbackInterceptor</w:t>
+      </w:r>
+      <w:proofErr w:type="spellEnd"/>
+      <w:r>
+        <w:rPr>
+          <w:lang w:val="en-US"/>
+        </w:rPr>
+        <w:t>.</w:t>
+      </w:r>
+    </w:p>
+    <w:p>
+      <w:pPr>
+        <w:pStyle w:val="Normale2"/>
+        <w:rPr>
+          <w:lang w:val="en-US"/>
+        </w:rPr>
+      </w:pPr>
+      <w:r>
+        <w:rPr>
+          <w:noProof/>
+          <w:lang w:val="en-US"/>
+        </w:rPr>
+        <w:drawing>
+          <wp:inline distT="0" distB="0" distL="0" distR="0">
+            <wp:extent cx="5867400" cy="4181475"/>
+            <wp:effectExtent l="0" t="0" r="0" b="9525"/>
+            <wp:docPr id="10" name="Immagine 10" descr="C:\Users\Alessandro\Desktop\Ale\GitHubSynch\myTaxyService-SE2-PozziRomani\OtherStuff\Code Inspection all files\duplicates.jpg"/>
+            <wp:cNvGraphicFramePr>
+              <a:graphicFrameLocks xmlns:a="http://schemas.openxmlformats.org/drawingml/2006/main" noChangeAspect="1"/>
+            </wp:cNvGraphicFramePr>
+            <a:graphic xmlns:a="http://schemas.openxmlformats.org/drawingml/2006/main">
+              <a:graphicData uri="http://schemas.openxmlformats.org/drawingml/2006/picture">
+                <pic:pic xmlns:pic="http://schemas.openxmlformats.org/drawingml/2006/picture">
+                  <pic:nvPicPr>
+                    <pic:cNvPr id="0" name="Picture 10" descr="C:\Users\Alessandro\Desktop\Ale\GitHubSynch\myTaxyService-SE2-PozziRomani\OtherStuff\Code Inspection all files\duplicates.jpg"/>
+                    <pic:cNvPicPr>
+                      <a:picLocks noChangeAspect="1" noChangeArrowheads="1"/>
+                    </pic:cNvPicPr>
+                  </pic:nvPicPr>
+                  <pic:blipFill>
+                    <a:blip r:embed="rId17">
+                      <a:extLst>
+                        <a:ext uri="{28A0092B-C50C-407E-A947-70E740481C1C}">
+                          <a14:useLocalDpi xmlns:a14="http://schemas.microsoft.com/office/drawing/2010/main" val="0"/>
+                        </a:ext>
+                      </a:extLst>
+                    </a:blip>
+                    <a:srcRect/>
+                    <a:stretch>
+                      <a:fillRect/>
+                    </a:stretch>
+                  </pic:blipFill>
+                  <pic:spPr bwMode="auto">
+                    <a:xfrm>
+                      <a:off x="0" y="0"/>
+                      <a:ext cx="5867400" cy="4181475"/>
+                    </a:xfrm>
+                    <a:prstGeom prst="rect">
+                      <a:avLst/>
+                    </a:prstGeom>
+                    <a:noFill/>
+                    <a:ln>
+                      <a:noFill/>
+                    </a:ln>
+                  </pic:spPr>
+                </pic:pic>
+              </a:graphicData>
+            </a:graphic>
+          </wp:inline>
+        </w:drawing>
+      </w:r>
+      <w:r>
+        <w:rPr>
+          <w:lang w:val="en-US"/>
+        </w:rPr>
+        <w:t xml:space="preserve"> </w:t>
+      </w:r>
+    </w:p>
+    <w:p>
+      <w:pPr>
+        <w:pStyle w:val="Normale2"/>
+        <w:rPr>
+          <w:lang w:val="en-US"/>
+        </w:rPr>
+      </w:pPr>
+      <w:r>
+        <w:rPr>
+          <w:noProof/>
+          <w:lang w:val="en-US"/>
+        </w:rPr>
+        <w:lastRenderedPageBreak/>
+        <w:drawing>
+          <wp:inline distT="0" distB="0" distL="0" distR="0">
+            <wp:extent cx="6191250" cy="4181475"/>
+            <wp:effectExtent l="0" t="0" r="0" b="9525"/>
+            <wp:docPr id="11" name="Immagine 11" descr="C:\Users\Alessandro\Desktop\Ale\GitHubSynch\myTaxyService-SE2-PozziRomani\OtherStuff\Code Inspection all files\duplicates2.jpg"/>
+            <wp:cNvGraphicFramePr>
+              <a:graphicFrameLocks xmlns:a="http://schemas.openxmlformats.org/drawingml/2006/main" noChangeAspect="1"/>
+            </wp:cNvGraphicFramePr>
+            <a:graphic xmlns:a="http://schemas.openxmlformats.org/drawingml/2006/main">
+              <a:graphicData uri="http://schemas.openxmlformats.org/drawingml/2006/picture">
+                <pic:pic xmlns:pic="http://schemas.openxmlformats.org/drawingml/2006/picture">
+                  <pic:nvPicPr>
+                    <pic:cNvPr id="0" name="Picture 11" descr="C:\Users\Alessandro\Desktop\Ale\GitHubSynch\myTaxyService-SE2-PozziRomani\OtherStuff\Code Inspection all files\duplicates2.jpg"/>
+                    <pic:cNvPicPr>
+                      <a:picLocks noChangeAspect="1" noChangeArrowheads="1"/>
+                    </pic:cNvPicPr>
+                  </pic:nvPicPr>
+                  <pic:blipFill>
+                    <a:blip r:embed="rId18">
+                      <a:extLst>
+                        <a:ext uri="{28A0092B-C50C-407E-A947-70E740481C1C}">
+                          <a14:useLocalDpi xmlns:a14="http://schemas.microsoft.com/office/drawing/2010/main" val="0"/>
+                        </a:ext>
+                      </a:extLst>
+                    </a:blip>
+                    <a:srcRect/>
+                    <a:stretch>
+                      <a:fillRect/>
+                    </a:stretch>
+                  </pic:blipFill>
+                  <pic:spPr bwMode="auto">
+                    <a:xfrm>
+                      <a:off x="0" y="0"/>
+                      <a:ext cx="6191250" cy="4181475"/>
+                    </a:xfrm>
+                    <a:prstGeom prst="rect">
+                      <a:avLst/>
+                    </a:prstGeom>
+                    <a:noFill/>
+                    <a:ln>
+                      <a:noFill/>
+                    </a:ln>
+                  </pic:spPr>
+                </pic:pic>
+              </a:graphicData>
+            </a:graphic>
+          </wp:inline>
+        </w:drawing>
+      </w:r>
+    </w:p>
+    <w:p>
+      <w:pPr>
+        <w:pStyle w:val="Normale2"/>
+        <w:rPr>
+          <w:lang w:val="en-US"/>
+        </w:rPr>
+      </w:pPr>
+      <w:r>
+        <w:rPr>
+          <w:noProof/>
+          <w:lang w:val="en-US"/>
+        </w:rPr>
+        <w:drawing>
+          <wp:inline distT="0" distB="0" distL="0" distR="0">
+            <wp:extent cx="5514975" cy="3895725"/>
+            <wp:effectExtent l="0" t="0" r="9525" b="9525"/>
+            <wp:docPr id="12" name="Immagine 12" descr="C:\Users\Alessandro\Desktop\Ale\GitHubSynch\myTaxyService-SE2-PozziRomani\OtherStuff\Code Inspection all files\duplicates3.jpg"/>
+            <wp:cNvGraphicFramePr>
+              <a:graphicFrameLocks xmlns:a="http://schemas.openxmlformats.org/drawingml/2006/main" noChangeAspect="1"/>
+            </wp:cNvGraphicFramePr>
+            <a:graphic xmlns:a="http://schemas.openxmlformats.org/drawingml/2006/main">
+              <a:graphicData uri="http://schemas.openxmlformats.org/drawingml/2006/picture">
+                <pic:pic xmlns:pic="http://schemas.openxmlformats.org/drawingml/2006/picture">
+                  <pic:nvPicPr>
+                    <pic:cNvPr id="0" name="Picture 12" descr="C:\Users\Alessandro\Desktop\Ale\GitHubSynch\myTaxyService-SE2-PozziRomani\OtherStuff\Code Inspection all files\duplicates3.jpg"/>
+                    <pic:cNvPicPr>
+                      <a:picLocks noChangeAspect="1" noChangeArrowheads="1"/>
+                    </pic:cNvPicPr>
+                  </pic:nvPicPr>
+                  <pic:blipFill>
+                    <a:blip r:embed="rId19">
+                      <a:extLst>
+                        <a:ext uri="{28A0092B-C50C-407E-A947-70E740481C1C}">
+                          <a14:useLocalDpi xmlns:a14="http://schemas.microsoft.com/office/drawing/2010/main" val="0"/>
+                        </a:ext>
+                      </a:extLst>
+                    </a:blip>
+                    <a:srcRect/>
+                    <a:stretch>
+                      <a:fillRect/>
+                    </a:stretch>
+                  </pic:blipFill>
+                  <pic:spPr bwMode="auto">
+                    <a:xfrm>
+                      <a:off x="0" y="0"/>
+                      <a:ext cx="5514975" cy="3895725"/>
+                    </a:xfrm>
+                    <a:prstGeom prst="rect">
+                      <a:avLst/>
+                    </a:prstGeom>
+                    <a:noFill/>
+                    <a:ln>
+                      <a:noFill/>
+                    </a:ln>
+                  </pic:spPr>
+                </pic:pic>
+              </a:graphicData>
+            </a:graphic>
+          </wp:inline>
+        </w:drawing>
+      </w:r>
+    </w:p>
+    <w:p>
+      <w:pPr>
+        <w:pStyle w:val="Normale2"/>
+        <w:rPr>
+          <w:lang w:val="en-US"/>
+        </w:rPr>
+      </w:pPr>
+      <w:r>
+        <w:rPr>
+          <w:noProof/>
+          <w:lang w:val="en-US"/>
+        </w:rPr>
+        <w:lastRenderedPageBreak/>
+        <w:drawing>
+          <wp:inline distT="0" distB="0" distL="0" distR="0">
+            <wp:extent cx="5476875" cy="4495800"/>
+            <wp:effectExtent l="0" t="0" r="9525" b="0"/>
+            <wp:docPr id="13" name="Immagine 13" descr="C:\Users\Alessandro\Desktop\Ale\GitHubSynch\myTaxyService-SE2-PozziRomani\OtherStuff\Code Inspection all files\duplicates4.jpg"/>
+            <wp:cNvGraphicFramePr>
+              <a:graphicFrameLocks xmlns:a="http://schemas.openxmlformats.org/drawingml/2006/main" noChangeAspect="1"/>
+            </wp:cNvGraphicFramePr>
+            <a:graphic xmlns:a="http://schemas.openxmlformats.org/drawingml/2006/main">
+              <a:graphicData uri="http://schemas.openxmlformats.org/drawingml/2006/picture">
+                <pic:pic xmlns:pic="http://schemas.openxmlformats.org/drawingml/2006/picture">
+                  <pic:nvPicPr>
+                    <pic:cNvPr id="0" name="Picture 13" descr="C:\Users\Alessandro\Desktop\Ale\GitHubSynch\myTaxyService-SE2-PozziRomani\OtherStuff\Code Inspection all files\duplicates4.jpg"/>
+                    <pic:cNvPicPr>
+                      <a:picLocks noChangeAspect="1" noChangeArrowheads="1"/>
+                    </pic:cNvPicPr>
+                  </pic:nvPicPr>
+                  <pic:blipFill>
+                    <a:blip r:embed="rId20">
+                      <a:extLst>
+                        <a:ext uri="{28A0092B-C50C-407E-A947-70E740481C1C}">
+                          <a14:useLocalDpi xmlns:a14="http://schemas.microsoft.com/office/drawing/2010/main" val="0"/>
+                        </a:ext>
+                      </a:extLst>
+                    </a:blip>
+                    <a:srcRect/>
+                    <a:stretch>
+                      <a:fillRect/>
+                    </a:stretch>
+                  </pic:blipFill>
+                  <pic:spPr bwMode="auto">
+                    <a:xfrm>
+                      <a:off x="0" y="0"/>
+                      <a:ext cx="5476875" cy="4495800"/>
+                    </a:xfrm>
+                    <a:prstGeom prst="rect">
+                      <a:avLst/>
+                    </a:prstGeom>
+                    <a:noFill/>
+                    <a:ln>
+                      <a:noFill/>
+                    </a:ln>
+                  </pic:spPr>
+                </pic:pic>
+              </a:graphicData>
+            </a:graphic>
+          </wp:inline>
+        </w:drawing>
+      </w:r>
+    </w:p>
+    <w:p>
+      <w:pPr>
+        <w:pStyle w:val="Normale2"/>
+        <w:rPr>
+          <w:lang w:val="en-US"/>
+        </w:rPr>
+      </w:pPr>
       <w:bookmarkStart w:id="12" w:name="_GoBack"/>
       <w:bookmarkEnd w:id="12"/>
+    </w:p>
+    <w:p>
+      <w:pPr>
+        <w:rPr>
+          <w:rFonts w:eastAsiaTheme="majorEastAsia" w:cstheme="majorBidi"/>
+          <w:b/>
+          <w:szCs w:val="24"/>
+        </w:rPr>
+      </w:pPr>
+      <w:r>
+        <w:br w:type="page"/>
+      </w:r>
+    </w:p>
+    <w:p>
+      <w:pPr>
+        <w:pStyle w:val="Titolo3"/>
+        <w:rPr>
+          <w:lang w:val="en-US"/>
+        </w:rPr>
+      </w:pPr>
+      <w:proofErr w:type="spellStart"/>
+      <w:r>
+        <w:rPr>
+          <w:lang w:val="en-US"/>
+        </w:rPr>
+        <w:lastRenderedPageBreak/>
+        <w:t>LoadOnlyEjbCreateMethod</w:t>
+      </w:r>
+      <w:proofErr w:type="spellEnd"/>
+    </w:p>
+    <w:p>
+      <w:pPr>
+        <w:pStyle w:val="Normale2"/>
+        <w:ind w:firstLine="360"/>
+        <w:rPr>
+          <w:lang w:val="en-US"/>
+        </w:rPr>
+      </w:pPr>
+      <w:r>
+        <w:rPr>
+          <w:lang w:val="en-US"/>
+        </w:rPr>
+        <w:t xml:space="preserve">The </w:t>
+      </w:r>
+      <w:proofErr w:type="spellStart"/>
+      <w:proofErr w:type="gramStart"/>
+      <w:r>
+        <w:rPr>
+          <w:lang w:val="en-US"/>
+        </w:rPr>
+        <w:t>boolean</w:t>
+      </w:r>
+      <w:proofErr w:type="spellEnd"/>
+      <w:proofErr w:type="gramEnd"/>
+      <w:r>
+        <w:rPr>
+          <w:lang w:val="en-US"/>
+        </w:rPr>
+        <w:t xml:space="preserve"> </w:t>
+      </w:r>
+      <w:proofErr w:type="spellStart"/>
+      <w:r>
+        <w:rPr>
+          <w:i/>
+          <w:lang w:val="en-US"/>
+        </w:rPr>
+        <w:t>needToScan</w:t>
+      </w:r>
+      <w:proofErr w:type="spellEnd"/>
+      <w:r>
+        <w:rPr>
+          <w:lang w:val="en-US"/>
+        </w:rPr>
+        <w:t xml:space="preserve"> should be declared at the beginning of the </w:t>
+      </w:r>
+      <w:r>
+        <w:rPr>
+          <w:i/>
+          <w:lang w:val="en-US"/>
+        </w:rPr>
+        <w:t xml:space="preserve">for </w:t>
+      </w:r>
+      <w:r>
+        <w:rPr>
+          <w:lang w:val="en-US"/>
+        </w:rPr>
+        <w:t>block.</w:t>
+      </w:r>
+    </w:p>
+    <w:p>
+      <w:pPr>
+        <w:pStyle w:val="Normale2"/>
+        <w:ind w:firstLine="360"/>
+        <w:rPr>
+          <w:lang w:val="en-US"/>
+        </w:rPr>
+      </w:pPr>
+      <w:r>
+        <w:rPr>
+          <w:noProof/>
+          <w:lang w:val="en-US"/>
+        </w:rPr>
+        <w:drawing>
+          <wp:inline distT="0" distB="0" distL="0" distR="0" wp14:anchorId="7F6D463B" wp14:editId="1E2C47BC">
+            <wp:extent cx="4914900" cy="1504950"/>
+            <wp:effectExtent l="0" t="0" r="0" b="0"/>
+            <wp:docPr id="3" name="Immagine 3" descr="C:\Users\Alessandro\Desktop\Ale\GitHubSynch\myTaxyService-SE2-PozziRomani\OtherStuff\Code Inspection all files\initialization declaration.jpg"/>
+            <wp:cNvGraphicFramePr>
+              <a:graphicFrameLocks xmlns:a="http://schemas.openxmlformats.org/drawingml/2006/main" noChangeAspect="1"/>
+            </wp:cNvGraphicFramePr>
+            <a:graphic xmlns:a="http://schemas.openxmlformats.org/drawingml/2006/main">
+              <a:graphicData uri="http://schemas.openxmlformats.org/drawingml/2006/picture">
+                <pic:pic xmlns:pic="http://schemas.openxmlformats.org/drawingml/2006/picture">
+                  <pic:nvPicPr>
+                    <pic:cNvPr id="0" name="Picture 3" descr="C:\Users\Alessandro\Desktop\Ale\GitHubSynch\myTaxyService-SE2-PozziRomani\OtherStuff\Code Inspection all files\initialization declaration.jpg"/>
+                    <pic:cNvPicPr>
+                      <a:picLocks noChangeAspect="1" noChangeArrowheads="1"/>
+                    </pic:cNvPicPr>
+                  </pic:nvPicPr>
+                  <pic:blipFill rotWithShape="1">
+                    <a:blip r:embed="rId21">
+                      <a:extLst>
+                        <a:ext uri="{28A0092B-C50C-407E-A947-70E740481C1C}">
+                          <a14:useLocalDpi xmlns:a14="http://schemas.microsoft.com/office/drawing/2010/main" val="0"/>
+                        </a:ext>
+                      </a:extLst>
+                    </a:blip>
+                    <a:srcRect b="29777"/>
+                    <a:stretch/>
+                  </pic:blipFill>
+                  <pic:spPr bwMode="auto">
+                    <a:xfrm>
+                      <a:off x="0" y="0"/>
+                      <a:ext cx="4914900" cy="1504950"/>
+                    </a:xfrm>
+                    <a:prstGeom prst="rect">
+                      <a:avLst/>
+                    </a:prstGeom>
+                    <a:noFill/>
+                    <a:ln>
+                      <a:noFill/>
+                    </a:ln>
+                    <a:extLst>
+                      <a:ext uri="{53640926-AAD7-44D8-BBD7-CCE9431645EC}">
+                        <a14:shadowObscured xmlns:a14="http://schemas.microsoft.com/office/drawing/2010/main"/>
+                      </a:ext>
+                    </a:extLst>
+                  </pic:spPr>
+                </pic:pic>
+              </a:graphicData>
+            </a:graphic>
+          </wp:inline>
+        </w:drawing>
+      </w:r>
+    </w:p>
+    <w:p>
+      <w:pPr>
+        <w:pStyle w:val="Titolo2"/>
+      </w:pPr>
+      <w:r>
+        <w:t xml:space="preserve">Method </w:t>
+      </w:r>
+      <w:proofErr w:type="spellStart"/>
+      <w:r>
+        <w:t>Calls</w:t>
+      </w:r>
+      <w:proofErr w:type="spellEnd"/>
+    </w:p>
+    <w:p>
+      <w:pPr>
+        <w:pStyle w:val="Normale2"/>
+        <w:rPr>
+          <w:lang w:val="en-US"/>
+        </w:rPr>
+      </w:pPr>
+      <w:r>
+        <w:rPr>
+          <w:lang w:val="en-US"/>
+        </w:rPr>
+        <w:t>A</w:t>
+      </w:r>
+      <w:r>
+        <w:rPr>
+          <w:lang w:val="en-US"/>
+        </w:rPr>
+        <w:t xml:space="preserve">s far as we know, there are no misplaced method calls and the returned values seem to </w:t>
+      </w:r>
+      <w:proofErr w:type="gramStart"/>
+      <w:r>
+        <w:rPr>
+          <w:lang w:val="en-US"/>
+        </w:rPr>
+        <w:t>be used</w:t>
+      </w:r>
+      <w:proofErr w:type="gramEnd"/>
+      <w:r>
+        <w:rPr>
+          <w:lang w:val="en-US"/>
+        </w:rPr>
+        <w:t xml:space="preserve"> correctly. However, this can only be verified with </w:t>
+      </w:r>
+      <w:proofErr w:type="gramStart"/>
+      <w:r>
+        <w:rPr>
+          <w:lang w:val="en-US"/>
+        </w:rPr>
+        <w:t>an</w:t>
+      </w:r>
+      <w:proofErr w:type="gramEnd"/>
+      <w:r>
+        <w:rPr>
+          <w:lang w:val="en-US"/>
+        </w:rPr>
+        <w:t xml:space="preserve"> higher level inspection to be applied to a wider area of the application.</w:t>
+      </w:r>
+    </w:p>
+    <w:p>
+      <w:pPr>
+        <w:pStyle w:val="Titolo2"/>
+      </w:pPr>
+      <w:r>
+        <w:t>Arrays</w:t>
+      </w:r>
+    </w:p>
+    <w:p>
+      <w:pPr>
+        <w:pStyle w:val="Normale2"/>
+        <w:rPr>
+          <w:noProof/>
+          <w:lang w:val="en-US"/>
+        </w:rPr>
+      </w:pPr>
+      <w:r>
+        <w:rPr>
+          <w:lang w:val="en-US"/>
+        </w:rPr>
+        <w:t xml:space="preserve">In principles, sometimes there is no check on the “index of-out-bound” errors, like in the </w:t>
+      </w:r>
+      <w:r>
+        <w:rPr>
+          <w:i/>
+          <w:lang w:val="en-US"/>
+        </w:rPr>
+        <w:t>load2xLifecyclesMethods</w:t>
+      </w:r>
+      <w:r>
+        <w:rPr>
+          <w:lang w:val="en-US"/>
+        </w:rPr>
+        <w:t xml:space="preserve">. Here, the range of the index </w:t>
+      </w:r>
+      <w:proofErr w:type="spellStart"/>
+      <w:r>
+        <w:rPr>
+          <w:i/>
+          <w:lang w:val="en-US"/>
+        </w:rPr>
+        <w:t>i</w:t>
+      </w:r>
+      <w:proofErr w:type="spellEnd"/>
+      <w:r>
+        <w:rPr>
+          <w:lang w:val="en-US"/>
+        </w:rPr>
+        <w:t xml:space="preserve"> is defined</w:t>
+      </w:r>
+      <w:r>
+        <w:t xml:space="preserve"> </w:t>
+      </w:r>
+      <w:r>
+        <w:rPr>
+          <w:lang w:val="en-US"/>
+        </w:rPr>
+        <w:t xml:space="preserve">accordingly to the length </w:t>
+      </w:r>
+      <w:r>
+        <w:rPr>
+          <w:noProof/>
+          <w:lang w:val="en-US"/>
+        </w:rPr>
+        <w:t xml:space="preserve">of the </w:t>
+      </w:r>
+      <w:r>
+        <w:rPr>
+          <w:i/>
+          <w:noProof/>
+          <w:lang w:val="en-US"/>
+        </w:rPr>
+        <w:t>lcAnnotationClasses</w:t>
+      </w:r>
+      <w:r>
+        <w:rPr>
+          <w:noProof/>
+          <w:lang w:val="en-US"/>
+        </w:rPr>
+        <w:t xml:space="preserve"> arrays, but is used to access to two different arrays (without any checks): </w:t>
+      </w:r>
+      <w:r>
+        <w:rPr>
+          <w:i/>
+          <w:noProof/>
+          <w:lang w:val="en-US"/>
+        </w:rPr>
+        <w:t xml:space="preserve">pre30CLMethodNames </w:t>
+      </w:r>
+      <w:r>
+        <w:rPr>
+          <w:noProof/>
+          <w:lang w:val="en-US"/>
+        </w:rPr>
+        <w:t xml:space="preserve">and </w:t>
+      </w:r>
+      <w:r>
+        <w:rPr>
+          <w:i/>
+          <w:noProof/>
+          <w:lang w:val="en-US"/>
+        </w:rPr>
+        <w:t>metaArray</w:t>
+      </w:r>
+      <w:r>
+        <w:rPr>
+          <w:noProof/>
+          <w:lang w:val="en-US"/>
+        </w:rPr>
+        <w:t>. Of cou</w:t>
+      </w:r>
+      <w:r>
+        <w:rPr>
+          <w:noProof/>
+          <w:lang w:val="en-US"/>
+        </w:rPr>
+        <w:t>rse, it probably relies on a set of preconditions and invariants that, unfortunately are not explicitly declared.</w:t>
+      </w:r>
+    </w:p>
+    <w:p>
+      <w:pPr>
+        <w:pStyle w:val="Normale2"/>
+        <w:rPr>
+          <w:noProof/>
+          <w:lang w:val="en-US"/>
+        </w:rPr>
+      </w:pPr>
+      <w:r>
+        <w:rPr>
+          <w:noProof/>
+          <w:lang w:val="en-US"/>
+        </w:rPr>
+        <w:drawing>
+          <wp:inline distT="0" distB="0" distL="0" distR="0">
+            <wp:extent cx="4219575" cy="1724025"/>
+            <wp:effectExtent l="0" t="0" r="9525" b="9525"/>
+            <wp:docPr id="5" name="Immagine 5" descr="C:\Users\Alessandro\Desktop\Ale\GitHubSynch\myTaxyService-SE2-PozziRomani\OtherStuff\Code Inspection all files\arrays.jpg"/>
+            <wp:cNvGraphicFramePr>
+              <a:graphicFrameLocks xmlns:a="http://schemas.openxmlformats.org/drawingml/2006/main" noChangeAspect="1"/>
+            </wp:cNvGraphicFramePr>
+            <a:graphic xmlns:a="http://schemas.openxmlformats.org/drawingml/2006/main">
+              <a:graphicData uri="http://schemas.openxmlformats.org/drawingml/2006/picture">
+                <pic:pic xmlns:pic="http://schemas.openxmlformats.org/drawingml/2006/picture">
+                  <pic:nvPicPr>
+                    <pic:cNvPr id="0" name="Picture 5" descr="C:\Users\Alessandro\Desktop\Ale\GitHubSynch\myTaxyService-SE2-PozziRomani\OtherStuff\Code Inspection all files\arrays.jpg"/>
+                    <pic:cNvPicPr>
+                      <a:picLocks noChangeAspect="1" noChangeArrowheads="1"/>
+                    </pic:cNvPicPr>
+                  </pic:nvPicPr>
+                  <pic:blipFill>
+                    <a:blip r:embed="rId22">
+                      <a:extLst>
+                        <a:ext uri="{28A0092B-C50C-407E-A947-70E740481C1C}">
+                          <a14:useLocalDpi xmlns:a14="http://schemas.microsoft.com/office/drawing/2010/main" val="0"/>
+                        </a:ext>
+                      </a:extLst>
+                    </a:blip>
+                    <a:srcRect/>
+                    <a:stretch>
+                      <a:fillRect/>
+                    </a:stretch>
+                  </pic:blipFill>
+                  <pic:spPr bwMode="auto">
+                    <a:xfrm>
+                      <a:off x="0" y="0"/>
+                      <a:ext cx="4219575" cy="1724025"/>
+                    </a:xfrm>
+                    <a:prstGeom prst="rect">
+                      <a:avLst/>
+                    </a:prstGeom>
+                    <a:noFill/>
+                    <a:ln>
+                      <a:noFill/>
+                    </a:ln>
+                  </pic:spPr>
+                </pic:pic>
+              </a:graphicData>
+            </a:graphic>
+          </wp:inline>
+        </w:drawing>
+      </w:r>
+    </w:p>
+    <w:p>
+      <w:pPr>
+        <w:pStyle w:val="Normale2"/>
+        <w:rPr>
+          <w:lang w:val="en-US"/>
+        </w:rPr>
+      </w:pPr>
+      <w:r>
+        <w:rPr>
+          <w:lang w:val="en-US"/>
+        </w:rPr>
+        <w:t xml:space="preserve">Below it is exhibited </w:t>
+      </w:r>
+      <w:r>
+        <w:rPr>
+          <w:lang w:val="en-US"/>
+        </w:rPr>
+        <w:t>another example</w:t>
+      </w:r>
+      <w:r>
+        <w:rPr>
+          <w:lang w:val="en-US"/>
+        </w:rPr>
+        <w:t xml:space="preserve">. Here, the </w:t>
+      </w:r>
+      <w:r>
+        <w:rPr>
+          <w:i/>
+          <w:lang w:val="en-US"/>
+        </w:rPr>
+        <w:t>index</w:t>
+      </w:r>
+      <w:r>
+        <w:rPr>
+          <w:lang w:val="en-US"/>
+        </w:rPr>
+        <w:t xml:space="preserve"> used in the </w:t>
+      </w:r>
+      <w:proofErr w:type="gramStart"/>
+      <w:r>
+        <w:rPr>
+          <w:i/>
+          <w:lang w:val="en-US"/>
+        </w:rPr>
+        <w:t>interceptors[</w:t>
+      </w:r>
+      <w:proofErr w:type="gramEnd"/>
+      <w:r>
+        <w:rPr>
+          <w:i/>
+          <w:lang w:val="en-US"/>
+        </w:rPr>
+        <w:t>index]</w:t>
+      </w:r>
+      <w:r>
+        <w:rPr>
+          <w:lang w:val="en-US"/>
+        </w:rPr>
+        <w:t xml:space="preserve"> is provided when the object is created. Therefore, it is not possible for us to check accurately the correctness of the array indexing.</w:t>
+      </w:r>
+    </w:p>
+    <w:p>
+      <w:pPr>
+        <w:pStyle w:val="Normale2"/>
+        <w:rPr>
+          <w:lang w:val="en-US"/>
+        </w:rPr>
+      </w:pPr>
+      <w:r>
+        <w:rPr>
+          <w:noProof/>
+          <w:lang w:val="en-US"/>
+        </w:rPr>
+        <w:lastRenderedPageBreak/>
+        <w:drawing>
+          <wp:inline distT="0" distB="0" distL="0" distR="0">
+            <wp:extent cx="3695700" cy="1171575"/>
+            <wp:effectExtent l="0" t="0" r="0" b="9525"/>
+            <wp:docPr id="6" name="Immagine 6" descr="C:\Users\Alessandro\Desktop\Ale\GitHubSynch\myTaxyService-SE2-PozziRomani\OtherStuff\Code Inspection all files\arrays2.jpg"/>
+            <wp:cNvGraphicFramePr>
+              <a:graphicFrameLocks xmlns:a="http://schemas.openxmlformats.org/drawingml/2006/main" noChangeAspect="1"/>
+            </wp:cNvGraphicFramePr>
+            <a:graphic xmlns:a="http://schemas.openxmlformats.org/drawingml/2006/main">
+              <a:graphicData uri="http://schemas.openxmlformats.org/drawingml/2006/picture">
+                <pic:pic xmlns:pic="http://schemas.openxmlformats.org/drawingml/2006/picture">
+                  <pic:nvPicPr>
+                    <pic:cNvPr id="0" name="Picture 6" descr="C:\Users\Alessandro\Desktop\Ale\GitHubSynch\myTaxyService-SE2-PozziRomani\OtherStuff\Code Inspection all files\arrays2.jpg"/>
+                    <pic:cNvPicPr>
+                      <a:picLocks noChangeAspect="1" noChangeArrowheads="1"/>
+                    </pic:cNvPicPr>
+                  </pic:nvPicPr>
+                  <pic:blipFill>
+                    <a:blip r:embed="rId23">
+                      <a:extLst>
+                        <a:ext uri="{28A0092B-C50C-407E-A947-70E740481C1C}">
+                          <a14:useLocalDpi xmlns:a14="http://schemas.microsoft.com/office/drawing/2010/main" val="0"/>
+                        </a:ext>
+                      </a:extLst>
+                    </a:blip>
+                    <a:srcRect/>
+                    <a:stretch>
+                      <a:fillRect/>
+                    </a:stretch>
+                  </pic:blipFill>
+                  <pic:spPr bwMode="auto">
+                    <a:xfrm>
+                      <a:off x="0" y="0"/>
+                      <a:ext cx="3695700" cy="1171575"/>
+                    </a:xfrm>
+                    <a:prstGeom prst="rect">
+                      <a:avLst/>
+                    </a:prstGeom>
+                    <a:noFill/>
+                    <a:ln>
+                      <a:noFill/>
+                    </a:ln>
+                  </pic:spPr>
+                </pic:pic>
+              </a:graphicData>
+            </a:graphic>
+          </wp:inline>
+        </w:drawing>
+      </w:r>
+    </w:p>
+    <w:p>
+      <w:pPr>
+        <w:pStyle w:val="Normale2"/>
+        <w:rPr>
+          <w:lang w:val="en-US"/>
+        </w:rPr>
+      </w:pPr>
+      <w:r>
+        <w:rPr>
+          <w:noProof/>
+          <w:lang w:val="en-US"/>
+        </w:rPr>
+        <w:drawing>
+          <wp:inline distT="0" distB="0" distL="0" distR="0">
+            <wp:extent cx="5972175" cy="2619375"/>
+            <wp:effectExtent l="0" t="0" r="9525" b="9525"/>
+            <wp:docPr id="7" name="Immagine 7" descr="C:\Users\Alessandro\Desktop\Ale\GitHubSynch\myTaxyService-SE2-PozziRomani\OtherStuff\Code Inspection all files\arrays3.jpg"/>
+            <wp:cNvGraphicFramePr>
+              <a:graphicFrameLocks xmlns:a="http://schemas.openxmlformats.org/drawingml/2006/main" noChangeAspect="1"/>
+            </wp:cNvGraphicFramePr>
+            <a:graphic xmlns:a="http://schemas.openxmlformats.org/drawingml/2006/main">
+              <a:graphicData uri="http://schemas.openxmlformats.org/drawingml/2006/picture">
+                <pic:pic xmlns:pic="http://schemas.openxmlformats.org/drawingml/2006/picture">
+                  <pic:nvPicPr>
+                    <pic:cNvPr id="0" name="Picture 7" descr="C:\Users\Alessandro\Desktop\Ale\GitHubSynch\myTaxyService-SE2-PozziRomani\OtherStuff\Code Inspection all files\arrays3.jpg"/>
+                    <pic:cNvPicPr>
+                      <a:picLocks noChangeAspect="1" noChangeArrowheads="1"/>
+                    </pic:cNvPicPr>
+                  </pic:nvPicPr>
+                  <pic:blipFill>
+                    <a:blip r:embed="rId24">
+                      <a:extLst>
+                        <a:ext uri="{28A0092B-C50C-407E-A947-70E740481C1C}">
+                          <a14:useLocalDpi xmlns:a14="http://schemas.microsoft.com/office/drawing/2010/main" val="0"/>
+                        </a:ext>
+                      </a:extLst>
+                    </a:blip>
+                    <a:srcRect/>
+                    <a:stretch>
+                      <a:fillRect/>
+                    </a:stretch>
+                  </pic:blipFill>
+                  <pic:spPr bwMode="auto">
+                    <a:xfrm>
+                      <a:off x="0" y="0"/>
+                      <a:ext cx="5972175" cy="2619375"/>
+                    </a:xfrm>
+                    <a:prstGeom prst="rect">
+                      <a:avLst/>
+                    </a:prstGeom>
+                    <a:noFill/>
+                    <a:ln>
+                      <a:noFill/>
+                    </a:ln>
+                  </pic:spPr>
+                </pic:pic>
+              </a:graphicData>
+            </a:graphic>
+          </wp:inline>
+        </w:drawing>
+      </w:r>
+    </w:p>
+    <w:p>
+      <w:pPr>
+        <w:pStyle w:val="Titolo2"/>
+      </w:pPr>
+      <w:r>
+        <w:t xml:space="preserve">Object </w:t>
+      </w:r>
+      <w:proofErr w:type="spellStart"/>
+      <w:r>
+        <w:t>comparison</w:t>
+      </w:r>
+      <w:proofErr w:type="spellEnd"/>
+    </w:p>
+    <w:p>
+      <w:pPr>
+        <w:pStyle w:val="Normale2"/>
+      </w:pPr>
+      <w:r>
+        <w:t xml:space="preserve">No </w:t>
+      </w:r>
+      <w:proofErr w:type="spellStart"/>
+      <w:r>
+        <w:t>issues</w:t>
+      </w:r>
+      <w:proofErr w:type="spellEnd"/>
+      <w:r>
+        <w:t>.</w:t>
+      </w:r>
+    </w:p>
+    <w:p>
+      <w:pPr>
+        <w:pStyle w:val="Titolo2"/>
+      </w:pPr>
+      <w:r>
+        <w:t>Output format</w:t>
+      </w:r>
+    </w:p>
+    <w:p>
+      <w:pPr>
+        <w:pStyle w:val="Normale2"/>
+      </w:pPr>
+      <w:r>
+        <w:t xml:space="preserve">No </w:t>
+      </w:r>
+      <w:proofErr w:type="spellStart"/>
+      <w:r>
+        <w:t>issues</w:t>
+      </w:r>
+      <w:proofErr w:type="spellEnd"/>
+      <w:r>
+        <w:t>.</w:t>
+      </w:r>
+    </w:p>
+    <w:p>
+      <w:pPr>
+        <w:pStyle w:val="Titolo2"/>
+      </w:pPr>
+      <w:proofErr w:type="spellStart"/>
+      <w:r>
+        <w:t>Computation</w:t>
+      </w:r>
+      <w:proofErr w:type="spellEnd"/>
+      <w:r>
+        <w:t xml:space="preserve">, </w:t>
+      </w:r>
+      <w:proofErr w:type="spellStart"/>
+      <w:r>
+        <w:t>Comparison</w:t>
+      </w:r>
+      <w:proofErr w:type="spellEnd"/>
+      <w:r>
+        <w:t xml:space="preserve"> and </w:t>
+      </w:r>
+      <w:proofErr w:type="spellStart"/>
+      <w:r>
+        <w:t>Assignement</w:t>
+      </w:r>
+      <w:proofErr w:type="spellEnd"/>
+    </w:p>
+    <w:p>
+      <w:pPr>
+        <w:pStyle w:val="Normale2"/>
+      </w:pPr>
+      <w:r>
+        <w:t xml:space="preserve">No </w:t>
+      </w:r>
+      <w:proofErr w:type="spellStart"/>
+      <w:r>
+        <w:t>issues</w:t>
+      </w:r>
+      <w:proofErr w:type="spellEnd"/>
+      <w:r>
+        <w:t>.</w:t>
+      </w:r>
+    </w:p>
+    <w:p>
+      <w:pPr>
+        <w:pStyle w:val="Titolo2"/>
+      </w:pPr>
+      <w:proofErr w:type="spellStart"/>
+      <w:r>
+        <w:t>Exceptions</w:t>
+      </w:r>
+      <w:proofErr w:type="spellEnd"/>
+    </w:p>
+    <w:p>
+      <w:pPr>
+        <w:pStyle w:val="Titolo3"/>
+      </w:pPr>
+      <w:r>
+        <w:t>Load2xLifecycleMethods</w:t>
+      </w:r>
+    </w:p>
+    <w:p>
+      <w:pPr>
+        <w:pStyle w:val="Normale3"/>
+        <w:rPr>
+          <w:lang w:val="en-US"/>
+        </w:rPr>
+      </w:pPr>
+      <w:proofErr w:type="gramStart"/>
+      <w:r>
+        <w:rPr>
+          <w:lang w:val="en-US"/>
+        </w:rPr>
+        <w:t>First of all</w:t>
+      </w:r>
+      <w:proofErr w:type="gramEnd"/>
+      <w:r>
+        <w:rPr>
+          <w:lang w:val="en-US"/>
+        </w:rPr>
+        <w:t xml:space="preserve">, the </w:t>
+      </w:r>
+      <w:proofErr w:type="spellStart"/>
+      <w:r>
+        <w:rPr>
+          <w:i/>
+          <w:lang w:val="en-US"/>
+        </w:rPr>
+        <w:t>NoSuchMethodException</w:t>
+      </w:r>
+      <w:proofErr w:type="spellEnd"/>
+      <w:r>
+        <w:rPr>
+          <w:lang w:val="en-US"/>
+        </w:rPr>
+        <w:t xml:space="preserve"> is </w:t>
+      </w:r>
+      <w:proofErr w:type="spellStart"/>
+      <w:r>
+        <w:rPr>
+          <w:lang w:val="en-US"/>
+        </w:rPr>
+        <w:t>catched</w:t>
+      </w:r>
+      <w:proofErr w:type="spellEnd"/>
+      <w:r>
+        <w:rPr>
+          <w:lang w:val="en-US"/>
+        </w:rPr>
+        <w:t xml:space="preserve"> but not handled. </w:t>
+      </w:r>
+      <w:proofErr w:type="gramStart"/>
+      <w:r>
+        <w:rPr>
+          <w:lang w:val="en-US"/>
+        </w:rPr>
+        <w:t>Also</w:t>
+      </w:r>
+      <w:proofErr w:type="gramEnd"/>
+      <w:r>
+        <w:rPr>
+          <w:lang w:val="en-US"/>
+        </w:rPr>
+        <w:t xml:space="preserve">, the </w:t>
+      </w:r>
+      <w:proofErr w:type="spellStart"/>
+      <w:r>
+        <w:rPr>
+          <w:i/>
+          <w:lang w:val="en-US"/>
+        </w:rPr>
+        <w:t>beanClass.getMethod</w:t>
+      </w:r>
+      <w:proofErr w:type="spellEnd"/>
+      <w:r>
+        <w:rPr>
+          <w:lang w:val="en-US"/>
+        </w:rPr>
+        <w:t xml:space="preserve"> method can raise a </w:t>
+      </w:r>
+      <w:proofErr w:type="spellStart"/>
+      <w:r>
+        <w:rPr>
+          <w:i/>
+          <w:lang w:val="en-US"/>
+        </w:rPr>
+        <w:t>SecurityException</w:t>
+      </w:r>
+      <w:proofErr w:type="spellEnd"/>
+      <w:r>
+        <w:rPr>
+          <w:lang w:val="en-US"/>
+        </w:rPr>
+        <w:t xml:space="preserve"> that is not even </w:t>
+      </w:r>
+      <w:proofErr w:type="spellStart"/>
+      <w:r>
+        <w:rPr>
+          <w:lang w:val="en-US"/>
+        </w:rPr>
+        <w:t>catched</w:t>
+      </w:r>
+      <w:proofErr w:type="spellEnd"/>
+      <w:r>
+        <w:rPr>
+          <w:lang w:val="en-US"/>
+        </w:rPr>
+        <w:t>.</w:t>
+      </w:r>
+    </w:p>
+    <w:p>
+      <w:pPr>
+        <w:pStyle w:val="Normale3"/>
+      </w:pPr>
+      <w:r>
+        <w:rPr>
+          <w:noProof/>
+          <w:lang w:val="en-US"/>
+        </w:rPr>
+        <w:lastRenderedPageBreak/>
+        <w:drawing>
+          <wp:inline distT="0" distB="0" distL="0" distR="0" wp14:anchorId="0DE8CFBD" wp14:editId="377649B2">
+            <wp:extent cx="4838700" cy="1885950"/>
+            <wp:effectExtent l="0" t="0" r="0" b="0"/>
+            <wp:docPr id="8" name="Immagine 8" descr="C:\Users\Alessandro\Desktop\Ale\GitHubSynch\myTaxyService-SE2-PozziRomani\OtherStuff\Code Inspection all files\exception.jpg"/>
+            <wp:cNvGraphicFramePr>
+              <a:graphicFrameLocks xmlns:a="http://schemas.openxmlformats.org/drawingml/2006/main" noChangeAspect="1"/>
+            </wp:cNvGraphicFramePr>
+            <a:graphic xmlns:a="http://schemas.openxmlformats.org/drawingml/2006/main">
+              <a:graphicData uri="http://schemas.openxmlformats.org/drawingml/2006/picture">
+                <pic:pic xmlns:pic="http://schemas.openxmlformats.org/drawingml/2006/picture">
+                  <pic:nvPicPr>
+                    <pic:cNvPr id="0" name="Picture 8" descr="C:\Users\Alessandro\Desktop\Ale\GitHubSynch\myTaxyService-SE2-PozziRomani\OtherStuff\Code Inspection all files\exception.jpg"/>
+                    <pic:cNvPicPr>
+                      <a:picLocks noChangeAspect="1" noChangeArrowheads="1"/>
+                    </pic:cNvPicPr>
+                  </pic:nvPicPr>
+                  <pic:blipFill>
+                    <a:blip r:embed="rId25">
+                      <a:extLst>
+                        <a:ext uri="{28A0092B-C50C-407E-A947-70E740481C1C}">
+                          <a14:useLocalDpi xmlns:a14="http://schemas.microsoft.com/office/drawing/2010/main" val="0"/>
+                        </a:ext>
+                      </a:extLst>
+                    </a:blip>
+                    <a:srcRect/>
+                    <a:stretch>
+                      <a:fillRect/>
+                    </a:stretch>
+                  </pic:blipFill>
+                  <pic:spPr bwMode="auto">
+                    <a:xfrm>
+                      <a:off x="0" y="0"/>
+                      <a:ext cx="4838700" cy="1885950"/>
+                    </a:xfrm>
+                    <a:prstGeom prst="rect">
+                      <a:avLst/>
+                    </a:prstGeom>
+                    <a:noFill/>
+                    <a:ln>
+                      <a:noFill/>
+                    </a:ln>
+                  </pic:spPr>
+                </pic:pic>
+              </a:graphicData>
+            </a:graphic>
+          </wp:inline>
+        </w:drawing>
+      </w:r>
+    </w:p>
+    <w:p>
+      <w:pPr>
+        <w:pStyle w:val="Titolo3"/>
+        <w:rPr>
+          <w:lang w:val="en-US"/>
+        </w:rPr>
+      </w:pPr>
+      <w:proofErr w:type="spellStart"/>
+      <w:r>
+        <w:rPr>
+          <w:lang w:val="en-US"/>
+        </w:rPr>
+        <w:t>LoadOnlyEjbCreateMethod</w:t>
+      </w:r>
+      <w:proofErr w:type="spellEnd"/>
+    </w:p>
+    <w:p>
+      <w:pPr>
+        <w:pStyle w:val="Normale3"/>
+        <w:rPr>
+          <w:i/>
+          <w:lang w:val="en-US"/>
+        </w:rPr>
+      </w:pPr>
+      <w:r>
+        <w:rPr>
+          <w:lang w:val="en-US"/>
+        </w:rPr>
+        <w:t xml:space="preserve">This method has the same issues of the </w:t>
+      </w:r>
+      <w:r>
+        <w:rPr>
+          <w:i/>
+          <w:lang w:val="en-US"/>
+        </w:rPr>
+        <w:t>Load2xLifecycleMethods.</w:t>
+      </w:r>
+    </w:p>
+    <w:p>
+      <w:pPr>
+        <w:pStyle w:val="Titolo3"/>
+        <w:rPr>
+          <w:lang w:val="en-US"/>
+        </w:rPr>
+      </w:pPr>
+      <w:proofErr w:type="spellStart"/>
+      <w:r>
+        <w:rPr>
+          <w:lang w:val="en-US"/>
+        </w:rPr>
+        <w:t>AroundInvokeInterceptor</w:t>
+      </w:r>
+      <w:proofErr w:type="spellEnd"/>
+    </w:p>
+    <w:p>
+      <w:pPr>
+        <w:pStyle w:val="Normale3"/>
+        <w:rPr>
+          <w:lang w:val="en-US"/>
+        </w:rPr>
+      </w:pPr>
+      <w:r>
+        <w:rPr>
+          <w:lang w:val="en-US"/>
+        </w:rPr>
+        <w:t xml:space="preserve">In this method, it might have been </w:t>
+      </w:r>
+      <w:r>
+        <w:rPr>
+          <w:lang w:val="en-US"/>
+        </w:rPr>
+        <w:t xml:space="preserve">better to catch more specific exceptions (like the </w:t>
+      </w:r>
+      <w:proofErr w:type="spellStart"/>
+      <w:r>
+        <w:rPr>
+          <w:i/>
+          <w:lang w:val="en-US"/>
+        </w:rPr>
+        <w:t>SecurityException</w:t>
+      </w:r>
+      <w:proofErr w:type="spellEnd"/>
+      <w:r>
+        <w:rPr>
+          <w:lang w:val="en-US"/>
+        </w:rPr>
+        <w:t xml:space="preserve"> thrown by </w:t>
+      </w:r>
+      <w:proofErr w:type="spellStart"/>
+      <w:proofErr w:type="gramStart"/>
+      <w:r>
+        <w:rPr>
+          <w:i/>
+          <w:lang w:val="en-US"/>
+        </w:rPr>
+        <w:t>finalM.setAccessible</w:t>
+      </w:r>
+      <w:proofErr w:type="spellEnd"/>
+      <w:r>
+        <w:rPr>
+          <w:i/>
+          <w:lang w:val="en-US"/>
+        </w:rPr>
+        <w:t>(</w:t>
+      </w:r>
+      <w:proofErr w:type="gramEnd"/>
+      <w:r>
+        <w:rPr>
+          <w:i/>
+          <w:lang w:val="en-US"/>
+        </w:rPr>
+        <w:t>).</w:t>
+      </w:r>
+    </w:p>
+    <w:p>
+      <w:pPr>
+        <w:pStyle w:val="Normale3"/>
+      </w:pPr>
+      <w:r>
+        <w:rPr>
+          <w:noProof/>
+          <w:lang w:val="en-US"/>
+        </w:rPr>
+        <w:drawing>
+          <wp:inline distT="0" distB="0" distL="0" distR="0">
+            <wp:extent cx="5638800" cy="2809875"/>
+            <wp:effectExtent l="0" t="0" r="0" b="9525"/>
+            <wp:docPr id="9" name="Immagine 9" descr="C:\Users\Alessandro\Desktop\Ale\GitHubSynch\myTaxyService-SE2-PozziRomani\OtherStuff\Code Inspection all files\exception2.jpg"/>
+            <wp:cNvGraphicFramePr>
+              <a:graphicFrameLocks xmlns:a="http://schemas.openxmlformats.org/drawingml/2006/main" noChangeAspect="1"/>
+            </wp:cNvGraphicFramePr>
+            <a:graphic xmlns:a="http://schemas.openxmlformats.org/drawingml/2006/main">
+              <a:graphicData uri="http://schemas.openxmlformats.org/drawingml/2006/picture">
+                <pic:pic xmlns:pic="http://schemas.openxmlformats.org/drawingml/2006/picture">
+                  <pic:nvPicPr>
+                    <pic:cNvPr id="0" name="Picture 9" descr="C:\Users\Alessandro\Desktop\Ale\GitHubSynch\myTaxyService-SE2-PozziRomani\OtherStuff\Code Inspection all files\exception2.jpg"/>
+                    <pic:cNvPicPr>
+                      <a:picLocks noChangeAspect="1" noChangeArrowheads="1"/>
+                    </pic:cNvPicPr>
+                  </pic:nvPicPr>
+                  <pic:blipFill>
+                    <a:blip r:embed="rId26">
+                      <a:extLst>
+                        <a:ext uri="{28A0092B-C50C-407E-A947-70E740481C1C}">
+                          <a14:useLocalDpi xmlns:a14="http://schemas.microsoft.com/office/drawing/2010/main" val="0"/>
+                        </a:ext>
+                      </a:extLst>
+                    </a:blip>
+                    <a:srcRect/>
+                    <a:stretch>
+                      <a:fillRect/>
+                    </a:stretch>
+                  </pic:blipFill>
+                  <pic:spPr bwMode="auto">
+                    <a:xfrm>
+                      <a:off x="0" y="0"/>
+                      <a:ext cx="5638800" cy="2809875"/>
+                    </a:xfrm>
+                    <a:prstGeom prst="rect">
+                      <a:avLst/>
+                    </a:prstGeom>
+                    <a:noFill/>
+                    <a:ln>
+                      <a:noFill/>
+                    </a:ln>
+                  </pic:spPr>
+                </pic:pic>
+              </a:graphicData>
+            </a:graphic>
+          </wp:inline>
+        </w:drawing>
+      </w:r>
+    </w:p>
+    <w:p>
+      <w:pPr>
+        <w:pStyle w:val="Titolo3"/>
+      </w:pPr>
+      <w:proofErr w:type="spellStart"/>
+      <w:r>
+        <w:t>CallbackInterceptor</w:t>
+      </w:r>
+      <w:proofErr w:type="spellEnd"/>
+    </w:p>
+    <w:p>
+      <w:pPr>
+        <w:pStyle w:val="Normale3"/>
+      </w:pPr>
+      <w:r>
+        <w:t xml:space="preserve">The </w:t>
+      </w:r>
+      <w:proofErr w:type="spellStart"/>
+      <w:r>
+        <w:t>same</w:t>
+      </w:r>
+      <w:proofErr w:type="spellEnd"/>
+      <w:r>
+        <w:t xml:space="preserve"> </w:t>
+      </w:r>
+      <w:proofErr w:type="spellStart"/>
+      <w:r>
+        <w:t>as</w:t>
+      </w:r>
+      <w:proofErr w:type="spellEnd"/>
+      <w:r>
+        <w:t xml:space="preserve"> </w:t>
+      </w:r>
+      <w:proofErr w:type="spellStart"/>
+      <w:r>
+        <w:rPr>
+          <w:i/>
+        </w:rPr>
+        <w:t>AroundInvokeInterceptor</w:t>
+      </w:r>
+      <w:proofErr w:type="spellEnd"/>
+      <w:r>
+        <w:rPr>
+          <w:i/>
+        </w:rPr>
+        <w:t>.</w:t>
+      </w:r>
+    </w:p>
+    <w:p>
+      <w:pPr>
+        <w:rPr>
+          <w:lang w:val="it-IT"/>
+        </w:rPr>
+      </w:pPr>
+      <w:r>
+        <w:br w:type="page"/>
+      </w:r>
+    </w:p>
+    <w:p>
+      <w:pPr>
+        <w:pStyle w:val="Titolo1"/>
+      </w:pPr>
+      <w:r>
+        <w:lastRenderedPageBreak/>
+        <w:t>Other problems</w:t>
+      </w:r>
+    </w:p>
+    <w:p>
+      <w:r>
+        <w:br w:type="page"/>
+      </w:r>
+    </w:p>
+    <w:p>
+      <w:pPr>
+        <w:pStyle w:val="Titolo1"/>
+      </w:pPr>
+      <w:r>
+        <w:lastRenderedPageBreak/>
+        <w:t>Appendix</w:t>
+      </w:r>
     </w:p>
     <w:sectPr>
       <w:pgSz w:w="12240" w:h="15840"/>
@@ -6554,7 +8756,6 @@
   <w:style w:type="character" w:default="1" w:styleId="Carpredefinitoparagrafo">
     <w:name w:val="Default Paragraph Font"/>
     <w:uiPriority w:val="1"/>
-    <w:semiHidden/>
     <w:unhideWhenUsed/>
   </w:style>
   <w:style w:type="table" w:default="1" w:styleId="Tabellanormale">
@@ -7270,7 +9471,7 @@
 </file>
 
 <file path=customXml/itemProps1.xml><?xml version="1.0" encoding="utf-8"?>
-<ds:datastoreItem xmlns:ds="http://schemas.openxmlformats.org/officeDocument/2006/customXml" ds:itemID="{430E691B-C3B6-4B5A-9BDA-ACB5AC86DAA9}">
+<ds:datastoreItem xmlns:ds="http://schemas.openxmlformats.org/officeDocument/2006/customXml" ds:itemID="{D9AA92F4-CCF8-4833-89D9-9812CA30F66F}">
   <ds:schemaRefs>
     <ds:schemaRef ds:uri="http://schemas.openxmlformats.org/officeDocument/2006/bibliography"/>
   </ds:schemaRefs>

</xml_diff>

<commit_message>
Code Inspection document 90% done
</commit_message>
<xml_diff>
--- a/OtherStuff/Code Inspection.docx
+++ b/OtherStuff/Code Inspection.docx
@@ -275,7 +275,7 @@
                                     <w:sz w:val="28"/>
                                     <w:szCs w:val="28"/>
                                   </w:rPr>
-                                  <w:t xml:space="preserve"> 2015</w:t>
+                                  <w:t xml:space="preserve"> 2016</w:t>
                                 </w:r>
                               </w:p>
                               <w:p>
@@ -421,7 +421,25 @@
                               <w:szCs w:val="28"/>
                               <w:lang w:val="it-IT"/>
                             </w:rPr>
-                            <w:t xml:space="preserve">Alessandro Pozzi (mat. </w:t>
+                            <w:t>Alessandro Pozzi (</w:t>
+                          </w:r>
+                          <w:proofErr w:type="spellStart"/>
+                          <w:r>
+                            <w:rPr>
+                              <w:sz w:val="28"/>
+                              <w:szCs w:val="28"/>
+                              <w:lang w:val="it-IT"/>
+                            </w:rPr>
+                            <w:t>mat</w:t>
+                          </w:r>
+                          <w:proofErr w:type="spellEnd"/>
+                          <w:r>
+                            <w:rPr>
+                              <w:sz w:val="28"/>
+                              <w:szCs w:val="28"/>
+                              <w:lang w:val="it-IT"/>
+                            </w:rPr>
+                            <w:t xml:space="preserve">. </w:t>
                           </w:r>
                           <w:r>
                             <w:rPr>
@@ -439,7 +457,25 @@
                               <w:szCs w:val="28"/>
                               <w:lang w:val="it-IT"/>
                             </w:rPr>
-                            <w:t xml:space="preserve">), Marco Romani (mat. </w:t>
+                            <w:t>), Marco Romani (</w:t>
+                          </w:r>
+                          <w:proofErr w:type="spellStart"/>
+                          <w:r>
+                            <w:rPr>
+                              <w:sz w:val="28"/>
+                              <w:szCs w:val="28"/>
+                              <w:lang w:val="it-IT"/>
+                            </w:rPr>
+                            <w:t>mat</w:t>
+                          </w:r>
+                          <w:proofErr w:type="spellEnd"/>
+                          <w:r>
+                            <w:rPr>
+                              <w:sz w:val="28"/>
+                              <w:szCs w:val="28"/>
+                              <w:lang w:val="it-IT"/>
+                            </w:rPr>
+                            <w:t xml:space="preserve">. </w:t>
                           </w:r>
                           <w:r>
                             <w:rPr>
@@ -494,7 +530,7 @@
                               <w:sz w:val="28"/>
                               <w:szCs w:val="28"/>
                             </w:rPr>
-                            <w:t xml:space="preserve"> 2015</w:t>
+                            <w:t xml:space="preserve"> 2016</w:t>
                           </w:r>
                         </w:p>
                         <w:p>
@@ -625,12 +661,6 @@
           <w:r>
             <w:br w:type="page"/>
           </w:r>
-          <w:proofErr w:type="gramStart"/>
-          <w:r>
-            <w:lastRenderedPageBreak/>
-            <w:t>l</w:t>
-          </w:r>
-          <w:proofErr w:type="gramEnd"/>
         </w:p>
       </w:sdtContent>
     </w:sdt>
@@ -692,12 +722,8 @@
         <w:p>
           <w:pPr>
             <w:pStyle w:val="Sommario1"/>
-            <w:tabs>
-              <w:tab w:val="right" w:leader="dot" w:pos="9962"/>
-            </w:tabs>
             <w:rPr>
               <w:rFonts w:asciiTheme="minorHAnsi" w:eastAsiaTheme="minorEastAsia" w:hAnsiTheme="minorHAnsi"/>
-              <w:noProof/>
               <w:sz w:val="22"/>
             </w:rPr>
           </w:pPr>
@@ -710,58 +736,56 @@
           <w:r>
             <w:fldChar w:fldCharType="separate"/>
           </w:r>
-          <w:hyperlink w:anchor="_Toc438460996" w:history="1">
+          <w:hyperlink w:anchor="_Toc438475121" w:history="1">
             <w:r>
               <w:rPr>
                 <w:rStyle w:val="Collegamentoipertestuale"/>
-                <w:noProof/>
-              </w:rPr>
-              <w:t>1. Classes and methods assigned</w:t>
-            </w:r>
-            <w:r>
-              <w:rPr>
-                <w:noProof/>
+              </w:rPr>
+              <w:t>1.</w:t>
+            </w:r>
+            <w:r>
+              <w:rPr>
+                <w:rStyle w:val="Collegamentoipertestuale"/>
+              </w:rPr>
+              <w:t xml:space="preserve"> Classes and methods assigned</w:t>
+            </w:r>
+            <w:r>
+              <w:rPr>
                 <w:webHidden/>
               </w:rPr>
               <w:tab/>
             </w:r>
             <w:r>
               <w:rPr>
-                <w:noProof/>
                 <w:webHidden/>
               </w:rPr>
               <w:fldChar w:fldCharType="begin"/>
             </w:r>
             <w:r>
               <w:rPr>
-                <w:noProof/>
-                <w:webHidden/>
-              </w:rPr>
-              <w:instrText xml:space="preserve"> PAGEREF _Toc438460996 \h </w:instrText>
-            </w:r>
-            <w:r>
-              <w:rPr>
-                <w:noProof/>
-                <w:webHidden/>
-              </w:rPr>
-            </w:r>
-            <w:r>
-              <w:rPr>
-                <w:noProof/>
+                <w:webHidden/>
+              </w:rPr>
+              <w:instrText xml:space="preserve"> PAGEREF _Toc438475121 \h </w:instrText>
+            </w:r>
+            <w:r>
+              <w:rPr>
+                <w:webHidden/>
+              </w:rPr>
+            </w:r>
+            <w:r>
+              <w:rPr>
                 <w:webHidden/>
               </w:rPr>
               <w:fldChar w:fldCharType="separate"/>
             </w:r>
             <w:r>
               <w:rPr>
-                <w:noProof/>
-                <w:webHidden/>
-              </w:rPr>
-              <w:t>2</w:t>
-            </w:r>
-            <w:r>
-              <w:rPr>
-                <w:noProof/>
+                <w:webHidden/>
+              </w:rPr>
+              <w:t>3</w:t>
+            </w:r>
+            <w:r>
+              <w:rPr>
                 <w:webHidden/>
               </w:rPr>
               <w:fldChar w:fldCharType="end"/>
@@ -780,7 +804,7 @@
               <w:sz w:val="22"/>
             </w:rPr>
           </w:pPr>
-          <w:hyperlink w:anchor="_Toc438460997" w:history="1">
+          <w:hyperlink w:anchor="_Toc438475122" w:history="1">
             <w:r>
               <w:rPr>
                 <w:rStyle w:val="Collegamentoipertestuale"/>
@@ -807,7 +831,7 @@
                 <w:noProof/>
                 <w:webHidden/>
               </w:rPr>
-              <w:instrText xml:space="preserve"> PAGEREF _Toc438460997 \h </w:instrText>
+              <w:instrText xml:space="preserve"> PAGEREF _Toc438475122 \h </w:instrText>
             </w:r>
             <w:r>
               <w:rPr>
@@ -827,7 +851,7 @@
                 <w:noProof/>
                 <w:webHidden/>
               </w:rPr>
-              <w:t>2</w:t>
+              <w:t>3</w:t>
             </w:r>
             <w:r>
               <w:rPr>
@@ -850,7 +874,7 @@
               <w:sz w:val="22"/>
             </w:rPr>
           </w:pPr>
-          <w:hyperlink w:anchor="_Toc438460998" w:history="1">
+          <w:hyperlink w:anchor="_Toc438475123" w:history="1">
             <w:r>
               <w:rPr>
                 <w:rStyle w:val="Collegamentoipertestuale"/>
@@ -877,7 +901,7 @@
                 <w:noProof/>
                 <w:webHidden/>
               </w:rPr>
-              <w:instrText xml:space="preserve"> PAGEREF _Toc438460998 \h </w:instrText>
+              <w:instrText xml:space="preserve"> PAGEREF _Toc438475123 \h </w:instrText>
             </w:r>
             <w:r>
               <w:rPr>
@@ -897,7 +921,7 @@
                 <w:noProof/>
                 <w:webHidden/>
               </w:rPr>
-              <w:t>2</w:t>
+              <w:t>3</w:t>
             </w:r>
             <w:r>
               <w:rPr>
@@ -920,7 +944,7 @@
               <w:sz w:val="22"/>
             </w:rPr>
           </w:pPr>
-          <w:hyperlink w:anchor="_Toc438460999" w:history="1">
+          <w:hyperlink w:anchor="_Toc438475124" w:history="1">
             <w:r>
               <w:rPr>
                 <w:rStyle w:val="Collegamentoipertestuale"/>
@@ -947,7 +971,7 @@
                 <w:noProof/>
                 <w:webHidden/>
               </w:rPr>
-              <w:instrText xml:space="preserve"> PAGEREF _Toc438460999 \h </w:instrText>
+              <w:instrText xml:space="preserve"> PAGEREF _Toc438475124 \h </w:instrText>
             </w:r>
             <w:r>
               <w:rPr>
@@ -967,7 +991,7 @@
                 <w:noProof/>
                 <w:webHidden/>
               </w:rPr>
-              <w:t>2</w:t>
+              <w:t>3</w:t>
             </w:r>
             <w:r>
               <w:rPr>
@@ -981,67 +1005,61 @@
         <w:p>
           <w:pPr>
             <w:pStyle w:val="Sommario1"/>
-            <w:tabs>
-              <w:tab w:val="right" w:leader="dot" w:pos="9962"/>
-            </w:tabs>
             <w:rPr>
               <w:rFonts w:asciiTheme="minorHAnsi" w:eastAsiaTheme="minorEastAsia" w:hAnsiTheme="minorHAnsi"/>
-              <w:noProof/>
               <w:sz w:val="22"/>
             </w:rPr>
           </w:pPr>
-          <w:hyperlink w:anchor="_Toc438461000" w:history="1">
+          <w:hyperlink w:anchor="_Toc438475125" w:history="1">
             <w:r>
               <w:rPr>
                 <w:rStyle w:val="Collegamentoipertestuale"/>
-                <w:noProof/>
-              </w:rPr>
-              <w:t>2. Functional role of the assigned classes</w:t>
-            </w:r>
-            <w:r>
-              <w:rPr>
-                <w:noProof/>
+              </w:rPr>
+              <w:t xml:space="preserve">2. </w:t>
+            </w:r>
+            <w:r>
+              <w:rPr>
+                <w:rStyle w:val="Collegamentoipertestuale"/>
+              </w:rPr>
+              <w:t>Functional role of the assigned classes</w:t>
+            </w:r>
+            <w:r>
+              <w:rPr>
                 <w:webHidden/>
               </w:rPr>
               <w:tab/>
             </w:r>
             <w:r>
               <w:rPr>
-                <w:noProof/>
                 <w:webHidden/>
               </w:rPr>
               <w:fldChar w:fldCharType="begin"/>
             </w:r>
             <w:r>
               <w:rPr>
-                <w:noProof/>
-                <w:webHidden/>
-              </w:rPr>
-              <w:instrText xml:space="preserve"> PAGEREF _Toc438461000 \h </w:instrText>
-            </w:r>
-            <w:r>
-              <w:rPr>
-                <w:noProof/>
-                <w:webHidden/>
-              </w:rPr>
-            </w:r>
-            <w:r>
-              <w:rPr>
-                <w:noProof/>
+                <w:webHidden/>
+              </w:rPr>
+              <w:instrText xml:space="preserve"> PAGEREF _Toc438475125 \h </w:instrText>
+            </w:r>
+            <w:r>
+              <w:rPr>
+                <w:webHidden/>
+              </w:rPr>
+            </w:r>
+            <w:r>
+              <w:rPr>
                 <w:webHidden/>
               </w:rPr>
               <w:fldChar w:fldCharType="separate"/>
             </w:r>
             <w:r>
               <w:rPr>
-                <w:noProof/>
-                <w:webHidden/>
-              </w:rPr>
-              <w:t>3</w:t>
-            </w:r>
-            <w:r>
-              <w:rPr>
-                <w:noProof/>
+                <w:webHidden/>
+              </w:rPr>
+              <w:t>4</w:t>
+            </w:r>
+            <w:r>
+              <w:rPr>
                 <w:webHidden/>
               </w:rPr>
               <w:fldChar w:fldCharType="end"/>
@@ -1051,67 +1069,61 @@
         <w:p>
           <w:pPr>
             <w:pStyle w:val="Sommario1"/>
-            <w:tabs>
-              <w:tab w:val="right" w:leader="dot" w:pos="9962"/>
-            </w:tabs>
             <w:rPr>
               <w:rFonts w:asciiTheme="minorHAnsi" w:eastAsiaTheme="minorEastAsia" w:hAnsiTheme="minorHAnsi"/>
-              <w:noProof/>
               <w:sz w:val="22"/>
             </w:rPr>
           </w:pPr>
-          <w:hyperlink w:anchor="_Toc438461001" w:history="1">
+          <w:hyperlink w:anchor="_Toc438475126" w:history="1">
             <w:r>
               <w:rPr>
                 <w:rStyle w:val="Collegamentoipertestuale"/>
-                <w:noProof/>
-              </w:rPr>
-              <w:t>3. List of issues</w:t>
-            </w:r>
-            <w:r>
-              <w:rPr>
-                <w:noProof/>
+              </w:rPr>
+              <w:t>3.</w:t>
+            </w:r>
+            <w:r>
+              <w:rPr>
+                <w:rStyle w:val="Collegamentoipertestuale"/>
+              </w:rPr>
+              <w:t xml:space="preserve"> List of issues</w:t>
+            </w:r>
+            <w:r>
+              <w:rPr>
                 <w:webHidden/>
               </w:rPr>
               <w:tab/>
             </w:r>
             <w:r>
               <w:rPr>
-                <w:noProof/>
                 <w:webHidden/>
               </w:rPr>
               <w:fldChar w:fldCharType="begin"/>
             </w:r>
             <w:r>
               <w:rPr>
-                <w:noProof/>
-                <w:webHidden/>
-              </w:rPr>
-              <w:instrText xml:space="preserve"> PAGEREF _Toc438461001 \h </w:instrText>
-            </w:r>
-            <w:r>
-              <w:rPr>
-                <w:noProof/>
-                <w:webHidden/>
-              </w:rPr>
-            </w:r>
-            <w:r>
-              <w:rPr>
-                <w:noProof/>
+                <w:webHidden/>
+              </w:rPr>
+              <w:instrText xml:space="preserve"> PAGEREF _Toc438475126 \h </w:instrText>
+            </w:r>
+            <w:r>
+              <w:rPr>
+                <w:webHidden/>
+              </w:rPr>
+            </w:r>
+            <w:r>
+              <w:rPr>
                 <w:webHidden/>
               </w:rPr>
               <w:fldChar w:fldCharType="separate"/>
             </w:r>
             <w:r>
               <w:rPr>
-                <w:noProof/>
-                <w:webHidden/>
-              </w:rPr>
-              <w:t>4</w:t>
-            </w:r>
-            <w:r>
-              <w:rPr>
-                <w:noProof/>
+                <w:webHidden/>
+              </w:rPr>
+              <w:t>5</w:t>
+            </w:r>
+            <w:r>
+              <w:rPr>
                 <w:webHidden/>
               </w:rPr>
               <w:fldChar w:fldCharType="end"/>
@@ -1130,7 +1142,7 @@
               <w:sz w:val="22"/>
             </w:rPr>
           </w:pPr>
-          <w:hyperlink w:anchor="_Toc438461002" w:history="1">
+          <w:hyperlink w:anchor="_Toc438475127" w:history="1">
             <w:r>
               <w:rPr>
                 <w:rStyle w:val="Collegamentoipertestuale"/>
@@ -1157,7 +1169,7 @@
                 <w:noProof/>
                 <w:webHidden/>
               </w:rPr>
-              <w:instrText xml:space="preserve"> PAGEREF _Toc438461002 \h </w:instrText>
+              <w:instrText xml:space="preserve"> PAGEREF _Toc438475127 \h </w:instrText>
             </w:r>
             <w:r>
               <w:rPr>
@@ -1177,7 +1189,7 @@
                 <w:noProof/>
                 <w:webHidden/>
               </w:rPr>
-              <w:t>4</w:t>
+              <w:t>5</w:t>
             </w:r>
             <w:r>
               <w:rPr>
@@ -1200,7 +1212,7 @@
               <w:sz w:val="22"/>
             </w:rPr>
           </w:pPr>
-          <w:hyperlink w:anchor="_Toc438461003" w:history="1">
+          <w:hyperlink w:anchor="_Toc438475128" w:history="1">
             <w:r>
               <w:rPr>
                 <w:rStyle w:val="Collegamentoipertestuale"/>
@@ -1227,7 +1239,7 @@
                 <w:noProof/>
                 <w:webHidden/>
               </w:rPr>
-              <w:instrText xml:space="preserve"> PAGEREF _Toc438461003 \h </w:instrText>
+              <w:instrText xml:space="preserve"> PAGEREF _Toc438475128 \h </w:instrText>
             </w:r>
             <w:r>
               <w:rPr>
@@ -1247,7 +1259,79 @@
                 <w:noProof/>
                 <w:webHidden/>
               </w:rPr>
-              <w:t>4</w:t>
+              <w:t>5</w:t>
+            </w:r>
+            <w:r>
+              <w:rPr>
+                <w:noProof/>
+                <w:webHidden/>
+              </w:rPr>
+              <w:fldChar w:fldCharType="end"/>
+            </w:r>
+          </w:hyperlink>
+          <w:bookmarkStart w:id="0" w:name="_GoBack"/>
+          <w:bookmarkEnd w:id="0"/>
+        </w:p>
+        <w:p>
+          <w:pPr>
+            <w:pStyle w:val="Sommario3"/>
+            <w:tabs>
+              <w:tab w:val="right" w:leader="dot" w:pos="9962"/>
+            </w:tabs>
+            <w:rPr>
+              <w:rFonts w:asciiTheme="minorHAnsi" w:eastAsiaTheme="minorEastAsia" w:hAnsiTheme="minorHAnsi"/>
+              <w:noProof/>
+              <w:sz w:val="22"/>
+            </w:rPr>
+          </w:pPr>
+          <w:hyperlink w:anchor="_Toc438475129" w:history="1">
+            <w:r>
+              <w:rPr>
+                <w:rStyle w:val="Collegamentoipertestuale"/>
+                <w:noProof/>
+              </w:rPr>
+              <w:t>3.2.1 Intercept in AroundInvokeInterceptor</w:t>
+            </w:r>
+            <w:r>
+              <w:rPr>
+                <w:noProof/>
+                <w:webHidden/>
+              </w:rPr>
+              <w:tab/>
+            </w:r>
+            <w:r>
+              <w:rPr>
+                <w:noProof/>
+                <w:webHidden/>
+              </w:rPr>
+              <w:fldChar w:fldCharType="begin"/>
+            </w:r>
+            <w:r>
+              <w:rPr>
+                <w:noProof/>
+                <w:webHidden/>
+              </w:rPr>
+              <w:instrText xml:space="preserve"> PAGEREF _Toc438475129 \h </w:instrText>
+            </w:r>
+            <w:r>
+              <w:rPr>
+                <w:noProof/>
+                <w:webHidden/>
+              </w:rPr>
+            </w:r>
+            <w:r>
+              <w:rPr>
+                <w:noProof/>
+                <w:webHidden/>
+              </w:rPr>
+              <w:fldChar w:fldCharType="separate"/>
+            </w:r>
+            <w:r>
+              <w:rPr>
+                <w:noProof/>
+                <w:webHidden/>
+              </w:rPr>
+              <w:t>5</w:t>
             </w:r>
             <w:r>
               <w:rPr>
@@ -1270,13 +1354,13 @@
               <w:sz w:val="22"/>
             </w:rPr>
           </w:pPr>
-          <w:hyperlink w:anchor="_Toc438461004" w:history="1">
+          <w:hyperlink w:anchor="_Toc438475130" w:history="1">
             <w:r>
               <w:rPr>
                 <w:rStyle w:val="Collegamentoipertestuale"/>
                 <w:noProof/>
               </w:rPr>
-              <w:t>3.2.1 Intercept in AroundInvokeInterceptor</w:t>
+              <w:t>3.2.2 Intercept in CallbackInterceptor</w:t>
             </w:r>
             <w:r>
               <w:rPr>
@@ -1297,7 +1381,7 @@
                 <w:noProof/>
                 <w:webHidden/>
               </w:rPr>
-              <w:instrText xml:space="preserve"> PAGEREF _Toc438461004 \h </w:instrText>
+              <w:instrText xml:space="preserve"> PAGEREF _Toc438475130 \h </w:instrText>
             </w:r>
             <w:r>
               <w:rPr>
@@ -1317,7 +1401,7 @@
                 <w:noProof/>
                 <w:webHidden/>
               </w:rPr>
-              <w:t>4</w:t>
+              <w:t>5</w:t>
             </w:r>
             <w:r>
               <w:rPr>
@@ -1340,13 +1424,13 @@
               <w:sz w:val="22"/>
             </w:rPr>
           </w:pPr>
-          <w:hyperlink w:anchor="_Toc438461005" w:history="1">
+          <w:hyperlink w:anchor="_Toc438475131" w:history="1">
             <w:r>
               <w:rPr>
                 <w:rStyle w:val="Collegamentoipertestuale"/>
                 <w:noProof/>
               </w:rPr>
-              <w:t>3.2.2 Intercept in CallbackInterceptor</w:t>
+              <w:t>3.2.3 CallbackInterceptor</w:t>
             </w:r>
             <w:r>
               <w:rPr>
@@ -1367,7 +1451,7 @@
                 <w:noProof/>
                 <w:webHidden/>
               </w:rPr>
-              <w:instrText xml:space="preserve"> PAGEREF _Toc438461005 \h </w:instrText>
+              <w:instrText xml:space="preserve"> PAGEREF _Toc438475131 \h </w:instrText>
             </w:r>
             <w:r>
               <w:rPr>
@@ -1387,7 +1471,147 @@
                 <w:noProof/>
                 <w:webHidden/>
               </w:rPr>
-              <w:t>4</w:t>
+              <w:t>5</w:t>
+            </w:r>
+            <w:r>
+              <w:rPr>
+                <w:noProof/>
+                <w:webHidden/>
+              </w:rPr>
+              <w:fldChar w:fldCharType="end"/>
+            </w:r>
+          </w:hyperlink>
+        </w:p>
+        <w:p>
+          <w:pPr>
+            <w:pStyle w:val="Sommario2"/>
+            <w:tabs>
+              <w:tab w:val="right" w:leader="dot" w:pos="9962"/>
+            </w:tabs>
+            <w:rPr>
+              <w:rFonts w:asciiTheme="minorHAnsi" w:eastAsiaTheme="minorEastAsia" w:hAnsiTheme="minorHAnsi"/>
+              <w:noProof/>
+              <w:sz w:val="22"/>
+            </w:rPr>
+          </w:pPr>
+          <w:hyperlink w:anchor="_Toc438475132" w:history="1">
+            <w:r>
+              <w:rPr>
+                <w:rStyle w:val="Collegamentoipertestuale"/>
+                <w:noProof/>
+              </w:rPr>
+              <w:t>3.3 Braces</w:t>
+            </w:r>
+            <w:r>
+              <w:rPr>
+                <w:noProof/>
+                <w:webHidden/>
+              </w:rPr>
+              <w:tab/>
+            </w:r>
+            <w:r>
+              <w:rPr>
+                <w:noProof/>
+                <w:webHidden/>
+              </w:rPr>
+              <w:fldChar w:fldCharType="begin"/>
+            </w:r>
+            <w:r>
+              <w:rPr>
+                <w:noProof/>
+                <w:webHidden/>
+              </w:rPr>
+              <w:instrText xml:space="preserve"> PAGEREF _Toc438475132 \h </w:instrText>
+            </w:r>
+            <w:r>
+              <w:rPr>
+                <w:noProof/>
+                <w:webHidden/>
+              </w:rPr>
+            </w:r>
+            <w:r>
+              <w:rPr>
+                <w:noProof/>
+                <w:webHidden/>
+              </w:rPr>
+              <w:fldChar w:fldCharType="separate"/>
+            </w:r>
+            <w:r>
+              <w:rPr>
+                <w:noProof/>
+                <w:webHidden/>
+              </w:rPr>
+              <w:t>6</w:t>
+            </w:r>
+            <w:r>
+              <w:rPr>
+                <w:noProof/>
+                <w:webHidden/>
+              </w:rPr>
+              <w:fldChar w:fldCharType="end"/>
+            </w:r>
+          </w:hyperlink>
+        </w:p>
+        <w:p>
+          <w:pPr>
+            <w:pStyle w:val="Sommario2"/>
+            <w:tabs>
+              <w:tab w:val="right" w:leader="dot" w:pos="9962"/>
+            </w:tabs>
+            <w:rPr>
+              <w:rFonts w:asciiTheme="minorHAnsi" w:eastAsiaTheme="minorEastAsia" w:hAnsiTheme="minorHAnsi"/>
+              <w:noProof/>
+              <w:sz w:val="22"/>
+            </w:rPr>
+          </w:pPr>
+          <w:hyperlink w:anchor="_Toc438475133" w:history="1">
+            <w:r>
+              <w:rPr>
+                <w:rStyle w:val="Collegamentoipertestuale"/>
+                <w:noProof/>
+              </w:rPr>
+              <w:t>3.4 File Organization</w:t>
+            </w:r>
+            <w:r>
+              <w:rPr>
+                <w:noProof/>
+                <w:webHidden/>
+              </w:rPr>
+              <w:tab/>
+            </w:r>
+            <w:r>
+              <w:rPr>
+                <w:noProof/>
+                <w:webHidden/>
+              </w:rPr>
+              <w:fldChar w:fldCharType="begin"/>
+            </w:r>
+            <w:r>
+              <w:rPr>
+                <w:noProof/>
+                <w:webHidden/>
+              </w:rPr>
+              <w:instrText xml:space="preserve"> PAGEREF _Toc438475133 \h </w:instrText>
+            </w:r>
+            <w:r>
+              <w:rPr>
+                <w:noProof/>
+                <w:webHidden/>
+              </w:rPr>
+            </w:r>
+            <w:r>
+              <w:rPr>
+                <w:noProof/>
+                <w:webHidden/>
+              </w:rPr>
+              <w:fldChar w:fldCharType="separate"/>
+            </w:r>
+            <w:r>
+              <w:rPr>
+                <w:noProof/>
+                <w:webHidden/>
+              </w:rPr>
+              <w:t>6</w:t>
             </w:r>
             <w:r>
               <w:rPr>
@@ -1410,13 +1634,13 @@
               <w:sz w:val="22"/>
             </w:rPr>
           </w:pPr>
-          <w:hyperlink w:anchor="_Toc438461006" w:history="1">
+          <w:hyperlink w:anchor="_Toc438475134" w:history="1">
             <w:r>
               <w:rPr>
                 <w:rStyle w:val="Collegamentoipertestuale"/>
                 <w:noProof/>
               </w:rPr>
-              <w:t>3.2.3 CallbackInterceptor</w:t>
+              <w:t>3.4.1 LoadOnlyEjbCreateMethod</w:t>
             </w:r>
             <w:r>
               <w:rPr>
@@ -1437,7 +1661,7 @@
                 <w:noProof/>
                 <w:webHidden/>
               </w:rPr>
-              <w:instrText xml:space="preserve"> PAGEREF _Toc438461006 \h </w:instrText>
+              <w:instrText xml:space="preserve"> PAGEREF _Toc438475134 \h </w:instrText>
             </w:r>
             <w:r>
               <w:rPr>
@@ -1457,7 +1681,147 @@
                 <w:noProof/>
                 <w:webHidden/>
               </w:rPr>
-              <w:t>4</w:t>
+              <w:t>6</w:t>
+            </w:r>
+            <w:r>
+              <w:rPr>
+                <w:noProof/>
+                <w:webHidden/>
+              </w:rPr>
+              <w:fldChar w:fldCharType="end"/>
+            </w:r>
+          </w:hyperlink>
+        </w:p>
+        <w:p>
+          <w:pPr>
+            <w:pStyle w:val="Sommario3"/>
+            <w:tabs>
+              <w:tab w:val="right" w:leader="dot" w:pos="9962"/>
+            </w:tabs>
+            <w:rPr>
+              <w:rFonts w:asciiTheme="minorHAnsi" w:eastAsiaTheme="minorEastAsia" w:hAnsiTheme="minorHAnsi"/>
+              <w:noProof/>
+              <w:sz w:val="22"/>
+            </w:rPr>
+          </w:pPr>
+          <w:hyperlink w:anchor="_Toc438475135" w:history="1">
+            <w:r>
+              <w:rPr>
+                <w:rStyle w:val="Collegamentoipertestuale"/>
+                <w:noProof/>
+              </w:rPr>
+              <w:t>3.4.2 Intercept in AroundInvokeInterceptor</w:t>
+            </w:r>
+            <w:r>
+              <w:rPr>
+                <w:noProof/>
+                <w:webHidden/>
+              </w:rPr>
+              <w:tab/>
+            </w:r>
+            <w:r>
+              <w:rPr>
+                <w:noProof/>
+                <w:webHidden/>
+              </w:rPr>
+              <w:fldChar w:fldCharType="begin"/>
+            </w:r>
+            <w:r>
+              <w:rPr>
+                <w:noProof/>
+                <w:webHidden/>
+              </w:rPr>
+              <w:instrText xml:space="preserve"> PAGEREF _Toc438475135 \h </w:instrText>
+            </w:r>
+            <w:r>
+              <w:rPr>
+                <w:noProof/>
+                <w:webHidden/>
+              </w:rPr>
+            </w:r>
+            <w:r>
+              <w:rPr>
+                <w:noProof/>
+                <w:webHidden/>
+              </w:rPr>
+              <w:fldChar w:fldCharType="separate"/>
+            </w:r>
+            <w:r>
+              <w:rPr>
+                <w:noProof/>
+                <w:webHidden/>
+              </w:rPr>
+              <w:t>6</w:t>
+            </w:r>
+            <w:r>
+              <w:rPr>
+                <w:noProof/>
+                <w:webHidden/>
+              </w:rPr>
+              <w:fldChar w:fldCharType="end"/>
+            </w:r>
+          </w:hyperlink>
+        </w:p>
+        <w:p>
+          <w:pPr>
+            <w:pStyle w:val="Sommario3"/>
+            <w:tabs>
+              <w:tab w:val="right" w:leader="dot" w:pos="9962"/>
+            </w:tabs>
+            <w:rPr>
+              <w:rFonts w:asciiTheme="minorHAnsi" w:eastAsiaTheme="minorEastAsia" w:hAnsiTheme="minorHAnsi"/>
+              <w:noProof/>
+              <w:sz w:val="22"/>
+            </w:rPr>
+          </w:pPr>
+          <w:hyperlink w:anchor="_Toc438475136" w:history="1">
+            <w:r>
+              <w:rPr>
+                <w:rStyle w:val="Collegamentoipertestuale"/>
+                <w:noProof/>
+              </w:rPr>
+              <w:t>3.4.3 Intercept in CallbackInterceptor</w:t>
+            </w:r>
+            <w:r>
+              <w:rPr>
+                <w:noProof/>
+                <w:webHidden/>
+              </w:rPr>
+              <w:tab/>
+            </w:r>
+            <w:r>
+              <w:rPr>
+                <w:noProof/>
+                <w:webHidden/>
+              </w:rPr>
+              <w:fldChar w:fldCharType="begin"/>
+            </w:r>
+            <w:r>
+              <w:rPr>
+                <w:noProof/>
+                <w:webHidden/>
+              </w:rPr>
+              <w:instrText xml:space="preserve"> PAGEREF _Toc438475136 \h </w:instrText>
+            </w:r>
+            <w:r>
+              <w:rPr>
+                <w:noProof/>
+                <w:webHidden/>
+              </w:rPr>
+            </w:r>
+            <w:r>
+              <w:rPr>
+                <w:noProof/>
+                <w:webHidden/>
+              </w:rPr>
+              <w:fldChar w:fldCharType="separate"/>
+            </w:r>
+            <w:r>
+              <w:rPr>
+                <w:noProof/>
+                <w:webHidden/>
+              </w:rPr>
+              <w:t>6</w:t>
             </w:r>
             <w:r>
               <w:rPr>
@@ -1480,13 +1844,13 @@
               <w:sz w:val="22"/>
             </w:rPr>
           </w:pPr>
-          <w:hyperlink w:anchor="_Toc438461007" w:history="1">
+          <w:hyperlink w:anchor="_Toc438475137" w:history="1">
             <w:r>
               <w:rPr>
                 <w:rStyle w:val="Collegamentoipertestuale"/>
                 <w:noProof/>
               </w:rPr>
-              <w:t>3.3 Braces</w:t>
+              <w:t>3.5 Wrapping Lines</w:t>
             </w:r>
             <w:r>
               <w:rPr>
@@ -1507,7 +1871,7 @@
                 <w:noProof/>
                 <w:webHidden/>
               </w:rPr>
-              <w:instrText xml:space="preserve"> PAGEREF _Toc438461007 \h </w:instrText>
+              <w:instrText xml:space="preserve"> PAGEREF _Toc438475137 \h </w:instrText>
             </w:r>
             <w:r>
               <w:rPr>
@@ -1527,7 +1891,1530 @@
                 <w:noProof/>
                 <w:webHidden/>
               </w:rPr>
-              <w:t>5</w:t>
+              <w:t>6</w:t>
+            </w:r>
+            <w:r>
+              <w:rPr>
+                <w:noProof/>
+                <w:webHidden/>
+              </w:rPr>
+              <w:fldChar w:fldCharType="end"/>
+            </w:r>
+          </w:hyperlink>
+        </w:p>
+        <w:p>
+          <w:pPr>
+            <w:pStyle w:val="Sommario3"/>
+            <w:tabs>
+              <w:tab w:val="right" w:leader="dot" w:pos="9962"/>
+            </w:tabs>
+            <w:rPr>
+              <w:rFonts w:asciiTheme="minorHAnsi" w:eastAsiaTheme="minorEastAsia" w:hAnsiTheme="minorHAnsi"/>
+              <w:noProof/>
+              <w:sz w:val="22"/>
+            </w:rPr>
+          </w:pPr>
+          <w:hyperlink w:anchor="_Toc438475138" w:history="1">
+            <w:r>
+              <w:rPr>
+                <w:rStyle w:val="Collegamentoipertestuale"/>
+                <w:noProof/>
+              </w:rPr>
+              <w:t>3.5.1 Load2xLifecycleMethods</w:t>
+            </w:r>
+            <w:r>
+              <w:rPr>
+                <w:noProof/>
+                <w:webHidden/>
+              </w:rPr>
+              <w:tab/>
+            </w:r>
+            <w:r>
+              <w:rPr>
+                <w:noProof/>
+                <w:webHidden/>
+              </w:rPr>
+              <w:fldChar w:fldCharType="begin"/>
+            </w:r>
+            <w:r>
+              <w:rPr>
+                <w:noProof/>
+                <w:webHidden/>
+              </w:rPr>
+              <w:instrText xml:space="preserve"> PAGEREF _Toc438475138 \h </w:instrText>
+            </w:r>
+            <w:r>
+              <w:rPr>
+                <w:noProof/>
+                <w:webHidden/>
+              </w:rPr>
+            </w:r>
+            <w:r>
+              <w:rPr>
+                <w:noProof/>
+                <w:webHidden/>
+              </w:rPr>
+              <w:fldChar w:fldCharType="separate"/>
+            </w:r>
+            <w:r>
+              <w:rPr>
+                <w:noProof/>
+                <w:webHidden/>
+              </w:rPr>
+              <w:t>6</w:t>
+            </w:r>
+            <w:r>
+              <w:rPr>
+                <w:noProof/>
+                <w:webHidden/>
+              </w:rPr>
+              <w:fldChar w:fldCharType="end"/>
+            </w:r>
+          </w:hyperlink>
+        </w:p>
+        <w:p>
+          <w:pPr>
+            <w:pStyle w:val="Sommario3"/>
+            <w:tabs>
+              <w:tab w:val="right" w:leader="dot" w:pos="9962"/>
+            </w:tabs>
+            <w:rPr>
+              <w:rFonts w:asciiTheme="minorHAnsi" w:eastAsiaTheme="minorEastAsia" w:hAnsiTheme="minorHAnsi"/>
+              <w:noProof/>
+              <w:sz w:val="22"/>
+            </w:rPr>
+          </w:pPr>
+          <w:hyperlink w:anchor="_Toc438475139" w:history="1">
+            <w:r>
+              <w:rPr>
+                <w:rStyle w:val="Collegamentoipertestuale"/>
+                <w:noProof/>
+              </w:rPr>
+              <w:t>3.5.2 LoadOnlyEjbCreateMethod</w:t>
+            </w:r>
+            <w:r>
+              <w:rPr>
+                <w:noProof/>
+                <w:webHidden/>
+              </w:rPr>
+              <w:tab/>
+            </w:r>
+            <w:r>
+              <w:rPr>
+                <w:noProof/>
+                <w:webHidden/>
+              </w:rPr>
+              <w:fldChar w:fldCharType="begin"/>
+            </w:r>
+            <w:r>
+              <w:rPr>
+                <w:noProof/>
+                <w:webHidden/>
+              </w:rPr>
+              <w:instrText xml:space="preserve"> PAGEREF _Toc438475139 \h </w:instrText>
+            </w:r>
+            <w:r>
+              <w:rPr>
+                <w:noProof/>
+                <w:webHidden/>
+              </w:rPr>
+            </w:r>
+            <w:r>
+              <w:rPr>
+                <w:noProof/>
+                <w:webHidden/>
+              </w:rPr>
+              <w:fldChar w:fldCharType="separate"/>
+            </w:r>
+            <w:r>
+              <w:rPr>
+                <w:noProof/>
+                <w:webHidden/>
+              </w:rPr>
+              <w:t>7</w:t>
+            </w:r>
+            <w:r>
+              <w:rPr>
+                <w:noProof/>
+                <w:webHidden/>
+              </w:rPr>
+              <w:fldChar w:fldCharType="end"/>
+            </w:r>
+          </w:hyperlink>
+        </w:p>
+        <w:p>
+          <w:pPr>
+            <w:pStyle w:val="Sommario2"/>
+            <w:tabs>
+              <w:tab w:val="right" w:leader="dot" w:pos="9962"/>
+            </w:tabs>
+            <w:rPr>
+              <w:rFonts w:asciiTheme="minorHAnsi" w:eastAsiaTheme="minorEastAsia" w:hAnsiTheme="minorHAnsi"/>
+              <w:noProof/>
+              <w:sz w:val="22"/>
+            </w:rPr>
+          </w:pPr>
+          <w:hyperlink w:anchor="_Toc438475140" w:history="1">
+            <w:r>
+              <w:rPr>
+                <w:rStyle w:val="Collegamentoipertestuale"/>
+                <w:noProof/>
+              </w:rPr>
+              <w:t>3.6 Comments</w:t>
+            </w:r>
+            <w:r>
+              <w:rPr>
+                <w:noProof/>
+                <w:webHidden/>
+              </w:rPr>
+              <w:tab/>
+            </w:r>
+            <w:r>
+              <w:rPr>
+                <w:noProof/>
+                <w:webHidden/>
+              </w:rPr>
+              <w:fldChar w:fldCharType="begin"/>
+            </w:r>
+            <w:r>
+              <w:rPr>
+                <w:noProof/>
+                <w:webHidden/>
+              </w:rPr>
+              <w:instrText xml:space="preserve"> PAGEREF _Toc438475140 \h </w:instrText>
+            </w:r>
+            <w:r>
+              <w:rPr>
+                <w:noProof/>
+                <w:webHidden/>
+              </w:rPr>
+            </w:r>
+            <w:r>
+              <w:rPr>
+                <w:noProof/>
+                <w:webHidden/>
+              </w:rPr>
+              <w:fldChar w:fldCharType="separate"/>
+            </w:r>
+            <w:r>
+              <w:rPr>
+                <w:noProof/>
+                <w:webHidden/>
+              </w:rPr>
+              <w:t>7</w:t>
+            </w:r>
+            <w:r>
+              <w:rPr>
+                <w:noProof/>
+                <w:webHidden/>
+              </w:rPr>
+              <w:fldChar w:fldCharType="end"/>
+            </w:r>
+          </w:hyperlink>
+        </w:p>
+        <w:p>
+          <w:pPr>
+            <w:pStyle w:val="Sommario2"/>
+            <w:tabs>
+              <w:tab w:val="right" w:leader="dot" w:pos="9962"/>
+            </w:tabs>
+            <w:rPr>
+              <w:rFonts w:asciiTheme="minorHAnsi" w:eastAsiaTheme="minorEastAsia" w:hAnsiTheme="minorHAnsi"/>
+              <w:noProof/>
+              <w:sz w:val="22"/>
+            </w:rPr>
+          </w:pPr>
+          <w:hyperlink w:anchor="_Toc438475141" w:history="1">
+            <w:r>
+              <w:rPr>
+                <w:rStyle w:val="Collegamentoipertestuale"/>
+                <w:noProof/>
+              </w:rPr>
+              <w:t>3.7 Java source file</w:t>
+            </w:r>
+            <w:r>
+              <w:rPr>
+                <w:noProof/>
+                <w:webHidden/>
+              </w:rPr>
+              <w:tab/>
+            </w:r>
+            <w:r>
+              <w:rPr>
+                <w:noProof/>
+                <w:webHidden/>
+              </w:rPr>
+              <w:fldChar w:fldCharType="begin"/>
+            </w:r>
+            <w:r>
+              <w:rPr>
+                <w:noProof/>
+                <w:webHidden/>
+              </w:rPr>
+              <w:instrText xml:space="preserve"> PAGEREF _Toc438475141 \h </w:instrText>
+            </w:r>
+            <w:r>
+              <w:rPr>
+                <w:noProof/>
+                <w:webHidden/>
+              </w:rPr>
+            </w:r>
+            <w:r>
+              <w:rPr>
+                <w:noProof/>
+                <w:webHidden/>
+              </w:rPr>
+              <w:fldChar w:fldCharType="separate"/>
+            </w:r>
+            <w:r>
+              <w:rPr>
+                <w:noProof/>
+                <w:webHidden/>
+              </w:rPr>
+              <w:t>7</w:t>
+            </w:r>
+            <w:r>
+              <w:rPr>
+                <w:noProof/>
+                <w:webHidden/>
+              </w:rPr>
+              <w:fldChar w:fldCharType="end"/>
+            </w:r>
+          </w:hyperlink>
+        </w:p>
+        <w:p>
+          <w:pPr>
+            <w:pStyle w:val="Sommario2"/>
+            <w:tabs>
+              <w:tab w:val="right" w:leader="dot" w:pos="9962"/>
+            </w:tabs>
+            <w:rPr>
+              <w:rFonts w:asciiTheme="minorHAnsi" w:eastAsiaTheme="minorEastAsia" w:hAnsiTheme="minorHAnsi"/>
+              <w:noProof/>
+              <w:sz w:val="22"/>
+            </w:rPr>
+          </w:pPr>
+          <w:hyperlink w:anchor="_Toc438475142" w:history="1">
+            <w:r>
+              <w:rPr>
+                <w:rStyle w:val="Collegamentoipertestuale"/>
+                <w:noProof/>
+              </w:rPr>
+              <w:t>3.8 Package and Import Statements</w:t>
+            </w:r>
+            <w:r>
+              <w:rPr>
+                <w:noProof/>
+                <w:webHidden/>
+              </w:rPr>
+              <w:tab/>
+            </w:r>
+            <w:r>
+              <w:rPr>
+                <w:noProof/>
+                <w:webHidden/>
+              </w:rPr>
+              <w:fldChar w:fldCharType="begin"/>
+            </w:r>
+            <w:r>
+              <w:rPr>
+                <w:noProof/>
+                <w:webHidden/>
+              </w:rPr>
+              <w:instrText xml:space="preserve"> PAGEREF _Toc438475142 \h </w:instrText>
+            </w:r>
+            <w:r>
+              <w:rPr>
+                <w:noProof/>
+                <w:webHidden/>
+              </w:rPr>
+            </w:r>
+            <w:r>
+              <w:rPr>
+                <w:noProof/>
+                <w:webHidden/>
+              </w:rPr>
+              <w:fldChar w:fldCharType="separate"/>
+            </w:r>
+            <w:r>
+              <w:rPr>
+                <w:noProof/>
+                <w:webHidden/>
+              </w:rPr>
+              <w:t>7</w:t>
+            </w:r>
+            <w:r>
+              <w:rPr>
+                <w:noProof/>
+                <w:webHidden/>
+              </w:rPr>
+              <w:fldChar w:fldCharType="end"/>
+            </w:r>
+          </w:hyperlink>
+        </w:p>
+        <w:p>
+          <w:pPr>
+            <w:pStyle w:val="Sommario2"/>
+            <w:tabs>
+              <w:tab w:val="right" w:leader="dot" w:pos="9962"/>
+            </w:tabs>
+            <w:rPr>
+              <w:rFonts w:asciiTheme="minorHAnsi" w:eastAsiaTheme="minorEastAsia" w:hAnsiTheme="minorHAnsi"/>
+              <w:noProof/>
+              <w:sz w:val="22"/>
+            </w:rPr>
+          </w:pPr>
+          <w:hyperlink w:anchor="_Toc438475143" w:history="1">
+            <w:r>
+              <w:rPr>
+                <w:rStyle w:val="Collegamentoipertestuale"/>
+                <w:noProof/>
+              </w:rPr>
+              <w:t>3.9 Class and Interface Declaration</w:t>
+            </w:r>
+            <w:r>
+              <w:rPr>
+                <w:noProof/>
+                <w:webHidden/>
+              </w:rPr>
+              <w:tab/>
+            </w:r>
+            <w:r>
+              <w:rPr>
+                <w:noProof/>
+                <w:webHidden/>
+              </w:rPr>
+              <w:fldChar w:fldCharType="begin"/>
+            </w:r>
+            <w:r>
+              <w:rPr>
+                <w:noProof/>
+                <w:webHidden/>
+              </w:rPr>
+              <w:instrText xml:space="preserve"> PAGEREF _Toc438475143 \h </w:instrText>
+            </w:r>
+            <w:r>
+              <w:rPr>
+                <w:noProof/>
+                <w:webHidden/>
+              </w:rPr>
+            </w:r>
+            <w:r>
+              <w:rPr>
+                <w:noProof/>
+                <w:webHidden/>
+              </w:rPr>
+              <w:fldChar w:fldCharType="separate"/>
+            </w:r>
+            <w:r>
+              <w:rPr>
+                <w:noProof/>
+                <w:webHidden/>
+              </w:rPr>
+              <w:t>8</w:t>
+            </w:r>
+            <w:r>
+              <w:rPr>
+                <w:noProof/>
+                <w:webHidden/>
+              </w:rPr>
+              <w:fldChar w:fldCharType="end"/>
+            </w:r>
+          </w:hyperlink>
+        </w:p>
+        <w:p>
+          <w:pPr>
+            <w:pStyle w:val="Sommario2"/>
+            <w:tabs>
+              <w:tab w:val="right" w:leader="dot" w:pos="9962"/>
+            </w:tabs>
+            <w:rPr>
+              <w:rFonts w:asciiTheme="minorHAnsi" w:eastAsiaTheme="minorEastAsia" w:hAnsiTheme="minorHAnsi"/>
+              <w:noProof/>
+              <w:sz w:val="22"/>
+            </w:rPr>
+          </w:pPr>
+          <w:hyperlink w:anchor="_Toc438475144" w:history="1">
+            <w:r>
+              <w:rPr>
+                <w:rStyle w:val="Collegamentoipertestuale"/>
+                <w:noProof/>
+              </w:rPr>
+              <w:t>3.10 Initialization and Declaration</w:t>
+            </w:r>
+            <w:r>
+              <w:rPr>
+                <w:noProof/>
+                <w:webHidden/>
+              </w:rPr>
+              <w:tab/>
+            </w:r>
+            <w:r>
+              <w:rPr>
+                <w:noProof/>
+                <w:webHidden/>
+              </w:rPr>
+              <w:fldChar w:fldCharType="begin"/>
+            </w:r>
+            <w:r>
+              <w:rPr>
+                <w:noProof/>
+                <w:webHidden/>
+              </w:rPr>
+              <w:instrText xml:space="preserve"> PAGEREF _Toc438475144 \h </w:instrText>
+            </w:r>
+            <w:r>
+              <w:rPr>
+                <w:noProof/>
+                <w:webHidden/>
+              </w:rPr>
+            </w:r>
+            <w:r>
+              <w:rPr>
+                <w:noProof/>
+                <w:webHidden/>
+              </w:rPr>
+              <w:fldChar w:fldCharType="separate"/>
+            </w:r>
+            <w:r>
+              <w:rPr>
+                <w:noProof/>
+                <w:webHidden/>
+              </w:rPr>
+              <w:t>8</w:t>
+            </w:r>
+            <w:r>
+              <w:rPr>
+                <w:noProof/>
+                <w:webHidden/>
+              </w:rPr>
+              <w:fldChar w:fldCharType="end"/>
+            </w:r>
+          </w:hyperlink>
+        </w:p>
+        <w:p>
+          <w:pPr>
+            <w:pStyle w:val="Sommario3"/>
+            <w:tabs>
+              <w:tab w:val="right" w:leader="dot" w:pos="9962"/>
+            </w:tabs>
+            <w:rPr>
+              <w:rFonts w:asciiTheme="minorHAnsi" w:eastAsiaTheme="minorEastAsia" w:hAnsiTheme="minorHAnsi"/>
+              <w:noProof/>
+              <w:sz w:val="22"/>
+            </w:rPr>
+          </w:pPr>
+          <w:hyperlink w:anchor="_Toc438475145" w:history="1">
+            <w:r>
+              <w:rPr>
+                <w:rStyle w:val="Collegamentoipertestuale"/>
+                <w:noProof/>
+              </w:rPr>
+              <w:t>3.10.1 LoadOnlyEjbCreateMethod</w:t>
+            </w:r>
+            <w:r>
+              <w:rPr>
+                <w:noProof/>
+                <w:webHidden/>
+              </w:rPr>
+              <w:tab/>
+            </w:r>
+            <w:r>
+              <w:rPr>
+                <w:noProof/>
+                <w:webHidden/>
+              </w:rPr>
+              <w:fldChar w:fldCharType="begin"/>
+            </w:r>
+            <w:r>
+              <w:rPr>
+                <w:noProof/>
+                <w:webHidden/>
+              </w:rPr>
+              <w:instrText xml:space="preserve"> PAGEREF _Toc438475145 \h </w:instrText>
+            </w:r>
+            <w:r>
+              <w:rPr>
+                <w:noProof/>
+                <w:webHidden/>
+              </w:rPr>
+            </w:r>
+            <w:r>
+              <w:rPr>
+                <w:noProof/>
+                <w:webHidden/>
+              </w:rPr>
+              <w:fldChar w:fldCharType="separate"/>
+            </w:r>
+            <w:r>
+              <w:rPr>
+                <w:noProof/>
+                <w:webHidden/>
+              </w:rPr>
+              <w:t>12</w:t>
+            </w:r>
+            <w:r>
+              <w:rPr>
+                <w:noProof/>
+                <w:webHidden/>
+              </w:rPr>
+              <w:fldChar w:fldCharType="end"/>
+            </w:r>
+          </w:hyperlink>
+        </w:p>
+        <w:p>
+          <w:pPr>
+            <w:pStyle w:val="Sommario2"/>
+            <w:tabs>
+              <w:tab w:val="right" w:leader="dot" w:pos="9962"/>
+            </w:tabs>
+            <w:rPr>
+              <w:rFonts w:asciiTheme="minorHAnsi" w:eastAsiaTheme="minorEastAsia" w:hAnsiTheme="minorHAnsi"/>
+              <w:noProof/>
+              <w:sz w:val="22"/>
+            </w:rPr>
+          </w:pPr>
+          <w:hyperlink w:anchor="_Toc438475146" w:history="1">
+            <w:r>
+              <w:rPr>
+                <w:rStyle w:val="Collegamentoipertestuale"/>
+                <w:noProof/>
+              </w:rPr>
+              <w:t>3.11 Method Calls</w:t>
+            </w:r>
+            <w:r>
+              <w:rPr>
+                <w:noProof/>
+                <w:webHidden/>
+              </w:rPr>
+              <w:tab/>
+            </w:r>
+            <w:r>
+              <w:rPr>
+                <w:noProof/>
+                <w:webHidden/>
+              </w:rPr>
+              <w:fldChar w:fldCharType="begin"/>
+            </w:r>
+            <w:r>
+              <w:rPr>
+                <w:noProof/>
+                <w:webHidden/>
+              </w:rPr>
+              <w:instrText xml:space="preserve"> PAGEREF _Toc438475146 \h </w:instrText>
+            </w:r>
+            <w:r>
+              <w:rPr>
+                <w:noProof/>
+                <w:webHidden/>
+              </w:rPr>
+            </w:r>
+            <w:r>
+              <w:rPr>
+                <w:noProof/>
+                <w:webHidden/>
+              </w:rPr>
+              <w:fldChar w:fldCharType="separate"/>
+            </w:r>
+            <w:r>
+              <w:rPr>
+                <w:noProof/>
+                <w:webHidden/>
+              </w:rPr>
+              <w:t>12</w:t>
+            </w:r>
+            <w:r>
+              <w:rPr>
+                <w:noProof/>
+                <w:webHidden/>
+              </w:rPr>
+              <w:fldChar w:fldCharType="end"/>
+            </w:r>
+          </w:hyperlink>
+        </w:p>
+        <w:p>
+          <w:pPr>
+            <w:pStyle w:val="Sommario2"/>
+            <w:tabs>
+              <w:tab w:val="right" w:leader="dot" w:pos="9962"/>
+            </w:tabs>
+            <w:rPr>
+              <w:rFonts w:asciiTheme="minorHAnsi" w:eastAsiaTheme="minorEastAsia" w:hAnsiTheme="minorHAnsi"/>
+              <w:noProof/>
+              <w:sz w:val="22"/>
+            </w:rPr>
+          </w:pPr>
+          <w:hyperlink w:anchor="_Toc438475147" w:history="1">
+            <w:r>
+              <w:rPr>
+                <w:rStyle w:val="Collegamentoipertestuale"/>
+                <w:noProof/>
+              </w:rPr>
+              <w:t>3.12 Arrays</w:t>
+            </w:r>
+            <w:r>
+              <w:rPr>
+                <w:noProof/>
+                <w:webHidden/>
+              </w:rPr>
+              <w:tab/>
+            </w:r>
+            <w:r>
+              <w:rPr>
+                <w:noProof/>
+                <w:webHidden/>
+              </w:rPr>
+              <w:fldChar w:fldCharType="begin"/>
+            </w:r>
+            <w:r>
+              <w:rPr>
+                <w:noProof/>
+                <w:webHidden/>
+              </w:rPr>
+              <w:instrText xml:space="preserve"> PAGEREF _Toc438475147 \h </w:instrText>
+            </w:r>
+            <w:r>
+              <w:rPr>
+                <w:noProof/>
+                <w:webHidden/>
+              </w:rPr>
+            </w:r>
+            <w:r>
+              <w:rPr>
+                <w:noProof/>
+                <w:webHidden/>
+              </w:rPr>
+              <w:fldChar w:fldCharType="separate"/>
+            </w:r>
+            <w:r>
+              <w:rPr>
+                <w:noProof/>
+                <w:webHidden/>
+              </w:rPr>
+              <w:t>12</w:t>
+            </w:r>
+            <w:r>
+              <w:rPr>
+                <w:noProof/>
+                <w:webHidden/>
+              </w:rPr>
+              <w:fldChar w:fldCharType="end"/>
+            </w:r>
+          </w:hyperlink>
+        </w:p>
+        <w:p>
+          <w:pPr>
+            <w:pStyle w:val="Sommario2"/>
+            <w:tabs>
+              <w:tab w:val="right" w:leader="dot" w:pos="9962"/>
+            </w:tabs>
+            <w:rPr>
+              <w:rFonts w:asciiTheme="minorHAnsi" w:eastAsiaTheme="minorEastAsia" w:hAnsiTheme="minorHAnsi"/>
+              <w:noProof/>
+              <w:sz w:val="22"/>
+            </w:rPr>
+          </w:pPr>
+          <w:hyperlink w:anchor="_Toc438475148" w:history="1">
+            <w:r>
+              <w:rPr>
+                <w:rStyle w:val="Collegamentoipertestuale"/>
+                <w:noProof/>
+              </w:rPr>
+              <w:t>3.13 Object comparison</w:t>
+            </w:r>
+            <w:r>
+              <w:rPr>
+                <w:noProof/>
+                <w:webHidden/>
+              </w:rPr>
+              <w:tab/>
+            </w:r>
+            <w:r>
+              <w:rPr>
+                <w:noProof/>
+                <w:webHidden/>
+              </w:rPr>
+              <w:fldChar w:fldCharType="begin"/>
+            </w:r>
+            <w:r>
+              <w:rPr>
+                <w:noProof/>
+                <w:webHidden/>
+              </w:rPr>
+              <w:instrText xml:space="preserve"> PAGEREF _Toc438475148 \h </w:instrText>
+            </w:r>
+            <w:r>
+              <w:rPr>
+                <w:noProof/>
+                <w:webHidden/>
+              </w:rPr>
+            </w:r>
+            <w:r>
+              <w:rPr>
+                <w:noProof/>
+                <w:webHidden/>
+              </w:rPr>
+              <w:fldChar w:fldCharType="separate"/>
+            </w:r>
+            <w:r>
+              <w:rPr>
+                <w:noProof/>
+                <w:webHidden/>
+              </w:rPr>
+              <w:t>13</w:t>
+            </w:r>
+            <w:r>
+              <w:rPr>
+                <w:noProof/>
+                <w:webHidden/>
+              </w:rPr>
+              <w:fldChar w:fldCharType="end"/>
+            </w:r>
+          </w:hyperlink>
+        </w:p>
+        <w:p>
+          <w:pPr>
+            <w:pStyle w:val="Sommario2"/>
+            <w:tabs>
+              <w:tab w:val="right" w:leader="dot" w:pos="9962"/>
+            </w:tabs>
+            <w:rPr>
+              <w:rFonts w:asciiTheme="minorHAnsi" w:eastAsiaTheme="minorEastAsia" w:hAnsiTheme="minorHAnsi"/>
+              <w:noProof/>
+              <w:sz w:val="22"/>
+            </w:rPr>
+          </w:pPr>
+          <w:hyperlink w:anchor="_Toc438475149" w:history="1">
+            <w:r>
+              <w:rPr>
+                <w:rStyle w:val="Collegamentoipertestuale"/>
+                <w:noProof/>
+              </w:rPr>
+              <w:t>3.14 Output format</w:t>
+            </w:r>
+            <w:r>
+              <w:rPr>
+                <w:noProof/>
+                <w:webHidden/>
+              </w:rPr>
+              <w:tab/>
+            </w:r>
+            <w:r>
+              <w:rPr>
+                <w:noProof/>
+                <w:webHidden/>
+              </w:rPr>
+              <w:fldChar w:fldCharType="begin"/>
+            </w:r>
+            <w:r>
+              <w:rPr>
+                <w:noProof/>
+                <w:webHidden/>
+              </w:rPr>
+              <w:instrText xml:space="preserve"> PAGEREF _Toc438475149 \h </w:instrText>
+            </w:r>
+            <w:r>
+              <w:rPr>
+                <w:noProof/>
+                <w:webHidden/>
+              </w:rPr>
+            </w:r>
+            <w:r>
+              <w:rPr>
+                <w:noProof/>
+                <w:webHidden/>
+              </w:rPr>
+              <w:fldChar w:fldCharType="separate"/>
+            </w:r>
+            <w:r>
+              <w:rPr>
+                <w:noProof/>
+                <w:webHidden/>
+              </w:rPr>
+              <w:t>13</w:t>
+            </w:r>
+            <w:r>
+              <w:rPr>
+                <w:noProof/>
+                <w:webHidden/>
+              </w:rPr>
+              <w:fldChar w:fldCharType="end"/>
+            </w:r>
+          </w:hyperlink>
+        </w:p>
+        <w:p>
+          <w:pPr>
+            <w:pStyle w:val="Sommario2"/>
+            <w:tabs>
+              <w:tab w:val="right" w:leader="dot" w:pos="9962"/>
+            </w:tabs>
+            <w:rPr>
+              <w:rFonts w:asciiTheme="minorHAnsi" w:eastAsiaTheme="minorEastAsia" w:hAnsiTheme="minorHAnsi"/>
+              <w:noProof/>
+              <w:sz w:val="22"/>
+            </w:rPr>
+          </w:pPr>
+          <w:hyperlink w:anchor="_Toc438475150" w:history="1">
+            <w:r>
+              <w:rPr>
+                <w:rStyle w:val="Collegamentoipertestuale"/>
+                <w:noProof/>
+              </w:rPr>
+              <w:t>3.15 Computation, Comparison and Assignement</w:t>
+            </w:r>
+            <w:r>
+              <w:rPr>
+                <w:noProof/>
+                <w:webHidden/>
+              </w:rPr>
+              <w:tab/>
+            </w:r>
+            <w:r>
+              <w:rPr>
+                <w:noProof/>
+                <w:webHidden/>
+              </w:rPr>
+              <w:fldChar w:fldCharType="begin"/>
+            </w:r>
+            <w:r>
+              <w:rPr>
+                <w:noProof/>
+                <w:webHidden/>
+              </w:rPr>
+              <w:instrText xml:space="preserve"> PAGEREF _Toc438475150 \h </w:instrText>
+            </w:r>
+            <w:r>
+              <w:rPr>
+                <w:noProof/>
+                <w:webHidden/>
+              </w:rPr>
+            </w:r>
+            <w:r>
+              <w:rPr>
+                <w:noProof/>
+                <w:webHidden/>
+              </w:rPr>
+              <w:fldChar w:fldCharType="separate"/>
+            </w:r>
+            <w:r>
+              <w:rPr>
+                <w:noProof/>
+                <w:webHidden/>
+              </w:rPr>
+              <w:t>13</w:t>
+            </w:r>
+            <w:r>
+              <w:rPr>
+                <w:noProof/>
+                <w:webHidden/>
+              </w:rPr>
+              <w:fldChar w:fldCharType="end"/>
+            </w:r>
+          </w:hyperlink>
+        </w:p>
+        <w:p>
+          <w:pPr>
+            <w:pStyle w:val="Sommario2"/>
+            <w:tabs>
+              <w:tab w:val="right" w:leader="dot" w:pos="9962"/>
+            </w:tabs>
+            <w:rPr>
+              <w:rFonts w:asciiTheme="minorHAnsi" w:eastAsiaTheme="minorEastAsia" w:hAnsiTheme="minorHAnsi"/>
+              <w:noProof/>
+              <w:sz w:val="22"/>
+            </w:rPr>
+          </w:pPr>
+          <w:hyperlink w:anchor="_Toc438475151" w:history="1">
+            <w:r>
+              <w:rPr>
+                <w:rStyle w:val="Collegamentoipertestuale"/>
+                <w:noProof/>
+              </w:rPr>
+              <w:t>3.16 Exceptions</w:t>
+            </w:r>
+            <w:r>
+              <w:rPr>
+                <w:noProof/>
+                <w:webHidden/>
+              </w:rPr>
+              <w:tab/>
+            </w:r>
+            <w:r>
+              <w:rPr>
+                <w:noProof/>
+                <w:webHidden/>
+              </w:rPr>
+              <w:fldChar w:fldCharType="begin"/>
+            </w:r>
+            <w:r>
+              <w:rPr>
+                <w:noProof/>
+                <w:webHidden/>
+              </w:rPr>
+              <w:instrText xml:space="preserve"> PAGEREF _Toc438475151 \h </w:instrText>
+            </w:r>
+            <w:r>
+              <w:rPr>
+                <w:noProof/>
+                <w:webHidden/>
+              </w:rPr>
+            </w:r>
+            <w:r>
+              <w:rPr>
+                <w:noProof/>
+                <w:webHidden/>
+              </w:rPr>
+              <w:fldChar w:fldCharType="separate"/>
+            </w:r>
+            <w:r>
+              <w:rPr>
+                <w:noProof/>
+                <w:webHidden/>
+              </w:rPr>
+              <w:t>13</w:t>
+            </w:r>
+            <w:r>
+              <w:rPr>
+                <w:noProof/>
+                <w:webHidden/>
+              </w:rPr>
+              <w:fldChar w:fldCharType="end"/>
+            </w:r>
+          </w:hyperlink>
+        </w:p>
+        <w:p>
+          <w:pPr>
+            <w:pStyle w:val="Sommario3"/>
+            <w:tabs>
+              <w:tab w:val="right" w:leader="dot" w:pos="9962"/>
+            </w:tabs>
+            <w:rPr>
+              <w:rFonts w:asciiTheme="minorHAnsi" w:eastAsiaTheme="minorEastAsia" w:hAnsiTheme="minorHAnsi"/>
+              <w:noProof/>
+              <w:sz w:val="22"/>
+            </w:rPr>
+          </w:pPr>
+          <w:hyperlink w:anchor="_Toc438475152" w:history="1">
+            <w:r>
+              <w:rPr>
+                <w:rStyle w:val="Collegamentoipertestuale"/>
+                <w:noProof/>
+              </w:rPr>
+              <w:t>3.16.1 Load2xLifecycleMethods</w:t>
+            </w:r>
+            <w:r>
+              <w:rPr>
+                <w:noProof/>
+                <w:webHidden/>
+              </w:rPr>
+              <w:tab/>
+            </w:r>
+            <w:r>
+              <w:rPr>
+                <w:noProof/>
+                <w:webHidden/>
+              </w:rPr>
+              <w:fldChar w:fldCharType="begin"/>
+            </w:r>
+            <w:r>
+              <w:rPr>
+                <w:noProof/>
+                <w:webHidden/>
+              </w:rPr>
+              <w:instrText xml:space="preserve"> PAGEREF _Toc438475152 \h </w:instrText>
+            </w:r>
+            <w:r>
+              <w:rPr>
+                <w:noProof/>
+                <w:webHidden/>
+              </w:rPr>
+            </w:r>
+            <w:r>
+              <w:rPr>
+                <w:noProof/>
+                <w:webHidden/>
+              </w:rPr>
+              <w:fldChar w:fldCharType="separate"/>
+            </w:r>
+            <w:r>
+              <w:rPr>
+                <w:noProof/>
+                <w:webHidden/>
+              </w:rPr>
+              <w:t>13</w:t>
+            </w:r>
+            <w:r>
+              <w:rPr>
+                <w:noProof/>
+                <w:webHidden/>
+              </w:rPr>
+              <w:fldChar w:fldCharType="end"/>
+            </w:r>
+          </w:hyperlink>
+        </w:p>
+        <w:p>
+          <w:pPr>
+            <w:pStyle w:val="Sommario3"/>
+            <w:tabs>
+              <w:tab w:val="right" w:leader="dot" w:pos="9962"/>
+            </w:tabs>
+            <w:rPr>
+              <w:rFonts w:asciiTheme="minorHAnsi" w:eastAsiaTheme="minorEastAsia" w:hAnsiTheme="minorHAnsi"/>
+              <w:noProof/>
+              <w:sz w:val="22"/>
+            </w:rPr>
+          </w:pPr>
+          <w:hyperlink w:anchor="_Toc438475153" w:history="1">
+            <w:r>
+              <w:rPr>
+                <w:rStyle w:val="Collegamentoipertestuale"/>
+                <w:noProof/>
+              </w:rPr>
+              <w:t>3.16.2 LoadOnlyEjbCreateMethod</w:t>
+            </w:r>
+            <w:r>
+              <w:rPr>
+                <w:noProof/>
+                <w:webHidden/>
+              </w:rPr>
+              <w:tab/>
+            </w:r>
+            <w:r>
+              <w:rPr>
+                <w:noProof/>
+                <w:webHidden/>
+              </w:rPr>
+              <w:fldChar w:fldCharType="begin"/>
+            </w:r>
+            <w:r>
+              <w:rPr>
+                <w:noProof/>
+                <w:webHidden/>
+              </w:rPr>
+              <w:instrText xml:space="preserve"> PAGEREF _Toc438475153 \h </w:instrText>
+            </w:r>
+            <w:r>
+              <w:rPr>
+                <w:noProof/>
+                <w:webHidden/>
+              </w:rPr>
+            </w:r>
+            <w:r>
+              <w:rPr>
+                <w:noProof/>
+                <w:webHidden/>
+              </w:rPr>
+              <w:fldChar w:fldCharType="separate"/>
+            </w:r>
+            <w:r>
+              <w:rPr>
+                <w:noProof/>
+                <w:webHidden/>
+              </w:rPr>
+              <w:t>14</w:t>
+            </w:r>
+            <w:r>
+              <w:rPr>
+                <w:noProof/>
+                <w:webHidden/>
+              </w:rPr>
+              <w:fldChar w:fldCharType="end"/>
+            </w:r>
+          </w:hyperlink>
+        </w:p>
+        <w:p>
+          <w:pPr>
+            <w:pStyle w:val="Sommario3"/>
+            <w:tabs>
+              <w:tab w:val="right" w:leader="dot" w:pos="9962"/>
+            </w:tabs>
+            <w:rPr>
+              <w:rFonts w:asciiTheme="minorHAnsi" w:eastAsiaTheme="minorEastAsia" w:hAnsiTheme="minorHAnsi"/>
+              <w:noProof/>
+              <w:sz w:val="22"/>
+            </w:rPr>
+          </w:pPr>
+          <w:hyperlink w:anchor="_Toc438475154" w:history="1">
+            <w:r>
+              <w:rPr>
+                <w:rStyle w:val="Collegamentoipertestuale"/>
+                <w:noProof/>
+              </w:rPr>
+              <w:t>3.16.3 AroundInvokeInterceptor</w:t>
+            </w:r>
+            <w:r>
+              <w:rPr>
+                <w:noProof/>
+                <w:webHidden/>
+              </w:rPr>
+              <w:tab/>
+            </w:r>
+            <w:r>
+              <w:rPr>
+                <w:noProof/>
+                <w:webHidden/>
+              </w:rPr>
+              <w:fldChar w:fldCharType="begin"/>
+            </w:r>
+            <w:r>
+              <w:rPr>
+                <w:noProof/>
+                <w:webHidden/>
+              </w:rPr>
+              <w:instrText xml:space="preserve"> PAGEREF _Toc438475154 \h </w:instrText>
+            </w:r>
+            <w:r>
+              <w:rPr>
+                <w:noProof/>
+                <w:webHidden/>
+              </w:rPr>
+            </w:r>
+            <w:r>
+              <w:rPr>
+                <w:noProof/>
+                <w:webHidden/>
+              </w:rPr>
+              <w:fldChar w:fldCharType="separate"/>
+            </w:r>
+            <w:r>
+              <w:rPr>
+                <w:noProof/>
+                <w:webHidden/>
+              </w:rPr>
+              <w:t>14</w:t>
+            </w:r>
+            <w:r>
+              <w:rPr>
+                <w:noProof/>
+                <w:webHidden/>
+              </w:rPr>
+              <w:fldChar w:fldCharType="end"/>
+            </w:r>
+          </w:hyperlink>
+        </w:p>
+        <w:p>
+          <w:pPr>
+            <w:pStyle w:val="Sommario3"/>
+            <w:tabs>
+              <w:tab w:val="right" w:leader="dot" w:pos="9962"/>
+            </w:tabs>
+            <w:rPr>
+              <w:rFonts w:asciiTheme="minorHAnsi" w:eastAsiaTheme="minorEastAsia" w:hAnsiTheme="minorHAnsi"/>
+              <w:noProof/>
+              <w:sz w:val="22"/>
+            </w:rPr>
+          </w:pPr>
+          <w:hyperlink w:anchor="_Toc438475155" w:history="1">
+            <w:r>
+              <w:rPr>
+                <w:rStyle w:val="Collegamentoipertestuale"/>
+                <w:noProof/>
+              </w:rPr>
+              <w:t>3.16.4 CallbackInterceptor</w:t>
+            </w:r>
+            <w:r>
+              <w:rPr>
+                <w:noProof/>
+                <w:webHidden/>
+              </w:rPr>
+              <w:tab/>
+            </w:r>
+            <w:r>
+              <w:rPr>
+                <w:noProof/>
+                <w:webHidden/>
+              </w:rPr>
+              <w:fldChar w:fldCharType="begin"/>
+            </w:r>
+            <w:r>
+              <w:rPr>
+                <w:noProof/>
+                <w:webHidden/>
+              </w:rPr>
+              <w:instrText xml:space="preserve"> PAGEREF _Toc438475155 \h </w:instrText>
+            </w:r>
+            <w:r>
+              <w:rPr>
+                <w:noProof/>
+                <w:webHidden/>
+              </w:rPr>
+            </w:r>
+            <w:r>
+              <w:rPr>
+                <w:noProof/>
+                <w:webHidden/>
+              </w:rPr>
+              <w:fldChar w:fldCharType="separate"/>
+            </w:r>
+            <w:r>
+              <w:rPr>
+                <w:noProof/>
+                <w:webHidden/>
+              </w:rPr>
+              <w:t>14</w:t>
+            </w:r>
+            <w:r>
+              <w:rPr>
+                <w:noProof/>
+                <w:webHidden/>
+              </w:rPr>
+              <w:fldChar w:fldCharType="end"/>
+            </w:r>
+          </w:hyperlink>
+        </w:p>
+        <w:p>
+          <w:pPr>
+            <w:pStyle w:val="Sommario1"/>
+            <w:rPr>
+              <w:rFonts w:asciiTheme="minorHAnsi" w:eastAsiaTheme="minorEastAsia" w:hAnsiTheme="minorHAnsi"/>
+              <w:sz w:val="22"/>
+            </w:rPr>
+          </w:pPr>
+          <w:hyperlink w:anchor="_Toc438475156" w:history="1">
+            <w:r>
+              <w:rPr>
+                <w:rStyle w:val="Collegamentoipertestuale"/>
+                <w:b w:val="0"/>
+              </w:rPr>
+              <w:t xml:space="preserve">4. </w:t>
+            </w:r>
+            <w:r>
+              <w:rPr>
+                <w:rStyle w:val="Collegamentoipertestuale"/>
+              </w:rPr>
+              <w:t>Other problems</w:t>
+            </w:r>
+            <w:r>
+              <w:rPr>
+                <w:webHidden/>
+              </w:rPr>
+              <w:tab/>
+            </w:r>
+            <w:r>
+              <w:rPr>
+                <w:webHidden/>
+              </w:rPr>
+              <w:fldChar w:fldCharType="begin"/>
+            </w:r>
+            <w:r>
+              <w:rPr>
+                <w:webHidden/>
+              </w:rPr>
+              <w:instrText xml:space="preserve"> PAGEREF _Toc438475156 \h </w:instrText>
+            </w:r>
+            <w:r>
+              <w:rPr>
+                <w:webHidden/>
+              </w:rPr>
+            </w:r>
+            <w:r>
+              <w:rPr>
+                <w:webHidden/>
+              </w:rPr>
+              <w:fldChar w:fldCharType="separate"/>
+            </w:r>
+            <w:r>
+              <w:rPr>
+                <w:webHidden/>
+              </w:rPr>
+              <w:t>15</w:t>
+            </w:r>
+            <w:r>
+              <w:rPr>
+                <w:webHidden/>
+              </w:rPr>
+              <w:fldChar w:fldCharType="end"/>
+            </w:r>
+          </w:hyperlink>
+        </w:p>
+        <w:p>
+          <w:pPr>
+            <w:pStyle w:val="Sommario1"/>
+            <w:rPr>
+              <w:rFonts w:asciiTheme="minorHAnsi" w:eastAsiaTheme="minorEastAsia" w:hAnsiTheme="minorHAnsi"/>
+              <w:sz w:val="22"/>
+            </w:rPr>
+          </w:pPr>
+          <w:hyperlink w:anchor="_Toc438475157" w:history="1">
+            <w:r>
+              <w:rPr>
+                <w:rStyle w:val="Collegamentoipertestuale"/>
+              </w:rPr>
+              <w:t>5. Appendix</w:t>
+            </w:r>
+            <w:r>
+              <w:rPr>
+                <w:webHidden/>
+              </w:rPr>
+              <w:tab/>
+            </w:r>
+            <w:r>
+              <w:rPr>
+                <w:webHidden/>
+              </w:rPr>
+              <w:fldChar w:fldCharType="begin"/>
+            </w:r>
+            <w:r>
+              <w:rPr>
+                <w:webHidden/>
+              </w:rPr>
+              <w:instrText xml:space="preserve"> PAGEREF _Toc438475157 \h </w:instrText>
+            </w:r>
+            <w:r>
+              <w:rPr>
+                <w:webHidden/>
+              </w:rPr>
+            </w:r>
+            <w:r>
+              <w:rPr>
+                <w:webHidden/>
+              </w:rPr>
+              <w:fldChar w:fldCharType="separate"/>
+            </w:r>
+            <w:r>
+              <w:rPr>
+                <w:webHidden/>
+              </w:rPr>
+              <w:t>16</w:t>
+            </w:r>
+            <w:r>
+              <w:rPr>
+                <w:webHidden/>
+              </w:rPr>
+              <w:fldChar w:fldCharType="end"/>
+            </w:r>
+          </w:hyperlink>
+        </w:p>
+        <w:p>
+          <w:pPr>
+            <w:pStyle w:val="Sommario2"/>
+            <w:tabs>
+              <w:tab w:val="right" w:leader="dot" w:pos="9962"/>
+            </w:tabs>
+            <w:rPr>
+              <w:rFonts w:asciiTheme="minorHAnsi" w:eastAsiaTheme="minorEastAsia" w:hAnsiTheme="minorHAnsi"/>
+              <w:noProof/>
+              <w:sz w:val="22"/>
+            </w:rPr>
+          </w:pPr>
+          <w:hyperlink w:anchor="_Toc438475158" w:history="1">
+            <w:r>
+              <w:rPr>
+                <w:rStyle w:val="Collegamentoipertestuale"/>
+                <w:noProof/>
+              </w:rPr>
+              <w:t>5.1 Software and tools used</w:t>
+            </w:r>
+            <w:r>
+              <w:rPr>
+                <w:noProof/>
+                <w:webHidden/>
+              </w:rPr>
+              <w:tab/>
+            </w:r>
+            <w:r>
+              <w:rPr>
+                <w:noProof/>
+                <w:webHidden/>
+              </w:rPr>
+              <w:fldChar w:fldCharType="begin"/>
+            </w:r>
+            <w:r>
+              <w:rPr>
+                <w:noProof/>
+                <w:webHidden/>
+              </w:rPr>
+              <w:instrText xml:space="preserve"> PAGEREF _Toc438475158 \h </w:instrText>
+            </w:r>
+            <w:r>
+              <w:rPr>
+                <w:noProof/>
+                <w:webHidden/>
+              </w:rPr>
+            </w:r>
+            <w:r>
+              <w:rPr>
+                <w:noProof/>
+                <w:webHidden/>
+              </w:rPr>
+              <w:fldChar w:fldCharType="separate"/>
+            </w:r>
+            <w:r>
+              <w:rPr>
+                <w:noProof/>
+                <w:webHidden/>
+              </w:rPr>
+              <w:t>16</w:t>
+            </w:r>
+            <w:r>
+              <w:rPr>
+                <w:noProof/>
+                <w:webHidden/>
+              </w:rPr>
+              <w:fldChar w:fldCharType="end"/>
+            </w:r>
+          </w:hyperlink>
+        </w:p>
+        <w:p>
+          <w:pPr>
+            <w:pStyle w:val="Sommario2"/>
+            <w:tabs>
+              <w:tab w:val="right" w:leader="dot" w:pos="9962"/>
+            </w:tabs>
+            <w:rPr>
+              <w:rFonts w:asciiTheme="minorHAnsi" w:eastAsiaTheme="minorEastAsia" w:hAnsiTheme="minorHAnsi"/>
+              <w:noProof/>
+              <w:sz w:val="22"/>
+            </w:rPr>
+          </w:pPr>
+          <w:hyperlink w:anchor="_Toc438475159" w:history="1">
+            <w:r>
+              <w:rPr>
+                <w:rStyle w:val="Collegamentoipertestuale"/>
+                <w:noProof/>
+              </w:rPr>
+              <w:t>5.2 Hours of work</w:t>
+            </w:r>
+            <w:r>
+              <w:rPr>
+                <w:noProof/>
+                <w:webHidden/>
+              </w:rPr>
+              <w:tab/>
+            </w:r>
+            <w:r>
+              <w:rPr>
+                <w:noProof/>
+                <w:webHidden/>
+              </w:rPr>
+              <w:fldChar w:fldCharType="begin"/>
+            </w:r>
+            <w:r>
+              <w:rPr>
+                <w:noProof/>
+                <w:webHidden/>
+              </w:rPr>
+              <w:instrText xml:space="preserve"> PAGEREF _Toc438475159 \h </w:instrText>
+            </w:r>
+            <w:r>
+              <w:rPr>
+                <w:noProof/>
+                <w:webHidden/>
+              </w:rPr>
+            </w:r>
+            <w:r>
+              <w:rPr>
+                <w:noProof/>
+                <w:webHidden/>
+              </w:rPr>
+              <w:fldChar w:fldCharType="separate"/>
+            </w:r>
+            <w:r>
+              <w:rPr>
+                <w:noProof/>
+                <w:webHidden/>
+              </w:rPr>
+              <w:t>16</w:t>
             </w:r>
             <w:r>
               <w:rPr>
@@ -1559,170 +3446,170 @@
       <w:r>
         <w:br w:type="page"/>
       </w:r>
-      <w:bookmarkStart w:id="0" w:name="_Toc438460996"/>
+      <w:bookmarkStart w:id="1" w:name="_Toc438475121"/>
       <w:r>
         <w:lastRenderedPageBreak/>
         <w:t>Classes and methods assigned</w:t>
-      </w:r>
-      <w:bookmarkEnd w:id="0"/>
-    </w:p>
-    <w:p>
-      <w:pPr>
-        <w:pStyle w:val="Titolo2"/>
-        <w:rPr>
-          <w:lang w:val="en-US"/>
-        </w:rPr>
-      </w:pPr>
-      <w:bookmarkStart w:id="1" w:name="_Toc438460997"/>
-      <w:r>
-        <w:rPr>
-          <w:lang w:val="en-US"/>
-        </w:rPr>
-        <w:t>Main Class:</w:t>
       </w:r>
       <w:bookmarkEnd w:id="1"/>
     </w:p>
     <w:p>
       <w:pPr>
-        <w:pStyle w:val="Normale2"/>
-        <w:rPr>
-          <w:i/>
-          <w:lang w:val="en-US"/>
-        </w:rPr>
-      </w:pPr>
-      <w:proofErr w:type="spellStart"/>
-      <w:r>
-        <w:rPr>
-          <w:i/>
-          <w:lang w:val="en-US"/>
-        </w:rPr>
-        <w:t>InterceptorManager</w:t>
-      </w:r>
-      <w:proofErr w:type="spellEnd"/>
-      <w:r>
-        <w:rPr>
-          <w:i/>
-          <w:lang w:val="en-US"/>
-        </w:rPr>
-        <w:t xml:space="preserve"> </w:t>
-      </w:r>
-      <w:r>
-        <w:rPr>
-          <w:lang w:val="en-US"/>
-        </w:rPr>
-        <w:t>(</w:t>
-      </w:r>
-      <w:proofErr w:type="spellStart"/>
-      <w:r>
-        <w:rPr>
-          <w:lang w:val="en-US"/>
-        </w:rPr>
-        <w:t>appserver</w:t>
-      </w:r>
-      <w:proofErr w:type="spellEnd"/>
-      <w:r>
-        <w:rPr>
-          <w:lang w:val="en-US"/>
-        </w:rPr>
-        <w:t>/</w:t>
-      </w:r>
-      <w:proofErr w:type="spellStart"/>
-      <w:r>
-        <w:rPr>
-          <w:lang w:val="en-US"/>
-        </w:rPr>
-        <w:t>ejb</w:t>
-      </w:r>
-      <w:proofErr w:type="spellEnd"/>
-      <w:r>
-        <w:rPr>
-          <w:lang w:val="en-US"/>
-        </w:rPr>
-        <w:t>/</w:t>
-      </w:r>
-      <w:proofErr w:type="spellStart"/>
-      <w:r>
-        <w:rPr>
-          <w:lang w:val="en-US"/>
-        </w:rPr>
-        <w:t>ejb</w:t>
-      </w:r>
-      <w:proofErr w:type="spellEnd"/>
-      <w:r>
-        <w:rPr>
-          <w:lang w:val="en-US"/>
-        </w:rPr>
-        <w:t>-</w:t>
-      </w:r>
-      <w:r>
-        <w:rPr>
-          <w:lang w:val="en-US"/>
-        </w:rPr>
-        <w:t>container/</w:t>
-      </w:r>
-      <w:proofErr w:type="spellStart"/>
-      <w:r>
-        <w:rPr>
-          <w:lang w:val="en-US"/>
-        </w:rPr>
-        <w:t>src</w:t>
-      </w:r>
-      <w:proofErr w:type="spellEnd"/>
-      <w:r>
-        <w:rPr>
-          <w:lang w:val="en-US"/>
-        </w:rPr>
-        <w:t>/main/java/com/sun/</w:t>
-      </w:r>
-      <w:proofErr w:type="spellStart"/>
-      <w:r>
-        <w:rPr>
-          <w:lang w:val="en-US"/>
-        </w:rPr>
-        <w:t>ejb</w:t>
-      </w:r>
-      <w:proofErr w:type="spellEnd"/>
-      <w:r>
-        <w:rPr>
-          <w:lang w:val="en-US"/>
-        </w:rPr>
-        <w:t>/</w:t>
-      </w:r>
-      <w:r>
-        <w:rPr>
-          <w:lang w:val="en-US"/>
-        </w:rPr>
-        <w:t xml:space="preserve"> </w:t>
-      </w:r>
-      <w:r>
-        <w:rPr>
-          <w:lang w:val="en-US"/>
-        </w:rPr>
-        <w:t>containers/interceptors/InterceptorManager.java</w:t>
-      </w:r>
-      <w:r>
-        <w:rPr>
-          <w:lang w:val="en-US"/>
-        </w:rPr>
-        <w:t>)</w:t>
-      </w:r>
+        <w:pStyle w:val="Titolo2"/>
+        <w:rPr>
+          <w:lang w:val="en-US"/>
+        </w:rPr>
+      </w:pPr>
+      <w:bookmarkStart w:id="2" w:name="_Toc438475122"/>
+      <w:r>
+        <w:rPr>
+          <w:lang w:val="en-US"/>
+        </w:rPr>
+        <w:t>Main Class:</w:t>
+      </w:r>
+      <w:bookmarkEnd w:id="2"/>
     </w:p>
     <w:p>
       <w:pPr>
+        <w:pStyle w:val="Normale2"/>
+        <w:rPr>
+          <w:i/>
+          <w:lang w:val="en-US"/>
+        </w:rPr>
+      </w:pPr>
+      <w:proofErr w:type="spellStart"/>
+      <w:r>
+        <w:rPr>
+          <w:i/>
+          <w:lang w:val="en-US"/>
+        </w:rPr>
+        <w:t>InterceptorManager</w:t>
+      </w:r>
+      <w:proofErr w:type="spellEnd"/>
+      <w:r>
+        <w:rPr>
+          <w:i/>
+          <w:lang w:val="en-US"/>
+        </w:rPr>
+        <w:t xml:space="preserve"> </w:t>
+      </w:r>
+      <w:r>
+        <w:rPr>
+          <w:lang w:val="en-US"/>
+        </w:rPr>
+        <w:t>(</w:t>
+      </w:r>
+      <w:proofErr w:type="spellStart"/>
+      <w:r>
+        <w:rPr>
+          <w:lang w:val="en-US"/>
+        </w:rPr>
+        <w:t>appserver</w:t>
+      </w:r>
+      <w:proofErr w:type="spellEnd"/>
+      <w:r>
+        <w:rPr>
+          <w:lang w:val="en-US"/>
+        </w:rPr>
+        <w:t>/</w:t>
+      </w:r>
+      <w:proofErr w:type="spellStart"/>
+      <w:r>
+        <w:rPr>
+          <w:lang w:val="en-US"/>
+        </w:rPr>
+        <w:t>ejb</w:t>
+      </w:r>
+      <w:proofErr w:type="spellEnd"/>
+      <w:r>
+        <w:rPr>
+          <w:lang w:val="en-US"/>
+        </w:rPr>
+        <w:t>/</w:t>
+      </w:r>
+      <w:proofErr w:type="spellStart"/>
+      <w:r>
+        <w:rPr>
+          <w:lang w:val="en-US"/>
+        </w:rPr>
+        <w:t>ejb</w:t>
+      </w:r>
+      <w:proofErr w:type="spellEnd"/>
+      <w:r>
+        <w:rPr>
+          <w:lang w:val="en-US"/>
+        </w:rPr>
+        <w:t>-</w:t>
+      </w:r>
+      <w:r>
+        <w:rPr>
+          <w:lang w:val="en-US"/>
+        </w:rPr>
+        <w:t>container/</w:t>
+      </w:r>
+      <w:proofErr w:type="spellStart"/>
+      <w:r>
+        <w:rPr>
+          <w:lang w:val="en-US"/>
+        </w:rPr>
+        <w:t>src</w:t>
+      </w:r>
+      <w:proofErr w:type="spellEnd"/>
+      <w:r>
+        <w:rPr>
+          <w:lang w:val="en-US"/>
+        </w:rPr>
+        <w:t>/main/java/com/sun/</w:t>
+      </w:r>
+      <w:proofErr w:type="spellStart"/>
+      <w:r>
+        <w:rPr>
+          <w:lang w:val="en-US"/>
+        </w:rPr>
+        <w:t>ejb</w:t>
+      </w:r>
+      <w:proofErr w:type="spellEnd"/>
+      <w:r>
+        <w:rPr>
+          <w:lang w:val="en-US"/>
+        </w:rPr>
+        <w:t>/</w:t>
+      </w:r>
+      <w:r>
+        <w:rPr>
+          <w:lang w:val="en-US"/>
+        </w:rPr>
+        <w:t xml:space="preserve"> </w:t>
+      </w:r>
+      <w:r>
+        <w:rPr>
+          <w:lang w:val="en-US"/>
+        </w:rPr>
+        <w:t>containers/interceptors/InterceptorManager.java</w:t>
+      </w:r>
+      <w:r>
+        <w:rPr>
+          <w:lang w:val="en-US"/>
+        </w:rPr>
+        <w:t>)</w:t>
+      </w:r>
+    </w:p>
+    <w:p>
+      <w:pPr>
         <w:pStyle w:val="Titolo2"/>
         <w:ind w:left="714" w:hanging="357"/>
         <w:rPr>
           <w:lang w:val="en-US"/>
         </w:rPr>
       </w:pPr>
-      <w:bookmarkStart w:id="2" w:name="_Toc438460998"/>
+      <w:bookmarkStart w:id="3" w:name="_Toc438475123"/>
       <w:r>
         <w:rPr>
           <w:lang w:val="en-US"/>
         </w:rPr>
         <w:t>Other Classes:</w:t>
       </w:r>
-      <w:bookmarkEnd w:id="2"/>
+      <w:bookmarkEnd w:id="3"/>
     </w:p>
     <w:p>
       <w:pPr>
@@ -1834,14 +3721,14 @@
           <w:lang w:val="en-US"/>
         </w:rPr>
       </w:pPr>
-      <w:bookmarkStart w:id="3" w:name="_Toc438460999"/>
+      <w:bookmarkStart w:id="4" w:name="_Toc438475124"/>
       <w:r>
         <w:rPr>
           <w:lang w:val="en-US"/>
         </w:rPr>
         <w:t>Methods:</w:t>
       </w:r>
-      <w:bookmarkEnd w:id="3"/>
+      <w:bookmarkEnd w:id="4"/>
     </w:p>
     <w:p>
       <w:pPr>
@@ -2002,113 +3889,113 @@
       <w:pPr>
         <w:pStyle w:val="Titolo1"/>
       </w:pPr>
-      <w:bookmarkStart w:id="4" w:name="_Toc438461000"/>
+      <w:bookmarkStart w:id="5" w:name="_Toc438475125"/>
       <w:r>
         <w:lastRenderedPageBreak/>
         <w:t>Functional role of the assigned classes</w:t>
-      </w:r>
-      <w:bookmarkEnd w:id="4"/>
-    </w:p>
-    <w:p>
-      <w:r>
-        <w:br w:type="page"/>
-      </w:r>
-    </w:p>
-    <w:p>
-      <w:pPr>
-        <w:pStyle w:val="Titolo1"/>
-      </w:pPr>
-      <w:bookmarkStart w:id="5" w:name="_Toc438461001"/>
-      <w:r>
-        <w:lastRenderedPageBreak/>
-        <w:t>List of issues</w:t>
       </w:r>
       <w:bookmarkEnd w:id="5"/>
     </w:p>
     <w:p>
-      <w:pPr>
-        <w:pStyle w:val="Titolo2"/>
-        <w:rPr>
-          <w:lang w:val="en-US"/>
-        </w:rPr>
-      </w:pPr>
-      <w:bookmarkStart w:id="6" w:name="_Toc438461002"/>
-      <w:r>
-        <w:rPr>
-          <w:lang w:val="en-US"/>
-        </w:rPr>
-        <w:t>Naming conventions</w:t>
+      <w:r>
+        <w:br w:type="page"/>
+      </w:r>
+    </w:p>
+    <w:p>
+      <w:pPr>
+        <w:pStyle w:val="Titolo1"/>
+      </w:pPr>
+      <w:bookmarkStart w:id="6" w:name="_Toc438475126"/>
+      <w:r>
+        <w:lastRenderedPageBreak/>
+        <w:t>List of issues</w:t>
       </w:r>
       <w:bookmarkEnd w:id="6"/>
     </w:p>
     <w:p>
       <w:pPr>
-        <w:pStyle w:val="Normale2"/>
-        <w:rPr>
-          <w:lang w:val="en-US"/>
-        </w:rPr>
-      </w:pPr>
-      <w:r>
-        <w:rPr>
-          <w:lang w:val="en-US"/>
-        </w:rPr>
-        <w:t>There are no</w:t>
-      </w:r>
-      <w:r>
-        <w:rPr>
-          <w:lang w:val="en-US"/>
-        </w:rPr>
-        <w:t xml:space="preserve"> relevant issues in this section. However, all the classes, methods and variables names are meaningful only to someone with a </w:t>
-      </w:r>
-      <w:r>
-        <w:rPr>
-          <w:lang w:val="en-US"/>
-        </w:rPr>
-        <w:t>specific</w:t>
-      </w:r>
-      <w:r>
-        <w:rPr>
-          <w:lang w:val="en-US"/>
-        </w:rPr>
-        <w:t xml:space="preserve"> knowledge and comprehension of the scope and the tasks accomplished by </w:t>
-      </w:r>
-      <w:r>
-        <w:rPr>
-          <w:lang w:val="en-US"/>
-        </w:rPr>
-        <w:t xml:space="preserve">the code. It could have been helpful </w:t>
-      </w:r>
-      <w:r>
-        <w:rPr>
-          <w:lang w:val="en-US"/>
-        </w:rPr>
-        <w:t>to clarify the role of such elements with additional comments and/or documentations.</w:t>
-      </w:r>
-    </w:p>
-    <w:p>
-      <w:pPr>
         <w:pStyle w:val="Titolo2"/>
         <w:rPr>
           <w:lang w:val="en-US"/>
         </w:rPr>
       </w:pPr>
-      <w:bookmarkStart w:id="7" w:name="_Toc438461003"/>
-      <w:r>
-        <w:rPr>
-          <w:lang w:val="en-US"/>
-        </w:rPr>
-        <w:t>Indention</w:t>
+      <w:bookmarkStart w:id="7" w:name="_Toc438475127"/>
+      <w:r>
+        <w:rPr>
+          <w:lang w:val="en-US"/>
+        </w:rPr>
+        <w:t>Naming conventions</w:t>
       </w:r>
       <w:bookmarkEnd w:id="7"/>
     </w:p>
     <w:p>
       <w:pPr>
+        <w:pStyle w:val="Normale2"/>
+        <w:rPr>
+          <w:lang w:val="en-US"/>
+        </w:rPr>
+      </w:pPr>
+      <w:r>
+        <w:rPr>
+          <w:lang w:val="en-US"/>
+        </w:rPr>
+        <w:t>There are no</w:t>
+      </w:r>
+      <w:r>
+        <w:rPr>
+          <w:lang w:val="en-US"/>
+        </w:rPr>
+        <w:t xml:space="preserve"> relevant issues in this section. However, all the classes, methods and variables names are meaningful only to someone with a </w:t>
+      </w:r>
+      <w:r>
+        <w:rPr>
+          <w:lang w:val="en-US"/>
+        </w:rPr>
+        <w:t>specific</w:t>
+      </w:r>
+      <w:r>
+        <w:rPr>
+          <w:lang w:val="en-US"/>
+        </w:rPr>
+        <w:t xml:space="preserve"> knowledge and comprehension of the scope and the tasks accomplished by </w:t>
+      </w:r>
+      <w:r>
+        <w:rPr>
+          <w:lang w:val="en-US"/>
+        </w:rPr>
+        <w:t xml:space="preserve">the code. It could have been helpful </w:t>
+      </w:r>
+      <w:r>
+        <w:rPr>
+          <w:lang w:val="en-US"/>
+        </w:rPr>
+        <w:t>to clarify the role of such elements with additional comments and/or documentations.</w:t>
+      </w:r>
+    </w:p>
+    <w:p>
+      <w:pPr>
+        <w:pStyle w:val="Titolo2"/>
+        <w:rPr>
+          <w:lang w:val="en-US"/>
+        </w:rPr>
+      </w:pPr>
+      <w:bookmarkStart w:id="8" w:name="_Toc438475128"/>
+      <w:r>
+        <w:rPr>
+          <w:lang w:val="en-US"/>
+        </w:rPr>
+        <w:t>Indention</w:t>
+      </w:r>
+      <w:bookmarkEnd w:id="8"/>
+    </w:p>
+    <w:p>
+      <w:pPr>
         <w:pStyle w:val="Titolo3"/>
         <w:rPr>
           <w:lang w:val="en-US"/>
         </w:rPr>
       </w:pPr>
-      <w:bookmarkStart w:id="8" w:name="_Toc438461004"/>
+      <w:bookmarkStart w:id="9" w:name="_Toc438475129"/>
       <w:r>
         <w:rPr>
           <w:lang w:val="en-US"/>
@@ -2128,7 +4015,7 @@
         </w:rPr>
         <w:t>AroundInvokeInterceptor</w:t>
       </w:r>
-      <w:bookmarkEnd w:id="8"/>
+      <w:bookmarkEnd w:id="9"/>
       <w:proofErr w:type="spellEnd"/>
     </w:p>
     <w:p>
@@ -2241,7 +4128,7 @@
           <w:lang w:val="en-US"/>
         </w:rPr>
       </w:pPr>
-      <w:bookmarkStart w:id="9" w:name="_Toc438461005"/>
+      <w:bookmarkStart w:id="10" w:name="_Toc438475130"/>
       <w:r>
         <w:rPr>
           <w:lang w:val="en-US"/>
@@ -2255,7 +4142,7 @@
         </w:rPr>
         <w:t>CallbackInterceptor</w:t>
       </w:r>
-      <w:bookmarkEnd w:id="9"/>
+      <w:bookmarkEnd w:id="10"/>
       <w:proofErr w:type="spellEnd"/>
     </w:p>
     <w:p>
@@ -2279,7 +4166,7 @@
           <w:lang w:val="en-US"/>
         </w:rPr>
       </w:pPr>
-      <w:bookmarkStart w:id="10" w:name="_Toc438461006"/>
+      <w:bookmarkStart w:id="11" w:name="_Toc438475131"/>
       <w:proofErr w:type="spellStart"/>
       <w:r>
         <w:rPr>
@@ -2287,7 +4174,7 @@
         </w:rPr>
         <w:t>CallbackInterceptor</w:t>
       </w:r>
-      <w:bookmarkEnd w:id="10"/>
+      <w:bookmarkEnd w:id="11"/>
       <w:proofErr w:type="spellEnd"/>
     </w:p>
     <w:p>
@@ -2408,7 +4295,7 @@
           <w:lang w:val="en-US"/>
         </w:rPr>
       </w:pPr>
-      <w:bookmarkStart w:id="11" w:name="_Toc438461007"/>
+      <w:bookmarkStart w:id="12" w:name="_Toc438475132"/>
       <w:r>
         <w:rPr>
           <w:lang w:val="en-US"/>
@@ -2416,7 +4303,7 @@
         <w:lastRenderedPageBreak/>
         <w:t>Braces</w:t>
       </w:r>
-      <w:bookmarkEnd w:id="11"/>
+      <w:bookmarkEnd w:id="12"/>
     </w:p>
     <w:p>
       <w:pPr>
@@ -2439,12 +4326,14 @@
           <w:lang w:val="en-US"/>
         </w:rPr>
       </w:pPr>
+      <w:bookmarkStart w:id="13" w:name="_Toc438475133"/>
       <w:r>
         <w:rPr>
           <w:lang w:val="en-US"/>
         </w:rPr>
         <w:t>File Organization</w:t>
       </w:r>
+      <w:bookmarkEnd w:id="13"/>
     </w:p>
     <w:p>
       <w:pPr>
@@ -2453,6 +4342,7 @@
           <w:lang w:val="en-US"/>
         </w:rPr>
       </w:pPr>
+      <w:bookmarkStart w:id="14" w:name="_Toc438475134"/>
       <w:proofErr w:type="spellStart"/>
       <w:r>
         <w:rPr>
@@ -2460,6 +4350,7 @@
         </w:rPr>
         <w:t>LoadOnlyEjbCreateMethod</w:t>
       </w:r>
+      <w:bookmarkEnd w:id="14"/>
       <w:proofErr w:type="spellEnd"/>
     </w:p>
     <w:p>
@@ -2582,6 +4473,7 @@
       <w:pPr>
         <w:pStyle w:val="Titolo3"/>
       </w:pPr>
+      <w:bookmarkStart w:id="15" w:name="_Toc438475135"/>
       <w:proofErr w:type="spellStart"/>
       <w:r>
         <w:t>Intercept</w:t>
@@ -2594,6 +4486,7 @@
       <w:r>
         <w:t>AroundInvokeInterceptor</w:t>
       </w:r>
+      <w:bookmarkEnd w:id="15"/>
       <w:proofErr w:type="spellEnd"/>
     </w:p>
     <w:p>
@@ -2724,6 +4617,7 @@
       <w:pPr>
         <w:pStyle w:val="Titolo3"/>
       </w:pPr>
+      <w:bookmarkStart w:id="16" w:name="_Toc438475136"/>
       <w:proofErr w:type="spellStart"/>
       <w:r>
         <w:t>Intercept</w:t>
@@ -2736,6 +4630,7 @@
       <w:r>
         <w:t>CallbackInterceptor</w:t>
       </w:r>
+      <w:bookmarkEnd w:id="16"/>
       <w:proofErr w:type="spellEnd"/>
     </w:p>
     <w:p>
@@ -2838,6 +4733,7 @@
       <w:pPr>
         <w:pStyle w:val="Titolo2"/>
       </w:pPr>
+      <w:bookmarkStart w:id="17" w:name="_Toc438475137"/>
       <w:proofErr w:type="spellStart"/>
       <w:r>
         <w:t>Wrapping</w:t>
@@ -2846,14 +4742,17 @@
       <w:r>
         <w:t xml:space="preserve"> Lines</w:t>
       </w:r>
+      <w:bookmarkEnd w:id="17"/>
     </w:p>
     <w:p>
       <w:pPr>
         <w:pStyle w:val="Titolo3"/>
       </w:pPr>
+      <w:bookmarkStart w:id="18" w:name="_Toc438475138"/>
       <w:r>
         <w:t>Load2xLifecycleMethods</w:t>
       </w:r>
+      <w:bookmarkEnd w:id="18"/>
     </w:p>
     <w:p>
       <w:pPr>
@@ -3084,6 +4983,7 @@
           <w:lang w:val="en-US"/>
         </w:rPr>
       </w:pPr>
+      <w:bookmarkStart w:id="19" w:name="_Toc438475139"/>
       <w:proofErr w:type="spellStart"/>
       <w:r>
         <w:rPr>
@@ -3091,6 +4991,7 @@
         </w:rPr>
         <w:t>LoadOnlyEjbCreateMethod</w:t>
       </w:r>
+      <w:bookmarkEnd w:id="19"/>
       <w:proofErr w:type="spellEnd"/>
     </w:p>
     <w:p>
@@ -3193,10 +5094,12 @@
       <w:pPr>
         <w:pStyle w:val="Titolo2"/>
       </w:pPr>
+      <w:bookmarkStart w:id="20" w:name="_Toc438475140"/>
       <w:proofErr w:type="spellStart"/>
       <w:r>
         <w:t>Comments</w:t>
       </w:r>
+      <w:bookmarkEnd w:id="20"/>
       <w:proofErr w:type="spellEnd"/>
     </w:p>
     <w:p>
@@ -3249,9 +5152,11 @@
       <w:pPr>
         <w:pStyle w:val="Titolo2"/>
       </w:pPr>
+      <w:bookmarkStart w:id="21" w:name="_Toc438475141"/>
       <w:r>
         <w:t>Java source file</w:t>
       </w:r>
+      <w:bookmarkEnd w:id="21"/>
     </w:p>
     <w:p>
       <w:pPr>
@@ -3468,12 +5373,14 @@
           <w:lang w:val="en-US"/>
         </w:rPr>
       </w:pPr>
+      <w:bookmarkStart w:id="22" w:name="_Toc438475142"/>
       <w:r>
         <w:rPr>
           <w:lang w:val="en-US"/>
         </w:rPr>
         <w:t>Package and Import Statements</w:t>
       </w:r>
+      <w:bookmarkEnd w:id="22"/>
     </w:p>
     <w:p>
       <w:pPr>
@@ -3496,6 +5403,7 @@
           <w:lang w:val="en-US"/>
         </w:rPr>
       </w:pPr>
+      <w:bookmarkStart w:id="23" w:name="_Toc438475143"/>
       <w:r>
         <w:rPr>
           <w:lang w:val="en-US"/>
@@ -3503,6 +5411,7 @@
         <w:lastRenderedPageBreak/>
         <w:t>Class and Interface Declaration</w:t>
       </w:r>
+      <w:bookmarkEnd w:id="23"/>
     </w:p>
     <w:p>
       <w:pPr>
@@ -3601,12 +5510,14 @@
           <w:lang w:val="en-US"/>
         </w:rPr>
       </w:pPr>
+      <w:bookmarkStart w:id="24" w:name="_Toc438475144"/>
       <w:r>
         <w:rPr>
           <w:lang w:val="en-US"/>
         </w:rPr>
         <w:t>Initialization and Declaration</w:t>
       </w:r>
+      <w:bookmarkEnd w:id="24"/>
     </w:p>
     <w:p>
       <w:pPr>
@@ -3921,8 +5832,279 @@
           <w:lang w:val="en-US"/>
         </w:rPr>
       </w:pPr>
-      <w:bookmarkStart w:id="12" w:name="_GoBack"/>
-      <w:bookmarkEnd w:id="12"/>
+      <w:proofErr w:type="gramStart"/>
+      <w:r>
+        <w:rPr>
+          <w:lang w:val="en-US"/>
+        </w:rPr>
+        <w:t>Also</w:t>
+      </w:r>
+      <w:proofErr w:type="gramEnd"/>
+      <w:r>
+        <w:rPr>
+          <w:lang w:val="en-US"/>
+        </w:rPr>
+        <w:t xml:space="preserve">, the methods </w:t>
+      </w:r>
+      <w:r>
+        <w:rPr>
+          <w:i/>
+          <w:lang w:val="en-US"/>
+        </w:rPr>
+        <w:t>load2xLifecycleMethods</w:t>
+      </w:r>
+      <w:r>
+        <w:rPr>
+          <w:lang w:val="en-US"/>
+        </w:rPr>
+        <w:t xml:space="preserve"> and </w:t>
+      </w:r>
+      <w:proofErr w:type="spellStart"/>
+      <w:r>
+        <w:rPr>
+          <w:i/>
+          <w:lang w:val="en-US"/>
+        </w:rPr>
+        <w:t>loadOnlyEjbCreateMethod</w:t>
+      </w:r>
+      <w:proofErr w:type="spellEnd"/>
+      <w:r>
+        <w:rPr>
+          <w:lang w:val="en-US"/>
+        </w:rPr>
+        <w:t xml:space="preserve"> can be refactored using a common method (as suggested by the developer himself):</w:t>
+      </w:r>
+    </w:p>
+    <w:p>
+      <w:pPr>
+        <w:pStyle w:val="Normale2"/>
+        <w:rPr>
+          <w:lang w:val="en-US"/>
+        </w:rPr>
+      </w:pPr>
+      <w:r>
+        <w:rPr>
+          <w:noProof/>
+          <w:lang w:val="en-US"/>
+        </w:rPr>
+        <w:drawing>
+          <wp:inline distT="0" distB="0" distL="0" distR="0">
+            <wp:extent cx="5286375" cy="3109105"/>
+            <wp:effectExtent l="0" t="0" r="0" b="0"/>
+            <wp:docPr id="4" name="Immagine 4" descr="C:\Users\Alessandro\Desktop\Ale\GitHubSynch\myTaxyService-SE2-PozziRomani\OtherStuff\Code Inspection all files\duplicates5.jpg"/>
+            <wp:cNvGraphicFramePr>
+              <a:graphicFrameLocks xmlns:a="http://schemas.openxmlformats.org/drawingml/2006/main" noChangeAspect="1"/>
+            </wp:cNvGraphicFramePr>
+            <a:graphic xmlns:a="http://schemas.openxmlformats.org/drawingml/2006/main">
+              <a:graphicData uri="http://schemas.openxmlformats.org/drawingml/2006/picture">
+                <pic:pic xmlns:pic="http://schemas.openxmlformats.org/drawingml/2006/picture">
+                  <pic:nvPicPr>
+                    <pic:cNvPr id="0" name="Picture 1" descr="C:\Users\Alessandro\Desktop\Ale\GitHubSynch\myTaxyService-SE2-PozziRomani\OtherStuff\Code Inspection all files\duplicates5.jpg"/>
+                    <pic:cNvPicPr>
+                      <a:picLocks noChangeAspect="1" noChangeArrowheads="1"/>
+                    </pic:cNvPicPr>
+                  </pic:nvPicPr>
+                  <pic:blipFill>
+                    <a:blip r:embed="rId21">
+                      <a:extLst>
+                        <a:ext uri="{28A0092B-C50C-407E-A947-70E740481C1C}">
+                          <a14:useLocalDpi xmlns:a14="http://schemas.microsoft.com/office/drawing/2010/main" val="0"/>
+                        </a:ext>
+                      </a:extLst>
+                    </a:blip>
+                    <a:srcRect/>
+                    <a:stretch>
+                      <a:fillRect/>
+                    </a:stretch>
+                  </pic:blipFill>
+                  <pic:spPr bwMode="auto">
+                    <a:xfrm>
+                      <a:off x="0" y="0"/>
+                      <a:ext cx="5290524" cy="3111545"/>
+                    </a:xfrm>
+                    <a:prstGeom prst="rect">
+                      <a:avLst/>
+                    </a:prstGeom>
+                    <a:noFill/>
+                    <a:ln>
+                      <a:noFill/>
+                    </a:ln>
+                  </pic:spPr>
+                </pic:pic>
+              </a:graphicData>
+            </a:graphic>
+          </wp:inline>
+        </w:drawing>
+      </w:r>
+    </w:p>
+    <w:p>
+      <w:pPr>
+        <w:pStyle w:val="Normale2"/>
+        <w:rPr>
+          <w:lang w:val="en-US"/>
+        </w:rPr>
+      </w:pPr>
+      <w:r>
+        <w:rPr>
+          <w:noProof/>
+          <w:lang w:val="en-US"/>
+        </w:rPr>
+        <w:lastRenderedPageBreak/>
+        <w:drawing>
+          <wp:inline distT="0" distB="0" distL="0" distR="0">
+            <wp:extent cx="5915025" cy="5457825"/>
+            <wp:effectExtent l="0" t="0" r="9525" b="9525"/>
+            <wp:docPr id="16" name="Immagine 16" descr="C:\Users\Alessandro\Desktop\Ale\GitHubSynch\myTaxyService-SE2-PozziRomani\OtherStuff\Code Inspection all files\duplicates6.jpg"/>
+            <wp:cNvGraphicFramePr>
+              <a:graphicFrameLocks xmlns:a="http://schemas.openxmlformats.org/drawingml/2006/main" noChangeAspect="1"/>
+            </wp:cNvGraphicFramePr>
+            <a:graphic xmlns:a="http://schemas.openxmlformats.org/drawingml/2006/main">
+              <a:graphicData uri="http://schemas.openxmlformats.org/drawingml/2006/picture">
+                <pic:pic xmlns:pic="http://schemas.openxmlformats.org/drawingml/2006/picture">
+                  <pic:nvPicPr>
+                    <pic:cNvPr id="0" name="Picture 2" descr="C:\Users\Alessandro\Desktop\Ale\GitHubSynch\myTaxyService-SE2-PozziRomani\OtherStuff\Code Inspection all files\duplicates6.jpg"/>
+                    <pic:cNvPicPr>
+                      <a:picLocks noChangeAspect="1" noChangeArrowheads="1"/>
+                    </pic:cNvPicPr>
+                  </pic:nvPicPr>
+                  <pic:blipFill>
+                    <a:blip r:embed="rId22">
+                      <a:extLst>
+                        <a:ext uri="{28A0092B-C50C-407E-A947-70E740481C1C}">
+                          <a14:useLocalDpi xmlns:a14="http://schemas.microsoft.com/office/drawing/2010/main" val="0"/>
+                        </a:ext>
+                      </a:extLst>
+                    </a:blip>
+                    <a:srcRect/>
+                    <a:stretch>
+                      <a:fillRect/>
+                    </a:stretch>
+                  </pic:blipFill>
+                  <pic:spPr bwMode="auto">
+                    <a:xfrm>
+                      <a:off x="0" y="0"/>
+                      <a:ext cx="5915025" cy="5457825"/>
+                    </a:xfrm>
+                    <a:prstGeom prst="rect">
+                      <a:avLst/>
+                    </a:prstGeom>
+                    <a:noFill/>
+                    <a:ln>
+                      <a:noFill/>
+                    </a:ln>
+                  </pic:spPr>
+                </pic:pic>
+              </a:graphicData>
+            </a:graphic>
+          </wp:inline>
+        </w:drawing>
+      </w:r>
+    </w:p>
+    <w:p>
+      <w:pPr>
+        <w:pStyle w:val="Normale2"/>
+      </w:pPr>
+      <w:r>
+        <w:rPr>
+          <w:lang w:val="en-US"/>
+        </w:rPr>
+        <w:t xml:space="preserve">As an additional note, the methods </w:t>
+      </w:r>
+      <w:r>
+        <w:rPr>
+          <w:i/>
+          <w:lang w:val="en-US"/>
+        </w:rPr>
+        <w:t xml:space="preserve">intercept </w:t>
+      </w:r>
+      <w:r>
+        <w:rPr>
+          <w:lang w:val="en-US"/>
+        </w:rPr>
+        <w:t xml:space="preserve">in the classes </w:t>
+      </w:r>
+      <w:proofErr w:type="spellStart"/>
+      <w:r>
+        <w:rPr>
+          <w:i/>
+          <w:lang w:val="en-US"/>
+        </w:rPr>
+        <w:t>BeanAroundInvokeInterceptor</w:t>
+      </w:r>
+      <w:proofErr w:type="spellEnd"/>
+      <w:r>
+        <w:rPr>
+          <w:lang w:val="en-US"/>
+        </w:rPr>
+        <w:t xml:space="preserve"> and </w:t>
+      </w:r>
+      <w:proofErr w:type="spellStart"/>
+      <w:r>
+        <w:rPr>
+          <w:i/>
+          <w:lang w:val="en-US"/>
+        </w:rPr>
+        <w:t>BeanCallBackInterceptor</w:t>
+      </w:r>
+      <w:proofErr w:type="spellEnd"/>
+      <w:r>
+        <w:rPr>
+          <w:lang w:val="en-US"/>
+        </w:rPr>
+        <w:t xml:space="preserve"> </w:t>
+      </w:r>
+      <w:r>
+        <w:rPr>
+          <w:lang w:val="en-US"/>
+        </w:rPr>
+        <w:t xml:space="preserve">(this class </w:t>
+      </w:r>
+      <w:r>
+        <w:rPr>
+          <w:lang w:val="en-US"/>
+        </w:rPr>
+        <w:t>has</w:t>
+      </w:r>
+      <w:r>
+        <w:rPr>
+          <w:lang w:val="en-US"/>
+        </w:rPr>
+        <w:t xml:space="preserve"> not been assigned directly to our group) </w:t>
+      </w:r>
+      <w:r>
+        <w:rPr>
+          <w:lang w:val="en-US"/>
+        </w:rPr>
+        <w:t xml:space="preserve">are </w:t>
+      </w:r>
+      <w:proofErr w:type="gramStart"/>
+      <w:r>
+        <w:rPr>
+          <w:lang w:val="en-US"/>
+        </w:rPr>
+        <w:t xml:space="preserve">completely </w:t>
+      </w:r>
+      <w:r>
+        <w:rPr>
+          <w:lang w:val="en-US"/>
+        </w:rPr>
+        <w:t>identical</w:t>
+      </w:r>
+      <w:proofErr w:type="gramEnd"/>
+      <w:r>
+        <w:rPr>
+          <w:lang w:val="en-US"/>
+        </w:rPr>
+        <w:t>.</w:t>
+      </w:r>
+    </w:p>
+    <w:p>
+      <w:pPr>
+        <w:pStyle w:val="Normale2"/>
+        <w:rPr>
+          <w:lang w:val="en-US"/>
+        </w:rPr>
+      </w:pPr>
     </w:p>
     <w:p>
       <w:pPr>
@@ -3943,6 +6125,7 @@
           <w:lang w:val="en-US"/>
         </w:rPr>
       </w:pPr>
+      <w:bookmarkStart w:id="25" w:name="_Toc438475145"/>
       <w:proofErr w:type="spellStart"/>
       <w:r>
         <w:rPr>
@@ -3951,6 +6134,7 @@
         <w:lastRenderedPageBreak/>
         <w:t>LoadOnlyEjbCreateMethod</w:t>
       </w:r>
+      <w:bookmarkEnd w:id="25"/>
       <w:proofErr w:type="spellEnd"/>
     </w:p>
     <w:p>
@@ -4043,7 +6227,7 @@
                     </pic:cNvPicPr>
                   </pic:nvPicPr>
                   <pic:blipFill rotWithShape="1">
-                    <a:blip r:embed="rId21">
+                    <a:blip r:embed="rId23">
                       <a:extLst>
                         <a:ext uri="{28A0092B-C50C-407E-A947-70E740481C1C}">
                           <a14:useLocalDpi xmlns:a14="http://schemas.microsoft.com/office/drawing/2010/main" val="0"/>
@@ -4082,6 +6266,7 @@
       <w:pPr>
         <w:pStyle w:val="Titolo2"/>
       </w:pPr>
+      <w:bookmarkStart w:id="26" w:name="_Toc438475146"/>
       <w:r>
         <w:t xml:space="preserve">Method </w:t>
       </w:r>
@@ -4089,6 +6274,7 @@
       <w:r>
         <w:t>Calls</w:t>
       </w:r>
+      <w:bookmarkEnd w:id="26"/>
       <w:proofErr w:type="spellEnd"/>
     </w:p>
     <w:p>
@@ -4143,9 +6329,11 @@
       <w:pPr>
         <w:pStyle w:val="Titolo2"/>
       </w:pPr>
+      <w:bookmarkStart w:id="27" w:name="_Toc438475147"/>
       <w:r>
         <w:t>Arrays</w:t>
       </w:r>
+      <w:bookmarkEnd w:id="27"/>
     </w:p>
     <w:p>
       <w:pPr>
@@ -4289,7 +6477,7 @@
                     </pic:cNvPicPr>
                   </pic:nvPicPr>
                   <pic:blipFill>
-                    <a:blip r:embed="rId22">
+                    <a:blip r:embed="rId24">
                       <a:extLst>
                         <a:ext uri="{28A0092B-C50C-407E-A947-70E740481C1C}">
                           <a14:useLocalDpi xmlns:a14="http://schemas.microsoft.com/office/drawing/2010/main" val="0"/>
@@ -4413,7 +6601,7 @@
                     </pic:cNvPicPr>
                   </pic:nvPicPr>
                   <pic:blipFill>
-                    <a:blip r:embed="rId23">
+                    <a:blip r:embed="rId25">
                       <a:extLst>
                         <a:ext uri="{28A0092B-C50C-407E-A947-70E740481C1C}">
                           <a14:useLocalDpi xmlns:a14="http://schemas.microsoft.com/office/drawing/2010/main" val="0"/>
@@ -4475,7 +6663,7 @@
                     </pic:cNvPicPr>
                   </pic:nvPicPr>
                   <pic:blipFill>
-                    <a:blip r:embed="rId24">
+                    <a:blip r:embed="rId26">
                       <a:extLst>
                         <a:ext uri="{28A0092B-C50C-407E-A947-70E740481C1C}">
                           <a14:useLocalDpi xmlns:a14="http://schemas.microsoft.com/office/drawing/2010/main" val="0"/>
@@ -4511,6 +6699,7 @@
       <w:pPr>
         <w:pStyle w:val="Titolo2"/>
       </w:pPr>
+      <w:bookmarkStart w:id="28" w:name="_Toc438475148"/>
       <w:r>
         <w:t xml:space="preserve">Object </w:t>
       </w:r>
@@ -4518,6 +6707,7 @@
       <w:r>
         <w:t>comparison</w:t>
       </w:r>
+      <w:bookmarkEnd w:id="28"/>
       <w:proofErr w:type="spellEnd"/>
     </w:p>
     <w:p>
@@ -4540,9 +6730,11 @@
       <w:pPr>
         <w:pStyle w:val="Titolo2"/>
       </w:pPr>
+      <w:bookmarkStart w:id="29" w:name="_Toc438475149"/>
       <w:r>
         <w:t>Output format</w:t>
       </w:r>
+      <w:bookmarkEnd w:id="29"/>
     </w:p>
     <w:p>
       <w:pPr>
@@ -4564,6 +6756,7 @@
       <w:pPr>
         <w:pStyle w:val="Titolo2"/>
       </w:pPr>
+      <w:bookmarkStart w:id="30" w:name="_Toc438475150"/>
       <w:proofErr w:type="spellStart"/>
       <w:r>
         <w:t>Computation</w:t>
@@ -4584,6 +6777,7 @@
       <w:r>
         <w:t>Assignement</w:t>
       </w:r>
+      <w:bookmarkEnd w:id="30"/>
       <w:proofErr w:type="spellEnd"/>
     </w:p>
     <w:p>
@@ -4606,19 +6800,23 @@
       <w:pPr>
         <w:pStyle w:val="Titolo2"/>
       </w:pPr>
+      <w:bookmarkStart w:id="31" w:name="_Toc438475151"/>
       <w:proofErr w:type="spellStart"/>
       <w:r>
         <w:t>Exceptions</w:t>
       </w:r>
+      <w:bookmarkEnd w:id="31"/>
       <w:proofErr w:type="spellEnd"/>
     </w:p>
     <w:p>
       <w:pPr>
         <w:pStyle w:val="Titolo3"/>
       </w:pPr>
+      <w:bookmarkStart w:id="32" w:name="_Toc438475152"/>
       <w:r>
         <w:t>Load2xLifecycleMethods</w:t>
       </w:r>
+      <w:bookmarkEnd w:id="32"/>
     </w:p>
     <w:p>
       <w:pPr>
@@ -4757,7 +6955,7 @@
                     </pic:cNvPicPr>
                   </pic:nvPicPr>
                   <pic:blipFill>
-                    <a:blip r:embed="rId25">
+                    <a:blip r:embed="rId27">
                       <a:extLst>
                         <a:ext uri="{28A0092B-C50C-407E-A947-70E740481C1C}">
                           <a14:useLocalDpi xmlns:a14="http://schemas.microsoft.com/office/drawing/2010/main" val="0"/>
@@ -4796,6 +6994,7 @@
           <w:lang w:val="en-US"/>
         </w:rPr>
       </w:pPr>
+      <w:bookmarkStart w:id="33" w:name="_Toc438475153"/>
       <w:proofErr w:type="spellStart"/>
       <w:r>
         <w:rPr>
@@ -4803,6 +7002,7 @@
         </w:rPr>
         <w:t>LoadOnlyEjbCreateMethod</w:t>
       </w:r>
+      <w:bookmarkEnd w:id="33"/>
       <w:proofErr w:type="spellEnd"/>
     </w:p>
     <w:p>
@@ -4834,6 +7034,7 @@
           <w:lang w:val="en-US"/>
         </w:rPr>
       </w:pPr>
+      <w:bookmarkStart w:id="34" w:name="_Toc438475154"/>
       <w:proofErr w:type="spellStart"/>
       <w:r>
         <w:rPr>
@@ -4841,6 +7042,7 @@
         </w:rPr>
         <w:t>AroundInvokeInterceptor</w:t>
       </w:r>
+      <w:bookmarkEnd w:id="34"/>
       <w:proofErr w:type="spellEnd"/>
     </w:p>
     <w:p>
@@ -4930,7 +7132,7 @@
                     </pic:cNvPicPr>
                   </pic:nvPicPr>
                   <pic:blipFill>
-                    <a:blip r:embed="rId26">
+                    <a:blip r:embed="rId28">
                       <a:extLst>
                         <a:ext uri="{28A0092B-C50C-407E-A947-70E740481C1C}">
                           <a14:useLocalDpi xmlns:a14="http://schemas.microsoft.com/office/drawing/2010/main" val="0"/>
@@ -4966,10 +7168,12 @@
       <w:pPr>
         <w:pStyle w:val="Titolo3"/>
       </w:pPr>
+      <w:bookmarkStart w:id="35" w:name="_Toc438475155"/>
       <w:proofErr w:type="spellStart"/>
       <w:r>
         <w:t>CallbackInterceptor</w:t>
       </w:r>
+      <w:bookmarkEnd w:id="35"/>
       <w:proofErr w:type="spellEnd"/>
     </w:p>
     <w:p>
@@ -5024,10 +7228,12 @@
       <w:pPr>
         <w:pStyle w:val="Titolo1"/>
       </w:pPr>
+      <w:bookmarkStart w:id="36" w:name="_Toc438475156"/>
       <w:r>
         <w:lastRenderedPageBreak/>
         <w:t>Other problems</w:t>
       </w:r>
+      <w:bookmarkEnd w:id="36"/>
     </w:p>
     <w:p>
       <w:r>
@@ -5038,10 +7244,223 @@
       <w:pPr>
         <w:pStyle w:val="Titolo1"/>
       </w:pPr>
+      <w:bookmarkStart w:id="37" w:name="_Toc438475157"/>
       <w:r>
         <w:lastRenderedPageBreak/>
         <w:t>Appendix</w:t>
       </w:r>
+      <w:bookmarkEnd w:id="37"/>
+    </w:p>
+    <w:p>
+      <w:pPr>
+        <w:pStyle w:val="Titolo2"/>
+      </w:pPr>
+      <w:bookmarkStart w:id="38" w:name="_Toc438475158"/>
+      <w:r>
+        <w:t xml:space="preserve">Software and </w:t>
+      </w:r>
+      <w:proofErr w:type="spellStart"/>
+      <w:r>
+        <w:t>tools</w:t>
+      </w:r>
+      <w:proofErr w:type="spellEnd"/>
+      <w:r>
+        <w:t xml:space="preserve"> </w:t>
+      </w:r>
+      <w:proofErr w:type="spellStart"/>
+      <w:r>
+        <w:t>used</w:t>
+      </w:r>
+      <w:bookmarkEnd w:id="38"/>
+      <w:proofErr w:type="spellEnd"/>
+    </w:p>
+    <w:p>
+      <w:pPr>
+        <w:pStyle w:val="Normale2"/>
+        <w:numPr>
+          <w:ilvl w:val="0"/>
+          <w:numId w:val="35"/>
+        </w:numPr>
+      </w:pPr>
+      <w:r>
+        <w:t>Microsoft Word (</w:t>
+      </w:r>
+      <w:hyperlink r:id="rId29" w:history="1">
+        <w:r>
+          <w:rPr>
+            <w:rStyle w:val="Collegamentoipertestuale"/>
+          </w:rPr>
+          <w:t>https://products.office.com/it-it/word</w:t>
+        </w:r>
+      </w:hyperlink>
+      <w:r>
+        <w:t xml:space="preserve">) to </w:t>
+      </w:r>
+      <w:proofErr w:type="spellStart"/>
+      <w:r>
+        <w:t>redact</w:t>
+      </w:r>
+      <w:proofErr w:type="spellEnd"/>
+      <w:r>
+        <w:t xml:space="preserve"> and to format </w:t>
+      </w:r>
+      <w:proofErr w:type="spellStart"/>
+      <w:r>
+        <w:t>this</w:t>
+      </w:r>
+      <w:proofErr w:type="spellEnd"/>
+      <w:r>
+        <w:t xml:space="preserve"> </w:t>
+      </w:r>
+      <w:proofErr w:type="spellStart"/>
+      <w:r>
+        <w:t>document</w:t>
+      </w:r>
+      <w:proofErr w:type="spellEnd"/>
+      <w:r>
+        <w:t xml:space="preserve">. </w:t>
+      </w:r>
+    </w:p>
+    <w:p>
+      <w:pPr>
+        <w:pStyle w:val="Normale2"/>
+        <w:numPr>
+          <w:ilvl w:val="0"/>
+          <w:numId w:val="35"/>
+        </w:numPr>
+      </w:pPr>
+      <w:proofErr w:type="spellStart"/>
+      <w:r>
+        <w:t>GitHub</w:t>
+      </w:r>
+      <w:proofErr w:type="spellEnd"/>
+      <w:r>
+        <w:t xml:space="preserve"> (</w:t>
+      </w:r>
+      <w:hyperlink r:id="rId30" w:history="1">
+        <w:r>
+          <w:rPr>
+            <w:rStyle w:val="Collegamentoipertestuale"/>
+          </w:rPr>
+          <w:t>https://github.com</w:t>
+        </w:r>
+      </w:hyperlink>
+      <w:r>
+        <w:t xml:space="preserve">) to share the </w:t>
+      </w:r>
+      <w:proofErr w:type="spellStart"/>
+      <w:r>
+        <w:t>working</w:t>
+      </w:r>
+      <w:proofErr w:type="spellEnd"/>
+      <w:r>
+        <w:t xml:space="preserve"> </w:t>
+      </w:r>
+      <w:proofErr w:type="spellStart"/>
+      <w:r>
+        <w:t>material</w:t>
+      </w:r>
+      <w:proofErr w:type="spellEnd"/>
+      <w:r>
+        <w:t xml:space="preserve"> of </w:t>
+      </w:r>
+      <w:proofErr w:type="spellStart"/>
+      <w:r>
+        <w:t>this</w:t>
+      </w:r>
+      <w:proofErr w:type="spellEnd"/>
+      <w:r>
+        <w:t xml:space="preserve"> </w:t>
+      </w:r>
+      <w:proofErr w:type="spellStart"/>
+      <w:r>
+        <w:t>project</w:t>
+      </w:r>
+      <w:proofErr w:type="spellEnd"/>
+      <w:r>
+        <w:t>.</w:t>
+      </w:r>
+    </w:p>
+    <w:p>
+      <w:pPr>
+        <w:pStyle w:val="Normale2"/>
+        <w:numPr>
+          <w:ilvl w:val="0"/>
+          <w:numId w:val="35"/>
+        </w:numPr>
+      </w:pPr>
+      <w:proofErr w:type="spellStart"/>
+      <w:r>
+        <w:t>Eclipse</w:t>
+      </w:r>
+      <w:proofErr w:type="spellEnd"/>
+      <w:r>
+        <w:t xml:space="preserve"> Luna (</w:t>
+      </w:r>
+      <w:hyperlink r:id="rId31" w:history="1">
+        <w:r>
+          <w:rPr>
+            <w:rStyle w:val="Collegamentoipertestuale"/>
+          </w:rPr>
+          <w:t>https://eclipse.org</w:t>
+        </w:r>
+      </w:hyperlink>
+      <w:r>
+        <w:t xml:space="preserve">) to </w:t>
+      </w:r>
+      <w:proofErr w:type="spellStart"/>
+      <w:r>
+        <w:t>visualize</w:t>
+      </w:r>
+      <w:proofErr w:type="spellEnd"/>
+      <w:r>
+        <w:t xml:space="preserve"> the </w:t>
+      </w:r>
+      <w:proofErr w:type="spellStart"/>
+      <w:r>
+        <w:t>Glassfish’s</w:t>
+      </w:r>
+      <w:proofErr w:type="spellEnd"/>
+      <w:r>
+        <w:t xml:space="preserve"> code.</w:t>
+      </w:r>
+    </w:p>
+    <w:p>
+      <w:pPr>
+        <w:pStyle w:val="Titolo2"/>
+      </w:pPr>
+      <w:bookmarkStart w:id="39" w:name="_Toc438475159"/>
+      <w:r>
+        <w:t>Hours of work</w:t>
+      </w:r>
+      <w:bookmarkEnd w:id="39"/>
+    </w:p>
+    <w:p>
+      <w:pPr>
+        <w:pStyle w:val="Normale2"/>
+      </w:pPr>
+      <w:r>
+        <w:t>Alessandro Pozzi: ~10</w:t>
+      </w:r>
+      <w:r>
+        <w:t xml:space="preserve"> hours</w:t>
+      </w:r>
+    </w:p>
+    <w:p>
+      <w:pPr>
+        <w:pStyle w:val="Normale2"/>
+      </w:pPr>
+      <w:r>
+        <w:t>Marco Romani: ~10</w:t>
+      </w:r>
+      <w:r>
+        <w:t xml:space="preserve"> hours</w:t>
+      </w:r>
+    </w:p>
+    <w:p>
+      <w:pPr>
+        <w:pStyle w:val="Normale2"/>
+      </w:pPr>
     </w:p>
     <w:sectPr>
       <w:pgSz w:w="12240" w:h="15840"/>
@@ -5809,17 +8228,17 @@
   <w:abstractNum w:abstractNumId="9" w15:restartNumberingAfterBreak="0">
     <w:nsid w:val="337975DB"/>
     <w:multiLevelType w:val="hybridMultilevel"/>
-    <w:tmpl w:val="227432B8"/>
-    <w:lvl w:ilvl="0" w:tplc="04090001">
-      <w:start w:val="1"/>
-      <w:numFmt w:val="bullet"/>
-      <w:lvlText w:val=""/>
+    <w:tmpl w:val="C4AA32E2"/>
+    <w:lvl w:ilvl="0" w:tplc="04100005">
+      <w:start w:val="1"/>
+      <w:numFmt w:val="bullet"/>
+      <w:lvlText w:val=""/>
       <w:lvlJc w:val="left"/>
       <w:pPr>
         <w:ind w:left="1080" w:hanging="360"/>
       </w:pPr>
       <w:rPr>
-        <w:rFonts w:ascii="Symbol" w:hAnsi="Symbol" w:hint="default"/>
+        <w:rFonts w:ascii="Wingdings" w:hAnsi="Wingdings" w:hint="default"/>
       </w:rPr>
     </w:lvl>
     <w:lvl w:ilvl="1" w:tplc="04090003" w:tentative="1">
@@ -7882,6 +10301,232 @@
     </w:lvl>
   </w:abstractNum>
   <w:abstractNum w:abstractNumId="28" w15:restartNumberingAfterBreak="0">
+    <w:nsid w:val="769A495D"/>
+    <w:multiLevelType w:val="hybridMultilevel"/>
+    <w:tmpl w:val="512218F4"/>
+    <w:lvl w:ilvl="0" w:tplc="04100005">
+      <w:start w:val="1"/>
+      <w:numFmt w:val="bullet"/>
+      <w:lvlText w:val=""/>
+      <w:lvlJc w:val="left"/>
+      <w:pPr>
+        <w:ind w:left="1080" w:hanging="360"/>
+      </w:pPr>
+      <w:rPr>
+        <w:rFonts w:ascii="Wingdings" w:hAnsi="Wingdings" w:hint="default"/>
+      </w:rPr>
+    </w:lvl>
+    <w:lvl w:ilvl="1" w:tplc="04090003" w:tentative="1">
+      <w:start w:val="1"/>
+      <w:numFmt w:val="bullet"/>
+      <w:lvlText w:val="o"/>
+      <w:lvlJc w:val="left"/>
+      <w:pPr>
+        <w:ind w:left="1800" w:hanging="360"/>
+      </w:pPr>
+      <w:rPr>
+        <w:rFonts w:ascii="Courier New" w:hAnsi="Courier New" w:cs="Courier New" w:hint="default"/>
+      </w:rPr>
+    </w:lvl>
+    <w:lvl w:ilvl="2" w:tplc="04090005" w:tentative="1">
+      <w:start w:val="1"/>
+      <w:numFmt w:val="bullet"/>
+      <w:lvlText w:val=""/>
+      <w:lvlJc w:val="left"/>
+      <w:pPr>
+        <w:ind w:left="2520" w:hanging="360"/>
+      </w:pPr>
+      <w:rPr>
+        <w:rFonts w:ascii="Wingdings" w:hAnsi="Wingdings" w:hint="default"/>
+      </w:rPr>
+    </w:lvl>
+    <w:lvl w:ilvl="3" w:tplc="04090001" w:tentative="1">
+      <w:start w:val="1"/>
+      <w:numFmt w:val="bullet"/>
+      <w:lvlText w:val=""/>
+      <w:lvlJc w:val="left"/>
+      <w:pPr>
+        <w:ind w:left="3240" w:hanging="360"/>
+      </w:pPr>
+      <w:rPr>
+        <w:rFonts w:ascii="Symbol" w:hAnsi="Symbol" w:hint="default"/>
+      </w:rPr>
+    </w:lvl>
+    <w:lvl w:ilvl="4" w:tplc="04090003" w:tentative="1">
+      <w:start w:val="1"/>
+      <w:numFmt w:val="bullet"/>
+      <w:lvlText w:val="o"/>
+      <w:lvlJc w:val="left"/>
+      <w:pPr>
+        <w:ind w:left="3960" w:hanging="360"/>
+      </w:pPr>
+      <w:rPr>
+        <w:rFonts w:ascii="Courier New" w:hAnsi="Courier New" w:cs="Courier New" w:hint="default"/>
+      </w:rPr>
+    </w:lvl>
+    <w:lvl w:ilvl="5" w:tplc="04090005" w:tentative="1">
+      <w:start w:val="1"/>
+      <w:numFmt w:val="bullet"/>
+      <w:lvlText w:val=""/>
+      <w:lvlJc w:val="left"/>
+      <w:pPr>
+        <w:ind w:left="4680" w:hanging="360"/>
+      </w:pPr>
+      <w:rPr>
+        <w:rFonts w:ascii="Wingdings" w:hAnsi="Wingdings" w:hint="default"/>
+      </w:rPr>
+    </w:lvl>
+    <w:lvl w:ilvl="6" w:tplc="04090001" w:tentative="1">
+      <w:start w:val="1"/>
+      <w:numFmt w:val="bullet"/>
+      <w:lvlText w:val=""/>
+      <w:lvlJc w:val="left"/>
+      <w:pPr>
+        <w:ind w:left="5400" w:hanging="360"/>
+      </w:pPr>
+      <w:rPr>
+        <w:rFonts w:ascii="Symbol" w:hAnsi="Symbol" w:hint="default"/>
+      </w:rPr>
+    </w:lvl>
+    <w:lvl w:ilvl="7" w:tplc="04090003" w:tentative="1">
+      <w:start w:val="1"/>
+      <w:numFmt w:val="bullet"/>
+      <w:lvlText w:val="o"/>
+      <w:lvlJc w:val="left"/>
+      <w:pPr>
+        <w:ind w:left="6120" w:hanging="360"/>
+      </w:pPr>
+      <w:rPr>
+        <w:rFonts w:ascii="Courier New" w:hAnsi="Courier New" w:cs="Courier New" w:hint="default"/>
+      </w:rPr>
+    </w:lvl>
+    <w:lvl w:ilvl="8" w:tplc="04090005" w:tentative="1">
+      <w:start w:val="1"/>
+      <w:numFmt w:val="bullet"/>
+      <w:lvlText w:val=""/>
+      <w:lvlJc w:val="left"/>
+      <w:pPr>
+        <w:ind w:left="6840" w:hanging="360"/>
+      </w:pPr>
+      <w:rPr>
+        <w:rFonts w:ascii="Wingdings" w:hAnsi="Wingdings" w:hint="default"/>
+      </w:rPr>
+    </w:lvl>
+  </w:abstractNum>
+  <w:abstractNum w:abstractNumId="29" w15:restartNumberingAfterBreak="0">
+    <w:nsid w:val="76F86315"/>
+    <w:multiLevelType w:val="hybridMultilevel"/>
+    <w:tmpl w:val="B8D085F8"/>
+    <w:lvl w:ilvl="0" w:tplc="04090001">
+      <w:start w:val="1"/>
+      <w:numFmt w:val="bullet"/>
+      <w:lvlText w:val=""/>
+      <w:lvlJc w:val="left"/>
+      <w:pPr>
+        <w:ind w:left="1080" w:hanging="360"/>
+      </w:pPr>
+      <w:rPr>
+        <w:rFonts w:ascii="Symbol" w:hAnsi="Symbol" w:hint="default"/>
+      </w:rPr>
+    </w:lvl>
+    <w:lvl w:ilvl="1" w:tplc="04090003" w:tentative="1">
+      <w:start w:val="1"/>
+      <w:numFmt w:val="bullet"/>
+      <w:lvlText w:val="o"/>
+      <w:lvlJc w:val="left"/>
+      <w:pPr>
+        <w:ind w:left="1800" w:hanging="360"/>
+      </w:pPr>
+      <w:rPr>
+        <w:rFonts w:ascii="Courier New" w:hAnsi="Courier New" w:cs="Courier New" w:hint="default"/>
+      </w:rPr>
+    </w:lvl>
+    <w:lvl w:ilvl="2" w:tplc="04090005" w:tentative="1">
+      <w:start w:val="1"/>
+      <w:numFmt w:val="bullet"/>
+      <w:lvlText w:val=""/>
+      <w:lvlJc w:val="left"/>
+      <w:pPr>
+        <w:ind w:left="2520" w:hanging="360"/>
+      </w:pPr>
+      <w:rPr>
+        <w:rFonts w:ascii="Wingdings" w:hAnsi="Wingdings" w:hint="default"/>
+      </w:rPr>
+    </w:lvl>
+    <w:lvl w:ilvl="3" w:tplc="04090001" w:tentative="1">
+      <w:start w:val="1"/>
+      <w:numFmt w:val="bullet"/>
+      <w:lvlText w:val=""/>
+      <w:lvlJc w:val="left"/>
+      <w:pPr>
+        <w:ind w:left="3240" w:hanging="360"/>
+      </w:pPr>
+      <w:rPr>
+        <w:rFonts w:ascii="Symbol" w:hAnsi="Symbol" w:hint="default"/>
+      </w:rPr>
+    </w:lvl>
+    <w:lvl w:ilvl="4" w:tplc="04090003" w:tentative="1">
+      <w:start w:val="1"/>
+      <w:numFmt w:val="bullet"/>
+      <w:lvlText w:val="o"/>
+      <w:lvlJc w:val="left"/>
+      <w:pPr>
+        <w:ind w:left="3960" w:hanging="360"/>
+      </w:pPr>
+      <w:rPr>
+        <w:rFonts w:ascii="Courier New" w:hAnsi="Courier New" w:cs="Courier New" w:hint="default"/>
+      </w:rPr>
+    </w:lvl>
+    <w:lvl w:ilvl="5" w:tplc="04090005" w:tentative="1">
+      <w:start w:val="1"/>
+      <w:numFmt w:val="bullet"/>
+      <w:lvlText w:val=""/>
+      <w:lvlJc w:val="left"/>
+      <w:pPr>
+        <w:ind w:left="4680" w:hanging="360"/>
+      </w:pPr>
+      <w:rPr>
+        <w:rFonts w:ascii="Wingdings" w:hAnsi="Wingdings" w:hint="default"/>
+      </w:rPr>
+    </w:lvl>
+    <w:lvl w:ilvl="6" w:tplc="04090001" w:tentative="1">
+      <w:start w:val="1"/>
+      <w:numFmt w:val="bullet"/>
+      <w:lvlText w:val=""/>
+      <w:lvlJc w:val="left"/>
+      <w:pPr>
+        <w:ind w:left="5400" w:hanging="360"/>
+      </w:pPr>
+      <w:rPr>
+        <w:rFonts w:ascii="Symbol" w:hAnsi="Symbol" w:hint="default"/>
+      </w:rPr>
+    </w:lvl>
+    <w:lvl w:ilvl="7" w:tplc="04090003" w:tentative="1">
+      <w:start w:val="1"/>
+      <w:numFmt w:val="bullet"/>
+      <w:lvlText w:val="o"/>
+      <w:lvlJc w:val="left"/>
+      <w:pPr>
+        <w:ind w:left="6120" w:hanging="360"/>
+      </w:pPr>
+      <w:rPr>
+        <w:rFonts w:ascii="Courier New" w:hAnsi="Courier New" w:cs="Courier New" w:hint="default"/>
+      </w:rPr>
+    </w:lvl>
+    <w:lvl w:ilvl="8" w:tplc="04090005" w:tentative="1">
+      <w:start w:val="1"/>
+      <w:numFmt w:val="bullet"/>
+      <w:lvlText w:val=""/>
+      <w:lvlJc w:val="left"/>
+      <w:pPr>
+        <w:ind w:left="6840" w:hanging="360"/>
+      </w:pPr>
+      <w:rPr>
+        <w:rFonts w:ascii="Wingdings" w:hAnsi="Wingdings" w:hint="default"/>
+      </w:rPr>
+    </w:lvl>
+  </w:abstractNum>
+  <w:abstractNum w:abstractNumId="30" w15:restartNumberingAfterBreak="0">
     <w:nsid w:val="78605BBF"/>
     <w:multiLevelType w:val="hybridMultilevel"/>
     <w:tmpl w:val="0ABAD2A0"/>
@@ -7994,7 +10639,7 @@
       </w:rPr>
     </w:lvl>
   </w:abstractNum>
-  <w:abstractNum w:abstractNumId="29" w15:restartNumberingAfterBreak="0">
+  <w:abstractNum w:abstractNumId="31" w15:restartNumberingAfterBreak="0">
     <w:nsid w:val="7DA7405C"/>
     <w:multiLevelType w:val="hybridMultilevel"/>
     <w:tmpl w:val="88640716"/>
@@ -8080,7 +10725,7 @@
       </w:pPr>
     </w:lvl>
   </w:abstractNum>
-  <w:abstractNum w:abstractNumId="30" w15:restartNumberingAfterBreak="0">
+  <w:abstractNum w:abstractNumId="32" w15:restartNumberingAfterBreak="0">
     <w:nsid w:val="7E600289"/>
     <w:multiLevelType w:val="multilevel"/>
     <w:tmpl w:val="0410001F"/>
@@ -8170,13 +10815,13 @@
     <w:abstractNumId w:val="4"/>
   </w:num>
   <w:num w:numId="2">
-    <w:abstractNumId w:val="29"/>
+    <w:abstractNumId w:val="31"/>
   </w:num>
   <w:num w:numId="3">
     <w:abstractNumId w:val="5"/>
   </w:num>
   <w:num w:numId="4">
-    <w:abstractNumId w:val="30"/>
+    <w:abstractNumId w:val="32"/>
   </w:num>
   <w:num w:numId="5">
     <w:abstractNumId w:val="24"/>
@@ -8197,7 +10842,7 @@
     <w:abstractNumId w:val="13"/>
   </w:num>
   <w:num w:numId="11">
-    <w:abstractNumId w:val="28"/>
+    <w:abstractNumId w:val="30"/>
   </w:num>
   <w:num w:numId="12">
     <w:abstractNumId w:val="26"/>
@@ -8264,6 +10909,12 @@
   </w:num>
   <w:num w:numId="33">
     <w:abstractNumId w:val="8"/>
+  </w:num>
+  <w:num w:numId="34">
+    <w:abstractNumId w:val="29"/>
+  </w:num>
+  <w:num w:numId="35">
+    <w:abstractNumId w:val="28"/>
   </w:num>
 </w:numbering>
 </file>
@@ -8931,10 +11582,17 @@
     <w:autoRedefine/>
     <w:uiPriority w:val="39"/>
     <w:unhideWhenUsed/>
-    <w:rsid w:val="00F87E37"/>
+    <w:rsid w:val="00620CAC"/>
     <w:pPr>
+      <w:tabs>
+        <w:tab w:val="right" w:leader="dot" w:pos="9962"/>
+      </w:tabs>
       <w:spacing w:after="100"/>
     </w:pPr>
+    <w:rPr>
+      <w:b/>
+      <w:noProof/>
+    </w:rPr>
   </w:style>
   <w:style w:type="paragraph" w:styleId="Sommario2">
     <w:name w:val="toc 2"/>
@@ -9471,7 +12129,7 @@
 </file>
 
 <file path=customXml/itemProps1.xml><?xml version="1.0" encoding="utf-8"?>
-<ds:datastoreItem xmlns:ds="http://schemas.openxmlformats.org/officeDocument/2006/customXml" ds:itemID="{D9AA92F4-CCF8-4833-89D9-9812CA30F66F}">
+<ds:datastoreItem xmlns:ds="http://schemas.openxmlformats.org/officeDocument/2006/customXml" ds:itemID="{58DD50CF-6A37-4FC5-9429-1FCF8ED2F389}">
   <ds:schemaRefs>
     <ds:schemaRef ds:uri="http://schemas.openxmlformats.org/officeDocument/2006/bibliography"/>
   </ds:schemaRefs>

</xml_diff>

<commit_message>
Code Inspection Functional roles
</commit_message>
<xml_diff>
--- a/OtherStuff/Code Inspection.docx
+++ b/OtherStuff/Code Inspection.docx
@@ -1,6 +1,6 @@
 
 <file path=word/document.xml><?xml version="1.0" encoding="utf-8"?>
-<w:document xmlns:wpc="http://schemas.microsoft.com/office/word/2010/wordprocessingCanvas" xmlns:mc="http://schemas.openxmlformats.org/markup-compatibility/2006" xmlns:o="urn:schemas-microsoft-com:office:office" xmlns:r="http://schemas.openxmlformats.org/officeDocument/2006/relationships" xmlns:m="http://schemas.openxmlformats.org/officeDocument/2006/math" xmlns:v="urn:schemas-microsoft-com:vml" xmlns:wp14="http://schemas.microsoft.com/office/word/2010/wordprocessingDrawing" xmlns:wp="http://schemas.openxmlformats.org/drawingml/2006/wordprocessingDrawing" xmlns:w10="urn:schemas-microsoft-com:office:word" xmlns:w="http://schemas.openxmlformats.org/wordprocessingml/2006/main" xmlns:w14="http://schemas.microsoft.com/office/word/2010/wordml" xmlns:w15="http://schemas.microsoft.com/office/word/2012/wordml" xmlns:wpg="http://schemas.microsoft.com/office/word/2010/wordprocessingGroup" xmlns:wpi="http://schemas.microsoft.com/office/word/2010/wordprocessingInk" xmlns:wne="http://schemas.microsoft.com/office/word/2006/wordml" xmlns:wps="http://schemas.microsoft.com/office/word/2010/wordprocessingShape" mc:Ignorable="w14 w15 wp14">
+<w:document xmlns:wpc="http://schemas.microsoft.com/office/word/2010/wordprocessingCanvas" xmlns:mc="http://schemas.openxmlformats.org/markup-compatibility/2006" xmlns:o="urn:schemas-microsoft-com:office:office" xmlns:r="http://schemas.openxmlformats.org/officeDocument/2006/relationships" xmlns:m="http://schemas.openxmlformats.org/officeDocument/2006/math" xmlns:v="urn:schemas-microsoft-com:vml" xmlns:wp14="http://schemas.microsoft.com/office/word/2010/wordprocessingDrawing" xmlns:wp="http://schemas.openxmlformats.org/drawingml/2006/wordprocessingDrawing" xmlns:w10="urn:schemas-microsoft-com:office:word" xmlns:w="http://schemas.openxmlformats.org/wordprocessingml/2006/main" xmlns:w14="http://schemas.microsoft.com/office/word/2010/wordml" xmlns:wpg="http://schemas.microsoft.com/office/word/2010/wordprocessingGroup" xmlns:wpi="http://schemas.microsoft.com/office/word/2010/wordprocessingInk" xmlns:wne="http://schemas.microsoft.com/office/word/2006/wordml" xmlns:wps="http://schemas.microsoft.com/office/word/2010/wordprocessingShape" mc:Ignorable="w14 wp14">
   <w:body>
     <w:sdt>
       <w:sdtPr>
@@ -10,6 +10,7 @@
           <w:docPartUnique/>
         </w:docPartObj>
       </w:sdtPr>
+      <w:sdtEndPr/>
       <w:sdtContent>
         <w:p/>
         <w:p>
@@ -250,7 +251,7 @@
               </mc:Choice>
               <mc:Fallback>
                 <w:pict>
-                  <v:shapetype w14:anchorId="492E03D7" id="_x0000_t202" coordsize="21600,21600" o:spt="202" path="m,l,21600r21600,l21600,xe">
+                  <v:shapetype id="_x0000_t202" coordsize="21600,21600" o:spt="202" path="m,l,21600r21600,l21600,xe">
                     <v:stroke joinstyle="miter"/>
                     <v:path gradientshapeok="t" o:connecttype="rect"/>
                   </v:shapetype>
@@ -496,7 +497,7 @@
                         </pic:cNvPicPr>
                       </pic:nvPicPr>
                       <pic:blipFill>
-                        <a:blip r:embed="rId6">
+                        <a:blip r:embed="rId7">
                           <a:extLst>
                             <a:ext uri="{28A0092B-C50C-407E-A947-70E740481C1C}">
                               <a14:useLocalDpi xmlns:a14="http://schemas.microsoft.com/office/drawing/2010/main" val="0"/>
@@ -3585,21 +3586,7 @@
         <w:rPr>
           <w:lang w:val="en-US"/>
         </w:rPr>
-        <w:t xml:space="preserve">These classes </w:t>
-      </w:r>
-      <w:proofErr w:type="gramStart"/>
-      <w:r>
-        <w:rPr>
-          <w:lang w:val="en-US"/>
-        </w:rPr>
-        <w:t>are defined</w:t>
-      </w:r>
-      <w:proofErr w:type="gramEnd"/>
-      <w:r>
-        <w:rPr>
-          <w:lang w:val="en-US"/>
-        </w:rPr>
-        <w:t xml:space="preserve"> in the same file of the </w:t>
+        <w:t xml:space="preserve">These classes are defined in the same file of the </w:t>
       </w:r>
       <w:proofErr w:type="spellStart"/>
       <w:r>
@@ -3860,20 +3847,572 @@
       <w:bookmarkEnd w:id="4"/>
     </w:p>
     <w:p>
-      <w:r>
-        <w:br w:type="page"/>
-      </w:r>
+      <w:pPr>
+        <w:pStyle w:val="Titolo2"/>
+      </w:pPr>
+      <w:proofErr w:type="spellStart"/>
+      <w:r>
+        <w:t>InterceptorManager</w:t>
+      </w:r>
+      <w:proofErr w:type="spellEnd"/>
+    </w:p>
+    <w:p>
+      <w:pPr>
+        <w:pStyle w:val="Normale2"/>
+        <w:rPr>
+          <w:lang w:val="en-GB"/>
+        </w:rPr>
+      </w:pPr>
+      <w:r>
+        <w:rPr>
+          <w:lang w:val="en-GB"/>
+        </w:rPr>
+        <w:t>As the name may suggest, this</w:t>
+      </w:r>
+      <w:r>
+        <w:rPr>
+          <w:lang w:val="en-GB"/>
+        </w:rPr>
+        <w:t xml:space="preserve"> class manages the interceptors in a </w:t>
+      </w:r>
+      <w:r>
+        <w:rPr>
+          <w:lang w:val="en-GB"/>
+        </w:rPr>
+        <w:t xml:space="preserve">java EE </w:t>
+      </w:r>
+      <w:r>
+        <w:rPr>
+          <w:lang w:val="en-GB"/>
+        </w:rPr>
+        <w:t>container</w:t>
+      </w:r>
+      <w:r>
+        <w:rPr>
+          <w:lang w:val="en-GB"/>
+        </w:rPr>
+        <w:t>. There is one and only one instance of this class for each container.  Interceptors are auxiliary components “attached” to bean classes</w:t>
+      </w:r>
+      <w:r>
+        <w:rPr>
+          <w:lang w:val="en-GB"/>
+        </w:rPr>
+        <w:t xml:space="preserve"> (but not only)</w:t>
+      </w:r>
+      <w:r>
+        <w:rPr>
+          <w:lang w:val="en-GB"/>
+        </w:rPr>
+        <w:t xml:space="preserve"> by </w:t>
+      </w:r>
+      <w:r>
+        <w:rPr>
+          <w:lang w:val="en-GB"/>
+        </w:rPr>
+        <w:t>declaring</w:t>
+      </w:r>
+      <w:r>
+        <w:rPr>
+          <w:lang w:val="en-GB"/>
+        </w:rPr>
+        <w:t xml:space="preserve"> some annotations like @</w:t>
+      </w:r>
+      <w:proofErr w:type="spellStart"/>
+      <w:r>
+        <w:rPr>
+          <w:lang w:val="en-GB"/>
+        </w:rPr>
+        <w:t>AroundInvoke</w:t>
+      </w:r>
+      <w:proofErr w:type="spellEnd"/>
+      <w:r>
+        <w:rPr>
+          <w:lang w:val="en-GB"/>
+        </w:rPr>
+        <w:t xml:space="preserve"> or @</w:t>
+      </w:r>
+      <w:proofErr w:type="spellStart"/>
+      <w:r>
+        <w:rPr>
+          <w:lang w:val="en-GB"/>
+        </w:rPr>
+        <w:t>PostConstruct</w:t>
+      </w:r>
+      <w:proofErr w:type="spellEnd"/>
+      <w:r>
+        <w:rPr>
+          <w:lang w:val="en-GB"/>
+        </w:rPr>
+        <w:t xml:space="preserve"> (the most relevant ones</w:t>
+      </w:r>
+      <w:r>
+        <w:rPr>
+          <w:lang w:val="en-GB"/>
+        </w:rPr>
+        <w:t xml:space="preserve"> considered in our analysis</w:t>
+      </w:r>
+      <w:r>
+        <w:rPr>
+          <w:lang w:val="en-GB"/>
+        </w:rPr>
+        <w:t xml:space="preserve">). </w:t>
+      </w:r>
+    </w:p>
+    <w:p>
+      <w:pPr>
+        <w:pStyle w:val="Normale2"/>
+        <w:rPr>
+          <w:lang w:val="en-GB"/>
+        </w:rPr>
+      </w:pPr>
+      <w:r>
+        <w:rPr>
+          <w:lang w:val="en-GB"/>
+        </w:rPr>
+        <w:t>The role of an interceptor is to intercept, of course, method calls on the target bean class or lifecycle events</w:t>
+      </w:r>
+      <w:r>
+        <w:rPr>
+          <w:lang w:val="en-GB"/>
+        </w:rPr>
+        <w:t xml:space="preserve"> concerning the target bean class in order to execute some kind of pre-processing </w:t>
+      </w:r>
+      <w:r>
+        <w:rPr>
+          <w:lang w:val="en-GB"/>
+        </w:rPr>
+        <w:t xml:space="preserve">or </w:t>
+      </w:r>
+      <w:r>
+        <w:rPr>
+          <w:lang w:val="en-GB"/>
+        </w:rPr>
+        <w:t>security policy</w:t>
+      </w:r>
+      <w:r>
+        <w:rPr>
+          <w:lang w:val="en-GB"/>
+        </w:rPr>
+        <w:t xml:space="preserve"> check</w:t>
+      </w:r>
+      <w:r>
+        <w:rPr>
+          <w:lang w:val="en-GB"/>
+        </w:rPr>
+        <w:t xml:space="preserve"> that can lead to the discard </w:t>
+      </w:r>
+      <w:r>
+        <w:rPr>
+          <w:lang w:val="en-GB"/>
+        </w:rPr>
+        <w:t xml:space="preserve">or modification </w:t>
+      </w:r>
+      <w:r>
+        <w:rPr>
+          <w:lang w:val="en-GB"/>
+        </w:rPr>
+        <w:t xml:space="preserve">of the method call itself. </w:t>
+      </w:r>
+    </w:p>
+    <w:p>
+      <w:pPr>
+        <w:pStyle w:val="Normale2"/>
+        <w:rPr>
+          <w:lang w:val="en-GB"/>
+        </w:rPr>
+      </w:pPr>
+      <w:r>
+        <w:rPr>
+          <w:lang w:val="en-GB"/>
+        </w:rPr>
+        <w:t xml:space="preserve">Interceptors can either be attached to a whole bean class or only to some </w:t>
+      </w:r>
+      <w:r>
+        <w:rPr>
+          <w:lang w:val="en-GB"/>
+        </w:rPr>
+        <w:t xml:space="preserve">of its </w:t>
+      </w:r>
+      <w:r>
+        <w:rPr>
+          <w:lang w:val="en-GB"/>
+        </w:rPr>
+        <w:t>methods.  In both cases, for each instance of the target bean class, an instance of any interceptor declared is created. These interceptors’ instances follow the lifecycle of the target class’ instance.</w:t>
+      </w:r>
+    </w:p>
+    <w:p>
+      <w:pPr>
+        <w:pStyle w:val="Normale2"/>
+        <w:rPr>
+          <w:lang w:val="en-GB"/>
+        </w:rPr>
+      </w:pPr>
+      <w:r>
+        <w:rPr>
+          <w:lang w:val="en-GB"/>
+        </w:rPr>
+        <w:t>As one might expect, the java code for this type of classes (in</w:t>
+      </w:r>
+      <w:r>
+        <w:rPr>
+          <w:lang w:val="en-GB"/>
+        </w:rPr>
+        <w:t xml:space="preserve">terceptors and </w:t>
+      </w:r>
+      <w:proofErr w:type="spellStart"/>
+      <w:r>
+        <w:rPr>
+          <w:lang w:val="en-GB"/>
+        </w:rPr>
+        <w:t>InterceptorManag</w:t>
+      </w:r>
+      <w:r>
+        <w:rPr>
+          <w:lang w:val="en-GB"/>
+        </w:rPr>
+        <w:t>er</w:t>
+      </w:r>
+      <w:proofErr w:type="spellEnd"/>
+      <w:r>
+        <w:rPr>
+          <w:lang w:val="en-GB"/>
+        </w:rPr>
+        <w:t>) has to deal with</w:t>
+      </w:r>
+      <w:r>
+        <w:rPr>
+          <w:lang w:val="en-GB"/>
+        </w:rPr>
+        <w:t xml:space="preserve"> abstractions of the concepts of classes and methods themselves, making it quite difficult to understand without a specific knowledge of the matter.</w:t>
+      </w:r>
+    </w:p>
+    <w:p>
+      <w:pPr>
+        <w:pStyle w:val="Normale2"/>
+        <w:rPr>
+          <w:lang w:val="en-GB"/>
+        </w:rPr>
+      </w:pPr>
+      <w:r>
+        <w:rPr>
+          <w:lang w:val="en-GB"/>
+        </w:rPr>
+        <w:t xml:space="preserve">The two methods directly belonging to this class that we had to </w:t>
+      </w:r>
+      <w:proofErr w:type="spellStart"/>
+      <w:r>
+        <w:rPr>
+          <w:lang w:val="en-GB"/>
+        </w:rPr>
+        <w:t>analyz</w:t>
+      </w:r>
+      <w:r>
+        <w:rPr>
+          <w:lang w:val="en-GB"/>
+        </w:rPr>
+        <w:t>e</w:t>
+      </w:r>
+      <w:proofErr w:type="spellEnd"/>
+      <w:r>
+        <w:rPr>
+          <w:lang w:val="en-GB"/>
+        </w:rPr>
+        <w:t xml:space="preserve"> are private methods called only once. They have auxiliary tasks that manage rare and uncommon situations:</w:t>
+      </w:r>
+    </w:p>
+    <w:p>
+      <w:pPr>
+        <w:pStyle w:val="Normale2"/>
+        <w:numPr>
+          <w:ilvl w:val="0"/>
+          <w:numId w:val="32"/>
+        </w:numPr>
+        <w:rPr>
+          <w:noProof/>
+          <w:lang w:val="en-US"/>
+        </w:rPr>
+      </w:pPr>
+      <w:r>
+        <w:rPr>
+          <w:noProof/>
+          <w:lang w:val="en-US"/>
+        </w:rPr>
+        <w:t>load2xLifecycleMethods( ArrayList &lt; CallbackInterceptor &gt; [ ] metaArray )</w:t>
+      </w:r>
+    </w:p>
+    <w:p>
+      <w:pPr>
+        <w:pStyle w:val="Normale2"/>
+        <w:ind w:left="1080"/>
+        <w:rPr>
+          <w:lang w:val="en-GB"/>
+        </w:rPr>
+      </w:pPr>
+      <w:r>
+        <w:rPr>
+          <w:lang w:val="en-GB"/>
+        </w:rPr>
+        <w:t xml:space="preserve">This method is called to load interceptors </w:t>
+      </w:r>
+      <w:r>
+        <w:rPr>
+          <w:lang w:val="en-GB"/>
+        </w:rPr>
+        <w:t xml:space="preserve">that act </w:t>
+      </w:r>
+      <w:r>
+        <w:rPr>
+          <w:lang w:val="en-GB"/>
+        </w:rPr>
+        <w:t>accordingly to old 2.x version</w:t>
+      </w:r>
+      <w:r>
+        <w:rPr>
+          <w:lang w:val="en-GB"/>
+        </w:rPr>
+        <w:t>s of the EJB standard</w:t>
+      </w:r>
+      <w:r>
+        <w:rPr>
+          <w:lang w:val="en-GB"/>
+        </w:rPr>
+        <w:t xml:space="preserve">. </w:t>
+      </w:r>
+    </w:p>
+    <w:p>
+      <w:pPr>
+        <w:pStyle w:val="Normale2"/>
+        <w:numPr>
+          <w:ilvl w:val="0"/>
+          <w:numId w:val="32"/>
+        </w:numPr>
+        <w:rPr>
+          <w:noProof/>
+          <w:lang w:val="en-US"/>
+        </w:rPr>
+      </w:pPr>
+      <w:r>
+        <w:rPr>
+          <w:noProof/>
+          <w:lang w:val="en-US"/>
+        </w:rPr>
+        <w:t>loadOnlyEjbCreateMethod( ArrayList &lt; CallbackInterceptor &gt; [ ] metaArray , int numPostConstructFrameworkCallbacks )</w:t>
+      </w:r>
+    </w:p>
+    <w:p>
+      <w:pPr>
+        <w:pStyle w:val="Normale2"/>
+        <w:ind w:left="1080"/>
+        <w:rPr>
+          <w:lang w:val="en-US"/>
+        </w:rPr>
+      </w:pPr>
+      <w:r>
+        <w:rPr>
+          <w:lang w:val="en-US"/>
+        </w:rPr>
+        <w:t>This method is called to load only interceptors for “</w:t>
+      </w:r>
+      <w:proofErr w:type="spellStart"/>
+      <w:r>
+        <w:rPr>
+          <w:lang w:val="en-US"/>
+        </w:rPr>
+        <w:t>ejbCreate</w:t>
+      </w:r>
+      <w:proofErr w:type="spellEnd"/>
+      <w:r>
+        <w:rPr>
+          <w:lang w:val="en-US"/>
+        </w:rPr>
+        <w:t>” methods in the particular situation of a component that does not have a @</w:t>
+      </w:r>
+      <w:proofErr w:type="spellStart"/>
+      <w:r>
+        <w:rPr>
+          <w:lang w:val="en-US"/>
+        </w:rPr>
+        <w:t>P</w:t>
+      </w:r>
+      <w:r>
+        <w:rPr>
+          <w:lang w:val="en-US"/>
+        </w:rPr>
+        <w:t>ostConstruct</w:t>
+      </w:r>
+      <w:proofErr w:type="spellEnd"/>
+      <w:r>
+        <w:rPr>
+          <w:lang w:val="en-US"/>
+        </w:rPr>
+        <w:t xml:space="preserve"> annotation or does</w:t>
+      </w:r>
+      <w:r>
+        <w:rPr>
+          <w:lang w:val="en-US"/>
+        </w:rPr>
+        <w:t xml:space="preserve"> not even implement the </w:t>
+      </w:r>
+      <w:proofErr w:type="spellStart"/>
+      <w:r>
+        <w:rPr>
+          <w:lang w:val="en-US"/>
+        </w:rPr>
+        <w:t>EnterpriseBean</w:t>
+      </w:r>
+      <w:proofErr w:type="spellEnd"/>
+      <w:r>
+        <w:rPr>
+          <w:lang w:val="en-US"/>
+        </w:rPr>
+        <w:t xml:space="preserve"> interface.</w:t>
+      </w:r>
+    </w:p>
+    <w:p>
+      <w:pPr>
+        <w:pStyle w:val="Normale2"/>
+        <w:ind w:left="1080"/>
+        <w:rPr>
+          <w:lang w:val="en-US"/>
+        </w:rPr>
+      </w:pPr>
+    </w:p>
+    <w:p>
+      <w:pPr>
+        <w:pStyle w:val="Titolo2"/>
+      </w:pPr>
+      <w:proofErr w:type="spellStart"/>
+      <w:r>
+        <w:lastRenderedPageBreak/>
+        <w:t>AroundInvokeInterceptor</w:t>
+      </w:r>
+      <w:proofErr w:type="spellEnd"/>
+    </w:p>
+    <w:p>
+      <w:pPr>
+        <w:pStyle w:val="Normale2"/>
+        <w:rPr>
+          <w:lang w:val="en-GB"/>
+        </w:rPr>
+      </w:pPr>
+      <w:r>
+        <w:rPr>
+          <w:lang w:val="en-GB"/>
+        </w:rPr>
+        <w:t xml:space="preserve">This type of interceptor has </w:t>
+      </w:r>
+      <w:r>
+        <w:rPr>
+          <w:lang w:val="en-GB"/>
+        </w:rPr>
+        <w:t>the role of intercepting method calls on the target class and doing some pre-processing “around” the context of the method call.</w:t>
+      </w:r>
+    </w:p>
+    <w:p>
+      <w:pPr>
+        <w:pStyle w:val="Titolo2"/>
+      </w:pPr>
+      <w:proofErr w:type="spellStart"/>
+      <w:r>
+        <w:t>CallbackInterceptor</w:t>
+      </w:r>
+      <w:proofErr w:type="spellEnd"/>
+    </w:p>
+    <w:p>
+      <w:pPr>
+        <w:pStyle w:val="Normale2"/>
+        <w:rPr>
+          <w:lang w:val="en-GB"/>
+        </w:rPr>
+      </w:pPr>
+      <w:r>
+        <w:rPr>
+          <w:lang w:val="en-GB"/>
+        </w:rPr>
+        <w:t xml:space="preserve">This type </w:t>
+      </w:r>
+      <w:r>
+        <w:rPr>
+          <w:lang w:val="en-GB"/>
+        </w:rPr>
+        <w:t>of interceptor has the</w:t>
+      </w:r>
+      <w:r>
+        <w:rPr>
+          <w:lang w:val="en-GB"/>
+        </w:rPr>
+        <w:t xml:space="preserve"> role of</w:t>
+      </w:r>
+      <w:r>
+        <w:rPr>
+          <w:lang w:val="en-GB"/>
+        </w:rPr>
+        <w:t xml:space="preserve"> intercepting lifecycle events concerning the target class and doing som</w:t>
+      </w:r>
+      <w:r>
+        <w:rPr>
+          <w:lang w:val="en-GB"/>
+        </w:rPr>
+        <w:t>e operations on it, for example</w:t>
+      </w:r>
+      <w:r>
+        <w:rPr>
+          <w:lang w:val="en-GB"/>
+        </w:rPr>
+        <w:t xml:space="preserve"> p</w:t>
+      </w:r>
+      <w:r>
+        <w:rPr>
+          <w:lang w:val="en-GB"/>
+        </w:rPr>
+        <w:t>ersistent data retrieval</w:t>
+      </w:r>
+      <w:r>
+        <w:rPr>
+          <w:lang w:val="en-GB"/>
+        </w:rPr>
+        <w:t>/management after the creation or before the destruction</w:t>
+      </w:r>
+      <w:r>
+        <w:rPr>
+          <w:lang w:val="en-GB"/>
+        </w:rPr>
+        <w:t xml:space="preserve"> of the target class instance</w:t>
+      </w:r>
+      <w:r>
+        <w:rPr>
+          <w:lang w:val="en-GB"/>
+        </w:rPr>
+        <w:t>.</w:t>
+      </w:r>
+    </w:p>
+    <w:p>
+      <w:pPr>
+        <w:pStyle w:val="Normale2"/>
+        <w:rPr>
+          <w:lang w:val="en-GB"/>
+        </w:rPr>
+      </w:pPr>
+    </w:p>
+    <w:p>
+      <w:pPr>
+        <w:pStyle w:val="Normale2"/>
+        <w:rPr>
+          <w:lang w:val="en-GB"/>
+        </w:rPr>
+      </w:pPr>
+      <w:bookmarkStart w:id="5" w:name="_GoBack"/>
+      <w:bookmarkEnd w:id="5"/>
     </w:p>
     <w:p>
       <w:pPr>
         <w:pStyle w:val="Titolo1"/>
       </w:pPr>
-      <w:bookmarkStart w:id="5" w:name="_Toc438564562"/>
-      <w:r>
-        <w:lastRenderedPageBreak/>
+      <w:bookmarkStart w:id="6" w:name="_Toc438564562"/>
+      <w:r>
         <w:t>List of issues</w:t>
       </w:r>
-      <w:bookmarkEnd w:id="5"/>
+      <w:bookmarkEnd w:id="6"/>
     </w:p>
     <w:p>
       <w:pPr>
@@ -3882,14 +4421,14 @@
           <w:lang w:val="en-US"/>
         </w:rPr>
       </w:pPr>
-      <w:bookmarkStart w:id="6" w:name="_Toc438564563"/>
+      <w:bookmarkStart w:id="7" w:name="_Toc438564563"/>
       <w:r>
         <w:rPr>
           <w:lang w:val="en-US"/>
         </w:rPr>
         <w:t>Naming conventions</w:t>
       </w:r>
-      <w:bookmarkEnd w:id="6"/>
+      <w:bookmarkEnd w:id="7"/>
     </w:p>
     <w:p>
       <w:pPr>
@@ -3942,14 +4481,14 @@
           <w:lang w:val="en-US"/>
         </w:rPr>
       </w:pPr>
-      <w:bookmarkStart w:id="7" w:name="_Toc438564564"/>
+      <w:bookmarkStart w:id="8" w:name="_Toc438564564"/>
       <w:r>
         <w:rPr>
           <w:lang w:val="en-US"/>
         </w:rPr>
         <w:t>Indention</w:t>
       </w:r>
-      <w:bookmarkEnd w:id="7"/>
+      <w:bookmarkEnd w:id="8"/>
     </w:p>
     <w:p>
       <w:pPr>
@@ -3958,7 +4497,7 @@
           <w:lang w:val="en-US"/>
         </w:rPr>
       </w:pPr>
-      <w:bookmarkStart w:id="8" w:name="_Toc438564565"/>
+      <w:bookmarkStart w:id="9" w:name="_Toc438564565"/>
       <w:r>
         <w:rPr>
           <w:lang w:val="en-US"/>
@@ -3978,7 +4517,7 @@
         </w:rPr>
         <w:t>AroundInvokeInterceptor</w:t>
       </w:r>
-      <w:bookmarkEnd w:id="8"/>
+      <w:bookmarkEnd w:id="9"/>
       <w:proofErr w:type="spellEnd"/>
     </w:p>
     <w:p>
@@ -4005,21 +4544,7 @@
         <w:rPr>
           <w:lang w:val="en-US"/>
         </w:rPr>
-        <w:t xml:space="preserve"> statement </w:t>
-      </w:r>
-      <w:proofErr w:type="gramStart"/>
-      <w:r>
-        <w:rPr>
-          <w:lang w:val="en-US"/>
-        </w:rPr>
-        <w:t>is not aligned</w:t>
-      </w:r>
-      <w:proofErr w:type="gramEnd"/>
-      <w:r>
-        <w:rPr>
-          <w:lang w:val="en-US"/>
-        </w:rPr>
-        <w:t>:</w:t>
+        <w:t xml:space="preserve"> statement is not aligned:</w:t>
       </w:r>
     </w:p>
     <w:p>
@@ -4032,7 +4557,7 @@
       <w:r>
         <w:rPr>
           <w:noProof/>
-          <w:lang w:val="en-US" w:eastAsia="it-IT"/>
+          <w:lang w:eastAsia="it-IT"/>
         </w:rPr>
         <w:drawing>
           <wp:inline distT="0" distB="0" distL="0" distR="0">
@@ -4052,7 +4577,7 @@
                     </pic:cNvPicPr>
                   </pic:nvPicPr>
                   <pic:blipFill>
-                    <a:blip r:embed="rId7">
+                    <a:blip r:embed="rId8">
                       <a:extLst>
                         <a:ext uri="{28A0092B-C50C-407E-A947-70E740481C1C}">
                           <a14:useLocalDpi xmlns:a14="http://schemas.microsoft.com/office/drawing/2010/main" val="0"/>
@@ -4091,45 +4616,14 @@
           <w:lang w:val="en-US"/>
         </w:rPr>
       </w:pPr>
-      <w:bookmarkStart w:id="9" w:name="_Toc438564566"/>
-      <w:r>
-        <w:rPr>
-          <w:lang w:val="en-US"/>
-        </w:rPr>
+      <w:bookmarkStart w:id="10" w:name="_Toc438564566"/>
+      <w:r>
+        <w:rPr>
+          <w:lang w:val="en-US"/>
+        </w:rPr>
+        <w:lastRenderedPageBreak/>
         <w:t xml:space="preserve">Intercept in </w:t>
       </w:r>
-      <w:proofErr w:type="spellStart"/>
-      <w:r>
-        <w:rPr>
-          <w:lang w:val="en-US"/>
-        </w:rPr>
-        <w:t>CallbackInterceptor</w:t>
-      </w:r>
-      <w:bookmarkEnd w:id="9"/>
-      <w:proofErr w:type="spellEnd"/>
-    </w:p>
-    <w:p>
-      <w:pPr>
-        <w:pStyle w:val="Normale3"/>
-        <w:rPr>
-          <w:lang w:val="en-US"/>
-        </w:rPr>
-      </w:pPr>
-      <w:r>
-        <w:rPr>
-          <w:lang w:val="en-US"/>
-        </w:rPr>
-        <w:t>The same as above.</w:t>
-      </w:r>
-    </w:p>
-    <w:p>
-      <w:pPr>
-        <w:pStyle w:val="Titolo3"/>
-        <w:rPr>
-          <w:lang w:val="en-US"/>
-        </w:rPr>
-      </w:pPr>
-      <w:bookmarkStart w:id="10" w:name="_Toc438564567"/>
       <w:proofErr w:type="spellStart"/>
       <w:r>
         <w:rPr>
@@ -4151,6 +4645,38 @@
         <w:rPr>
           <w:lang w:val="en-US"/>
         </w:rPr>
+        <w:t>The same as above.</w:t>
+      </w:r>
+    </w:p>
+    <w:p>
+      <w:pPr>
+        <w:pStyle w:val="Titolo3"/>
+        <w:rPr>
+          <w:lang w:val="en-US"/>
+        </w:rPr>
+      </w:pPr>
+      <w:bookmarkStart w:id="11" w:name="_Toc438564567"/>
+      <w:proofErr w:type="spellStart"/>
+      <w:r>
+        <w:rPr>
+          <w:lang w:val="en-US"/>
+        </w:rPr>
+        <w:t>CallbackInterceptor</w:t>
+      </w:r>
+      <w:bookmarkEnd w:id="11"/>
+      <w:proofErr w:type="spellEnd"/>
+    </w:p>
+    <w:p>
+      <w:pPr>
+        <w:pStyle w:val="Normale3"/>
+        <w:rPr>
+          <w:lang w:val="en-US"/>
+        </w:rPr>
+      </w:pPr>
+      <w:r>
+        <w:rPr>
+          <w:lang w:val="en-US"/>
+        </w:rPr>
         <w:t xml:space="preserve">The code inside the </w:t>
       </w:r>
       <w:r>
@@ -4164,21 +4690,7 @@
         <w:rPr>
           <w:lang w:val="en-US"/>
         </w:rPr>
-        <w:t xml:space="preserve"> statement </w:t>
-      </w:r>
-      <w:proofErr w:type="gramStart"/>
-      <w:r>
-        <w:rPr>
-          <w:lang w:val="en-US"/>
-        </w:rPr>
-        <w:t>is not aligned</w:t>
-      </w:r>
-      <w:proofErr w:type="gramEnd"/>
-      <w:r>
-        <w:rPr>
-          <w:lang w:val="en-US"/>
-        </w:rPr>
-        <w:t>:</w:t>
+        <w:t xml:space="preserve"> statement is not aligned:</w:t>
       </w:r>
     </w:p>
     <w:p>
@@ -4191,7 +4703,7 @@
       <w:r>
         <w:rPr>
           <w:noProof/>
-          <w:lang w:val="en-US" w:eastAsia="it-IT"/>
+          <w:lang w:eastAsia="it-IT"/>
         </w:rPr>
         <w:drawing>
           <wp:inline distT="0" distB="0" distL="0" distR="0">
@@ -4211,7 +4723,7 @@
                     </pic:cNvPicPr>
                   </pic:nvPicPr>
                   <pic:blipFill>
-                    <a:blip r:embed="rId8">
+                    <a:blip r:embed="rId9">
                       <a:extLst>
                         <a:ext uri="{28A0092B-C50C-407E-A947-70E740481C1C}">
                           <a14:useLocalDpi xmlns:a14="http://schemas.microsoft.com/office/drawing/2010/main" val="0"/>
@@ -4258,15 +4770,14 @@
           <w:lang w:val="en-US"/>
         </w:rPr>
       </w:pPr>
-      <w:bookmarkStart w:id="11" w:name="_Toc438564568"/>
-      <w:r>
-        <w:rPr>
-          <w:lang w:val="en-US"/>
-        </w:rPr>
-        <w:lastRenderedPageBreak/>
+      <w:bookmarkStart w:id="12" w:name="_Toc438564568"/>
+      <w:r>
+        <w:rPr>
+          <w:lang w:val="en-US"/>
+        </w:rPr>
         <w:t>Braces</w:t>
       </w:r>
-      <w:bookmarkEnd w:id="11"/>
+      <w:bookmarkEnd w:id="12"/>
     </w:p>
     <w:p>
       <w:pPr>
@@ -4289,14 +4800,14 @@
           <w:lang w:val="en-US"/>
         </w:rPr>
       </w:pPr>
-      <w:bookmarkStart w:id="12" w:name="_Toc438564569"/>
+      <w:bookmarkStart w:id="13" w:name="_Toc438564569"/>
       <w:r>
         <w:rPr>
           <w:lang w:val="en-US"/>
         </w:rPr>
         <w:t>File Organization</w:t>
       </w:r>
-      <w:bookmarkEnd w:id="12"/>
+      <w:bookmarkEnd w:id="13"/>
     </w:p>
     <w:p>
       <w:pPr>
@@ -4305,7 +4816,7 @@
           <w:lang w:val="en-US"/>
         </w:rPr>
       </w:pPr>
-      <w:bookmarkStart w:id="13" w:name="_Toc438564570"/>
+      <w:bookmarkStart w:id="14" w:name="_Toc438564570"/>
       <w:proofErr w:type="spellStart"/>
       <w:r>
         <w:rPr>
@@ -4313,7 +4824,7 @@
         </w:rPr>
         <w:t>LoadOnlyEjbCreateMethod</w:t>
       </w:r>
-      <w:bookmarkEnd w:id="13"/>
+      <w:bookmarkEnd w:id="14"/>
       <w:proofErr w:type="spellEnd"/>
     </w:p>
     <w:p>
@@ -4333,29 +4844,14 @@
         <w:rPr>
           <w:lang w:val="en-US"/>
         </w:rPr>
-        <w:t>variables declaration in this method might be separated from the rest of the code (</w:t>
-      </w:r>
-      <w:proofErr w:type="gramStart"/>
-      <w:r>
-        <w:rPr>
-          <w:lang w:val="en-US"/>
-        </w:rPr>
-        <w:t xml:space="preserve">the </w:t>
+        <w:t xml:space="preserve">variables declaration in this method might be separated from the rest of the code (the </w:t>
       </w:r>
       <w:r>
         <w:rPr>
           <w:i/>
           <w:lang w:val="en-US"/>
         </w:rPr>
-        <w:t>for</w:t>
-      </w:r>
-      <w:proofErr w:type="gramEnd"/>
-      <w:r>
-        <w:rPr>
-          <w:i/>
-          <w:lang w:val="en-US"/>
-        </w:rPr>
-        <w:t xml:space="preserve"> </w:t>
+        <w:t xml:space="preserve">for </w:t>
       </w:r>
       <w:r>
         <w:rPr>
@@ -4374,7 +4870,7 @@
       <w:r>
         <w:rPr>
           <w:noProof/>
-          <w:lang w:val="en-US" w:eastAsia="it-IT"/>
+          <w:lang w:eastAsia="it-IT"/>
         </w:rPr>
         <w:drawing>
           <wp:inline distT="0" distB="0" distL="0" distR="0">
@@ -4394,7 +4890,7 @@
                     </pic:cNvPicPr>
                   </pic:nvPicPr>
                   <pic:blipFill>
-                    <a:blip r:embed="rId9">
+                    <a:blip r:embed="rId10">
                       <a:extLst>
                         <a:ext uri="{28A0092B-C50C-407E-A947-70E740481C1C}">
                           <a14:useLocalDpi xmlns:a14="http://schemas.microsoft.com/office/drawing/2010/main" val="0"/>
@@ -4433,7 +4929,7 @@
           <w:lang w:val="en-US"/>
         </w:rPr>
       </w:pPr>
-      <w:bookmarkStart w:id="14" w:name="_Toc438564571"/>
+      <w:bookmarkStart w:id="15" w:name="_Toc438564571"/>
       <w:r>
         <w:rPr>
           <w:lang w:val="en-US"/>
@@ -4447,7 +4943,7 @@
         </w:rPr>
         <w:t>AroundInvokeInterceptor</w:t>
       </w:r>
-      <w:bookmarkEnd w:id="14"/>
+      <w:bookmarkEnd w:id="15"/>
       <w:proofErr w:type="spellEnd"/>
     </w:p>
     <w:p>
@@ -4487,7 +4983,7 @@
       <w:r>
         <w:rPr>
           <w:noProof/>
-          <w:lang w:val="en-US" w:eastAsia="it-IT"/>
+          <w:lang w:eastAsia="it-IT"/>
         </w:rPr>
         <w:drawing>
           <wp:inline distT="0" distB="0" distL="0" distR="0">
@@ -4507,7 +5003,7 @@
                     </pic:cNvPicPr>
                   </pic:nvPicPr>
                   <pic:blipFill>
-                    <a:blip r:embed="rId10">
+                    <a:blip r:embed="rId11">
                       <a:extLst>
                         <a:ext uri="{28A0092B-C50C-407E-A947-70E740481C1C}">
                           <a14:useLocalDpi xmlns:a14="http://schemas.microsoft.com/office/drawing/2010/main" val="0"/>
@@ -4546,11 +5042,12 @@
           <w:lang w:val="en-US"/>
         </w:rPr>
       </w:pPr>
-      <w:bookmarkStart w:id="15" w:name="_Toc438564572"/>
-      <w:r>
-        <w:rPr>
-          <w:lang w:val="en-US"/>
-        </w:rPr>
+      <w:bookmarkStart w:id="16" w:name="_Toc438564572"/>
+      <w:r>
+        <w:rPr>
+          <w:lang w:val="en-US"/>
+        </w:rPr>
+        <w:lastRenderedPageBreak/>
         <w:t xml:space="preserve">Intercept in </w:t>
       </w:r>
       <w:proofErr w:type="spellStart"/>
@@ -4560,7 +5057,7 @@
         </w:rPr>
         <w:t>CallbackInterceptor</w:t>
       </w:r>
-      <w:bookmarkEnd w:id="15"/>
+      <w:bookmarkEnd w:id="16"/>
       <w:proofErr w:type="spellEnd"/>
     </w:p>
     <w:p>
@@ -4587,7 +5084,7 @@
       <w:r>
         <w:rPr>
           <w:noProof/>
-          <w:lang w:val="en-US" w:eastAsia="it-IT"/>
+          <w:lang w:eastAsia="it-IT"/>
         </w:rPr>
         <w:drawing>
           <wp:inline distT="0" distB="0" distL="0" distR="0">
@@ -4607,7 +5104,7 @@
                     </pic:cNvPicPr>
                   </pic:nvPicPr>
                   <pic:blipFill>
-                    <a:blip r:embed="rId11">
+                    <a:blip r:embed="rId12">
                       <a:extLst>
                         <a:ext uri="{28A0092B-C50C-407E-A947-70E740481C1C}">
                           <a14:useLocalDpi xmlns:a14="http://schemas.microsoft.com/office/drawing/2010/main" val="0"/>
@@ -4646,14 +5143,14 @@
           <w:lang w:val="en-US"/>
         </w:rPr>
       </w:pPr>
-      <w:bookmarkStart w:id="16" w:name="_Toc438564573"/>
+      <w:bookmarkStart w:id="17" w:name="_Toc438564573"/>
       <w:r>
         <w:rPr>
           <w:lang w:val="en-US"/>
         </w:rPr>
         <w:t>Wrapping Lines</w:t>
       </w:r>
-      <w:bookmarkEnd w:id="16"/>
+      <w:bookmarkEnd w:id="17"/>
     </w:p>
     <w:p>
       <w:pPr>
@@ -4662,14 +5159,14 @@
           <w:lang w:val="en-US"/>
         </w:rPr>
       </w:pPr>
-      <w:bookmarkStart w:id="17" w:name="_Toc438564574"/>
+      <w:bookmarkStart w:id="18" w:name="_Toc438564574"/>
       <w:r>
         <w:rPr>
           <w:lang w:val="en-US"/>
         </w:rPr>
         <w:t>Load2xLifecycleMethods</w:t>
       </w:r>
-      <w:bookmarkEnd w:id="17"/>
+      <w:bookmarkEnd w:id="18"/>
     </w:p>
     <w:p>
       <w:pPr>
@@ -4682,35 +5179,7 @@
         <w:rPr>
           <w:lang w:val="en-US"/>
         </w:rPr>
-        <w:t xml:space="preserve">Line break after a parenthesis </w:t>
-      </w:r>
-      <w:proofErr w:type="gramStart"/>
-      <w:r>
-        <w:rPr>
-          <w:lang w:val="en-US"/>
-        </w:rPr>
-        <w:t>is not recommended</w:t>
-      </w:r>
-      <w:proofErr w:type="gramEnd"/>
-      <w:r>
-        <w:rPr>
-          <w:lang w:val="en-US"/>
-        </w:rPr>
-        <w:t xml:space="preserve">. We recommend </w:t>
-      </w:r>
-      <w:proofErr w:type="gramStart"/>
-      <w:r>
-        <w:rPr>
-          <w:lang w:val="en-US"/>
-        </w:rPr>
-        <w:t>to break</w:t>
-      </w:r>
-      <w:proofErr w:type="gramEnd"/>
-      <w:r>
-        <w:rPr>
-          <w:lang w:val="en-US"/>
-        </w:rPr>
-        <w:t xml:space="preserve"> the line after </w:t>
+        <w:t xml:space="preserve">Line break after a parenthesis is not recommended. We recommend to break the line after </w:t>
       </w:r>
       <w:r>
         <w:rPr>
@@ -4746,9 +5215,8 @@
       <w:r>
         <w:rPr>
           <w:noProof/>
-          <w:lang w:val="en-US" w:eastAsia="it-IT"/>
-        </w:rPr>
-        <w:lastRenderedPageBreak/>
+          <w:lang w:eastAsia="it-IT"/>
+        </w:rPr>
         <w:drawing>
           <wp:inline distT="0" distB="0" distL="0" distR="0">
             <wp:extent cx="3486150" cy="428625"/>
@@ -4767,7 +5235,7 @@
                     </pic:cNvPicPr>
                   </pic:nvPicPr>
                   <pic:blipFill>
-                    <a:blip r:embed="rId12">
+                    <a:blip r:embed="rId13">
                       <a:extLst>
                         <a:ext uri="{28A0092B-C50C-407E-A947-70E740481C1C}">
                           <a14:useLocalDpi xmlns:a14="http://schemas.microsoft.com/office/drawing/2010/main" val="0"/>
@@ -4823,7 +5291,7 @@
       <w:r>
         <w:rPr>
           <w:noProof/>
-          <w:lang w:val="en-US" w:eastAsia="it-IT"/>
+          <w:lang w:eastAsia="it-IT"/>
         </w:rPr>
         <w:drawing>
           <wp:inline distT="0" distB="0" distL="0" distR="0">
@@ -4843,7 +5311,7 @@
                     </pic:cNvPicPr>
                   </pic:nvPicPr>
                   <pic:blipFill>
-                    <a:blip r:embed="rId13">
+                    <a:blip r:embed="rId14">
                       <a:extLst>
                         <a:ext uri="{28A0092B-C50C-407E-A947-70E740481C1C}">
                           <a14:useLocalDpi xmlns:a14="http://schemas.microsoft.com/office/drawing/2010/main" val="0"/>
@@ -4882,7 +5350,7 @@
           <w:lang w:val="en-US"/>
         </w:rPr>
       </w:pPr>
-      <w:bookmarkStart w:id="18" w:name="_Toc438564575"/>
+      <w:bookmarkStart w:id="19" w:name="_Toc438564575"/>
       <w:proofErr w:type="spellStart"/>
       <w:r>
         <w:rPr>
@@ -4890,7 +5358,7 @@
         </w:rPr>
         <w:t>LoadOnlyEjbCreateMethod</w:t>
       </w:r>
-      <w:bookmarkEnd w:id="18"/>
+      <w:bookmarkEnd w:id="19"/>
       <w:proofErr w:type="spellEnd"/>
     </w:p>
     <w:p>
@@ -4904,21 +5372,7 @@
         <w:rPr>
           <w:lang w:val="en-US"/>
         </w:rPr>
-        <w:t xml:space="preserve">Line break after a parenthesis </w:t>
-      </w:r>
-      <w:proofErr w:type="gramStart"/>
-      <w:r>
-        <w:rPr>
-          <w:lang w:val="en-US"/>
-        </w:rPr>
-        <w:t>is not recommended</w:t>
-      </w:r>
-      <w:proofErr w:type="gramEnd"/>
-      <w:r>
-        <w:rPr>
-          <w:lang w:val="en-US"/>
-        </w:rPr>
-        <w:t>.</w:t>
+        <w:t>Line break after a parenthesis is not recommended.</w:t>
       </w:r>
     </w:p>
     <w:p>
@@ -4931,7 +5385,7 @@
       <w:r>
         <w:rPr>
           <w:noProof/>
-          <w:lang w:val="en-US" w:eastAsia="it-IT"/>
+          <w:lang w:eastAsia="it-IT"/>
         </w:rPr>
         <w:drawing>
           <wp:inline distT="0" distB="0" distL="0" distR="0">
@@ -4951,7 +5405,7 @@
                     </pic:cNvPicPr>
                   </pic:nvPicPr>
                   <pic:blipFill>
-                    <a:blip r:embed="rId14">
+                    <a:blip r:embed="rId15">
                       <a:extLst>
                         <a:ext uri="{28A0092B-C50C-407E-A947-70E740481C1C}">
                           <a14:useLocalDpi xmlns:a14="http://schemas.microsoft.com/office/drawing/2010/main" val="0"/>
@@ -4990,14 +5444,14 @@
           <w:lang w:val="en-US"/>
         </w:rPr>
       </w:pPr>
-      <w:bookmarkStart w:id="19" w:name="_Toc438564576"/>
+      <w:bookmarkStart w:id="20" w:name="_Toc438564576"/>
       <w:r>
         <w:rPr>
           <w:lang w:val="en-US"/>
         </w:rPr>
         <w:t>Comments</w:t>
       </w:r>
-      <w:bookmarkEnd w:id="19"/>
+      <w:bookmarkEnd w:id="20"/>
     </w:p>
     <w:p>
       <w:pPr>
@@ -5010,21 +5464,7 @@
         <w:rPr>
           <w:lang w:val="en-US"/>
         </w:rPr>
-        <w:t xml:space="preserve">There are only a few comments in the entire class and almost no documentation. </w:t>
-      </w:r>
-      <w:proofErr w:type="gramStart"/>
-      <w:r>
-        <w:rPr>
-          <w:lang w:val="en-US"/>
-        </w:rPr>
-        <w:t>Also</w:t>
-      </w:r>
-      <w:proofErr w:type="gramEnd"/>
-      <w:r>
-        <w:rPr>
-          <w:lang w:val="en-US"/>
-        </w:rPr>
-        <w:t>, such comments do not describe at all what the code is doing but they are simply notes for the developer himself.</w:t>
+        <w:t>There are only a few comments in the entire class and almost no documentation. Also, such comments do not describe at all what the code is doing but they are simply notes for the developer himself.</w:t>
       </w:r>
     </w:p>
     <w:p>
@@ -5034,14 +5474,14 @@
           <w:lang w:val="en-US"/>
         </w:rPr>
       </w:pPr>
-      <w:bookmarkStart w:id="20" w:name="_Toc438564577"/>
+      <w:bookmarkStart w:id="21" w:name="_Toc438564577"/>
       <w:r>
         <w:rPr>
           <w:lang w:val="en-US"/>
         </w:rPr>
         <w:t>Java source file</w:t>
       </w:r>
-      <w:bookmarkEnd w:id="20"/>
+      <w:bookmarkEnd w:id="21"/>
     </w:p>
     <w:p>
       <w:pPr>
@@ -5119,21 +5559,8 @@
         <w:rPr>
           <w:lang w:val="en-US"/>
         </w:rPr>
-        <w:t xml:space="preserve">As previously stated, the Javadoc is not complete: most of the public methods (not only the ones assigned) </w:t>
-      </w:r>
-      <w:proofErr w:type="gramStart"/>
-      <w:r>
-        <w:rPr>
-          <w:lang w:val="en-US"/>
-        </w:rPr>
-        <w:t>don’t</w:t>
-      </w:r>
-      <w:proofErr w:type="gramEnd"/>
-      <w:r>
-        <w:rPr>
-          <w:lang w:val="en-US"/>
-        </w:rPr>
-        <w:t xml:space="preserve"> have any documentation, as well as the classes and interfaces. For example, the documentation of the </w:t>
+        <w:lastRenderedPageBreak/>
+        <w:t xml:space="preserve">As previously stated, the Javadoc is not complete: most of the public methods (not only the ones assigned) don’t have any documentation, as well as the classes and interfaces. For example, the documentation of the </w:t>
       </w:r>
       <w:proofErr w:type="spellStart"/>
       <w:r>
@@ -5166,21 +5593,7 @@
         <w:rPr>
           <w:lang w:val="en-US"/>
         </w:rPr>
-        <w:t xml:space="preserve">that </w:t>
-      </w:r>
-      <w:proofErr w:type="gramStart"/>
-      <w:r>
-        <w:rPr>
-          <w:lang w:val="en-US"/>
-        </w:rPr>
-        <w:t>cannot be inferred</w:t>
-      </w:r>
-      <w:proofErr w:type="gramEnd"/>
-      <w:r>
-        <w:rPr>
-          <w:lang w:val="en-US"/>
-        </w:rPr>
-        <w:t xml:space="preserve"> by the name of the class itself.</w:t>
+        <w:t>that cannot be inferred by the name of the class itself.</w:t>
       </w:r>
     </w:p>
     <w:p>
@@ -5193,7 +5606,7 @@
       <w:r>
         <w:rPr>
           <w:noProof/>
-          <w:lang w:val="en-US" w:eastAsia="it-IT"/>
+          <w:lang w:eastAsia="it-IT"/>
         </w:rPr>
         <w:drawing>
           <wp:inline distT="0" distB="0" distL="0" distR="0">
@@ -5213,7 +5626,7 @@
                     </pic:cNvPicPr>
                   </pic:nvPicPr>
                   <pic:blipFill>
-                    <a:blip r:embed="rId15">
+                    <a:blip r:embed="rId16">
                       <a:extLst>
                         <a:ext uri="{28A0092B-C50C-407E-A947-70E740481C1C}">
                           <a14:useLocalDpi xmlns:a14="http://schemas.microsoft.com/office/drawing/2010/main" val="0"/>
@@ -5252,14 +5665,14 @@
           <w:lang w:val="en-US"/>
         </w:rPr>
       </w:pPr>
-      <w:bookmarkStart w:id="21" w:name="_Toc438564578"/>
+      <w:bookmarkStart w:id="22" w:name="_Toc438564578"/>
       <w:r>
         <w:rPr>
           <w:lang w:val="en-US"/>
         </w:rPr>
         <w:t>Package and Import Statements</w:t>
       </w:r>
-      <w:bookmarkEnd w:id="21"/>
+      <w:bookmarkEnd w:id="22"/>
     </w:p>
     <w:p>
       <w:pPr>
@@ -5282,15 +5695,14 @@
           <w:lang w:val="en-US"/>
         </w:rPr>
       </w:pPr>
-      <w:bookmarkStart w:id="22" w:name="_Toc438564579"/>
-      <w:r>
-        <w:rPr>
-          <w:lang w:val="en-US"/>
-        </w:rPr>
-        <w:lastRenderedPageBreak/>
+      <w:bookmarkStart w:id="23" w:name="_Toc438564579"/>
+      <w:r>
+        <w:rPr>
+          <w:lang w:val="en-US"/>
+        </w:rPr>
         <w:t>Class and Interface Declaration</w:t>
       </w:r>
-      <w:bookmarkEnd w:id="22"/>
+      <w:bookmarkEnd w:id="23"/>
     </w:p>
     <w:p>
       <w:pPr>
@@ -5303,21 +5715,7 @@
         <w:rPr>
           <w:lang w:val="en-US"/>
         </w:rPr>
-        <w:t xml:space="preserve">Package level attributes </w:t>
-      </w:r>
-      <w:proofErr w:type="gramStart"/>
-      <w:r>
-        <w:rPr>
-          <w:lang w:val="en-US"/>
-        </w:rPr>
-        <w:t>should be declared</w:t>
-      </w:r>
-      <w:proofErr w:type="gramEnd"/>
-      <w:r>
-        <w:rPr>
-          <w:lang w:val="en-US"/>
-        </w:rPr>
-        <w:t xml:space="preserve"> before the private ones.</w:t>
+        <w:t>Package level attributes should be declared before the private ones.</w:t>
       </w:r>
     </w:p>
     <w:p>
@@ -5330,7 +5728,7 @@
       <w:r>
         <w:rPr>
           <w:noProof/>
-          <w:lang w:val="en-US" w:eastAsia="it-IT"/>
+          <w:lang w:eastAsia="it-IT"/>
         </w:rPr>
         <w:drawing>
           <wp:inline distT="0" distB="0" distL="0" distR="0">
@@ -5350,7 +5748,7 @@
                     </pic:cNvPicPr>
                   </pic:nvPicPr>
                   <pic:blipFill>
-                    <a:blip r:embed="rId16">
+                    <a:blip r:embed="rId17">
                       <a:extLst>
                         <a:ext uri="{28A0092B-C50C-407E-A947-70E740481C1C}">
                           <a14:useLocalDpi xmlns:a14="http://schemas.microsoft.com/office/drawing/2010/main" val="0"/>
@@ -5389,14 +5787,14 @@
           <w:lang w:val="en-US"/>
         </w:rPr>
       </w:pPr>
-      <w:bookmarkStart w:id="23" w:name="_Toc438564580"/>
+      <w:bookmarkStart w:id="24" w:name="_Toc438564580"/>
       <w:r>
         <w:rPr>
           <w:lang w:val="en-US"/>
         </w:rPr>
         <w:t>Initialization and Declaration</w:t>
       </w:r>
-      <w:bookmarkEnd w:id="23"/>
+      <w:bookmarkEnd w:id="24"/>
     </w:p>
     <w:p>
       <w:pPr>
@@ -5452,8 +5850,9 @@
       <w:r>
         <w:rPr>
           <w:noProof/>
-          <w:lang w:val="en-US" w:eastAsia="it-IT"/>
-        </w:rPr>
+          <w:lang w:eastAsia="it-IT"/>
+        </w:rPr>
+        <w:lastRenderedPageBreak/>
         <w:drawing>
           <wp:inline distT="0" distB="0" distL="0" distR="0">
             <wp:extent cx="5867400" cy="4181475"/>
@@ -5472,7 +5871,7 @@
                     </pic:cNvPicPr>
                   </pic:nvPicPr>
                   <pic:blipFill>
-                    <a:blip r:embed="rId17">
+                    <a:blip r:embed="rId18">
                       <a:extLst>
                         <a:ext uri="{28A0092B-C50C-407E-A947-70E740481C1C}">
                           <a14:useLocalDpi xmlns:a14="http://schemas.microsoft.com/office/drawing/2010/main" val="0"/>
@@ -5520,7 +5919,7 @@
       <w:r>
         <w:rPr>
           <w:noProof/>
-          <w:lang w:val="en-US" w:eastAsia="it-IT"/>
+          <w:lang w:eastAsia="it-IT"/>
         </w:rPr>
         <w:lastRenderedPageBreak/>
         <w:drawing>
@@ -5541,7 +5940,7 @@
                     </pic:cNvPicPr>
                   </pic:nvPicPr>
                   <pic:blipFill>
-                    <a:blip r:embed="rId18">
+                    <a:blip r:embed="rId19">
                       <a:extLst>
                         <a:ext uri="{28A0092B-C50C-407E-A947-70E740481C1C}">
                           <a14:useLocalDpi xmlns:a14="http://schemas.microsoft.com/office/drawing/2010/main" val="0"/>
@@ -5583,7 +5982,7 @@
       <w:r>
         <w:rPr>
           <w:noProof/>
-          <w:lang w:val="en-US" w:eastAsia="it-IT"/>
+          <w:lang w:eastAsia="it-IT"/>
         </w:rPr>
         <w:drawing>
           <wp:inline distT="0" distB="0" distL="0" distR="0">
@@ -5603,7 +6002,7 @@
                     </pic:cNvPicPr>
                   </pic:nvPicPr>
                   <pic:blipFill>
-                    <a:blip r:embed="rId19">
+                    <a:blip r:embed="rId20">
                       <a:extLst>
                         <a:ext uri="{28A0092B-C50C-407E-A947-70E740481C1C}">
                           <a14:useLocalDpi xmlns:a14="http://schemas.microsoft.com/office/drawing/2010/main" val="0"/>
@@ -5645,7 +6044,7 @@
       <w:r>
         <w:rPr>
           <w:noProof/>
-          <w:lang w:val="en-US" w:eastAsia="it-IT"/>
+          <w:lang w:eastAsia="it-IT"/>
         </w:rPr>
         <w:lastRenderedPageBreak/>
         <w:drawing>
@@ -5666,7 +6065,7 @@
                     </pic:cNvPicPr>
                   </pic:nvPicPr>
                   <pic:blipFill>
-                    <a:blip r:embed="rId20">
+                    <a:blip r:embed="rId21">
                       <a:extLst>
                         <a:ext uri="{28A0092B-C50C-407E-A947-70E740481C1C}">
                           <a14:useLocalDpi xmlns:a14="http://schemas.microsoft.com/office/drawing/2010/main" val="0"/>
@@ -5705,19 +6104,11 @@
           <w:lang w:val="en-US"/>
         </w:rPr>
       </w:pPr>
-      <w:proofErr w:type="gramStart"/>
-      <w:r>
-        <w:rPr>
-          <w:lang w:val="en-US"/>
-        </w:rPr>
-        <w:t>Also</w:t>
-      </w:r>
-      <w:proofErr w:type="gramEnd"/>
-      <w:r>
-        <w:rPr>
-          <w:lang w:val="en-US"/>
-        </w:rPr>
-        <w:t xml:space="preserve">, the methods </w:t>
+      <w:r>
+        <w:rPr>
+          <w:lang w:val="en-US"/>
+        </w:rPr>
+        <w:t xml:space="preserve">Also, the methods </w:t>
       </w:r>
       <w:r>
         <w:rPr>
@@ -5758,7 +6149,7 @@
       <w:r>
         <w:rPr>
           <w:noProof/>
-          <w:lang w:val="en-US" w:eastAsia="it-IT"/>
+          <w:lang w:eastAsia="it-IT"/>
         </w:rPr>
         <w:drawing>
           <wp:inline distT="0" distB="0" distL="0" distR="0">
@@ -5778,7 +6169,7 @@
                     </pic:cNvPicPr>
                   </pic:nvPicPr>
                   <pic:blipFill>
-                    <a:blip r:embed="rId21">
+                    <a:blip r:embed="rId22">
                       <a:extLst>
                         <a:ext uri="{28A0092B-C50C-407E-A947-70E740481C1C}">
                           <a14:useLocalDpi xmlns:a14="http://schemas.microsoft.com/office/drawing/2010/main" val="0"/>
@@ -5820,7 +6211,7 @@
       <w:r>
         <w:rPr>
           <w:noProof/>
-          <w:lang w:val="en-US" w:eastAsia="it-IT"/>
+          <w:lang w:eastAsia="it-IT"/>
         </w:rPr>
         <w:lastRenderedPageBreak/>
         <w:drawing>
@@ -5841,7 +6232,7 @@
                     </pic:cNvPicPr>
                   </pic:nvPicPr>
                   <pic:blipFill>
-                    <a:blip r:embed="rId22">
+                    <a:blip r:embed="rId23">
                       <a:extLst>
                         <a:ext uri="{28A0092B-C50C-407E-A947-70E740481C1C}">
                           <a14:useLocalDpi xmlns:a14="http://schemas.microsoft.com/office/drawing/2010/main" val="0"/>
@@ -5939,14 +6330,7 @@
         <w:rPr>
           <w:lang w:val="en-US"/>
         </w:rPr>
-        <w:t xml:space="preserve">are </w:t>
-      </w:r>
-      <w:proofErr w:type="gramStart"/>
-      <w:r>
-        <w:rPr>
-          <w:lang w:val="en-US"/>
-        </w:rPr>
-        <w:t xml:space="preserve">completely </w:t>
+        <w:t xml:space="preserve">are completely </w:t>
       </w:r>
       <w:r>
         <w:rPr>
@@ -5954,7 +6338,6 @@
         </w:rPr>
         <w:t>identical</w:t>
       </w:r>
-      <w:proofErr w:type="gramEnd"/>
       <w:r>
         <w:rPr>
           <w:lang w:val="en-US"/>
@@ -5995,7 +6378,7 @@
           <w:lang w:val="en-US"/>
         </w:rPr>
       </w:pPr>
-      <w:bookmarkStart w:id="24" w:name="_Toc438564581"/>
+      <w:bookmarkStart w:id="25" w:name="_Toc438564581"/>
       <w:proofErr w:type="spellStart"/>
       <w:r>
         <w:rPr>
@@ -6004,7 +6387,7 @@
         <w:lastRenderedPageBreak/>
         <w:t>LoadOnlyEjbCreateMethod</w:t>
       </w:r>
-      <w:bookmarkEnd w:id="24"/>
+      <w:bookmarkEnd w:id="25"/>
       <w:proofErr w:type="spellEnd"/>
     </w:p>
     <w:p>
@@ -6022,7 +6405,6 @@
         <w:t xml:space="preserve">The </w:t>
       </w:r>
       <w:proofErr w:type="spellStart"/>
-      <w:proofErr w:type="gramStart"/>
       <w:r>
         <w:rPr>
           <w:lang w:val="en-US"/>
@@ -6030,7 +6412,6 @@
         <w:t>boolean</w:t>
       </w:r>
       <w:proofErr w:type="spellEnd"/>
-      <w:proofErr w:type="gramEnd"/>
       <w:r>
         <w:rPr>
           <w:lang w:val="en-US"/>
@@ -6077,7 +6458,7 @@
       <w:r>
         <w:rPr>
           <w:noProof/>
-          <w:lang w:val="en-US" w:eastAsia="it-IT"/>
+          <w:lang w:eastAsia="it-IT"/>
         </w:rPr>
         <w:drawing>
           <wp:inline distT="0" distB="0" distL="0" distR="0" wp14:anchorId="7F6D463B" wp14:editId="1E2C47BC">
@@ -6097,7 +6478,7 @@
                     </pic:cNvPicPr>
                   </pic:nvPicPr>
                   <pic:blipFill rotWithShape="1">
-                    <a:blip r:embed="rId23">
+                    <a:blip r:embed="rId24">
                       <a:extLst>
                         <a:ext uri="{28A0092B-C50C-407E-A947-70E740481C1C}">
                           <a14:useLocalDpi xmlns:a14="http://schemas.microsoft.com/office/drawing/2010/main" val="0"/>
@@ -6139,14 +6520,14 @@
           <w:lang w:val="en-US"/>
         </w:rPr>
       </w:pPr>
-      <w:bookmarkStart w:id="25" w:name="_Toc438564582"/>
+      <w:bookmarkStart w:id="26" w:name="_Toc438564582"/>
       <w:r>
         <w:rPr>
           <w:lang w:val="en-US"/>
         </w:rPr>
         <w:t>Method Calls</w:t>
       </w:r>
-      <w:bookmarkEnd w:id="25"/>
+      <w:bookmarkEnd w:id="26"/>
     </w:p>
     <w:p>
       <w:pPr>
@@ -6159,41 +6540,13 @@
         <w:rPr>
           <w:lang w:val="en-US"/>
         </w:rPr>
-        <w:t xml:space="preserve">As far as we know, there are no misplaced method calls and the returned values seem to </w:t>
-      </w:r>
-      <w:proofErr w:type="gramStart"/>
-      <w:r>
-        <w:rPr>
-          <w:lang w:val="en-US"/>
-        </w:rPr>
-        <w:t>be used</w:t>
-      </w:r>
-      <w:proofErr w:type="gramEnd"/>
-      <w:r>
-        <w:rPr>
-          <w:lang w:val="en-US"/>
-        </w:rPr>
-        <w:t xml:space="preserve"> correctly. However, t</w:t>
-      </w:r>
-      <w:r>
-        <w:rPr>
-          <w:lang w:val="en-US"/>
-        </w:rPr>
-        <w:t xml:space="preserve">his </w:t>
-      </w:r>
-      <w:proofErr w:type="gramStart"/>
-      <w:r>
-        <w:rPr>
-          <w:lang w:val="en-US"/>
-        </w:rPr>
-        <w:t>can only be verified</w:t>
-      </w:r>
-      <w:proofErr w:type="gramEnd"/>
-      <w:r>
-        <w:rPr>
-          <w:lang w:val="en-US"/>
-        </w:rPr>
-        <w:t xml:space="preserve"> with a</w:t>
+        <w:t>As far as we know, there are no misplaced method calls and the returned values seem to be used correctly. However, t</w:t>
+      </w:r>
+      <w:r>
+        <w:rPr>
+          <w:lang w:val="en-US"/>
+        </w:rPr>
+        <w:t>his can only be verified with a</w:t>
       </w:r>
       <w:r>
         <w:rPr>
@@ -6213,8 +6566,6 @@
         </w:rPr>
         <w:t xml:space="preserve"> inspection to be applied to a wider area of the application.</w:t>
       </w:r>
-      <w:bookmarkStart w:id="26" w:name="_GoBack"/>
-      <w:bookmarkEnd w:id="26"/>
     </w:p>
     <w:p>
       <w:pPr>
@@ -6359,7 +6710,7 @@
       <w:r>
         <w:rPr>
           <w:noProof/>
-          <w:lang w:val="en-US" w:eastAsia="it-IT"/>
+          <w:lang w:eastAsia="it-IT"/>
         </w:rPr>
         <w:drawing>
           <wp:inline distT="0" distB="0" distL="0" distR="0">
@@ -6379,7 +6730,7 @@
                     </pic:cNvPicPr>
                   </pic:nvPicPr>
                   <pic:blipFill>
-                    <a:blip r:embed="rId24">
+                    <a:blip r:embed="rId25">
                       <a:extLst>
                         <a:ext uri="{28A0092B-C50C-407E-A947-70E740481C1C}">
                           <a14:useLocalDpi xmlns:a14="http://schemas.microsoft.com/office/drawing/2010/main" val="0"/>
@@ -6449,21 +6800,12 @@
         </w:rPr>
         <w:t xml:space="preserve"> used in the </w:t>
       </w:r>
-      <w:proofErr w:type="gramStart"/>
       <w:r>
         <w:rPr>
           <w:i/>
           <w:lang w:val="en-US"/>
         </w:rPr>
-        <w:t>interceptors[</w:t>
-      </w:r>
-      <w:proofErr w:type="gramEnd"/>
-      <w:r>
-        <w:rPr>
-          <w:i/>
-          <w:lang w:val="en-US"/>
-        </w:rPr>
-        <w:t>index]</w:t>
+        <w:t>interceptors[index]</w:t>
       </w:r>
       <w:r>
         <w:rPr>
@@ -6482,7 +6824,7 @@
       <w:r>
         <w:rPr>
           <w:noProof/>
-          <w:lang w:val="en-US" w:eastAsia="it-IT"/>
+          <w:lang w:eastAsia="it-IT"/>
         </w:rPr>
         <w:lastRenderedPageBreak/>
         <w:drawing>
@@ -6503,7 +6845,7 @@
                     </pic:cNvPicPr>
                   </pic:nvPicPr>
                   <pic:blipFill>
-                    <a:blip r:embed="rId25">
+                    <a:blip r:embed="rId26">
                       <a:extLst>
                         <a:ext uri="{28A0092B-C50C-407E-A947-70E740481C1C}">
                           <a14:useLocalDpi xmlns:a14="http://schemas.microsoft.com/office/drawing/2010/main" val="0"/>
@@ -6545,7 +6887,7 @@
       <w:r>
         <w:rPr>
           <w:noProof/>
-          <w:lang w:val="en-US" w:eastAsia="it-IT"/>
+          <w:lang w:eastAsia="it-IT"/>
         </w:rPr>
         <w:drawing>
           <wp:inline distT="0" distB="0" distL="0" distR="0">
@@ -6565,7 +6907,7 @@
                     </pic:cNvPicPr>
                   </pic:nvPicPr>
                   <pic:blipFill>
-                    <a:blip r:embed="rId26">
+                    <a:blip r:embed="rId27">
                       <a:extLst>
                         <a:ext uri="{28A0092B-C50C-407E-A947-70E740481C1C}">
                           <a14:useLocalDpi xmlns:a14="http://schemas.microsoft.com/office/drawing/2010/main" val="0"/>
@@ -6734,19 +7076,11 @@
           <w:lang w:val="en-US"/>
         </w:rPr>
       </w:pPr>
-      <w:proofErr w:type="gramStart"/>
-      <w:r>
-        <w:rPr>
-          <w:lang w:val="en-US"/>
-        </w:rPr>
-        <w:t>First of all</w:t>
-      </w:r>
-      <w:proofErr w:type="gramEnd"/>
-      <w:r>
-        <w:rPr>
-          <w:lang w:val="en-US"/>
-        </w:rPr>
-        <w:t xml:space="preserve">, the </w:t>
+      <w:r>
+        <w:rPr>
+          <w:lang w:val="en-US"/>
+        </w:rPr>
+        <w:t xml:space="preserve">First of all, the </w:t>
       </w:r>
       <w:proofErr w:type="spellStart"/>
       <w:r>
@@ -6775,21 +7109,7 @@
         <w:rPr>
           <w:lang w:val="en-US"/>
         </w:rPr>
-        <w:t xml:space="preserve"> but not handled. </w:t>
-      </w:r>
-      <w:proofErr w:type="gramStart"/>
-      <w:r>
-        <w:rPr>
-          <w:lang w:val="en-US"/>
-        </w:rPr>
-        <w:t>Also</w:t>
-      </w:r>
-      <w:proofErr w:type="gramEnd"/>
-      <w:r>
-        <w:rPr>
-          <w:lang w:val="en-US"/>
-        </w:rPr>
-        <w:t xml:space="preserve">, the </w:t>
+        <w:t xml:space="preserve"> but not handled. Also, the </w:t>
       </w:r>
       <w:proofErr w:type="spellStart"/>
       <w:r>
@@ -6846,7 +7166,7 @@
       <w:r>
         <w:rPr>
           <w:noProof/>
-          <w:lang w:val="en-US" w:eastAsia="it-IT"/>
+          <w:lang w:eastAsia="it-IT"/>
         </w:rPr>
         <w:lastRenderedPageBreak/>
         <w:drawing>
@@ -6867,7 +7187,7 @@
                     </pic:cNvPicPr>
                   </pic:nvPicPr>
                   <pic:blipFill>
-                    <a:blip r:embed="rId27">
+                    <a:blip r:embed="rId28">
                       <a:extLst>
                         <a:ext uri="{28A0092B-C50C-407E-A947-70E740481C1C}">
                           <a14:useLocalDpi xmlns:a14="http://schemas.microsoft.com/office/drawing/2010/main" val="0"/>
@@ -6986,7 +7306,6 @@
         <w:t xml:space="preserve"> thrown by </w:t>
       </w:r>
       <w:proofErr w:type="spellStart"/>
-      <w:proofErr w:type="gramStart"/>
       <w:r>
         <w:rPr>
           <w:i/>
@@ -7000,15 +7319,7 @@
           <w:i/>
           <w:lang w:val="en-US"/>
         </w:rPr>
-        <w:t>(</w:t>
-      </w:r>
-      <w:proofErr w:type="gramEnd"/>
-      <w:r>
-        <w:rPr>
-          <w:i/>
-          <w:lang w:val="en-US"/>
-        </w:rPr>
-        <w:t>).</w:t>
+        <w:t>().</w:t>
       </w:r>
     </w:p>
     <w:p>
@@ -7021,7 +7332,7 @@
       <w:r>
         <w:rPr>
           <w:noProof/>
-          <w:lang w:val="en-US" w:eastAsia="it-IT"/>
+          <w:lang w:eastAsia="it-IT"/>
         </w:rPr>
         <w:drawing>
           <wp:inline distT="0" distB="0" distL="0" distR="0">
@@ -7041,7 +7352,7 @@
                     </pic:cNvPicPr>
                   </pic:nvPicPr>
                   <pic:blipFill>
-                    <a:blip r:embed="rId28">
+                    <a:blip r:embed="rId29">
                       <a:extLst>
                         <a:ext uri="{28A0092B-C50C-407E-A947-70E740481C1C}">
                           <a14:useLocalDpi xmlns:a14="http://schemas.microsoft.com/office/drawing/2010/main" val="0"/>
@@ -7276,7 +7587,7 @@
             <o:lock v:ext="edit" aspectratio="t"/>
           </v:shapetype>
           <v:shape id="_x0000_i1025" type="#_x0000_t75" style="width:436.05pt;height:371.5pt">
-            <v:imagedata r:id="rId29" o:title="ClassDiagramInterceptorManager" croptop="6692f" cropbottom="2867f" cropleft="3637f" cropright="4471f"/>
+            <v:imagedata r:id="rId30" o:title="ClassDiagramInterceptorManager" croptop="6692f" cropbottom="2867f" cropleft="3637f" cropright="4471f"/>
           </v:shape>
         </w:pict>
       </w:r>
@@ -7324,7 +7635,6 @@
         </w:rPr>
         <w:t xml:space="preserve"> are almost identical as well: their </w:t>
       </w:r>
-      <w:proofErr w:type="gramStart"/>
       <w:r>
         <w:rPr>
           <w:i/>
@@ -7336,14 +7646,7 @@
         <w:rPr>
           <w:lang w:val="en-US"/>
         </w:rPr>
-        <w:t xml:space="preserve"> methods</w:t>
-      </w:r>
-      <w:proofErr w:type="gramEnd"/>
-      <w:r>
-        <w:rPr>
-          <w:lang w:val="en-US"/>
-        </w:rPr>
-        <w:t xml:space="preserve"> have really few differences.</w:t>
+        <w:t xml:space="preserve"> methods have really few differences.</w:t>
       </w:r>
     </w:p>
     <w:p>
@@ -7357,21 +7660,7 @@
         <w:rPr>
           <w:lang w:val="en-US"/>
         </w:rPr>
-        <w:t xml:space="preserve">This, in our opinion, suggests that the class hierarchy </w:t>
-      </w:r>
-      <w:proofErr w:type="gramStart"/>
-      <w:r>
-        <w:rPr>
-          <w:lang w:val="en-US"/>
-        </w:rPr>
-        <w:t>should be reorganized</w:t>
-      </w:r>
-      <w:proofErr w:type="gramEnd"/>
-      <w:r>
-        <w:rPr>
-          <w:lang w:val="en-US"/>
-        </w:rPr>
-        <w:t xml:space="preserve"> in such a way to</w:t>
+        <w:t>This, in our opinion, suggests that the class hierarchy should be reorganized in such a way to</w:t>
       </w:r>
       <w:r>
         <w:rPr>
@@ -7492,7 +7781,7 @@
         </w:rPr>
         <w:t>Microsoft Word (</w:t>
       </w:r>
-      <w:hyperlink r:id="rId30" w:history="1">
+      <w:hyperlink r:id="rId31" w:history="1">
         <w:r>
           <w:rPr>
             <w:rStyle w:val="Collegamentoipertestuale"/>
@@ -7525,7 +7814,7 @@
         </w:rPr>
         <w:t>GitHub (</w:t>
       </w:r>
-      <w:hyperlink r:id="rId31" w:history="1">
+      <w:hyperlink r:id="rId32" w:history="1">
         <w:r>
           <w:rPr>
             <w:rStyle w:val="Collegamentoipertestuale"/>
@@ -7558,7 +7847,7 @@
         </w:rPr>
         <w:t>Eclipse Luna (</w:t>
       </w:r>
-      <w:hyperlink r:id="rId32" w:history="1">
+      <w:hyperlink r:id="rId33" w:history="1">
         <w:r>
           <w:rPr>
             <w:rStyle w:val="Collegamentoipertestuale"/>
@@ -7636,8 +7925,8 @@
 </file>
 
 <file path=word/numbering.xml><?xml version="1.0" encoding="utf-8"?>
-<w:numbering xmlns:wpc="http://schemas.microsoft.com/office/word/2010/wordprocessingCanvas" xmlns:mc="http://schemas.openxmlformats.org/markup-compatibility/2006" xmlns:o="urn:schemas-microsoft-com:office:office" xmlns:r="http://schemas.openxmlformats.org/officeDocument/2006/relationships" xmlns:m="http://schemas.openxmlformats.org/officeDocument/2006/math" xmlns:v="urn:schemas-microsoft-com:vml" xmlns:wp14="http://schemas.microsoft.com/office/word/2010/wordprocessingDrawing" xmlns:wp="http://schemas.openxmlformats.org/drawingml/2006/wordprocessingDrawing" xmlns:w10="urn:schemas-microsoft-com:office:word" xmlns:w="http://schemas.openxmlformats.org/wordprocessingml/2006/main" xmlns:w14="http://schemas.microsoft.com/office/word/2010/wordml" xmlns:w15="http://schemas.microsoft.com/office/word/2012/wordml" xmlns:wpg="http://schemas.microsoft.com/office/word/2010/wordprocessingGroup" xmlns:wpi="http://schemas.microsoft.com/office/word/2010/wordprocessingInk" xmlns:wne="http://schemas.microsoft.com/office/word/2006/wordml" xmlns:wps="http://schemas.microsoft.com/office/word/2010/wordprocessingShape" mc:Ignorable="w14 w15 wp14">
-  <w:abstractNum w:abstractNumId="0" w15:restartNumberingAfterBreak="0">
+<w:numbering xmlns:wpc="http://schemas.microsoft.com/office/word/2010/wordprocessingCanvas" xmlns:mc="http://schemas.openxmlformats.org/markup-compatibility/2006" xmlns:o="urn:schemas-microsoft-com:office:office" xmlns:r="http://schemas.openxmlformats.org/officeDocument/2006/relationships" xmlns:m="http://schemas.openxmlformats.org/officeDocument/2006/math" xmlns:v="urn:schemas-microsoft-com:vml" xmlns:wp14="http://schemas.microsoft.com/office/word/2010/wordprocessingDrawing" xmlns:wp="http://schemas.openxmlformats.org/drawingml/2006/wordprocessingDrawing" xmlns:w10="urn:schemas-microsoft-com:office:word" xmlns:w="http://schemas.openxmlformats.org/wordprocessingml/2006/main" xmlns:w14="http://schemas.microsoft.com/office/word/2010/wordml" xmlns:wpg="http://schemas.microsoft.com/office/word/2010/wordprocessingGroup" xmlns:wpi="http://schemas.microsoft.com/office/word/2010/wordprocessingInk" xmlns:wne="http://schemas.microsoft.com/office/word/2006/wordml" xmlns:wps="http://schemas.microsoft.com/office/word/2010/wordprocessingShape" mc:Ignorable="w14 wp14">
+  <w:abstractNum w:abstractNumId="0">
     <w:nsid w:val="02430404"/>
     <w:multiLevelType w:val="hybridMultilevel"/>
     <w:tmpl w:val="9618ACD6"/>
@@ -7750,7 +8039,7 @@
       </w:rPr>
     </w:lvl>
   </w:abstractNum>
-  <w:abstractNum w:abstractNumId="1" w15:restartNumberingAfterBreak="0">
+  <w:abstractNum w:abstractNumId="1">
     <w:nsid w:val="0C106A54"/>
     <w:multiLevelType w:val="hybridMultilevel"/>
     <w:tmpl w:val="CDFCB916"/>
@@ -7863,7 +8152,7 @@
       </w:rPr>
     </w:lvl>
   </w:abstractNum>
-  <w:abstractNum w:abstractNumId="2" w15:restartNumberingAfterBreak="0">
+  <w:abstractNum w:abstractNumId="2">
     <w:nsid w:val="10FE1CCF"/>
     <w:multiLevelType w:val="hybridMultilevel"/>
     <w:tmpl w:val="39A26F72"/>
@@ -7976,7 +8265,7 @@
       </w:rPr>
     </w:lvl>
   </w:abstractNum>
-  <w:abstractNum w:abstractNumId="3" w15:restartNumberingAfterBreak="0">
+  <w:abstractNum w:abstractNumId="3">
     <w:nsid w:val="16FD2C0B"/>
     <w:multiLevelType w:val="hybridMultilevel"/>
     <w:tmpl w:val="E1B8DAAA"/>
@@ -8089,7 +8378,7 @@
       </w:rPr>
     </w:lvl>
   </w:abstractNum>
-  <w:abstractNum w:abstractNumId="4" w15:restartNumberingAfterBreak="0">
+  <w:abstractNum w:abstractNumId="4">
     <w:nsid w:val="19A4625F"/>
     <w:multiLevelType w:val="hybridMultilevel"/>
     <w:tmpl w:val="0A2A2E02"/>
@@ -8175,7 +8464,7 @@
       </w:pPr>
     </w:lvl>
   </w:abstractNum>
-  <w:abstractNum w:abstractNumId="5" w15:restartNumberingAfterBreak="0">
+  <w:abstractNum w:abstractNumId="5">
     <w:nsid w:val="1CAD5A92"/>
     <w:multiLevelType w:val="hybridMultilevel"/>
     <w:tmpl w:val="50C63120"/>
@@ -8261,19 +8550,131 @@
       </w:pPr>
     </w:lvl>
   </w:abstractNum>
-  <w:abstractNum w:abstractNumId="6" w15:restartNumberingAfterBreak="0">
+  <w:abstractNum w:abstractNumId="6">
     <w:nsid w:val="1E98673E"/>
     <w:multiLevelType w:val="multilevel"/>
     <w:tmpl w:val="1A34B758"/>
     <w:numStyleLink w:val="Titoli"/>
   </w:abstractNum>
-  <w:abstractNum w:abstractNumId="7" w15:restartNumberingAfterBreak="0">
+  <w:abstractNum w:abstractNumId="7">
+    <w:nsid w:val="24643787"/>
+    <w:multiLevelType w:val="hybridMultilevel"/>
+    <w:tmpl w:val="A2BC9014"/>
+    <w:lvl w:ilvl="0" w:tplc="27F8DA42">
+      <w:numFmt w:val="bullet"/>
+      <w:lvlText w:val="-"/>
+      <w:lvlJc w:val="left"/>
+      <w:pPr>
+        <w:ind w:left="720" w:hanging="360"/>
+      </w:pPr>
+      <w:rPr>
+        <w:rFonts w:ascii="Cambria" w:eastAsiaTheme="minorHAnsi" w:hAnsi="Cambria" w:cstheme="minorBidi" w:hint="default"/>
+      </w:rPr>
+    </w:lvl>
+    <w:lvl w:ilvl="1" w:tplc="04100003" w:tentative="1">
+      <w:start w:val="1"/>
+      <w:numFmt w:val="bullet"/>
+      <w:lvlText w:val="o"/>
+      <w:lvlJc w:val="left"/>
+      <w:pPr>
+        <w:ind w:left="1440" w:hanging="360"/>
+      </w:pPr>
+      <w:rPr>
+        <w:rFonts w:ascii="Courier New" w:hAnsi="Courier New" w:cs="Courier New" w:hint="default"/>
+      </w:rPr>
+    </w:lvl>
+    <w:lvl w:ilvl="2" w:tplc="04100005" w:tentative="1">
+      <w:start w:val="1"/>
+      <w:numFmt w:val="bullet"/>
+      <w:lvlText w:val=""/>
+      <w:lvlJc w:val="left"/>
+      <w:pPr>
+        <w:ind w:left="2160" w:hanging="360"/>
+      </w:pPr>
+      <w:rPr>
+        <w:rFonts w:ascii="Wingdings" w:hAnsi="Wingdings" w:hint="default"/>
+      </w:rPr>
+    </w:lvl>
+    <w:lvl w:ilvl="3" w:tplc="04100001" w:tentative="1">
+      <w:start w:val="1"/>
+      <w:numFmt w:val="bullet"/>
+      <w:lvlText w:val=""/>
+      <w:lvlJc w:val="left"/>
+      <w:pPr>
+        <w:ind w:left="2880" w:hanging="360"/>
+      </w:pPr>
+      <w:rPr>
+        <w:rFonts w:ascii="Symbol" w:hAnsi="Symbol" w:hint="default"/>
+      </w:rPr>
+    </w:lvl>
+    <w:lvl w:ilvl="4" w:tplc="04100003" w:tentative="1">
+      <w:start w:val="1"/>
+      <w:numFmt w:val="bullet"/>
+      <w:lvlText w:val="o"/>
+      <w:lvlJc w:val="left"/>
+      <w:pPr>
+        <w:ind w:left="3600" w:hanging="360"/>
+      </w:pPr>
+      <w:rPr>
+        <w:rFonts w:ascii="Courier New" w:hAnsi="Courier New" w:cs="Courier New" w:hint="default"/>
+      </w:rPr>
+    </w:lvl>
+    <w:lvl w:ilvl="5" w:tplc="04100005" w:tentative="1">
+      <w:start w:val="1"/>
+      <w:numFmt w:val="bullet"/>
+      <w:lvlText w:val=""/>
+      <w:lvlJc w:val="left"/>
+      <w:pPr>
+        <w:ind w:left="4320" w:hanging="360"/>
+      </w:pPr>
+      <w:rPr>
+        <w:rFonts w:ascii="Wingdings" w:hAnsi="Wingdings" w:hint="default"/>
+      </w:rPr>
+    </w:lvl>
+    <w:lvl w:ilvl="6" w:tplc="04100001" w:tentative="1">
+      <w:start w:val="1"/>
+      <w:numFmt w:val="bullet"/>
+      <w:lvlText w:val=""/>
+      <w:lvlJc w:val="left"/>
+      <w:pPr>
+        <w:ind w:left="5040" w:hanging="360"/>
+      </w:pPr>
+      <w:rPr>
+        <w:rFonts w:ascii="Symbol" w:hAnsi="Symbol" w:hint="default"/>
+      </w:rPr>
+    </w:lvl>
+    <w:lvl w:ilvl="7" w:tplc="04100003" w:tentative="1">
+      <w:start w:val="1"/>
+      <w:numFmt w:val="bullet"/>
+      <w:lvlText w:val="o"/>
+      <w:lvlJc w:val="left"/>
+      <w:pPr>
+        <w:ind w:left="5760" w:hanging="360"/>
+      </w:pPr>
+      <w:rPr>
+        <w:rFonts w:ascii="Courier New" w:hAnsi="Courier New" w:cs="Courier New" w:hint="default"/>
+      </w:rPr>
+    </w:lvl>
+    <w:lvl w:ilvl="8" w:tplc="04100005" w:tentative="1">
+      <w:start w:val="1"/>
+      <w:numFmt w:val="bullet"/>
+      <w:lvlText w:val=""/>
+      <w:lvlJc w:val="left"/>
+      <w:pPr>
+        <w:ind w:left="6480" w:hanging="360"/>
+      </w:pPr>
+      <w:rPr>
+        <w:rFonts w:ascii="Wingdings" w:hAnsi="Wingdings" w:hint="default"/>
+      </w:rPr>
+    </w:lvl>
+  </w:abstractNum>
+  <w:abstractNum w:abstractNumId="8">
     <w:nsid w:val="24F3294C"/>
     <w:multiLevelType w:val="multilevel"/>
     <w:tmpl w:val="1A34B758"/>
     <w:numStyleLink w:val="Titoli"/>
   </w:abstractNum>
-  <w:abstractNum w:abstractNumId="8" w15:restartNumberingAfterBreak="0">
+  <w:abstractNum w:abstractNumId="9">
     <w:nsid w:val="2F5A558F"/>
     <w:multiLevelType w:val="hybridMultilevel"/>
     <w:tmpl w:val="4D7CF1E4"/>
@@ -8386,7 +8787,7 @@
       </w:rPr>
     </w:lvl>
   </w:abstractNum>
-  <w:abstractNum w:abstractNumId="9" w15:restartNumberingAfterBreak="0">
+  <w:abstractNum w:abstractNumId="10">
     <w:nsid w:val="337975DB"/>
     <w:multiLevelType w:val="hybridMultilevel"/>
     <w:tmpl w:val="C4AA32E2"/>
@@ -8499,7 +8900,7 @@
       </w:rPr>
     </w:lvl>
   </w:abstractNum>
-  <w:abstractNum w:abstractNumId="10" w15:restartNumberingAfterBreak="0">
+  <w:abstractNum w:abstractNumId="11">
     <w:nsid w:val="339A5BBD"/>
     <w:multiLevelType w:val="multilevel"/>
     <w:tmpl w:val="1A34B758"/>
@@ -8621,7 +9022,7 @@
       </w:rPr>
     </w:lvl>
   </w:abstractNum>
-  <w:abstractNum w:abstractNumId="11" w15:restartNumberingAfterBreak="0">
+  <w:abstractNum w:abstractNumId="12">
     <w:nsid w:val="38FC64B5"/>
     <w:multiLevelType w:val="hybridMultilevel"/>
     <w:tmpl w:val="E0B06E00"/>
@@ -8733,7 +9134,7 @@
       </w:rPr>
     </w:lvl>
   </w:abstractNum>
-  <w:abstractNum w:abstractNumId="12" w15:restartNumberingAfterBreak="0">
+  <w:abstractNum w:abstractNumId="13">
     <w:nsid w:val="3ABC77AC"/>
     <w:multiLevelType w:val="hybridMultilevel"/>
     <w:tmpl w:val="EBC45530"/>
@@ -8845,7 +9246,7 @@
       </w:rPr>
     </w:lvl>
   </w:abstractNum>
-  <w:abstractNum w:abstractNumId="13" w15:restartNumberingAfterBreak="0">
+  <w:abstractNum w:abstractNumId="14">
     <w:nsid w:val="3CEB4BA5"/>
     <w:multiLevelType w:val="hybridMultilevel"/>
     <w:tmpl w:val="AF909E0C"/>
@@ -8958,7 +9359,7 @@
       </w:rPr>
     </w:lvl>
   </w:abstractNum>
-  <w:abstractNum w:abstractNumId="14" w15:restartNumberingAfterBreak="0">
+  <w:abstractNum w:abstractNumId="15">
     <w:nsid w:val="3F4A4534"/>
     <w:multiLevelType w:val="hybridMultilevel"/>
     <w:tmpl w:val="12602906"/>
@@ -9047,7 +9448,7 @@
       </w:pPr>
     </w:lvl>
   </w:abstractNum>
-  <w:abstractNum w:abstractNumId="15" w15:restartNumberingAfterBreak="0">
+  <w:abstractNum w:abstractNumId="16">
     <w:nsid w:val="55241193"/>
     <w:multiLevelType w:val="hybridMultilevel"/>
     <w:tmpl w:val="D464A8CA"/>
@@ -9160,7 +9561,7 @@
       </w:rPr>
     </w:lvl>
   </w:abstractNum>
-  <w:abstractNum w:abstractNumId="16" w15:restartNumberingAfterBreak="0">
+  <w:abstractNum w:abstractNumId="17">
     <w:nsid w:val="56066486"/>
     <w:multiLevelType w:val="multilevel"/>
     <w:tmpl w:val="0409001D"/>
@@ -9246,7 +9647,7 @@
       </w:pPr>
     </w:lvl>
   </w:abstractNum>
-  <w:abstractNum w:abstractNumId="17" w15:restartNumberingAfterBreak="0">
+  <w:abstractNum w:abstractNumId="18">
     <w:nsid w:val="56110EC1"/>
     <w:multiLevelType w:val="hybridMultilevel"/>
     <w:tmpl w:val="63B2216C"/>
@@ -9358,7 +9759,7 @@
       </w:rPr>
     </w:lvl>
   </w:abstractNum>
-  <w:abstractNum w:abstractNumId="18" w15:restartNumberingAfterBreak="0">
+  <w:abstractNum w:abstractNumId="19">
     <w:nsid w:val="57EC4B60"/>
     <w:multiLevelType w:val="hybridMultilevel"/>
     <w:tmpl w:val="7AC410B6"/>
@@ -9471,7 +9872,7 @@
       </w:rPr>
     </w:lvl>
   </w:abstractNum>
-  <w:abstractNum w:abstractNumId="19" w15:restartNumberingAfterBreak="0">
+  <w:abstractNum w:abstractNumId="20">
     <w:nsid w:val="5D7B1465"/>
     <w:multiLevelType w:val="hybridMultilevel"/>
     <w:tmpl w:val="312A979E"/>
@@ -9584,7 +9985,7 @@
       </w:rPr>
     </w:lvl>
   </w:abstractNum>
-  <w:abstractNum w:abstractNumId="20" w15:restartNumberingAfterBreak="0">
+  <w:abstractNum w:abstractNumId="21">
     <w:nsid w:val="5F0213D0"/>
     <w:multiLevelType w:val="hybridMultilevel"/>
     <w:tmpl w:val="57248432"/>
@@ -9697,7 +10098,7 @@
       </w:rPr>
     </w:lvl>
   </w:abstractNum>
-  <w:abstractNum w:abstractNumId="21" w15:restartNumberingAfterBreak="0">
+  <w:abstractNum w:abstractNumId="22">
     <w:nsid w:val="60026DFA"/>
     <w:multiLevelType w:val="hybridMultilevel"/>
     <w:tmpl w:val="DE84FC7C"/>
@@ -9810,7 +10211,7 @@
       </w:rPr>
     </w:lvl>
   </w:abstractNum>
-  <w:abstractNum w:abstractNumId="22" w15:restartNumberingAfterBreak="0">
+  <w:abstractNum w:abstractNumId="23">
     <w:nsid w:val="606F41C3"/>
     <w:multiLevelType w:val="hybridMultilevel"/>
     <w:tmpl w:val="355A0406"/>
@@ -9923,7 +10324,7 @@
       </w:rPr>
     </w:lvl>
   </w:abstractNum>
-  <w:abstractNum w:abstractNumId="23" w15:restartNumberingAfterBreak="0">
+  <w:abstractNum w:abstractNumId="24">
     <w:nsid w:val="61083B11"/>
     <w:multiLevelType w:val="hybridMultilevel"/>
     <w:tmpl w:val="EDB00E3E"/>
@@ -10036,7 +10437,7 @@
       </w:rPr>
     </w:lvl>
   </w:abstractNum>
-  <w:abstractNum w:abstractNumId="24" w15:restartNumberingAfterBreak="0">
+  <w:abstractNum w:abstractNumId="25">
     <w:nsid w:val="62E23CDD"/>
     <w:multiLevelType w:val="multilevel"/>
     <w:tmpl w:val="0410001F"/>
@@ -10122,7 +10523,7 @@
       </w:pPr>
     </w:lvl>
   </w:abstractNum>
-  <w:abstractNum w:abstractNumId="25" w15:restartNumberingAfterBreak="0">
+  <w:abstractNum w:abstractNumId="26">
     <w:nsid w:val="663975A1"/>
     <w:multiLevelType w:val="hybridMultilevel"/>
     <w:tmpl w:val="5582D066"/>
@@ -10235,7 +10636,7 @@
       </w:rPr>
     </w:lvl>
   </w:abstractNum>
-  <w:abstractNum w:abstractNumId="26" w15:restartNumberingAfterBreak="0">
+  <w:abstractNum w:abstractNumId="27">
     <w:nsid w:val="6FE1485E"/>
     <w:multiLevelType w:val="hybridMultilevel"/>
     <w:tmpl w:val="029EDAB6"/>
@@ -10348,7 +10749,7 @@
       </w:rPr>
     </w:lvl>
   </w:abstractNum>
-  <w:abstractNum w:abstractNumId="27" w15:restartNumberingAfterBreak="0">
+  <w:abstractNum w:abstractNumId="28">
     <w:nsid w:val="75503D48"/>
     <w:multiLevelType w:val="hybridMultilevel"/>
     <w:tmpl w:val="AC62C8DE"/>
@@ -10461,7 +10862,7 @@
       </w:rPr>
     </w:lvl>
   </w:abstractNum>
-  <w:abstractNum w:abstractNumId="28" w15:restartNumberingAfterBreak="0">
+  <w:abstractNum w:abstractNumId="29">
     <w:nsid w:val="769A495D"/>
     <w:multiLevelType w:val="hybridMultilevel"/>
     <w:tmpl w:val="512218F4"/>
@@ -10574,7 +10975,7 @@
       </w:rPr>
     </w:lvl>
   </w:abstractNum>
-  <w:abstractNum w:abstractNumId="29" w15:restartNumberingAfterBreak="0">
+  <w:abstractNum w:abstractNumId="30">
     <w:nsid w:val="76F86315"/>
     <w:multiLevelType w:val="hybridMultilevel"/>
     <w:tmpl w:val="B8D085F8"/>
@@ -10687,7 +11088,7 @@
       </w:rPr>
     </w:lvl>
   </w:abstractNum>
-  <w:abstractNum w:abstractNumId="30" w15:restartNumberingAfterBreak="0">
+  <w:abstractNum w:abstractNumId="31">
     <w:nsid w:val="78605BBF"/>
     <w:multiLevelType w:val="hybridMultilevel"/>
     <w:tmpl w:val="0ABAD2A0"/>
@@ -10800,7 +11201,7 @@
       </w:rPr>
     </w:lvl>
   </w:abstractNum>
-  <w:abstractNum w:abstractNumId="31" w15:restartNumberingAfterBreak="0">
+  <w:abstractNum w:abstractNumId="32">
     <w:nsid w:val="7DA7405C"/>
     <w:multiLevelType w:val="hybridMultilevel"/>
     <w:tmpl w:val="88640716"/>
@@ -10886,7 +11287,7 @@
       </w:pPr>
     </w:lvl>
   </w:abstractNum>
-  <w:abstractNum w:abstractNumId="32" w15:restartNumberingAfterBreak="0">
+  <w:abstractNum w:abstractNumId="33">
     <w:nsid w:val="7E600289"/>
     <w:multiLevelType w:val="multilevel"/>
     <w:tmpl w:val="0410001F"/>
@@ -10976,88 +11377,105 @@
     <w:abstractNumId w:val="4"/>
   </w:num>
   <w:num w:numId="2">
-    <w:abstractNumId w:val="31"/>
+    <w:abstractNumId w:val="32"/>
   </w:num>
   <w:num w:numId="3">
     <w:abstractNumId w:val="5"/>
   </w:num>
   <w:num w:numId="4">
-    <w:abstractNumId w:val="32"/>
+    <w:abstractNumId w:val="33"/>
   </w:num>
   <w:num w:numId="5">
-    <w:abstractNumId w:val="24"/>
+    <w:abstractNumId w:val="25"/>
   </w:num>
   <w:num w:numId="6">
-    <w:abstractNumId w:val="16"/>
+    <w:abstractNumId w:val="17"/>
   </w:num>
   <w:num w:numId="7">
-    <w:abstractNumId w:val="10"/>
+    <w:abstractNumId w:val="11"/>
   </w:num>
   <w:num w:numId="8">
-    <w:abstractNumId w:val="7"/>
+    <w:abstractNumId w:val="8"/>
   </w:num>
   <w:num w:numId="9">
     <w:abstractNumId w:val="6"/>
+    <w:lvlOverride w:ilvl="0">
+      <w:lvl w:ilvl="0">
+        <w:start w:val="1"/>
+        <w:numFmt w:val="decimal"/>
+        <w:pStyle w:val="Titolo1"/>
+        <w:suff w:val="space"/>
+        <w:lvlText w:val="%1."/>
+        <w:lvlJc w:val="left"/>
+        <w:pPr>
+          <w:ind w:left="360" w:hanging="360"/>
+        </w:pPr>
+        <w:rPr>
+          <w:rFonts w:hint="default"/>
+          <w:lang w:val="en-GB"/>
+        </w:rPr>
+      </w:lvl>
+    </w:lvlOverride>
   </w:num>
   <w:num w:numId="10">
-    <w:abstractNumId w:val="13"/>
+    <w:abstractNumId w:val="14"/>
   </w:num>
   <w:num w:numId="11">
-    <w:abstractNumId w:val="30"/>
+    <w:abstractNumId w:val="31"/>
   </w:num>
   <w:num w:numId="12">
-    <w:abstractNumId w:val="26"/>
+    <w:abstractNumId w:val="27"/>
   </w:num>
   <w:num w:numId="13">
-    <w:abstractNumId w:val="21"/>
+    <w:abstractNumId w:val="22"/>
   </w:num>
   <w:num w:numId="14">
     <w:abstractNumId w:val="3"/>
   </w:num>
   <w:num w:numId="15">
-    <w:abstractNumId w:val="15"/>
+    <w:abstractNumId w:val="16"/>
   </w:num>
   <w:num w:numId="16">
-    <w:abstractNumId w:val="12"/>
+    <w:abstractNumId w:val="13"/>
   </w:num>
   <w:num w:numId="17">
     <w:abstractNumId w:val="1"/>
   </w:num>
   <w:num w:numId="18">
-    <w:abstractNumId w:val="18"/>
+    <w:abstractNumId w:val="19"/>
   </w:num>
   <w:num w:numId="19">
-    <w:abstractNumId w:val="25"/>
+    <w:abstractNumId w:val="26"/>
   </w:num>
   <w:num w:numId="20">
-    <w:abstractNumId w:val="27"/>
+    <w:abstractNumId w:val="28"/>
   </w:num>
   <w:num w:numId="21">
-    <w:abstractNumId w:val="23"/>
+    <w:abstractNumId w:val="24"/>
   </w:num>
   <w:num w:numId="22">
     <w:abstractNumId w:val="2"/>
   </w:num>
   <w:num w:numId="23">
-    <w:abstractNumId w:val="17"/>
+    <w:abstractNumId w:val="18"/>
   </w:num>
   <w:num w:numId="24">
-    <w:abstractNumId w:val="14"/>
+    <w:abstractNumId w:val="15"/>
   </w:num>
   <w:num w:numId="25">
-    <w:abstractNumId w:val="9"/>
+    <w:abstractNumId w:val="10"/>
   </w:num>
   <w:num w:numId="26">
-    <w:abstractNumId w:val="22"/>
+    <w:abstractNumId w:val="23"/>
   </w:num>
   <w:num w:numId="27">
-    <w:abstractNumId w:val="11"/>
+    <w:abstractNumId w:val="12"/>
   </w:num>
   <w:num w:numId="28">
     <w:abstractNumId w:val="0"/>
   </w:num>
   <w:num w:numId="29">
-    <w:abstractNumId w:val="20"/>
+    <w:abstractNumId w:val="21"/>
   </w:num>
   <w:num w:numId="30">
     <w:abstractNumId w:val="6"/>
@@ -11066,22 +11484,25 @@
     <w:abstractNumId w:val="6"/>
   </w:num>
   <w:num w:numId="32">
-    <w:abstractNumId w:val="19"/>
+    <w:abstractNumId w:val="20"/>
   </w:num>
   <w:num w:numId="33">
-    <w:abstractNumId w:val="8"/>
+    <w:abstractNumId w:val="9"/>
   </w:num>
   <w:num w:numId="34">
+    <w:abstractNumId w:val="30"/>
+  </w:num>
+  <w:num w:numId="35">
     <w:abstractNumId w:val="29"/>
   </w:num>
-  <w:num w:numId="35">
-    <w:abstractNumId w:val="28"/>
+  <w:num w:numId="36">
+    <w:abstractNumId w:val="7"/>
   </w:num>
 </w:numbering>
 </file>
 
 <file path=word/styles.xml><?xml version="1.0" encoding="utf-8"?>
-<w:styles xmlns:mc="http://schemas.openxmlformats.org/markup-compatibility/2006" xmlns:r="http://schemas.openxmlformats.org/officeDocument/2006/relationships" xmlns:w="http://schemas.openxmlformats.org/wordprocessingml/2006/main" xmlns:w14="http://schemas.microsoft.com/office/word/2010/wordml" xmlns:w15="http://schemas.microsoft.com/office/word/2012/wordml" mc:Ignorable="w14 w15">
+<w:styles xmlns:mc="http://schemas.openxmlformats.org/markup-compatibility/2006" xmlns:r="http://schemas.openxmlformats.org/officeDocument/2006/relationships" xmlns:w="http://schemas.openxmlformats.org/wordprocessingml/2006/main" xmlns:w14="http://schemas.microsoft.com/office/word/2010/wordml" mc:Ignorable="w14">
   <w:docDefaults>
     <w:rPrDefault>
       <w:rPr>
@@ -11097,378 +11518,855 @@
       </w:pPr>
     </w:pPrDefault>
   </w:docDefaults>
-  <w:latentStyles w:defLockedState="0" w:defUIPriority="99" w:defSemiHidden="0" w:defUnhideWhenUsed="0" w:defQFormat="0" w:count="371">
-    <w:lsdException w:name="Normal" w:uiPriority="0" w:qFormat="1"/>
-    <w:lsdException w:name="heading 1" w:uiPriority="9" w:qFormat="1"/>
-    <w:lsdException w:name="heading 2" w:semiHidden="1" w:uiPriority="9" w:unhideWhenUsed="1" w:qFormat="1"/>
-    <w:lsdException w:name="heading 3" w:semiHidden="1" w:uiPriority="9" w:unhideWhenUsed="1" w:qFormat="1"/>
-    <w:lsdException w:name="heading 4" w:semiHidden="1" w:uiPriority="9" w:unhideWhenUsed="1" w:qFormat="1"/>
-    <w:lsdException w:name="heading 5" w:semiHidden="1" w:uiPriority="9" w:unhideWhenUsed="1" w:qFormat="1"/>
-    <w:lsdException w:name="heading 6" w:semiHidden="1" w:uiPriority="9" w:unhideWhenUsed="1" w:qFormat="1"/>
-    <w:lsdException w:name="heading 7" w:semiHidden="1" w:uiPriority="9" w:unhideWhenUsed="1" w:qFormat="1"/>
-    <w:lsdException w:name="heading 8" w:semiHidden="1" w:uiPriority="9" w:unhideWhenUsed="1" w:qFormat="1"/>
-    <w:lsdException w:name="heading 9" w:semiHidden="1" w:uiPriority="9" w:unhideWhenUsed="1" w:qFormat="1"/>
-    <w:lsdException w:name="index 1" w:semiHidden="1" w:unhideWhenUsed="1"/>
-    <w:lsdException w:name="index 2" w:semiHidden="1" w:unhideWhenUsed="1"/>
-    <w:lsdException w:name="index 3" w:semiHidden="1" w:unhideWhenUsed="1"/>
-    <w:lsdException w:name="index 4" w:semiHidden="1" w:unhideWhenUsed="1"/>
-    <w:lsdException w:name="index 5" w:semiHidden="1" w:unhideWhenUsed="1"/>
-    <w:lsdException w:name="index 6" w:semiHidden="1" w:unhideWhenUsed="1"/>
-    <w:lsdException w:name="index 7" w:semiHidden="1" w:unhideWhenUsed="1"/>
-    <w:lsdException w:name="index 8" w:semiHidden="1" w:unhideWhenUsed="1"/>
-    <w:lsdException w:name="index 9" w:semiHidden="1" w:unhideWhenUsed="1"/>
-    <w:lsdException w:name="toc 1" w:semiHidden="1" w:uiPriority="39" w:unhideWhenUsed="1"/>
-    <w:lsdException w:name="toc 2" w:semiHidden="1" w:uiPriority="39" w:unhideWhenUsed="1"/>
-    <w:lsdException w:name="toc 3" w:semiHidden="1" w:uiPriority="39" w:unhideWhenUsed="1"/>
-    <w:lsdException w:name="toc 4" w:semiHidden="1" w:uiPriority="39" w:unhideWhenUsed="1"/>
-    <w:lsdException w:name="toc 5" w:semiHidden="1" w:uiPriority="39" w:unhideWhenUsed="1"/>
-    <w:lsdException w:name="toc 6" w:semiHidden="1" w:uiPriority="39" w:unhideWhenUsed="1"/>
-    <w:lsdException w:name="toc 7" w:semiHidden="1" w:uiPriority="39" w:unhideWhenUsed="1"/>
-    <w:lsdException w:name="toc 8" w:semiHidden="1" w:uiPriority="39" w:unhideWhenUsed="1"/>
-    <w:lsdException w:name="toc 9" w:semiHidden="1" w:uiPriority="39" w:unhideWhenUsed="1"/>
-    <w:lsdException w:name="Normal Indent" w:semiHidden="1" w:unhideWhenUsed="1"/>
-    <w:lsdException w:name="footnote text" w:semiHidden="1" w:unhideWhenUsed="1"/>
-    <w:lsdException w:name="annotation text" w:semiHidden="1" w:unhideWhenUsed="1"/>
-    <w:lsdException w:name="header" w:semiHidden="1" w:unhideWhenUsed="1"/>
-    <w:lsdException w:name="footer" w:semiHidden="1" w:unhideWhenUsed="1"/>
-    <w:lsdException w:name="index heading" w:semiHidden="1" w:unhideWhenUsed="1"/>
-    <w:lsdException w:name="caption" w:semiHidden="1" w:uiPriority="35" w:unhideWhenUsed="1" w:qFormat="1"/>
-    <w:lsdException w:name="table of figures" w:semiHidden="1" w:unhideWhenUsed="1"/>
-    <w:lsdException w:name="envelope address" w:semiHidden="1" w:unhideWhenUsed="1"/>
-    <w:lsdException w:name="envelope return" w:semiHidden="1" w:unhideWhenUsed="1"/>
-    <w:lsdException w:name="footnote reference" w:semiHidden="1" w:unhideWhenUsed="1"/>
-    <w:lsdException w:name="annotation reference" w:semiHidden="1" w:unhideWhenUsed="1"/>
-    <w:lsdException w:name="line number" w:semiHidden="1" w:unhideWhenUsed="1"/>
-    <w:lsdException w:name="page number" w:semiHidden="1" w:unhideWhenUsed="1"/>
-    <w:lsdException w:name="endnote reference" w:semiHidden="1" w:unhideWhenUsed="1"/>
-    <w:lsdException w:name="endnote text" w:semiHidden="1" w:unhideWhenUsed="1"/>
-    <w:lsdException w:name="table of authorities" w:semiHidden="1" w:unhideWhenUsed="1"/>
-    <w:lsdException w:name="macro" w:semiHidden="1" w:unhideWhenUsed="1"/>
-    <w:lsdException w:name="toa heading" w:semiHidden="1" w:unhideWhenUsed="1"/>
-    <w:lsdException w:name="List" w:semiHidden="1" w:unhideWhenUsed="1"/>
-    <w:lsdException w:name="List Bullet" w:semiHidden="1" w:unhideWhenUsed="1"/>
-    <w:lsdException w:name="List Number" w:semiHidden="1" w:unhideWhenUsed="1"/>
-    <w:lsdException w:name="List 2" w:semiHidden="1" w:unhideWhenUsed="1"/>
-    <w:lsdException w:name="List 3" w:semiHidden="1" w:unhideWhenUsed="1"/>
-    <w:lsdException w:name="List 4" w:semiHidden="1" w:unhideWhenUsed="1"/>
-    <w:lsdException w:name="List 5" w:semiHidden="1" w:unhideWhenUsed="1"/>
-    <w:lsdException w:name="List Bullet 2" w:semiHidden="1" w:unhideWhenUsed="1"/>
-    <w:lsdException w:name="List Bullet 3" w:semiHidden="1" w:unhideWhenUsed="1"/>
-    <w:lsdException w:name="List Bullet 4" w:semiHidden="1" w:unhideWhenUsed="1"/>
-    <w:lsdException w:name="List Bullet 5" w:semiHidden="1" w:unhideWhenUsed="1"/>
-    <w:lsdException w:name="List Number 2" w:semiHidden="1" w:unhideWhenUsed="1"/>
-    <w:lsdException w:name="List Number 3" w:semiHidden="1" w:unhideWhenUsed="1"/>
-    <w:lsdException w:name="List Number 4" w:semiHidden="1" w:unhideWhenUsed="1"/>
-    <w:lsdException w:name="List Number 5" w:semiHidden="1" w:unhideWhenUsed="1"/>
-    <w:lsdException w:name="Title" w:uiPriority="10" w:qFormat="1"/>
-    <w:lsdException w:name="Closing" w:semiHidden="1" w:unhideWhenUsed="1"/>
-    <w:lsdException w:name="Signature" w:semiHidden="1" w:unhideWhenUsed="1"/>
-    <w:lsdException w:name="Default Paragraph Font" w:semiHidden="1" w:uiPriority="1" w:unhideWhenUsed="1"/>
-    <w:lsdException w:name="Body Text" w:semiHidden="1" w:unhideWhenUsed="1"/>
-    <w:lsdException w:name="Body Text Indent" w:semiHidden="1" w:unhideWhenUsed="1"/>
-    <w:lsdException w:name="List Continue" w:semiHidden="1" w:unhideWhenUsed="1"/>
-    <w:lsdException w:name="List Continue 2" w:semiHidden="1" w:unhideWhenUsed="1"/>
-    <w:lsdException w:name="List Continue 3" w:semiHidden="1" w:unhideWhenUsed="1"/>
-    <w:lsdException w:name="List Continue 4" w:semiHidden="1" w:unhideWhenUsed="1"/>
-    <w:lsdException w:name="List Continue 5" w:semiHidden="1" w:unhideWhenUsed="1"/>
-    <w:lsdException w:name="Message Header" w:semiHidden="1" w:unhideWhenUsed="1"/>
-    <w:lsdException w:name="Subtitle" w:uiPriority="11" w:qFormat="1"/>
-    <w:lsdException w:name="Salutation" w:semiHidden="1" w:unhideWhenUsed="1"/>
-    <w:lsdException w:name="Date" w:semiHidden="1" w:unhideWhenUsed="1"/>
-    <w:lsdException w:name="Body Text First Indent" w:semiHidden="1" w:unhideWhenUsed="1"/>
-    <w:lsdException w:name="Body Text First Indent 2" w:semiHidden="1" w:unhideWhenUsed="1"/>
-    <w:lsdException w:name="Note Heading" w:semiHidden="1" w:unhideWhenUsed="1"/>
-    <w:lsdException w:name="Body Text 2" w:semiHidden="1" w:unhideWhenUsed="1"/>
-    <w:lsdException w:name="Body Text 3" w:semiHidden="1" w:unhideWhenUsed="1"/>
-    <w:lsdException w:name="Body Text Indent 2" w:semiHidden="1" w:unhideWhenUsed="1"/>
-    <w:lsdException w:name="Body Text Indent 3" w:semiHidden="1" w:unhideWhenUsed="1"/>
-    <w:lsdException w:name="Block Text" w:semiHidden="1" w:unhideWhenUsed="1"/>
-    <w:lsdException w:name="Hyperlink" w:semiHidden="1" w:unhideWhenUsed="1"/>
-    <w:lsdException w:name="FollowedHyperlink" w:semiHidden="1" w:unhideWhenUsed="1"/>
-    <w:lsdException w:name="Strong" w:uiPriority="22" w:qFormat="1"/>
-    <w:lsdException w:name="Emphasis" w:uiPriority="20" w:qFormat="1"/>
-    <w:lsdException w:name="Document Map" w:semiHidden="1" w:unhideWhenUsed="1"/>
-    <w:lsdException w:name="Plain Text" w:semiHidden="1" w:unhideWhenUsed="1"/>
-    <w:lsdException w:name="E-mail Signature" w:semiHidden="1" w:unhideWhenUsed="1"/>
-    <w:lsdException w:name="HTML Top of Form" w:semiHidden="1" w:unhideWhenUsed="1"/>
-    <w:lsdException w:name="HTML Bottom of Form" w:semiHidden="1" w:unhideWhenUsed="1"/>
-    <w:lsdException w:name="Normal (Web)" w:semiHidden="1" w:unhideWhenUsed="1"/>
-    <w:lsdException w:name="HTML Acronym" w:semiHidden="1" w:unhideWhenUsed="1"/>
-    <w:lsdException w:name="HTML Address" w:semiHidden="1" w:unhideWhenUsed="1"/>
-    <w:lsdException w:name="HTML Cite" w:semiHidden="1" w:unhideWhenUsed="1"/>
-    <w:lsdException w:name="HTML Code" w:semiHidden="1" w:unhideWhenUsed="1"/>
-    <w:lsdException w:name="HTML Definition" w:semiHidden="1" w:unhideWhenUsed="1"/>
-    <w:lsdException w:name="HTML Keyboard" w:semiHidden="1" w:unhideWhenUsed="1"/>
-    <w:lsdException w:name="HTML Preformatted" w:semiHidden="1" w:unhideWhenUsed="1"/>
-    <w:lsdException w:name="HTML Sample" w:semiHidden="1" w:unhideWhenUsed="1"/>
-    <w:lsdException w:name="HTML Typewriter" w:semiHidden="1" w:unhideWhenUsed="1"/>
-    <w:lsdException w:name="HTML Variable" w:semiHidden="1" w:unhideWhenUsed="1"/>
-    <w:lsdException w:name="Normal Table" w:semiHidden="1" w:unhideWhenUsed="1"/>
-    <w:lsdException w:name="annotation subject" w:semiHidden="1" w:unhideWhenUsed="1"/>
-    <w:lsdException w:name="No List" w:semiHidden="1" w:unhideWhenUsed="1"/>
-    <w:lsdException w:name="Outline List 1" w:semiHidden="1" w:unhideWhenUsed="1"/>
-    <w:lsdException w:name="Outline List 2" w:semiHidden="1" w:unhideWhenUsed="1"/>
-    <w:lsdException w:name="Outline List 3" w:semiHidden="1" w:unhideWhenUsed="1"/>
-    <w:lsdException w:name="Table Simple 1" w:semiHidden="1" w:unhideWhenUsed="1"/>
-    <w:lsdException w:name="Table Simple 2" w:semiHidden="1" w:unhideWhenUsed="1"/>
-    <w:lsdException w:name="Table Simple 3" w:semiHidden="1" w:unhideWhenUsed="1"/>
-    <w:lsdException w:name="Table Classic 1" w:semiHidden="1" w:unhideWhenUsed="1"/>
-    <w:lsdException w:name="Table Classic 2" w:semiHidden="1" w:unhideWhenUsed="1"/>
-    <w:lsdException w:name="Table Classic 3" w:semiHidden="1" w:unhideWhenUsed="1"/>
-    <w:lsdException w:name="Table Classic 4" w:semiHidden="1" w:unhideWhenUsed="1"/>
-    <w:lsdException w:name="Table Colorful 1" w:semiHidden="1" w:unhideWhenUsed="1"/>
-    <w:lsdException w:name="Table Colorful 2" w:semiHidden="1" w:unhideWhenUsed="1"/>
-    <w:lsdException w:name="Table Colorful 3" w:semiHidden="1" w:unhideWhenUsed="1"/>
-    <w:lsdException w:name="Table Columns 1" w:semiHidden="1" w:unhideWhenUsed="1"/>
-    <w:lsdException w:name="Table Columns 2" w:semiHidden="1" w:unhideWhenUsed="1"/>
-    <w:lsdException w:name="Table Columns 3" w:semiHidden="1" w:unhideWhenUsed="1"/>
-    <w:lsdException w:name="Table Columns 4" w:semiHidden="1" w:unhideWhenUsed="1"/>
-    <w:lsdException w:name="Table Columns 5" w:semiHidden="1" w:unhideWhenUsed="1"/>
-    <w:lsdException w:name="Table Grid 1" w:semiHidden="1" w:unhideWhenUsed="1"/>
-    <w:lsdException w:name="Table Grid 2" w:semiHidden="1" w:unhideWhenUsed="1"/>
-    <w:lsdException w:name="Table Grid 3" w:semiHidden="1" w:unhideWhenUsed="1"/>
-    <w:lsdException w:name="Table Grid 4" w:semiHidden="1" w:unhideWhenUsed="1"/>
-    <w:lsdException w:name="Table Grid 5" w:semiHidden="1" w:unhideWhenUsed="1"/>
-    <w:lsdException w:name="Table Grid 6" w:semiHidden="1" w:unhideWhenUsed="1"/>
-    <w:lsdException w:name="Table Grid 7" w:semiHidden="1" w:unhideWhenUsed="1"/>
-    <w:lsdException w:name="Table Grid 8" w:semiHidden="1" w:unhideWhenUsed="1"/>
-    <w:lsdException w:name="Table List 1" w:semiHidden="1" w:unhideWhenUsed="1"/>
-    <w:lsdException w:name="Table List 2" w:semiHidden="1" w:unhideWhenUsed="1"/>
-    <w:lsdException w:name="Table List 3" w:semiHidden="1" w:unhideWhenUsed="1"/>
-    <w:lsdException w:name="Table List 4" w:semiHidden="1" w:unhideWhenUsed="1"/>
-    <w:lsdException w:name="Table List 5" w:semiHidden="1" w:unhideWhenUsed="1"/>
-    <w:lsdException w:name="Table List 6" w:semiHidden="1" w:unhideWhenUsed="1"/>
-    <w:lsdException w:name="Table List 7" w:semiHidden="1" w:unhideWhenUsed="1"/>
-    <w:lsdException w:name="Table List 8" w:semiHidden="1" w:unhideWhenUsed="1"/>
-    <w:lsdException w:name="Table 3D effects 1" w:semiHidden="1" w:unhideWhenUsed="1"/>
-    <w:lsdException w:name="Table 3D effects 2" w:semiHidden="1" w:unhideWhenUsed="1"/>
-    <w:lsdException w:name="Table 3D effects 3" w:semiHidden="1" w:unhideWhenUsed="1"/>
-    <w:lsdException w:name="Table Contemporary" w:semiHidden="1" w:unhideWhenUsed="1"/>
-    <w:lsdException w:name="Table Elegant" w:semiHidden="1" w:unhideWhenUsed="1"/>
-    <w:lsdException w:name="Table Professional" w:semiHidden="1" w:unhideWhenUsed="1"/>
-    <w:lsdException w:name="Table Subtle 1" w:semiHidden="1" w:unhideWhenUsed="1"/>
-    <w:lsdException w:name="Table Subtle 2" w:semiHidden="1" w:unhideWhenUsed="1"/>
-    <w:lsdException w:name="Table Web 1" w:semiHidden="1" w:unhideWhenUsed="1"/>
-    <w:lsdException w:name="Table Web 2" w:semiHidden="1" w:unhideWhenUsed="1"/>
-    <w:lsdException w:name="Table Web 3" w:semiHidden="1" w:unhideWhenUsed="1"/>
-    <w:lsdException w:name="Balloon Text" w:semiHidden="1" w:unhideWhenUsed="1"/>
-    <w:lsdException w:name="Table Grid" w:uiPriority="39"/>
-    <w:lsdException w:name="Table Theme" w:semiHidden="1" w:unhideWhenUsed="1"/>
-    <w:lsdException w:name="Placeholder Text" w:semiHidden="1"/>
-    <w:lsdException w:name="No Spacing" w:uiPriority="1" w:qFormat="1"/>
-    <w:lsdException w:name="Light Shading" w:uiPriority="60"/>
-    <w:lsdException w:name="Light List" w:uiPriority="61"/>
-    <w:lsdException w:name="Light Grid" w:uiPriority="62"/>
-    <w:lsdException w:name="Medium Shading 1" w:uiPriority="63"/>
-    <w:lsdException w:name="Medium Shading 2" w:uiPriority="64"/>
-    <w:lsdException w:name="Medium List 1" w:uiPriority="65"/>
-    <w:lsdException w:name="Medium List 2" w:uiPriority="66"/>
-    <w:lsdException w:name="Medium Grid 1" w:uiPriority="67"/>
-    <w:lsdException w:name="Medium Grid 2" w:uiPriority="68"/>
-    <w:lsdException w:name="Medium Grid 3" w:uiPriority="69"/>
-    <w:lsdException w:name="Dark List" w:uiPriority="70"/>
-    <w:lsdException w:name="Colorful Shading" w:uiPriority="71"/>
-    <w:lsdException w:name="Colorful List" w:uiPriority="72"/>
-    <w:lsdException w:name="Colorful Grid" w:uiPriority="73"/>
-    <w:lsdException w:name="Light Shading Accent 1" w:uiPriority="60"/>
-    <w:lsdException w:name="Light List Accent 1" w:uiPriority="61"/>
-    <w:lsdException w:name="Light Grid Accent 1" w:uiPriority="62"/>
-    <w:lsdException w:name="Medium Shading 1 Accent 1" w:uiPriority="63"/>
-    <w:lsdException w:name="Medium Shading 2 Accent 1" w:uiPriority="64"/>
-    <w:lsdException w:name="Medium List 1 Accent 1" w:uiPriority="65"/>
-    <w:lsdException w:name="Revision" w:semiHidden="1"/>
-    <w:lsdException w:name="List Paragraph" w:uiPriority="34" w:qFormat="1"/>
-    <w:lsdException w:name="Quote" w:uiPriority="29" w:qFormat="1"/>
-    <w:lsdException w:name="Intense Quote" w:uiPriority="30" w:qFormat="1"/>
-    <w:lsdException w:name="Medium List 2 Accent 1" w:uiPriority="66"/>
-    <w:lsdException w:name="Medium Grid 1 Accent 1" w:uiPriority="67"/>
-    <w:lsdException w:name="Medium Grid 2 Accent 1" w:uiPriority="68"/>
-    <w:lsdException w:name="Medium Grid 3 Accent 1" w:uiPriority="69"/>
-    <w:lsdException w:name="Dark List Accent 1" w:uiPriority="70"/>
-    <w:lsdException w:name="Colorful Shading Accent 1" w:uiPriority="71"/>
-    <w:lsdException w:name="Colorful List Accent 1" w:uiPriority="72"/>
-    <w:lsdException w:name="Colorful Grid Accent 1" w:uiPriority="73"/>
-    <w:lsdException w:name="Light Shading Accent 2" w:uiPriority="60"/>
-    <w:lsdException w:name="Light List Accent 2" w:uiPriority="61"/>
-    <w:lsdException w:name="Light Grid Accent 2" w:uiPriority="62"/>
-    <w:lsdException w:name="Medium Shading 1 Accent 2" w:uiPriority="63"/>
-    <w:lsdException w:name="Medium Shading 2 Accent 2" w:uiPriority="64"/>
-    <w:lsdException w:name="Medium List 1 Accent 2" w:uiPriority="65"/>
-    <w:lsdException w:name="Medium List 2 Accent 2" w:uiPriority="66"/>
-    <w:lsdException w:name="Medium Grid 1 Accent 2" w:uiPriority="67"/>
-    <w:lsdException w:name="Medium Grid 2 Accent 2" w:uiPriority="68"/>
-    <w:lsdException w:name="Medium Grid 3 Accent 2" w:uiPriority="69"/>
-    <w:lsdException w:name="Dark List Accent 2" w:uiPriority="70"/>
-    <w:lsdException w:name="Colorful Shading Accent 2" w:uiPriority="71"/>
-    <w:lsdException w:name="Colorful List Accent 2" w:uiPriority="72"/>
-    <w:lsdException w:name="Colorful Grid Accent 2" w:uiPriority="73"/>
-    <w:lsdException w:name="Light Shading Accent 3" w:uiPriority="60"/>
-    <w:lsdException w:name="Light List Accent 3" w:uiPriority="61"/>
-    <w:lsdException w:name="Light Grid Accent 3" w:uiPriority="62"/>
-    <w:lsdException w:name="Medium Shading 1 Accent 3" w:uiPriority="63"/>
-    <w:lsdException w:name="Medium Shading 2 Accent 3" w:uiPriority="64"/>
-    <w:lsdException w:name="Medium List 1 Accent 3" w:uiPriority="65"/>
-    <w:lsdException w:name="Medium List 2 Accent 3" w:uiPriority="66"/>
-    <w:lsdException w:name="Medium Grid 1 Accent 3" w:uiPriority="67"/>
-    <w:lsdException w:name="Medium Grid 2 Accent 3" w:uiPriority="68"/>
-    <w:lsdException w:name="Medium Grid 3 Accent 3" w:uiPriority="69"/>
-    <w:lsdException w:name="Dark List Accent 3" w:uiPriority="70"/>
-    <w:lsdException w:name="Colorful Shading Accent 3" w:uiPriority="71"/>
-    <w:lsdException w:name="Colorful List Accent 3" w:uiPriority="72"/>
-    <w:lsdException w:name="Colorful Grid Accent 3" w:uiPriority="73"/>
-    <w:lsdException w:name="Light Shading Accent 4" w:uiPriority="60"/>
-    <w:lsdException w:name="Light List Accent 4" w:uiPriority="61"/>
-    <w:lsdException w:name="Light Grid Accent 4" w:uiPriority="62"/>
-    <w:lsdException w:name="Medium Shading 1 Accent 4" w:uiPriority="63"/>
-    <w:lsdException w:name="Medium Shading 2 Accent 4" w:uiPriority="64"/>
-    <w:lsdException w:name="Medium List 1 Accent 4" w:uiPriority="65"/>
-    <w:lsdException w:name="Medium List 2 Accent 4" w:uiPriority="66"/>
-    <w:lsdException w:name="Medium Grid 1 Accent 4" w:uiPriority="67"/>
-    <w:lsdException w:name="Medium Grid 2 Accent 4" w:uiPriority="68"/>
-    <w:lsdException w:name="Medium Grid 3 Accent 4" w:uiPriority="69"/>
-    <w:lsdException w:name="Dark List Accent 4" w:uiPriority="70"/>
-    <w:lsdException w:name="Colorful Shading Accent 4" w:uiPriority="71"/>
-    <w:lsdException w:name="Colorful List Accent 4" w:uiPriority="72"/>
-    <w:lsdException w:name="Colorful Grid Accent 4" w:uiPriority="73"/>
-    <w:lsdException w:name="Light Shading Accent 5" w:uiPriority="60"/>
-    <w:lsdException w:name="Light List Accent 5" w:uiPriority="61"/>
-    <w:lsdException w:name="Light Grid Accent 5" w:uiPriority="62"/>
-    <w:lsdException w:name="Medium Shading 1 Accent 5" w:uiPriority="63"/>
-    <w:lsdException w:name="Medium Shading 2 Accent 5" w:uiPriority="64"/>
-    <w:lsdException w:name="Medium List 1 Accent 5" w:uiPriority="65"/>
-    <w:lsdException w:name="Medium List 2 Accent 5" w:uiPriority="66"/>
-    <w:lsdException w:name="Medium Grid 1 Accent 5" w:uiPriority="67"/>
-    <w:lsdException w:name="Medium Grid 2 Accent 5" w:uiPriority="68"/>
-    <w:lsdException w:name="Medium Grid 3 Accent 5" w:uiPriority="69"/>
-    <w:lsdException w:name="Dark List Accent 5" w:uiPriority="70"/>
-    <w:lsdException w:name="Colorful Shading Accent 5" w:uiPriority="71"/>
-    <w:lsdException w:name="Colorful List Accent 5" w:uiPriority="72"/>
-    <w:lsdException w:name="Colorful Grid Accent 5" w:uiPriority="73"/>
-    <w:lsdException w:name="Light Shading Accent 6" w:uiPriority="60"/>
-    <w:lsdException w:name="Light List Accent 6" w:uiPriority="61"/>
-    <w:lsdException w:name="Light Grid Accent 6" w:uiPriority="62"/>
-    <w:lsdException w:name="Medium Shading 1 Accent 6" w:uiPriority="63"/>
-    <w:lsdException w:name="Medium Shading 2 Accent 6" w:uiPriority="64"/>
-    <w:lsdException w:name="Medium List 1 Accent 6" w:uiPriority="65"/>
-    <w:lsdException w:name="Medium List 2 Accent 6" w:uiPriority="66"/>
-    <w:lsdException w:name="Medium Grid 1 Accent 6" w:uiPriority="67"/>
-    <w:lsdException w:name="Medium Grid 2 Accent 6" w:uiPriority="68"/>
-    <w:lsdException w:name="Medium Grid 3 Accent 6" w:uiPriority="69"/>
-    <w:lsdException w:name="Dark List Accent 6" w:uiPriority="70"/>
-    <w:lsdException w:name="Colorful Shading Accent 6" w:uiPriority="71"/>
-    <w:lsdException w:name="Colorful List Accent 6" w:uiPriority="72"/>
-    <w:lsdException w:name="Colorful Grid Accent 6" w:uiPriority="73"/>
-    <w:lsdException w:name="Subtle Emphasis" w:uiPriority="19" w:qFormat="1"/>
-    <w:lsdException w:name="Intense Emphasis" w:uiPriority="21" w:qFormat="1"/>
-    <w:lsdException w:name="Subtle Reference" w:uiPriority="31" w:qFormat="1"/>
-    <w:lsdException w:name="Intense Reference" w:uiPriority="32" w:qFormat="1"/>
-    <w:lsdException w:name="Book Title" w:uiPriority="33" w:qFormat="1"/>
-    <w:lsdException w:name="Bibliography" w:semiHidden="1" w:uiPriority="37" w:unhideWhenUsed="1"/>
-    <w:lsdException w:name="TOC Heading" w:semiHidden="1" w:uiPriority="39" w:unhideWhenUsed="1" w:qFormat="1"/>
-    <w:lsdException w:name="Plain Table 1" w:uiPriority="41"/>
-    <w:lsdException w:name="Plain Table 2" w:uiPriority="42"/>
-    <w:lsdException w:name="Plain Table 3" w:uiPriority="43"/>
-    <w:lsdException w:name="Plain Table 4" w:uiPriority="44"/>
-    <w:lsdException w:name="Plain Table 5" w:uiPriority="45"/>
-    <w:lsdException w:name="Grid Table Light" w:uiPriority="40"/>
-    <w:lsdException w:name="Grid Table 1 Light" w:uiPriority="46"/>
-    <w:lsdException w:name="Grid Table 2" w:uiPriority="47"/>
-    <w:lsdException w:name="Grid Table 3" w:uiPriority="48"/>
-    <w:lsdException w:name="Grid Table 4" w:uiPriority="49"/>
-    <w:lsdException w:name="Grid Table 5 Dark" w:uiPriority="50"/>
-    <w:lsdException w:name="Grid Table 6 Colorful" w:uiPriority="51"/>
-    <w:lsdException w:name="Grid Table 7 Colorful" w:uiPriority="52"/>
-    <w:lsdException w:name="Grid Table 1 Light Accent 1" w:uiPriority="46"/>
-    <w:lsdException w:name="Grid Table 2 Accent 1" w:uiPriority="47"/>
-    <w:lsdException w:name="Grid Table 3 Accent 1" w:uiPriority="48"/>
-    <w:lsdException w:name="Grid Table 4 Accent 1" w:uiPriority="49"/>
-    <w:lsdException w:name="Grid Table 5 Dark Accent 1" w:uiPriority="50"/>
-    <w:lsdException w:name="Grid Table 6 Colorful Accent 1" w:uiPriority="51"/>
-    <w:lsdException w:name="Grid Table 7 Colorful Accent 1" w:uiPriority="52"/>
-    <w:lsdException w:name="Grid Table 1 Light Accent 2" w:uiPriority="46"/>
-    <w:lsdException w:name="Grid Table 2 Accent 2" w:uiPriority="47"/>
-    <w:lsdException w:name="Grid Table 3 Accent 2" w:uiPriority="48"/>
-    <w:lsdException w:name="Grid Table 4 Accent 2" w:uiPriority="49"/>
-    <w:lsdException w:name="Grid Table 5 Dark Accent 2" w:uiPriority="50"/>
-    <w:lsdException w:name="Grid Table 6 Colorful Accent 2" w:uiPriority="51"/>
-    <w:lsdException w:name="Grid Table 7 Colorful Accent 2" w:uiPriority="52"/>
-    <w:lsdException w:name="Grid Table 1 Light Accent 3" w:uiPriority="46"/>
-    <w:lsdException w:name="Grid Table 2 Accent 3" w:uiPriority="47"/>
-    <w:lsdException w:name="Grid Table 3 Accent 3" w:uiPriority="48"/>
-    <w:lsdException w:name="Grid Table 4 Accent 3" w:uiPriority="49"/>
-    <w:lsdException w:name="Grid Table 5 Dark Accent 3" w:uiPriority="50"/>
-    <w:lsdException w:name="Grid Table 6 Colorful Accent 3" w:uiPriority="51"/>
-    <w:lsdException w:name="Grid Table 7 Colorful Accent 3" w:uiPriority="52"/>
-    <w:lsdException w:name="Grid Table 1 Light Accent 4" w:uiPriority="46"/>
-    <w:lsdException w:name="Grid Table 2 Accent 4" w:uiPriority="47"/>
-    <w:lsdException w:name="Grid Table 3 Accent 4" w:uiPriority="48"/>
-    <w:lsdException w:name="Grid Table 4 Accent 4" w:uiPriority="49"/>
-    <w:lsdException w:name="Grid Table 5 Dark Accent 4" w:uiPriority="50"/>
-    <w:lsdException w:name="Grid Table 6 Colorful Accent 4" w:uiPriority="51"/>
-    <w:lsdException w:name="Grid Table 7 Colorful Accent 4" w:uiPriority="52"/>
-    <w:lsdException w:name="Grid Table 1 Light Accent 5" w:uiPriority="46"/>
-    <w:lsdException w:name="Grid Table 2 Accent 5" w:uiPriority="47"/>
-    <w:lsdException w:name="Grid Table 3 Accent 5" w:uiPriority="48"/>
-    <w:lsdException w:name="Grid Table 4 Accent 5" w:uiPriority="49"/>
-    <w:lsdException w:name="Grid Table 5 Dark Accent 5" w:uiPriority="50"/>
-    <w:lsdException w:name="Grid Table 6 Colorful Accent 5" w:uiPriority="51"/>
-    <w:lsdException w:name="Grid Table 7 Colorful Accent 5" w:uiPriority="52"/>
-    <w:lsdException w:name="Grid Table 1 Light Accent 6" w:uiPriority="46"/>
-    <w:lsdException w:name="Grid Table 2 Accent 6" w:uiPriority="47"/>
-    <w:lsdException w:name="Grid Table 3 Accent 6" w:uiPriority="48"/>
-    <w:lsdException w:name="Grid Table 4 Accent 6" w:uiPriority="49"/>
-    <w:lsdException w:name="Grid Table 5 Dark Accent 6" w:uiPriority="50"/>
-    <w:lsdException w:name="Grid Table 6 Colorful Accent 6" w:uiPriority="51"/>
-    <w:lsdException w:name="Grid Table 7 Colorful Accent 6" w:uiPriority="52"/>
-    <w:lsdException w:name="List Table 1 Light" w:uiPriority="46"/>
-    <w:lsdException w:name="List Table 2" w:uiPriority="47"/>
-    <w:lsdException w:name="List Table 3" w:uiPriority="48"/>
-    <w:lsdException w:name="List Table 4" w:uiPriority="49"/>
-    <w:lsdException w:name="List Table 5 Dark" w:uiPriority="50"/>
-    <w:lsdException w:name="List Table 6 Colorful" w:uiPriority="51"/>
-    <w:lsdException w:name="List Table 7 Colorful" w:uiPriority="52"/>
-    <w:lsdException w:name="List Table 1 Light Accent 1" w:uiPriority="46"/>
-    <w:lsdException w:name="List Table 2 Accent 1" w:uiPriority="47"/>
-    <w:lsdException w:name="List Table 3 Accent 1" w:uiPriority="48"/>
-    <w:lsdException w:name="List Table 4 Accent 1" w:uiPriority="49"/>
-    <w:lsdException w:name="List Table 5 Dark Accent 1" w:uiPriority="50"/>
-    <w:lsdException w:name="List Table 6 Colorful Accent 1" w:uiPriority="51"/>
-    <w:lsdException w:name="List Table 7 Colorful Accent 1" w:uiPriority="52"/>
-    <w:lsdException w:name="List Table 1 Light Accent 2" w:uiPriority="46"/>
-    <w:lsdException w:name="List Table 2 Accent 2" w:uiPriority="47"/>
-    <w:lsdException w:name="List Table 3 Accent 2" w:uiPriority="48"/>
-    <w:lsdException w:name="List Table 4 Accent 2" w:uiPriority="49"/>
-    <w:lsdException w:name="List Table 5 Dark Accent 2" w:uiPriority="50"/>
-    <w:lsdException w:name="List Table 6 Colorful Accent 2" w:uiPriority="51"/>
-    <w:lsdException w:name="List Table 7 Colorful Accent 2" w:uiPriority="52"/>
-    <w:lsdException w:name="List Table 1 Light Accent 3" w:uiPriority="46"/>
-    <w:lsdException w:name="List Table 2 Accent 3" w:uiPriority="47"/>
-    <w:lsdException w:name="List Table 3 Accent 3" w:uiPriority="48"/>
-    <w:lsdException w:name="List Table 4 Accent 3" w:uiPriority="49"/>
-    <w:lsdException w:name="List Table 5 Dark Accent 3" w:uiPriority="50"/>
-    <w:lsdException w:name="List Table 6 Colorful Accent 3" w:uiPriority="51"/>
-    <w:lsdException w:name="List Table 7 Colorful Accent 3" w:uiPriority="52"/>
-    <w:lsdException w:name="List Table 1 Light Accent 4" w:uiPriority="46"/>
-    <w:lsdException w:name="List Table 2 Accent 4" w:uiPriority="47"/>
-    <w:lsdException w:name="List Table 3 Accent 4" w:uiPriority="48"/>
-    <w:lsdException w:name="List Table 4 Accent 4" w:uiPriority="49"/>
-    <w:lsdException w:name="List Table 5 Dark Accent 4" w:uiPriority="50"/>
-    <w:lsdException w:name="List Table 6 Colorful Accent 4" w:uiPriority="51"/>
-    <w:lsdException w:name="List Table 7 Colorful Accent 4" w:uiPriority="52"/>
-    <w:lsdException w:name="List Table 1 Light Accent 5" w:uiPriority="46"/>
-    <w:lsdException w:name="List Table 2 Accent 5" w:uiPriority="47"/>
-    <w:lsdException w:name="List Table 3 Accent 5" w:uiPriority="48"/>
-    <w:lsdException w:name="List Table 4 Accent 5" w:uiPriority="49"/>
-    <w:lsdException w:name="List Table 5 Dark Accent 5" w:uiPriority="50"/>
-    <w:lsdException w:name="List Table 6 Colorful Accent 5" w:uiPriority="51"/>
-    <w:lsdException w:name="List Table 7 Colorful Accent 5" w:uiPriority="52"/>
-    <w:lsdException w:name="List Table 1 Light Accent 6" w:uiPriority="46"/>
-    <w:lsdException w:name="List Table 2 Accent 6" w:uiPriority="47"/>
-    <w:lsdException w:name="List Table 3 Accent 6" w:uiPriority="48"/>
-    <w:lsdException w:name="List Table 4 Accent 6" w:uiPriority="49"/>
-    <w:lsdException w:name="List Table 5 Dark Accent 6" w:uiPriority="50"/>
-    <w:lsdException w:name="List Table 6 Colorful Accent 6" w:uiPriority="51"/>
-    <w:lsdException w:name="List Table 7 Colorful Accent 6" w:uiPriority="52"/>
+  <w:latentStyles w:defLockedState="0" w:defUIPriority="99" w:defSemiHidden="1" w:defUnhideWhenUsed="1" w:defQFormat="0" w:count="267">
+    <w:lsdException w:name="Normal" w:semiHidden="0" w:uiPriority="0" w:unhideWhenUsed="0" w:qFormat="1"/>
+    <w:lsdException w:name="heading 1" w:semiHidden="0" w:uiPriority="9" w:unhideWhenUsed="0" w:qFormat="1"/>
+    <w:lsdException w:name="heading 2" w:uiPriority="9" w:qFormat="1"/>
+    <w:lsdException w:name="heading 3" w:uiPriority="9" w:qFormat="1"/>
+    <w:lsdException w:name="heading 4" w:uiPriority="9" w:qFormat="1"/>
+    <w:lsdException w:name="heading 5" w:uiPriority="9" w:qFormat="1"/>
+    <w:lsdException w:name="heading 6" w:uiPriority="9" w:qFormat="1"/>
+    <w:lsdException w:name="heading 7" w:uiPriority="9" w:qFormat="1"/>
+    <w:lsdException w:name="heading 8" w:uiPriority="9" w:qFormat="1"/>
+    <w:lsdException w:name="heading 9" w:uiPriority="9" w:qFormat="1"/>
+    <w:lsdException w:name="toc 1" w:uiPriority="39"/>
+    <w:lsdException w:name="toc 2" w:uiPriority="39"/>
+    <w:lsdException w:name="toc 3" w:uiPriority="39"/>
+    <w:lsdException w:name="toc 4" w:uiPriority="39"/>
+    <w:lsdException w:name="toc 5" w:uiPriority="39"/>
+    <w:lsdException w:name="toc 6" w:uiPriority="39"/>
+    <w:lsdException w:name="toc 7" w:uiPriority="39"/>
+    <w:lsdException w:name="toc 8" w:uiPriority="39"/>
+    <w:lsdException w:name="toc 9" w:uiPriority="39"/>
+    <w:lsdException w:name="caption" w:uiPriority="35" w:qFormat="1"/>
+    <w:lsdException w:name="Title" w:semiHidden="0" w:uiPriority="10" w:unhideWhenUsed="0" w:qFormat="1"/>
+    <w:lsdException w:name="Default Paragraph Font" w:uiPriority="1"/>
+    <w:lsdException w:name="Subtitle" w:semiHidden="0" w:uiPriority="11" w:unhideWhenUsed="0" w:qFormat="1"/>
+    <w:lsdException w:name="Strong" w:semiHidden="0" w:uiPriority="22" w:unhideWhenUsed="0" w:qFormat="1"/>
+    <w:lsdException w:name="Emphasis" w:semiHidden="0" w:uiPriority="20" w:unhideWhenUsed="0" w:qFormat="1"/>
+    <w:lsdException w:name="Table Grid" w:semiHidden="0" w:uiPriority="39" w:unhideWhenUsed="0"/>
+    <w:lsdException w:name="Placeholder Text" w:unhideWhenUsed="0"/>
+    <w:lsdException w:name="No Spacing" w:semiHidden="0" w:uiPriority="1" w:unhideWhenUsed="0" w:qFormat="1"/>
+    <w:lsdException w:name="Light Shading" w:semiHidden="0" w:uiPriority="60" w:unhideWhenUsed="0"/>
+    <w:lsdException w:name="Light List" w:semiHidden="0" w:uiPriority="61" w:unhideWhenUsed="0"/>
+    <w:lsdException w:name="Light Grid" w:semiHidden="0" w:uiPriority="62" w:unhideWhenUsed="0"/>
+    <w:lsdException w:name="Medium Shading 1" w:semiHidden="0" w:uiPriority="63" w:unhideWhenUsed="0"/>
+    <w:lsdException w:name="Medium Shading 2" w:semiHidden="0" w:uiPriority="64" w:unhideWhenUsed="0"/>
+    <w:lsdException w:name="Medium List 1" w:semiHidden="0" w:uiPriority="65" w:unhideWhenUsed="0"/>
+    <w:lsdException w:name="Medium List 2" w:semiHidden="0" w:uiPriority="66" w:unhideWhenUsed="0"/>
+    <w:lsdException w:name="Medium Grid 1" w:semiHidden="0" w:uiPriority="67" w:unhideWhenUsed="0"/>
+    <w:lsdException w:name="Medium Grid 2" w:semiHidden="0" w:uiPriority="68" w:unhideWhenUsed="0"/>
+    <w:lsdException w:name="Medium Grid 3" w:semiHidden="0" w:uiPriority="69" w:unhideWhenUsed="0"/>
+    <w:lsdException w:name="Dark List" w:semiHidden="0" w:uiPriority="70" w:unhideWhenUsed="0"/>
+    <w:lsdException w:name="Colorful Shading" w:semiHidden="0" w:uiPriority="71" w:unhideWhenUsed="0"/>
+    <w:lsdException w:name="Colorful List" w:semiHidden="0" w:uiPriority="72" w:unhideWhenUsed="0"/>
+    <w:lsdException w:name="Colorful Grid" w:semiHidden="0" w:uiPriority="73" w:unhideWhenUsed="0"/>
+    <w:lsdException w:name="Light Shading Accent 1" w:semiHidden="0" w:uiPriority="60" w:unhideWhenUsed="0"/>
+    <w:lsdException w:name="Light List Accent 1" w:semiHidden="0" w:uiPriority="61" w:unhideWhenUsed="0"/>
+    <w:lsdException w:name="Light Grid Accent 1" w:semiHidden="0" w:uiPriority="62" w:unhideWhenUsed="0"/>
+    <w:lsdException w:name="Medium Shading 1 Accent 1" w:semiHidden="0" w:uiPriority="63" w:unhideWhenUsed="0"/>
+    <w:lsdException w:name="Medium Shading 2 Accent 1" w:semiHidden="0" w:uiPriority="64" w:unhideWhenUsed="0"/>
+    <w:lsdException w:name="Medium List 1 Accent 1" w:semiHidden="0" w:uiPriority="65" w:unhideWhenUsed="0"/>
+    <w:lsdException w:name="Revision" w:unhideWhenUsed="0"/>
+    <w:lsdException w:name="List Paragraph" w:semiHidden="0" w:uiPriority="34" w:unhideWhenUsed="0" w:qFormat="1"/>
+    <w:lsdException w:name="Quote" w:semiHidden="0" w:uiPriority="29" w:unhideWhenUsed="0" w:qFormat="1"/>
+    <w:lsdException w:name="Intense Quote" w:semiHidden="0" w:uiPriority="30" w:unhideWhenUsed="0" w:qFormat="1"/>
+    <w:lsdException w:name="Medium List 2 Accent 1" w:semiHidden="0" w:uiPriority="66" w:unhideWhenUsed="0"/>
+    <w:lsdException w:name="Medium Grid 1 Accent 1" w:semiHidden="0" w:uiPriority="67" w:unhideWhenUsed="0"/>
+    <w:lsdException w:name="Medium Grid 2 Accent 1" w:semiHidden="0" w:uiPriority="68" w:unhideWhenUsed="0"/>
+    <w:lsdException w:name="Medium Grid 3 Accent 1" w:semiHidden="0" w:uiPriority="69" w:unhideWhenUsed="0"/>
+    <w:lsdException w:name="Dark List Accent 1" w:semiHidden="0" w:uiPriority="70" w:unhideWhenUsed="0"/>
+    <w:lsdException w:name="Colorful Shading Accent 1" w:semiHidden="0" w:uiPriority="71" w:unhideWhenUsed="0"/>
+    <w:lsdException w:name="Colorful List Accent 1" w:semiHidden="0" w:uiPriority="72" w:unhideWhenUsed="0"/>
+    <w:lsdException w:name="Colorful Grid Accent 1" w:semiHidden="0" w:uiPriority="73" w:unhideWhenUsed="0"/>
+    <w:lsdException w:name="Light Shading Accent 2" w:semiHidden="0" w:uiPriority="60" w:unhideWhenUsed="0"/>
+    <w:lsdException w:name="Light List Accent 2" w:semiHidden="0" w:uiPriority="61" w:unhideWhenUsed="0"/>
+    <w:lsdException w:name="Light Grid Accent 2" w:semiHidden="0" w:uiPriority="62" w:unhideWhenUsed="0"/>
+    <w:lsdException w:name="Medium Shading 1 Accent 2" w:semiHidden="0" w:uiPriority="63" w:unhideWhenUsed="0"/>
+    <w:lsdException w:name="Medium Shading 2 Accent 2" w:semiHidden="0" w:uiPriority="64" w:unhideWhenUsed="0"/>
+    <w:lsdException w:name="Medium List 1 Accent 2" w:semiHidden="0" w:uiPriority="65" w:unhideWhenUsed="0"/>
+    <w:lsdException w:name="Medium List 2 Accent 2" w:semiHidden="0" w:uiPriority="66" w:unhideWhenUsed="0"/>
+    <w:lsdException w:name="Medium Grid 1 Accent 2" w:semiHidden="0" w:uiPriority="67" w:unhideWhenUsed="0"/>
+    <w:lsdException w:name="Medium Grid 2 Accent 2" w:semiHidden="0" w:uiPriority="68" w:unhideWhenUsed="0"/>
+    <w:lsdException w:name="Medium Grid 3 Accent 2" w:semiHidden="0" w:uiPriority="69" w:unhideWhenUsed="0"/>
+    <w:lsdException w:name="Dark List Accent 2" w:semiHidden="0" w:uiPriority="70" w:unhideWhenUsed="0"/>
+    <w:lsdException w:name="Colorful Shading Accent 2" w:semiHidden="0" w:uiPriority="71" w:unhideWhenUsed="0"/>
+    <w:lsdException w:name="Colorful List Accent 2" w:semiHidden="0" w:uiPriority="72" w:unhideWhenUsed="0"/>
+    <w:lsdException w:name="Colorful Grid Accent 2" w:semiHidden="0" w:uiPriority="73" w:unhideWhenUsed="0"/>
+    <w:lsdException w:name="Light Shading Accent 3" w:semiHidden="0" w:uiPriority="60" w:unhideWhenUsed="0"/>
+    <w:lsdException w:name="Light List Accent 3" w:semiHidden="0" w:uiPriority="61" w:unhideWhenUsed="0"/>
+    <w:lsdException w:name="Light Grid Accent 3" w:semiHidden="0" w:uiPriority="62" w:unhideWhenUsed="0"/>
+    <w:lsdException w:name="Medium Shading 1 Accent 3" w:semiHidden="0" w:uiPriority="63" w:unhideWhenUsed="0"/>
+    <w:lsdException w:name="Medium Shading 2 Accent 3" w:semiHidden="0" w:uiPriority="64" w:unhideWhenUsed="0"/>
+    <w:lsdException w:name="Medium List 1 Accent 3" w:semiHidden="0" w:uiPriority="65" w:unhideWhenUsed="0"/>
+    <w:lsdException w:name="Medium List 2 Accent 3" w:semiHidden="0" w:uiPriority="66" w:unhideWhenUsed="0"/>
+    <w:lsdException w:name="Medium Grid 1 Accent 3" w:semiHidden="0" w:uiPriority="67" w:unhideWhenUsed="0"/>
+    <w:lsdException w:name="Medium Grid 2 Accent 3" w:semiHidden="0" w:uiPriority="68" w:unhideWhenUsed="0"/>
+    <w:lsdException w:name="Medium Grid 3 Accent 3" w:semiHidden="0" w:uiPriority="69" w:unhideWhenUsed="0"/>
+    <w:lsdException w:name="Dark List Accent 3" w:semiHidden="0" w:uiPriority="70" w:unhideWhenUsed="0"/>
+    <w:lsdException w:name="Colorful Shading Accent 3" w:semiHidden="0" w:uiPriority="71" w:unhideWhenUsed="0"/>
+    <w:lsdException w:name="Colorful List Accent 3" w:semiHidden="0" w:uiPriority="72" w:unhideWhenUsed="0"/>
+    <w:lsdException w:name="Colorful Grid Accent 3" w:semiHidden="0" w:uiPriority="73" w:unhideWhenUsed="0"/>
+    <w:lsdException w:name="Light Shading Accent 4" w:semiHidden="0" w:uiPriority="60" w:unhideWhenUsed="0"/>
+    <w:lsdException w:name="Light List Accent 4" w:semiHidden="0" w:uiPriority="61" w:unhideWhenUsed="0"/>
+    <w:lsdException w:name="Light Grid Accent 4" w:semiHidden="0" w:uiPriority="62" w:unhideWhenUsed="0"/>
+    <w:lsdException w:name="Medium Shading 1 Accent 4" w:semiHidden="0" w:uiPriority="63" w:unhideWhenUsed="0"/>
+    <w:lsdException w:name="Medium Shading 2 Accent 4" w:semiHidden="0" w:uiPriority="64" w:unhideWhenUsed="0"/>
+    <w:lsdException w:name="Medium List 1 Accent 4" w:semiHidden="0" w:uiPriority="65" w:unhideWhenUsed="0"/>
+    <w:lsdException w:name="Medium List 2 Accent 4" w:semiHidden="0" w:uiPriority="66" w:unhideWhenUsed="0"/>
+    <w:lsdException w:name="Medium Grid 1 Accent 4" w:semiHidden="0" w:uiPriority="67" w:unhideWhenUsed="0"/>
+    <w:lsdException w:name="Medium Grid 2 Accent 4" w:semiHidden="0" w:uiPriority="68" w:unhideWhenUsed="0"/>
+    <w:lsdException w:name="Medium Grid 3 Accent 4" w:semiHidden="0" w:uiPriority="69" w:unhideWhenUsed="0"/>
+    <w:lsdException w:name="Dark List Accent 4" w:semiHidden="0" w:uiPriority="70" w:unhideWhenUsed="0"/>
+    <w:lsdException w:name="Colorful Shading Accent 4" w:semiHidden="0" w:uiPriority="71" w:unhideWhenUsed="0"/>
+    <w:lsdException w:name="Colorful List Accent 4" w:semiHidden="0" w:uiPriority="72" w:unhideWhenUsed="0"/>
+    <w:lsdException w:name="Colorful Grid Accent 4" w:semiHidden="0" w:uiPriority="73" w:unhideWhenUsed="0"/>
+    <w:lsdException w:name="Light Shading Accent 5" w:semiHidden="0" w:uiPriority="60" w:unhideWhenUsed="0"/>
+    <w:lsdException w:name="Light List Accent 5" w:semiHidden="0" w:uiPriority="61" w:unhideWhenUsed="0"/>
+    <w:lsdException w:name="Light Grid Accent 5" w:semiHidden="0" w:uiPriority="62" w:unhideWhenUsed="0"/>
+    <w:lsdException w:name="Medium Shading 1 Accent 5" w:semiHidden="0" w:uiPriority="63" w:unhideWhenUsed="0"/>
+    <w:lsdException w:name="Medium Shading 2 Accent 5" w:semiHidden="0" w:uiPriority="64" w:unhideWhenUsed="0"/>
+    <w:lsdException w:name="Medium List 1 Accent 5" w:semiHidden="0" w:uiPriority="65" w:unhideWhenUsed="0"/>
+    <w:lsdException w:name="Medium List 2 Accent 5" w:semiHidden="0" w:uiPriority="66" w:unhideWhenUsed="0"/>
+    <w:lsdException w:name="Medium Grid 1 Accent 5" w:semiHidden="0" w:uiPriority="67" w:unhideWhenUsed="0"/>
+    <w:lsdException w:name="Medium Grid 2 Accent 5" w:semiHidden="0" w:uiPriority="68" w:unhideWhenUsed="0"/>
+    <w:lsdException w:name="Medium Grid 3 Accent 5" w:semiHidden="0" w:uiPriority="69" w:unhideWhenUsed="0"/>
+    <w:lsdException w:name="Dark List Accent 5" w:semiHidden="0" w:uiPriority="70" w:unhideWhenUsed="0"/>
+    <w:lsdException w:name="Colorful Shading Accent 5" w:semiHidden="0" w:uiPriority="71" w:unhideWhenUsed="0"/>
+    <w:lsdException w:name="Colorful List Accent 5" w:semiHidden="0" w:uiPriority="72" w:unhideWhenUsed="0"/>
+    <w:lsdException w:name="Colorful Grid Accent 5" w:semiHidden="0" w:uiPriority="73" w:unhideWhenUsed="0"/>
+    <w:lsdException w:name="Light Shading Accent 6" w:semiHidden="0" w:uiPriority="60" w:unhideWhenUsed="0"/>
+    <w:lsdException w:name="Light List Accent 6" w:semiHidden="0" w:uiPriority="61" w:unhideWhenUsed="0"/>
+    <w:lsdException w:name="Light Grid Accent 6" w:semiHidden="0" w:uiPriority="62" w:unhideWhenUsed="0"/>
+    <w:lsdException w:name="Medium Shading 1 Accent 6" w:semiHidden="0" w:uiPriority="63" w:unhideWhenUsed="0"/>
+    <w:lsdException w:name="Medium Shading 2 Accent 6" w:semiHidden="0" w:uiPriority="64" w:unhideWhenUsed="0"/>
+    <w:lsdException w:name="Medium List 1 Accent 6" w:semiHidden="0" w:uiPriority="65" w:unhideWhenUsed="0"/>
+    <w:lsdException w:name="Medium List 2 Accent 6" w:semiHidden="0" w:uiPriority="66" w:unhideWhenUsed="0"/>
+    <w:lsdException w:name="Medium Grid 1 Accent 6" w:semiHidden="0" w:uiPriority="67" w:unhideWhenUsed="0"/>
+    <w:lsdException w:name="Medium Grid 2 Accent 6" w:semiHidden="0" w:uiPriority="68" w:unhideWhenUsed="0"/>
+    <w:lsdException w:name="Medium Grid 3 Accent 6" w:semiHidden="0" w:uiPriority="69" w:unhideWhenUsed="0"/>
+    <w:lsdException w:name="Dark List Accent 6" w:semiHidden="0" w:uiPriority="70" w:unhideWhenUsed="0"/>
+    <w:lsdException w:name="Colorful Shading Accent 6" w:semiHidden="0" w:uiPriority="71" w:unhideWhenUsed="0"/>
+    <w:lsdException w:name="Colorful List Accent 6" w:semiHidden="0" w:uiPriority="72" w:unhideWhenUsed="0"/>
+    <w:lsdException w:name="Colorful Grid Accent 6" w:semiHidden="0" w:uiPriority="73" w:unhideWhenUsed="0"/>
+    <w:lsdException w:name="Subtle Emphasis" w:semiHidden="0" w:uiPriority="19" w:unhideWhenUsed="0" w:qFormat="1"/>
+    <w:lsdException w:name="Intense Emphasis" w:semiHidden="0" w:uiPriority="21" w:unhideWhenUsed="0" w:qFormat="1"/>
+    <w:lsdException w:name="Subtle Reference" w:semiHidden="0" w:uiPriority="31" w:unhideWhenUsed="0" w:qFormat="1"/>
+    <w:lsdException w:name="Intense Reference" w:semiHidden="0" w:uiPriority="32" w:unhideWhenUsed="0" w:qFormat="1"/>
+    <w:lsdException w:name="Book Title" w:semiHidden="0" w:uiPriority="33" w:unhideWhenUsed="0" w:qFormat="1"/>
+    <w:lsdException w:name="Bibliography" w:uiPriority="37"/>
+    <w:lsdException w:name="TOC Heading" w:uiPriority="39" w:qFormat="1"/>
+  </w:latentStyles>
+  <w:style w:type="paragraph" w:default="1" w:styleId="Normale">
+    <w:name w:val="Normal"/>
+    <w:aliases w:val="Normale1"/>
+    <w:qFormat/>
+    <w:rsid w:val="00355A80"/>
+    <w:rPr>
+      <w:rFonts w:ascii="Cambria" w:hAnsi="Cambria"/>
+      <w:sz w:val="26"/>
+    </w:rPr>
+  </w:style>
+  <w:style w:type="paragraph" w:styleId="Titolo1">
+    <w:name w:val="heading 1"/>
+    <w:next w:val="Normale"/>
+    <w:link w:val="Titolo1Carattere"/>
+    <w:uiPriority w:val="9"/>
+    <w:qFormat/>
+    <w:rsid w:val="00355A80"/>
+    <w:pPr>
+      <w:keepNext/>
+      <w:keepLines/>
+      <w:numPr>
+        <w:numId w:val="9"/>
+      </w:numPr>
+      <w:spacing w:before="240"/>
+      <w:ind w:left="357" w:hanging="357"/>
+      <w:outlineLvl w:val="0"/>
+    </w:pPr>
+    <w:rPr>
+      <w:rFonts w:ascii="Cambria" w:eastAsiaTheme="majorEastAsia" w:hAnsi="Cambria" w:cstheme="majorBidi"/>
+      <w:b/>
+      <w:sz w:val="32"/>
+      <w:szCs w:val="32"/>
+    </w:rPr>
+  </w:style>
+  <w:style w:type="paragraph" w:styleId="Titolo2">
+    <w:name w:val="heading 2"/>
+    <w:basedOn w:val="Titolo1"/>
+    <w:next w:val="Normale2"/>
+    <w:link w:val="Titolo2Carattere"/>
+    <w:uiPriority w:val="9"/>
+    <w:unhideWhenUsed/>
+    <w:qFormat/>
+    <w:rsid w:val="00355A80"/>
+    <w:pPr>
+      <w:numPr>
+        <w:ilvl w:val="1"/>
+      </w:numPr>
+      <w:spacing w:before="480"/>
+      <w:outlineLvl w:val="1"/>
+    </w:pPr>
+    <w:rPr>
+      <w:sz w:val="30"/>
+      <w:szCs w:val="26"/>
+      <w:lang w:val="it-IT"/>
+    </w:rPr>
+  </w:style>
+  <w:style w:type="paragraph" w:styleId="Titolo3">
+    <w:name w:val="heading 3"/>
+    <w:basedOn w:val="Titolo2"/>
+    <w:next w:val="Normale3"/>
+    <w:link w:val="Titolo3Carattere"/>
+    <w:uiPriority w:val="9"/>
+    <w:unhideWhenUsed/>
+    <w:qFormat/>
+    <w:rsid w:val="00D24625"/>
+    <w:pPr>
+      <w:numPr>
+        <w:ilvl w:val="2"/>
+      </w:numPr>
+      <w:outlineLvl w:val="2"/>
+    </w:pPr>
+    <w:rPr>
+      <w:sz w:val="26"/>
+      <w:szCs w:val="24"/>
+    </w:rPr>
+  </w:style>
+  <w:style w:type="paragraph" w:styleId="Titolo4">
+    <w:name w:val="heading 4"/>
+    <w:basedOn w:val="Titolo3"/>
+    <w:next w:val="Normale"/>
+    <w:link w:val="Titolo4Carattere"/>
+    <w:uiPriority w:val="9"/>
+    <w:unhideWhenUsed/>
+    <w:qFormat/>
+    <w:rsid w:val="008611FF"/>
+    <w:pPr>
+      <w:numPr>
+        <w:ilvl w:val="3"/>
+      </w:numPr>
+      <w:outlineLvl w:val="3"/>
+    </w:pPr>
+    <w:rPr>
+      <w:iCs/>
+    </w:rPr>
+  </w:style>
+  <w:style w:type="character" w:default="1" w:styleId="Carpredefinitoparagrafo">
+    <w:name w:val="Default Paragraph Font"/>
+    <w:uiPriority w:val="1"/>
+    <w:semiHidden/>
+    <w:unhideWhenUsed/>
+  </w:style>
+  <w:style w:type="table" w:default="1" w:styleId="Tabellanormale">
+    <w:name w:val="Normal Table"/>
+    <w:uiPriority w:val="99"/>
+    <w:semiHidden/>
+    <w:unhideWhenUsed/>
+    <w:tblPr>
+      <w:tblInd w:w="0" w:type="dxa"/>
+      <w:tblCellMar>
+        <w:top w:w="0" w:type="dxa"/>
+        <w:left w:w="108" w:type="dxa"/>
+        <w:bottom w:w="0" w:type="dxa"/>
+        <w:right w:w="108" w:type="dxa"/>
+      </w:tblCellMar>
+    </w:tblPr>
+  </w:style>
+  <w:style w:type="numbering" w:default="1" w:styleId="Nessunelenco">
+    <w:name w:val="No List"/>
+    <w:uiPriority w:val="99"/>
+    <w:semiHidden/>
+    <w:unhideWhenUsed/>
+  </w:style>
+  <w:style w:type="character" w:customStyle="1" w:styleId="Titolo1Carattere">
+    <w:name w:val="Titolo 1 Carattere"/>
+    <w:basedOn w:val="Carpredefinitoparagrafo"/>
+    <w:link w:val="Titolo1"/>
+    <w:uiPriority w:val="9"/>
+    <w:rsid w:val="00355A80"/>
+    <w:rPr>
+      <w:rFonts w:ascii="Cambria" w:eastAsiaTheme="majorEastAsia" w:hAnsi="Cambria" w:cstheme="majorBidi"/>
+      <w:b/>
+      <w:sz w:val="32"/>
+      <w:szCs w:val="32"/>
+    </w:rPr>
+  </w:style>
+  <w:style w:type="character" w:customStyle="1" w:styleId="Titolo2Carattere">
+    <w:name w:val="Titolo 2 Carattere"/>
+    <w:basedOn w:val="Carpredefinitoparagrafo"/>
+    <w:link w:val="Titolo2"/>
+    <w:uiPriority w:val="9"/>
+    <w:rsid w:val="00355A80"/>
+    <w:rPr>
+      <w:rFonts w:ascii="Cambria" w:eastAsiaTheme="majorEastAsia" w:hAnsi="Cambria" w:cstheme="majorBidi"/>
+      <w:b/>
+      <w:sz w:val="30"/>
+      <w:szCs w:val="26"/>
+      <w:lang w:val="it-IT"/>
+    </w:rPr>
+  </w:style>
+  <w:style w:type="character" w:customStyle="1" w:styleId="Titolo3Carattere">
+    <w:name w:val="Titolo 3 Carattere"/>
+    <w:basedOn w:val="Carpredefinitoparagrafo"/>
+    <w:link w:val="Titolo3"/>
+    <w:uiPriority w:val="9"/>
+    <w:rsid w:val="00D24625"/>
+    <w:rPr>
+      <w:rFonts w:ascii="Cambria" w:eastAsiaTheme="majorEastAsia" w:hAnsi="Cambria" w:cstheme="majorBidi"/>
+      <w:b/>
+      <w:sz w:val="26"/>
+      <w:szCs w:val="24"/>
+      <w:lang w:val="it-IT"/>
+    </w:rPr>
+  </w:style>
+  <w:style w:type="paragraph" w:styleId="Paragrafoelenco">
+    <w:name w:val="List Paragraph"/>
+    <w:basedOn w:val="Normale"/>
+    <w:uiPriority w:val="34"/>
+    <w:qFormat/>
+    <w:rsid w:val="00D7404B"/>
+    <w:pPr>
+      <w:ind w:left="720"/>
+      <w:contextualSpacing/>
+    </w:pPr>
+  </w:style>
+  <w:style w:type="character" w:customStyle="1" w:styleId="Titolo4Carattere">
+    <w:name w:val="Titolo 4 Carattere"/>
+    <w:basedOn w:val="Carpredefinitoparagrafo"/>
+    <w:link w:val="Titolo4"/>
+    <w:uiPriority w:val="9"/>
+    <w:rsid w:val="008611FF"/>
+    <w:rPr>
+      <w:rFonts w:ascii="Georgia" w:eastAsiaTheme="majorEastAsia" w:hAnsi="Georgia" w:cstheme="majorBidi"/>
+      <w:b/>
+      <w:iCs/>
+      <w:sz w:val="24"/>
+      <w:szCs w:val="24"/>
+      <w:lang w:val="it-IT"/>
+    </w:rPr>
+  </w:style>
+  <w:style w:type="numbering" w:customStyle="1" w:styleId="Titoli">
+    <w:name w:val="Titoli"/>
+    <w:uiPriority w:val="99"/>
+    <w:rsid w:val="008611FF"/>
+    <w:pPr>
+      <w:numPr>
+        <w:numId w:val="7"/>
+      </w:numPr>
+    </w:pPr>
+  </w:style>
+  <w:style w:type="paragraph" w:customStyle="1" w:styleId="Normale2">
+    <w:name w:val="Normale2"/>
+    <w:basedOn w:val="Normale"/>
+    <w:link w:val="Normale2Carattere"/>
+    <w:qFormat/>
+    <w:rsid w:val="00345225"/>
+    <w:pPr>
+      <w:ind w:left="360"/>
+    </w:pPr>
+    <w:rPr>
+      <w:lang w:val="it-IT"/>
+    </w:rPr>
+  </w:style>
+  <w:style w:type="paragraph" w:customStyle="1" w:styleId="Normale3">
+    <w:name w:val="Normale3"/>
+    <w:basedOn w:val="Normale"/>
+    <w:link w:val="Normale3Carattere"/>
+    <w:qFormat/>
+    <w:rsid w:val="00345225"/>
+    <w:pPr>
+      <w:ind w:left="720"/>
+    </w:pPr>
+    <w:rPr>
+      <w:lang w:val="it-IT"/>
+    </w:rPr>
+  </w:style>
+  <w:style w:type="character" w:customStyle="1" w:styleId="Normale2Carattere">
+    <w:name w:val="Normale2 Carattere"/>
+    <w:basedOn w:val="Carpredefinitoparagrafo"/>
+    <w:link w:val="Normale2"/>
+    <w:rsid w:val="00345225"/>
+    <w:rPr>
+      <w:rFonts w:ascii="Cambria" w:hAnsi="Cambria"/>
+      <w:sz w:val="24"/>
+      <w:lang w:val="it-IT"/>
+    </w:rPr>
+  </w:style>
+  <w:style w:type="paragraph" w:styleId="Titolosommario">
+    <w:name w:val="TOC Heading"/>
+    <w:basedOn w:val="Titolo1"/>
+    <w:next w:val="Normale"/>
+    <w:uiPriority w:val="39"/>
+    <w:unhideWhenUsed/>
+    <w:qFormat/>
+    <w:rsid w:val="00F87E37"/>
+    <w:pPr>
+      <w:numPr>
+        <w:numId w:val="0"/>
+      </w:numPr>
+      <w:outlineLvl w:val="9"/>
+    </w:pPr>
+    <w:rPr>
+      <w:rFonts w:asciiTheme="majorHAnsi" w:hAnsiTheme="majorHAnsi"/>
+      <w:b w:val="0"/>
+      <w:color w:val="2E74B5" w:themeColor="accent1" w:themeShade="BF"/>
+    </w:rPr>
+  </w:style>
+  <w:style w:type="character" w:customStyle="1" w:styleId="Normale3Carattere">
+    <w:name w:val="Normale3 Carattere"/>
+    <w:basedOn w:val="Carpredefinitoparagrafo"/>
+    <w:link w:val="Normale3"/>
+    <w:rsid w:val="00345225"/>
+    <w:rPr>
+      <w:rFonts w:ascii="Cambria" w:hAnsi="Cambria"/>
+      <w:sz w:val="24"/>
+      <w:lang w:val="it-IT"/>
+    </w:rPr>
+  </w:style>
+  <w:style w:type="paragraph" w:styleId="Sommario1">
+    <w:name w:val="toc 1"/>
+    <w:basedOn w:val="Normale"/>
+    <w:next w:val="Normale"/>
+    <w:autoRedefine/>
+    <w:uiPriority w:val="39"/>
+    <w:unhideWhenUsed/>
+    <w:rsid w:val="00620CAC"/>
+    <w:pPr>
+      <w:tabs>
+        <w:tab w:val="right" w:leader="dot" w:pos="9962"/>
+      </w:tabs>
+      <w:spacing w:after="100"/>
+    </w:pPr>
+    <w:rPr>
+      <w:b/>
+      <w:noProof/>
+    </w:rPr>
+  </w:style>
+  <w:style w:type="paragraph" w:styleId="Sommario2">
+    <w:name w:val="toc 2"/>
+    <w:basedOn w:val="Normale"/>
+    <w:next w:val="Normale"/>
+    <w:autoRedefine/>
+    <w:uiPriority w:val="39"/>
+    <w:unhideWhenUsed/>
+    <w:rsid w:val="00F87E37"/>
+    <w:pPr>
+      <w:spacing w:after="100"/>
+      <w:ind w:left="240"/>
+    </w:pPr>
+  </w:style>
+  <w:style w:type="paragraph" w:styleId="Sommario3">
+    <w:name w:val="toc 3"/>
+    <w:basedOn w:val="Normale"/>
+    <w:next w:val="Normale"/>
+    <w:autoRedefine/>
+    <w:uiPriority w:val="39"/>
+    <w:unhideWhenUsed/>
+    <w:rsid w:val="00F87E37"/>
+    <w:pPr>
+      <w:spacing w:after="100"/>
+      <w:ind w:left="480"/>
+    </w:pPr>
+  </w:style>
+  <w:style w:type="character" w:styleId="Collegamentoipertestuale">
+    <w:name w:val="Hyperlink"/>
+    <w:basedOn w:val="Carpredefinitoparagrafo"/>
+    <w:uiPriority w:val="99"/>
+    <w:unhideWhenUsed/>
+    <w:rsid w:val="00F87E37"/>
+    <w:rPr>
+      <w:color w:val="0563C1" w:themeColor="hyperlink"/>
+      <w:u w:val="single"/>
+    </w:rPr>
+  </w:style>
+  <w:style w:type="paragraph" w:styleId="Nessunaspaziatura">
+    <w:name w:val="No Spacing"/>
+    <w:aliases w:val="TextTitolo2"/>
+    <w:link w:val="NessunaspaziaturaCarattere"/>
+    <w:uiPriority w:val="1"/>
+    <w:qFormat/>
+    <w:rsid w:val="009F2397"/>
+    <w:pPr>
+      <w:spacing w:after="0" w:line="240" w:lineRule="auto"/>
+    </w:pPr>
+    <w:rPr>
+      <w:rFonts w:eastAsiaTheme="minorEastAsia"/>
+      <w:lang w:val="it-IT" w:eastAsia="it-IT"/>
+    </w:rPr>
+  </w:style>
+  <w:style w:type="character" w:customStyle="1" w:styleId="NessunaspaziaturaCarattere">
+    <w:name w:val="Nessuna spaziatura Carattere"/>
+    <w:aliases w:val="TextTitolo2 Carattere"/>
+    <w:basedOn w:val="Carpredefinitoparagrafo"/>
+    <w:link w:val="Nessunaspaziatura"/>
+    <w:uiPriority w:val="1"/>
+    <w:rsid w:val="009F2397"/>
+    <w:rPr>
+      <w:rFonts w:eastAsiaTheme="minorEastAsia"/>
+      <w:lang w:val="it-IT" w:eastAsia="it-IT"/>
+    </w:rPr>
+  </w:style>
+  <w:style w:type="paragraph" w:customStyle="1" w:styleId="TextTitolo3">
+    <w:name w:val="TextTitolo3"/>
+    <w:basedOn w:val="Nessunaspaziatura"/>
+    <w:link w:val="TextTitolo3Carattere"/>
+    <w:qFormat/>
+    <w:rsid w:val="006D30D0"/>
+    <w:pPr>
+      <w:spacing w:after="160" w:line="259" w:lineRule="auto"/>
+      <w:ind w:left="708"/>
+      <w:jc w:val="both"/>
+      <w:outlineLvl w:val="0"/>
+    </w:pPr>
+    <w:rPr>
+      <w:rFonts w:ascii="Georgia" w:eastAsiaTheme="minorHAnsi" w:hAnsi="Georgia" w:cs="Arial"/>
+      <w:sz w:val="24"/>
+      <w:szCs w:val="24"/>
+      <w:lang w:val="en-US" w:eastAsia="en-US"/>
+    </w:rPr>
+  </w:style>
+  <w:style w:type="character" w:customStyle="1" w:styleId="TextTitolo3Carattere">
+    <w:name w:val="TextTitolo3 Carattere"/>
+    <w:basedOn w:val="Carpredefinitoparagrafo"/>
+    <w:link w:val="TextTitolo3"/>
+    <w:rsid w:val="006D30D0"/>
+    <w:rPr>
+      <w:rFonts w:ascii="Georgia" w:hAnsi="Georgia" w:cs="Arial"/>
+      <w:sz w:val="24"/>
+      <w:szCs w:val="24"/>
+    </w:rPr>
+  </w:style>
+  <w:style w:type="table" w:styleId="Grigliatabella">
+    <w:name w:val="Table Grid"/>
+    <w:basedOn w:val="Tabellanormale"/>
+    <w:uiPriority w:val="39"/>
+    <w:rsid w:val="00C15B30"/>
+    <w:pPr>
+      <w:spacing w:after="0" w:line="240" w:lineRule="auto"/>
+    </w:pPr>
+    <w:rPr>
+      <w:lang w:val="it-IT"/>
+    </w:rPr>
+    <w:tblPr>
+      <w:tblBorders>
+        <w:top w:val="single" w:sz="4" w:space="0" w:color="auto"/>
+        <w:left w:val="single" w:sz="4" w:space="0" w:color="auto"/>
+        <w:bottom w:val="single" w:sz="4" w:space="0" w:color="auto"/>
+        <w:right w:val="single" w:sz="4" w:space="0" w:color="auto"/>
+        <w:insideH w:val="single" w:sz="4" w:space="0" w:color="auto"/>
+        <w:insideV w:val="single" w:sz="4" w:space="0" w:color="auto"/>
+      </w:tblBorders>
+    </w:tblPr>
+  </w:style>
+  <w:style w:type="paragraph" w:styleId="Testonormale">
+    <w:name w:val="Plain Text"/>
+    <w:basedOn w:val="Normale"/>
+    <w:link w:val="TestonormaleCarattere"/>
+    <w:uiPriority w:val="99"/>
+    <w:unhideWhenUsed/>
+    <w:rsid w:val="00D27AAD"/>
+    <w:pPr>
+      <w:spacing w:after="0" w:line="240" w:lineRule="auto"/>
+    </w:pPr>
+    <w:rPr>
+      <w:rFonts w:ascii="Consolas" w:hAnsi="Consolas"/>
+      <w:sz w:val="21"/>
+      <w:szCs w:val="21"/>
+    </w:rPr>
+  </w:style>
+  <w:style w:type="character" w:customStyle="1" w:styleId="TestonormaleCarattere">
+    <w:name w:val="Testo normale Carattere"/>
+    <w:basedOn w:val="Carpredefinitoparagrafo"/>
+    <w:link w:val="Testonormale"/>
+    <w:uiPriority w:val="99"/>
+    <w:rsid w:val="00D27AAD"/>
+    <w:rPr>
+      <w:rFonts w:ascii="Consolas" w:hAnsi="Consolas"/>
+      <w:sz w:val="21"/>
+      <w:szCs w:val="21"/>
+    </w:rPr>
+  </w:style>
+  <w:style w:type="character" w:customStyle="1" w:styleId="sc31">
+    <w:name w:val="sc31"/>
+    <w:basedOn w:val="Carpredefinitoparagrafo"/>
+    <w:rsid w:val="001C6272"/>
+    <w:rPr>
+      <w:rFonts w:ascii="Courier New" w:hAnsi="Courier New" w:cs="Courier New" w:hint="default"/>
+      <w:color w:val="008080"/>
+      <w:sz w:val="20"/>
+      <w:szCs w:val="20"/>
+    </w:rPr>
+  </w:style>
+  <w:style w:type="character" w:customStyle="1" w:styleId="sc0">
+    <w:name w:val="sc0"/>
+    <w:basedOn w:val="Carpredefinitoparagrafo"/>
+    <w:rsid w:val="001C6272"/>
+    <w:rPr>
+      <w:rFonts w:ascii="Courier New" w:hAnsi="Courier New" w:cs="Courier New" w:hint="default"/>
+      <w:color w:val="000000"/>
+      <w:sz w:val="20"/>
+      <w:szCs w:val="20"/>
+    </w:rPr>
+  </w:style>
+  <w:style w:type="character" w:customStyle="1" w:styleId="sc101">
+    <w:name w:val="sc101"/>
+    <w:basedOn w:val="Carpredefinitoparagrafo"/>
+    <w:rsid w:val="001C6272"/>
+    <w:rPr>
+      <w:rFonts w:ascii="Courier New" w:hAnsi="Courier New" w:cs="Courier New" w:hint="default"/>
+      <w:b/>
+      <w:bCs/>
+      <w:color w:val="000080"/>
+      <w:sz w:val="20"/>
+      <w:szCs w:val="20"/>
+    </w:rPr>
+  </w:style>
+  <w:style w:type="character" w:customStyle="1" w:styleId="sc11">
+    <w:name w:val="sc11"/>
+    <w:basedOn w:val="Carpredefinitoparagrafo"/>
+    <w:rsid w:val="001C6272"/>
+    <w:rPr>
+      <w:rFonts w:ascii="Courier New" w:hAnsi="Courier New" w:cs="Courier New" w:hint="default"/>
+      <w:color w:val="000000"/>
+      <w:sz w:val="20"/>
+      <w:szCs w:val="20"/>
+    </w:rPr>
+  </w:style>
+  <w:style w:type="character" w:customStyle="1" w:styleId="sc21">
+    <w:name w:val="sc21"/>
+    <w:basedOn w:val="Carpredefinitoparagrafo"/>
+    <w:rsid w:val="001C6272"/>
+    <w:rPr>
+      <w:rFonts w:ascii="Courier New" w:hAnsi="Courier New" w:cs="Courier New" w:hint="default"/>
+      <w:color w:val="008000"/>
+      <w:sz w:val="20"/>
+      <w:szCs w:val="20"/>
+    </w:rPr>
+  </w:style>
+  <w:style w:type="character" w:customStyle="1" w:styleId="sc51">
+    <w:name w:val="sc51"/>
+    <w:basedOn w:val="Carpredefinitoparagrafo"/>
+    <w:rsid w:val="001C6272"/>
+    <w:rPr>
+      <w:rFonts w:ascii="Courier New" w:hAnsi="Courier New" w:cs="Courier New" w:hint="default"/>
+      <w:b/>
+      <w:bCs/>
+      <w:color w:val="0000FF"/>
+      <w:sz w:val="20"/>
+      <w:szCs w:val="20"/>
+    </w:rPr>
+  </w:style>
+  <w:style w:type="character" w:customStyle="1" w:styleId="sc41">
+    <w:name w:val="sc41"/>
+    <w:basedOn w:val="Carpredefinitoparagrafo"/>
+    <w:rsid w:val="001C6272"/>
+    <w:rPr>
+      <w:rFonts w:ascii="Courier New" w:hAnsi="Courier New" w:cs="Courier New" w:hint="default"/>
+      <w:color w:val="FF8000"/>
+      <w:sz w:val="20"/>
+      <w:szCs w:val="20"/>
+    </w:rPr>
+  </w:style>
+  <w:style w:type="character" w:customStyle="1" w:styleId="sc12">
+    <w:name w:val="sc12"/>
+    <w:basedOn w:val="Carpredefinitoparagrafo"/>
+    <w:rsid w:val="001C6272"/>
+    <w:rPr>
+      <w:rFonts w:ascii="Courier New" w:hAnsi="Courier New" w:cs="Courier New" w:hint="default"/>
+      <w:color w:val="008000"/>
+      <w:sz w:val="20"/>
+      <w:szCs w:val="20"/>
+    </w:rPr>
+  </w:style>
+  <w:style w:type="paragraph" w:styleId="Testofumetto">
+    <w:name w:val="Balloon Text"/>
+    <w:basedOn w:val="Normale"/>
+    <w:link w:val="TestofumettoCarattere"/>
+    <w:uiPriority w:val="99"/>
+    <w:semiHidden/>
+    <w:unhideWhenUsed/>
+    <w:rsid w:val="00333276"/>
+    <w:pPr>
+      <w:spacing w:after="0" w:line="240" w:lineRule="auto"/>
+    </w:pPr>
+    <w:rPr>
+      <w:rFonts w:ascii="Tahoma" w:hAnsi="Tahoma" w:cs="Tahoma"/>
+      <w:sz w:val="16"/>
+      <w:szCs w:val="16"/>
+    </w:rPr>
+  </w:style>
+  <w:style w:type="character" w:customStyle="1" w:styleId="TestofumettoCarattere">
+    <w:name w:val="Testo fumetto Carattere"/>
+    <w:basedOn w:val="Carpredefinitoparagrafo"/>
+    <w:link w:val="Testofumetto"/>
+    <w:uiPriority w:val="99"/>
+    <w:semiHidden/>
+    <w:rsid w:val="00333276"/>
+    <w:rPr>
+      <w:rFonts w:ascii="Tahoma" w:hAnsi="Tahoma" w:cs="Tahoma"/>
+      <w:sz w:val="16"/>
+      <w:szCs w:val="16"/>
+    </w:rPr>
+  </w:style>
+</w:styles>
+</file>
+
+<file path=word/stylesWithEffects.xml><?xml version="1.0" encoding="utf-8"?>
+<w:styles xmlns:wpc="http://schemas.microsoft.com/office/word/2010/wordprocessingCanvas" xmlns:mc="http://schemas.openxmlformats.org/markup-compatibility/2006" xmlns:o="urn:schemas-microsoft-com:office:office" xmlns:r="http://schemas.openxmlformats.org/officeDocument/2006/relationships" xmlns:m="http://schemas.openxmlformats.org/officeDocument/2006/math" xmlns:v="urn:schemas-microsoft-com:vml" xmlns:wp14="http://schemas.microsoft.com/office/word/2010/wordprocessingDrawing" xmlns:wp="http://schemas.openxmlformats.org/drawingml/2006/wordprocessingDrawing" xmlns:w10="urn:schemas-microsoft-com:office:word" xmlns:w="http://schemas.openxmlformats.org/wordprocessingml/2006/main" xmlns:w14="http://schemas.microsoft.com/office/word/2010/wordml" xmlns:wpg="http://schemas.microsoft.com/office/word/2010/wordprocessingGroup" xmlns:wpi="http://schemas.microsoft.com/office/word/2010/wordprocessingInk" xmlns:wne="http://schemas.microsoft.com/office/word/2006/wordml" xmlns:wps="http://schemas.microsoft.com/office/word/2010/wordprocessingShape" mc:Ignorable="w14 wp14">
+  <w:docDefaults>
+    <w:rPrDefault>
+      <w:rPr>
+        <w:rFonts w:asciiTheme="minorHAnsi" w:eastAsiaTheme="minorHAnsi" w:hAnsiTheme="minorHAnsi" w:cstheme="minorBidi"/>
+        <w:sz w:val="22"/>
+        <w:szCs w:val="22"/>
+        <w:lang w:val="en-US" w:eastAsia="en-US" w:bidi="ar-SA"/>
+      </w:rPr>
+    </w:rPrDefault>
+    <w:pPrDefault>
+      <w:pPr>
+        <w:spacing w:after="160" w:line="259" w:lineRule="auto"/>
+      </w:pPr>
+    </w:pPrDefault>
+  </w:docDefaults>
+  <w:latentStyles w:defLockedState="0" w:defUIPriority="99" w:defSemiHidden="1" w:defUnhideWhenUsed="1" w:defQFormat="0" w:count="267">
+    <w:lsdException w:name="Normal" w:semiHidden="0" w:uiPriority="0" w:unhideWhenUsed="0" w:qFormat="1"/>
+    <w:lsdException w:name="heading 1" w:semiHidden="0" w:uiPriority="9" w:unhideWhenUsed="0" w:qFormat="1"/>
+    <w:lsdException w:name="heading 2" w:uiPriority="9" w:qFormat="1"/>
+    <w:lsdException w:name="heading 3" w:uiPriority="9" w:qFormat="1"/>
+    <w:lsdException w:name="heading 4" w:uiPriority="9" w:qFormat="1"/>
+    <w:lsdException w:name="heading 5" w:uiPriority="9" w:qFormat="1"/>
+    <w:lsdException w:name="heading 6" w:uiPriority="9" w:qFormat="1"/>
+    <w:lsdException w:name="heading 7" w:uiPriority="9" w:qFormat="1"/>
+    <w:lsdException w:name="heading 8" w:uiPriority="9" w:qFormat="1"/>
+    <w:lsdException w:name="heading 9" w:uiPriority="9" w:qFormat="1"/>
+    <w:lsdException w:name="toc 1" w:uiPriority="39"/>
+    <w:lsdException w:name="toc 2" w:uiPriority="39"/>
+    <w:lsdException w:name="toc 3" w:uiPriority="39"/>
+    <w:lsdException w:name="toc 4" w:uiPriority="39"/>
+    <w:lsdException w:name="toc 5" w:uiPriority="39"/>
+    <w:lsdException w:name="toc 6" w:uiPriority="39"/>
+    <w:lsdException w:name="toc 7" w:uiPriority="39"/>
+    <w:lsdException w:name="toc 8" w:uiPriority="39"/>
+    <w:lsdException w:name="toc 9" w:uiPriority="39"/>
+    <w:lsdException w:name="caption" w:uiPriority="35" w:qFormat="1"/>
+    <w:lsdException w:name="Title" w:semiHidden="0" w:uiPriority="10" w:unhideWhenUsed="0" w:qFormat="1"/>
+    <w:lsdException w:name="Default Paragraph Font" w:uiPriority="1"/>
+    <w:lsdException w:name="Subtitle" w:semiHidden="0" w:uiPriority="11" w:unhideWhenUsed="0" w:qFormat="1"/>
+    <w:lsdException w:name="Strong" w:semiHidden="0" w:uiPriority="22" w:unhideWhenUsed="0" w:qFormat="1"/>
+    <w:lsdException w:name="Emphasis" w:semiHidden="0" w:uiPriority="20" w:unhideWhenUsed="0" w:qFormat="1"/>
+    <w:lsdException w:name="Table Grid" w:semiHidden="0" w:uiPriority="39" w:unhideWhenUsed="0"/>
+    <w:lsdException w:name="Placeholder Text" w:unhideWhenUsed="0"/>
+    <w:lsdException w:name="No Spacing" w:semiHidden="0" w:uiPriority="1" w:unhideWhenUsed="0" w:qFormat="1"/>
+    <w:lsdException w:name="Light Shading" w:semiHidden="0" w:uiPriority="60" w:unhideWhenUsed="0"/>
+    <w:lsdException w:name="Light List" w:semiHidden="0" w:uiPriority="61" w:unhideWhenUsed="0"/>
+    <w:lsdException w:name="Light Grid" w:semiHidden="0" w:uiPriority="62" w:unhideWhenUsed="0"/>
+    <w:lsdException w:name="Medium Shading 1" w:semiHidden="0" w:uiPriority="63" w:unhideWhenUsed="0"/>
+    <w:lsdException w:name="Medium Shading 2" w:semiHidden="0" w:uiPriority="64" w:unhideWhenUsed="0"/>
+    <w:lsdException w:name="Medium List 1" w:semiHidden="0" w:uiPriority="65" w:unhideWhenUsed="0"/>
+    <w:lsdException w:name="Medium List 2" w:semiHidden="0" w:uiPriority="66" w:unhideWhenUsed="0"/>
+    <w:lsdException w:name="Medium Grid 1" w:semiHidden="0" w:uiPriority="67" w:unhideWhenUsed="0"/>
+    <w:lsdException w:name="Medium Grid 2" w:semiHidden="0" w:uiPriority="68" w:unhideWhenUsed="0"/>
+    <w:lsdException w:name="Medium Grid 3" w:semiHidden="0" w:uiPriority="69" w:unhideWhenUsed="0"/>
+    <w:lsdException w:name="Dark List" w:semiHidden="0" w:uiPriority="70" w:unhideWhenUsed="0"/>
+    <w:lsdException w:name="Colorful Shading" w:semiHidden="0" w:uiPriority="71" w:unhideWhenUsed="0"/>
+    <w:lsdException w:name="Colorful List" w:semiHidden="0" w:uiPriority="72" w:unhideWhenUsed="0"/>
+    <w:lsdException w:name="Colorful Grid" w:semiHidden="0" w:uiPriority="73" w:unhideWhenUsed="0"/>
+    <w:lsdException w:name="Light Shading Accent 1" w:semiHidden="0" w:uiPriority="60" w:unhideWhenUsed="0"/>
+    <w:lsdException w:name="Light List Accent 1" w:semiHidden="0" w:uiPriority="61" w:unhideWhenUsed="0"/>
+    <w:lsdException w:name="Light Grid Accent 1" w:semiHidden="0" w:uiPriority="62" w:unhideWhenUsed="0"/>
+    <w:lsdException w:name="Medium Shading 1 Accent 1" w:semiHidden="0" w:uiPriority="63" w:unhideWhenUsed="0"/>
+    <w:lsdException w:name="Medium Shading 2 Accent 1" w:semiHidden="0" w:uiPriority="64" w:unhideWhenUsed="0"/>
+    <w:lsdException w:name="Medium List 1 Accent 1" w:semiHidden="0" w:uiPriority="65" w:unhideWhenUsed="0"/>
+    <w:lsdException w:name="Revision" w:unhideWhenUsed="0"/>
+    <w:lsdException w:name="List Paragraph" w:semiHidden="0" w:uiPriority="34" w:unhideWhenUsed="0" w:qFormat="1"/>
+    <w:lsdException w:name="Quote" w:semiHidden="0" w:uiPriority="29" w:unhideWhenUsed="0" w:qFormat="1"/>
+    <w:lsdException w:name="Intense Quote" w:semiHidden="0" w:uiPriority="30" w:unhideWhenUsed="0" w:qFormat="1"/>
+    <w:lsdException w:name="Medium List 2 Accent 1" w:semiHidden="0" w:uiPriority="66" w:unhideWhenUsed="0"/>
+    <w:lsdException w:name="Medium Grid 1 Accent 1" w:semiHidden="0" w:uiPriority="67" w:unhideWhenUsed="0"/>
+    <w:lsdException w:name="Medium Grid 2 Accent 1" w:semiHidden="0" w:uiPriority="68" w:unhideWhenUsed="0"/>
+    <w:lsdException w:name="Medium Grid 3 Accent 1" w:semiHidden="0" w:uiPriority="69" w:unhideWhenUsed="0"/>
+    <w:lsdException w:name="Dark List Accent 1" w:semiHidden="0" w:uiPriority="70" w:unhideWhenUsed="0"/>
+    <w:lsdException w:name="Colorful Shading Accent 1" w:semiHidden="0" w:uiPriority="71" w:unhideWhenUsed="0"/>
+    <w:lsdException w:name="Colorful List Accent 1" w:semiHidden="0" w:uiPriority="72" w:unhideWhenUsed="0"/>
+    <w:lsdException w:name="Colorful Grid Accent 1" w:semiHidden="0" w:uiPriority="73" w:unhideWhenUsed="0"/>
+    <w:lsdException w:name="Light Shading Accent 2" w:semiHidden="0" w:uiPriority="60" w:unhideWhenUsed="0"/>
+    <w:lsdException w:name="Light List Accent 2" w:semiHidden="0" w:uiPriority="61" w:unhideWhenUsed="0"/>
+    <w:lsdException w:name="Light Grid Accent 2" w:semiHidden="0" w:uiPriority="62" w:unhideWhenUsed="0"/>
+    <w:lsdException w:name="Medium Shading 1 Accent 2" w:semiHidden="0" w:uiPriority="63" w:unhideWhenUsed="0"/>
+    <w:lsdException w:name="Medium Shading 2 Accent 2" w:semiHidden="0" w:uiPriority="64" w:unhideWhenUsed="0"/>
+    <w:lsdException w:name="Medium List 1 Accent 2" w:semiHidden="0" w:uiPriority="65" w:unhideWhenUsed="0"/>
+    <w:lsdException w:name="Medium List 2 Accent 2" w:semiHidden="0" w:uiPriority="66" w:unhideWhenUsed="0"/>
+    <w:lsdException w:name="Medium Grid 1 Accent 2" w:semiHidden="0" w:uiPriority="67" w:unhideWhenUsed="0"/>
+    <w:lsdException w:name="Medium Grid 2 Accent 2" w:semiHidden="0" w:uiPriority="68" w:unhideWhenUsed="0"/>
+    <w:lsdException w:name="Medium Grid 3 Accent 2" w:semiHidden="0" w:uiPriority="69" w:unhideWhenUsed="0"/>
+    <w:lsdException w:name="Dark List Accent 2" w:semiHidden="0" w:uiPriority="70" w:unhideWhenUsed="0"/>
+    <w:lsdException w:name="Colorful Shading Accent 2" w:semiHidden="0" w:uiPriority="71" w:unhideWhenUsed="0"/>
+    <w:lsdException w:name="Colorful List Accent 2" w:semiHidden="0" w:uiPriority="72" w:unhideWhenUsed="0"/>
+    <w:lsdException w:name="Colorful Grid Accent 2" w:semiHidden="0" w:uiPriority="73" w:unhideWhenUsed="0"/>
+    <w:lsdException w:name="Light Shading Accent 3" w:semiHidden="0" w:uiPriority="60" w:unhideWhenUsed="0"/>
+    <w:lsdException w:name="Light List Accent 3" w:semiHidden="0" w:uiPriority="61" w:unhideWhenUsed="0"/>
+    <w:lsdException w:name="Light Grid Accent 3" w:semiHidden="0" w:uiPriority="62" w:unhideWhenUsed="0"/>
+    <w:lsdException w:name="Medium Shading 1 Accent 3" w:semiHidden="0" w:uiPriority="63" w:unhideWhenUsed="0"/>
+    <w:lsdException w:name="Medium Shading 2 Accent 3" w:semiHidden="0" w:uiPriority="64" w:unhideWhenUsed="0"/>
+    <w:lsdException w:name="Medium List 1 Accent 3" w:semiHidden="0" w:uiPriority="65" w:unhideWhenUsed="0"/>
+    <w:lsdException w:name="Medium List 2 Accent 3" w:semiHidden="0" w:uiPriority="66" w:unhideWhenUsed="0"/>
+    <w:lsdException w:name="Medium Grid 1 Accent 3" w:semiHidden="0" w:uiPriority="67" w:unhideWhenUsed="0"/>
+    <w:lsdException w:name="Medium Grid 2 Accent 3" w:semiHidden="0" w:uiPriority="68" w:unhideWhenUsed="0"/>
+    <w:lsdException w:name="Medium Grid 3 Accent 3" w:semiHidden="0" w:uiPriority="69" w:unhideWhenUsed="0"/>
+    <w:lsdException w:name="Dark List Accent 3" w:semiHidden="0" w:uiPriority="70" w:unhideWhenUsed="0"/>
+    <w:lsdException w:name="Colorful Shading Accent 3" w:semiHidden="0" w:uiPriority="71" w:unhideWhenUsed="0"/>
+    <w:lsdException w:name="Colorful List Accent 3" w:semiHidden="0" w:uiPriority="72" w:unhideWhenUsed="0"/>
+    <w:lsdException w:name="Colorful Grid Accent 3" w:semiHidden="0" w:uiPriority="73" w:unhideWhenUsed="0"/>
+    <w:lsdException w:name="Light Shading Accent 4" w:semiHidden="0" w:uiPriority="60" w:unhideWhenUsed="0"/>
+    <w:lsdException w:name="Light List Accent 4" w:semiHidden="0" w:uiPriority="61" w:unhideWhenUsed="0"/>
+    <w:lsdException w:name="Light Grid Accent 4" w:semiHidden="0" w:uiPriority="62" w:unhideWhenUsed="0"/>
+    <w:lsdException w:name="Medium Shading 1 Accent 4" w:semiHidden="0" w:uiPriority="63" w:unhideWhenUsed="0"/>
+    <w:lsdException w:name="Medium Shading 2 Accent 4" w:semiHidden="0" w:uiPriority="64" w:unhideWhenUsed="0"/>
+    <w:lsdException w:name="Medium List 1 Accent 4" w:semiHidden="0" w:uiPriority="65" w:unhideWhenUsed="0"/>
+    <w:lsdException w:name="Medium List 2 Accent 4" w:semiHidden="0" w:uiPriority="66" w:unhideWhenUsed="0"/>
+    <w:lsdException w:name="Medium Grid 1 Accent 4" w:semiHidden="0" w:uiPriority="67" w:unhideWhenUsed="0"/>
+    <w:lsdException w:name="Medium Grid 2 Accent 4" w:semiHidden="0" w:uiPriority="68" w:unhideWhenUsed="0"/>
+    <w:lsdException w:name="Medium Grid 3 Accent 4" w:semiHidden="0" w:uiPriority="69" w:unhideWhenUsed="0"/>
+    <w:lsdException w:name="Dark List Accent 4" w:semiHidden="0" w:uiPriority="70" w:unhideWhenUsed="0"/>
+    <w:lsdException w:name="Colorful Shading Accent 4" w:semiHidden="0" w:uiPriority="71" w:unhideWhenUsed="0"/>
+    <w:lsdException w:name="Colorful List Accent 4" w:semiHidden="0" w:uiPriority="72" w:unhideWhenUsed="0"/>
+    <w:lsdException w:name="Colorful Grid Accent 4" w:semiHidden="0" w:uiPriority="73" w:unhideWhenUsed="0"/>
+    <w:lsdException w:name="Light Shading Accent 5" w:semiHidden="0" w:uiPriority="60" w:unhideWhenUsed="0"/>
+    <w:lsdException w:name="Light List Accent 5" w:semiHidden="0" w:uiPriority="61" w:unhideWhenUsed="0"/>
+    <w:lsdException w:name="Light Grid Accent 5" w:semiHidden="0" w:uiPriority="62" w:unhideWhenUsed="0"/>
+    <w:lsdException w:name="Medium Shading 1 Accent 5" w:semiHidden="0" w:uiPriority="63" w:unhideWhenUsed="0"/>
+    <w:lsdException w:name="Medium Shading 2 Accent 5" w:semiHidden="0" w:uiPriority="64" w:unhideWhenUsed="0"/>
+    <w:lsdException w:name="Medium List 1 Accent 5" w:semiHidden="0" w:uiPriority="65" w:unhideWhenUsed="0"/>
+    <w:lsdException w:name="Medium List 2 Accent 5" w:semiHidden="0" w:uiPriority="66" w:unhideWhenUsed="0"/>
+    <w:lsdException w:name="Medium Grid 1 Accent 5" w:semiHidden="0" w:uiPriority="67" w:unhideWhenUsed="0"/>
+    <w:lsdException w:name="Medium Grid 2 Accent 5" w:semiHidden="0" w:uiPriority="68" w:unhideWhenUsed="0"/>
+    <w:lsdException w:name="Medium Grid 3 Accent 5" w:semiHidden="0" w:uiPriority="69" w:unhideWhenUsed="0"/>
+    <w:lsdException w:name="Dark List Accent 5" w:semiHidden="0" w:uiPriority="70" w:unhideWhenUsed="0"/>
+    <w:lsdException w:name="Colorful Shading Accent 5" w:semiHidden="0" w:uiPriority="71" w:unhideWhenUsed="0"/>
+    <w:lsdException w:name="Colorful List Accent 5" w:semiHidden="0" w:uiPriority="72" w:unhideWhenUsed="0"/>
+    <w:lsdException w:name="Colorful Grid Accent 5" w:semiHidden="0" w:uiPriority="73" w:unhideWhenUsed="0"/>
+    <w:lsdException w:name="Light Shading Accent 6" w:semiHidden="0" w:uiPriority="60" w:unhideWhenUsed="0"/>
+    <w:lsdException w:name="Light List Accent 6" w:semiHidden="0" w:uiPriority="61" w:unhideWhenUsed="0"/>
+    <w:lsdException w:name="Light Grid Accent 6" w:semiHidden="0" w:uiPriority="62" w:unhideWhenUsed="0"/>
+    <w:lsdException w:name="Medium Shading 1 Accent 6" w:semiHidden="0" w:uiPriority="63" w:unhideWhenUsed="0"/>
+    <w:lsdException w:name="Medium Shading 2 Accent 6" w:semiHidden="0" w:uiPriority="64" w:unhideWhenUsed="0"/>
+    <w:lsdException w:name="Medium List 1 Accent 6" w:semiHidden="0" w:uiPriority="65" w:unhideWhenUsed="0"/>
+    <w:lsdException w:name="Medium List 2 Accent 6" w:semiHidden="0" w:uiPriority="66" w:unhideWhenUsed="0"/>
+    <w:lsdException w:name="Medium Grid 1 Accent 6" w:semiHidden="0" w:uiPriority="67" w:unhideWhenUsed="0"/>
+    <w:lsdException w:name="Medium Grid 2 Accent 6" w:semiHidden="0" w:uiPriority="68" w:unhideWhenUsed="0"/>
+    <w:lsdException w:name="Medium Grid 3 Accent 6" w:semiHidden="0" w:uiPriority="69" w:unhideWhenUsed="0"/>
+    <w:lsdException w:name="Dark List Accent 6" w:semiHidden="0" w:uiPriority="70" w:unhideWhenUsed="0"/>
+    <w:lsdException w:name="Colorful Shading Accent 6" w:semiHidden="0" w:uiPriority="71" w:unhideWhenUsed="0"/>
+    <w:lsdException w:name="Colorful List Accent 6" w:semiHidden="0" w:uiPriority="72" w:unhideWhenUsed="0"/>
+    <w:lsdException w:name="Colorful Grid Accent 6" w:semiHidden="0" w:uiPriority="73" w:unhideWhenUsed="0"/>
+    <w:lsdException w:name="Subtle Emphasis" w:semiHidden="0" w:uiPriority="19" w:unhideWhenUsed="0" w:qFormat="1"/>
+    <w:lsdException w:name="Intense Emphasis" w:semiHidden="0" w:uiPriority="21" w:unhideWhenUsed="0" w:qFormat="1"/>
+    <w:lsdException w:name="Subtle Reference" w:semiHidden="0" w:uiPriority="31" w:unhideWhenUsed="0" w:qFormat="1"/>
+    <w:lsdException w:name="Intense Reference" w:semiHidden="0" w:uiPriority="32" w:unhideWhenUsed="0" w:qFormat="1"/>
+    <w:lsdException w:name="Book Title" w:semiHidden="0" w:uiPriority="33" w:unhideWhenUsed="0" w:qFormat="1"/>
+    <w:lsdException w:name="Bibliography" w:uiPriority="37"/>
+    <w:lsdException w:name="TOC Heading" w:uiPriority="39" w:qFormat="1"/>
   </w:latentStyles>
   <w:style w:type="paragraph" w:default="1" w:styleId="Normale">
     <w:name w:val="Normal"/>
@@ -12280,7 +13178,7 @@
   <a:extraClrSchemeLst/>
   <a:extLst>
     <a:ext uri="{05A4C25C-085E-4340-85A3-A5531E510DB2}">
-      <thm15:themeFamily xmlns:thm15="http://schemas.microsoft.com/office/thememl/2012/main" name="Office Theme" id="{62F939B6-93AF-4DB8-9C6B-D6C7DFDC589F}" vid="{4A3C46E8-61CC-4603-A589-7422A47A8E4A}"/>
+      <thm15:themeFamily xmlns:thm15="http://schemas.microsoft.com/office/thememl/2012/main" xmlns="" name="Office Theme" id="{62F939B6-93AF-4DB8-9C6B-D6C7DFDC589F}" vid="{4A3C46E8-61CC-4603-A589-7422A47A8E4A}"/>
     </a:ext>
   </a:extLst>
 </a:theme>
@@ -12291,7 +13189,7 @@
 </file>
 
 <file path=customXml/itemProps1.xml><?xml version="1.0" encoding="utf-8"?>
-<ds:datastoreItem xmlns:ds="http://schemas.openxmlformats.org/officeDocument/2006/customXml" ds:itemID="{EA32D2A2-31C5-491D-8E91-02BE525192C4}">
+<ds:datastoreItem xmlns:ds="http://schemas.openxmlformats.org/officeDocument/2006/customXml" ds:itemID="{B1D29D74-E5AB-4900-978F-8028B210838B}">
   <ds:schemaRefs>
     <ds:schemaRef ds:uri="http://schemas.openxmlformats.org/officeDocument/2006/bibliography"/>
   </ds:schemaRefs>

</xml_diff>

<commit_message>
Minor fixes + Code Inspection PDF
</commit_message>
<xml_diff>
--- a/OtherStuff/Code Inspection.docx
+++ b/OtherStuff/Code Inspection.docx
@@ -1,6 +1,6 @@
 
 <file path=word/document.xml><?xml version="1.0" encoding="utf-8"?>
-<w:document xmlns:wpc="http://schemas.microsoft.com/office/word/2010/wordprocessingCanvas" xmlns:mc="http://schemas.openxmlformats.org/markup-compatibility/2006" xmlns:o="urn:schemas-microsoft-com:office:office" xmlns:r="http://schemas.openxmlformats.org/officeDocument/2006/relationships" xmlns:m="http://schemas.openxmlformats.org/officeDocument/2006/math" xmlns:v="urn:schemas-microsoft-com:vml" xmlns:wp14="http://schemas.microsoft.com/office/word/2010/wordprocessingDrawing" xmlns:wp="http://schemas.openxmlformats.org/drawingml/2006/wordprocessingDrawing" xmlns:w10="urn:schemas-microsoft-com:office:word" xmlns:w="http://schemas.openxmlformats.org/wordprocessingml/2006/main" xmlns:w14="http://schemas.microsoft.com/office/word/2010/wordml" xmlns:wpg="http://schemas.microsoft.com/office/word/2010/wordprocessingGroup" xmlns:wpi="http://schemas.microsoft.com/office/word/2010/wordprocessingInk" xmlns:wne="http://schemas.microsoft.com/office/word/2006/wordml" xmlns:wps="http://schemas.microsoft.com/office/word/2010/wordprocessingShape" mc:Ignorable="w14 wp14">
+<w:document xmlns:wpc="http://schemas.microsoft.com/office/word/2010/wordprocessingCanvas" xmlns:mc="http://schemas.openxmlformats.org/markup-compatibility/2006" xmlns:o="urn:schemas-microsoft-com:office:office" xmlns:r="http://schemas.openxmlformats.org/officeDocument/2006/relationships" xmlns:m="http://schemas.openxmlformats.org/officeDocument/2006/math" xmlns:v="urn:schemas-microsoft-com:vml" xmlns:wp14="http://schemas.microsoft.com/office/word/2010/wordprocessingDrawing" xmlns:wp="http://schemas.openxmlformats.org/drawingml/2006/wordprocessingDrawing" xmlns:w10="urn:schemas-microsoft-com:office:word" xmlns:w="http://schemas.openxmlformats.org/wordprocessingml/2006/main" xmlns:w14="http://schemas.microsoft.com/office/word/2010/wordml" xmlns:w15="http://schemas.microsoft.com/office/word/2012/wordml" xmlns:wpg="http://schemas.microsoft.com/office/word/2010/wordprocessingGroup" xmlns:wpi="http://schemas.microsoft.com/office/word/2010/wordprocessingInk" xmlns:wne="http://schemas.microsoft.com/office/word/2006/wordml" xmlns:wps="http://schemas.microsoft.com/office/word/2010/wordprocessingShape" mc:Ignorable="w14 w15 wp14">
   <w:body>
     <w:sdt>
       <w:sdtPr>
@@ -251,7 +251,7 @@
               </mc:Choice>
               <mc:Fallback>
                 <w:pict>
-                  <v:shapetype id="_x0000_t202" coordsize="21600,21600" o:spt="202" path="m,l,21600r21600,l21600,xe">
+                  <v:shapetype w14:anchorId="492E03D7" id="_x0000_t202" coordsize="21600,21600" o:spt="202" path="m,l,21600r21600,l21600,xe">
                     <v:stroke joinstyle="miter"/>
                     <v:path gradientshapeok="t" o:connecttype="rect"/>
                   </v:shapetype>
@@ -497,7 +497,7 @@
                         </pic:cNvPicPr>
                       </pic:nvPicPr>
                       <pic:blipFill>
-                        <a:blip r:embed="rId7">
+                        <a:blip r:embed="rId6">
                           <a:extLst>
                             <a:ext uri="{28A0092B-C50C-407E-A947-70E740481C1C}">
                               <a14:useLocalDpi xmlns:a14="http://schemas.microsoft.com/office/drawing/2010/main" val="0"/>
@@ -594,6 +594,8 @@
             </w:rPr>
             <w:t>Summary</w:t>
           </w:r>
+          <w:bookmarkStart w:id="0" w:name="_GoBack"/>
+          <w:bookmarkEnd w:id="0"/>
         </w:p>
         <w:p>
           <w:pPr>
@@ -614,12 +616,19 @@
           <w:r>
             <w:fldChar w:fldCharType="separate"/>
           </w:r>
-          <w:hyperlink w:anchor="_Toc438564557" w:history="1">
+          <w:hyperlink w:anchor="_Toc438810119" w:history="1">
             <w:r>
               <w:rPr>
                 <w:rStyle w:val="Collegamentoipertestuale"/>
-              </w:rPr>
-              <w:t>1. Classes and methods assigned</w:t>
+                <w:lang w:val="en-GB"/>
+              </w:rPr>
+              <w:t>1.</w:t>
+            </w:r>
+            <w:r>
+              <w:rPr>
+                <w:rStyle w:val="Collegamentoipertestuale"/>
+              </w:rPr>
+              <w:t xml:space="preserve"> Classes and methods assigned</w:t>
             </w:r>
             <w:r>
               <w:rPr>
@@ -637,7 +646,7 @@
               <w:rPr>
                 <w:webHidden/>
               </w:rPr>
-              <w:instrText xml:space="preserve"> PAGEREF _Toc438564557 \h </w:instrText>
+              <w:instrText xml:space="preserve"> PAGEREF _Toc438810119 \h </w:instrText>
             </w:r>
             <w:r>
               <w:rPr>
@@ -677,13 +686,13 @@
               <w:lang w:val="it-IT" w:eastAsia="it-IT"/>
             </w:rPr>
           </w:pPr>
-          <w:hyperlink w:anchor="_Toc438564558" w:history="1">
+          <w:hyperlink w:anchor="_Toc438810120" w:history="1">
             <w:r>
               <w:rPr>
                 <w:rStyle w:val="Collegamentoipertestuale"/>
                 <w:noProof/>
               </w:rPr>
-              <w:t>1.1 Main Class:</w:t>
+              <w:t>1.1 Main Class</w:t>
             </w:r>
             <w:r>
               <w:rPr>
@@ -704,7 +713,7 @@
                 <w:noProof/>
                 <w:webHidden/>
               </w:rPr>
-              <w:instrText xml:space="preserve"> PAGEREF _Toc438564558 \h </w:instrText>
+              <w:instrText xml:space="preserve"> PAGEREF _Toc438810120 \h </w:instrText>
             </w:r>
             <w:r>
               <w:rPr>
@@ -748,13 +757,13 @@
               <w:lang w:val="it-IT" w:eastAsia="it-IT"/>
             </w:rPr>
           </w:pPr>
-          <w:hyperlink w:anchor="_Toc438564559" w:history="1">
+          <w:hyperlink w:anchor="_Toc438810121" w:history="1">
             <w:r>
               <w:rPr>
                 <w:rStyle w:val="Collegamentoipertestuale"/>
                 <w:noProof/>
               </w:rPr>
-              <w:t>1.2 Other Classes:</w:t>
+              <w:t>1.2 Other Classes</w:t>
             </w:r>
             <w:r>
               <w:rPr>
@@ -775,7 +784,7 @@
                 <w:noProof/>
                 <w:webHidden/>
               </w:rPr>
-              <w:instrText xml:space="preserve"> PAGEREF _Toc438564559 \h </w:instrText>
+              <w:instrText xml:space="preserve"> PAGEREF _Toc438810121 \h </w:instrText>
             </w:r>
             <w:r>
               <w:rPr>
@@ -819,13 +828,13 @@
               <w:lang w:val="it-IT" w:eastAsia="it-IT"/>
             </w:rPr>
           </w:pPr>
-          <w:hyperlink w:anchor="_Toc438564560" w:history="1">
+          <w:hyperlink w:anchor="_Toc438810122" w:history="1">
             <w:r>
               <w:rPr>
                 <w:rStyle w:val="Collegamentoipertestuale"/>
                 <w:noProof/>
               </w:rPr>
-              <w:t>1.3 Methods:</w:t>
+              <w:t>1.3 Methods</w:t>
             </w:r>
             <w:r>
               <w:rPr>
@@ -846,7 +855,7 @@
                 <w:noProof/>
                 <w:webHidden/>
               </w:rPr>
-              <w:instrText xml:space="preserve"> PAGEREF _Toc438564560 \h </w:instrText>
+              <w:instrText xml:space="preserve"> PAGEREF _Toc438810122 \h </w:instrText>
             </w:r>
             <w:r>
               <w:rPr>
@@ -887,12 +896,19 @@
               <w:lang w:val="it-IT" w:eastAsia="it-IT"/>
             </w:rPr>
           </w:pPr>
-          <w:hyperlink w:anchor="_Toc438564561" w:history="1">
+          <w:hyperlink w:anchor="_Toc438810123" w:history="1">
             <w:r>
               <w:rPr>
                 <w:rStyle w:val="Collegamentoipertestuale"/>
-              </w:rPr>
-              <w:t>2. Functional role of the assigned classes</w:t>
+                <w:lang w:val="en-GB"/>
+              </w:rPr>
+              <w:t>2.</w:t>
+            </w:r>
+            <w:r>
+              <w:rPr>
+                <w:rStyle w:val="Collegamentoipertestuale"/>
+              </w:rPr>
+              <w:t xml:space="preserve"> Functional role of the assigned classes</w:t>
             </w:r>
             <w:r>
               <w:rPr>
@@ -910,7 +926,7 @@
               <w:rPr>
                 <w:webHidden/>
               </w:rPr>
-              <w:instrText xml:space="preserve"> PAGEREF _Toc438564561 \h </w:instrText>
+              <w:instrText xml:space="preserve"> PAGEREF _Toc438810123 \h </w:instrText>
             </w:r>
             <w:r>
               <w:rPr>
@@ -928,66 +944,6 @@
                 <w:webHidden/>
               </w:rPr>
               <w:t>4</w:t>
-            </w:r>
-            <w:r>
-              <w:rPr>
-                <w:webHidden/>
-              </w:rPr>
-              <w:fldChar w:fldCharType="end"/>
-            </w:r>
-          </w:hyperlink>
-        </w:p>
-        <w:p>
-          <w:pPr>
-            <w:pStyle w:val="Sommario1"/>
-            <w:rPr>
-              <w:rFonts w:asciiTheme="minorHAnsi" w:eastAsiaTheme="minorEastAsia" w:hAnsiTheme="minorHAnsi"/>
-              <w:b w:val="0"/>
-              <w:sz w:val="22"/>
-              <w:lang w:val="it-IT" w:eastAsia="it-IT"/>
-            </w:rPr>
-          </w:pPr>
-          <w:hyperlink w:anchor="_Toc438564562" w:history="1">
-            <w:r>
-              <w:rPr>
-                <w:rStyle w:val="Collegamentoipertestuale"/>
-              </w:rPr>
-              <w:t>3. List of issues</w:t>
-            </w:r>
-            <w:r>
-              <w:rPr>
-                <w:webHidden/>
-              </w:rPr>
-              <w:tab/>
-            </w:r>
-            <w:r>
-              <w:rPr>
-                <w:webHidden/>
-              </w:rPr>
-              <w:fldChar w:fldCharType="begin"/>
-            </w:r>
-            <w:r>
-              <w:rPr>
-                <w:webHidden/>
-              </w:rPr>
-              <w:instrText xml:space="preserve"> PAGEREF _Toc438564562 \h </w:instrText>
-            </w:r>
-            <w:r>
-              <w:rPr>
-                <w:webHidden/>
-              </w:rPr>
-            </w:r>
-            <w:r>
-              <w:rPr>
-                <w:webHidden/>
-              </w:rPr>
-              <w:fldChar w:fldCharType="separate"/>
-            </w:r>
-            <w:r>
-              <w:rPr>
-                <w:webHidden/>
-              </w:rPr>
-              <w:t>5</w:t>
             </w:r>
             <w:r>
               <w:rPr>
@@ -1010,13 +966,13 @@
               <w:lang w:val="it-IT" w:eastAsia="it-IT"/>
             </w:rPr>
           </w:pPr>
-          <w:hyperlink w:anchor="_Toc438564563" w:history="1">
+          <w:hyperlink w:anchor="_Toc438810124" w:history="1">
             <w:r>
               <w:rPr>
                 <w:rStyle w:val="Collegamentoipertestuale"/>
                 <w:noProof/>
               </w:rPr>
-              <w:t>3.1 Naming conventions</w:t>
+              <w:t>2.1 InterceptorManager</w:t>
             </w:r>
             <w:r>
               <w:rPr>
@@ -1037,7 +993,7 @@
                 <w:noProof/>
                 <w:webHidden/>
               </w:rPr>
-              <w:instrText xml:space="preserve"> PAGEREF _Toc438564563 \h </w:instrText>
+              <w:instrText xml:space="preserve"> PAGEREF _Toc438810124 \h </w:instrText>
             </w:r>
             <w:r>
               <w:rPr>
@@ -1057,7 +1013,7 @@
                 <w:noProof/>
                 <w:webHidden/>
               </w:rPr>
-              <w:t>5</w:t>
+              <w:t>4</w:t>
             </w:r>
             <w:r>
               <w:rPr>
@@ -1081,12 +1037,292 @@
               <w:lang w:val="it-IT" w:eastAsia="it-IT"/>
             </w:rPr>
           </w:pPr>
-          <w:hyperlink w:anchor="_Toc438564564" w:history="1">
+          <w:hyperlink w:anchor="_Toc438810125" w:history="1">
             <w:r>
               <w:rPr>
                 <w:rStyle w:val="Collegamentoipertestuale"/>
                 <w:noProof/>
               </w:rPr>
+              <w:t>2.2 AroundInvokeInterceptor</w:t>
+            </w:r>
+            <w:r>
+              <w:rPr>
+                <w:noProof/>
+                <w:webHidden/>
+              </w:rPr>
+              <w:tab/>
+            </w:r>
+            <w:r>
+              <w:rPr>
+                <w:noProof/>
+                <w:webHidden/>
+              </w:rPr>
+              <w:fldChar w:fldCharType="begin"/>
+            </w:r>
+            <w:r>
+              <w:rPr>
+                <w:noProof/>
+                <w:webHidden/>
+              </w:rPr>
+              <w:instrText xml:space="preserve"> PAGEREF _Toc438810125 \h </w:instrText>
+            </w:r>
+            <w:r>
+              <w:rPr>
+                <w:noProof/>
+                <w:webHidden/>
+              </w:rPr>
+            </w:r>
+            <w:r>
+              <w:rPr>
+                <w:noProof/>
+                <w:webHidden/>
+              </w:rPr>
+              <w:fldChar w:fldCharType="separate"/>
+            </w:r>
+            <w:r>
+              <w:rPr>
+                <w:noProof/>
+                <w:webHidden/>
+              </w:rPr>
+              <w:t>5</w:t>
+            </w:r>
+            <w:r>
+              <w:rPr>
+                <w:noProof/>
+                <w:webHidden/>
+              </w:rPr>
+              <w:fldChar w:fldCharType="end"/>
+            </w:r>
+          </w:hyperlink>
+        </w:p>
+        <w:p>
+          <w:pPr>
+            <w:pStyle w:val="Sommario2"/>
+            <w:tabs>
+              <w:tab w:val="right" w:leader="dot" w:pos="9962"/>
+            </w:tabs>
+            <w:rPr>
+              <w:rFonts w:asciiTheme="minorHAnsi" w:eastAsiaTheme="minorEastAsia" w:hAnsiTheme="minorHAnsi"/>
+              <w:noProof/>
+              <w:sz w:val="22"/>
+              <w:lang w:val="it-IT" w:eastAsia="it-IT"/>
+            </w:rPr>
+          </w:pPr>
+          <w:hyperlink w:anchor="_Toc438810126" w:history="1">
+            <w:r>
+              <w:rPr>
+                <w:rStyle w:val="Collegamentoipertestuale"/>
+                <w:noProof/>
+              </w:rPr>
+              <w:t>2.3 CallbackInterceptor</w:t>
+            </w:r>
+            <w:r>
+              <w:rPr>
+                <w:noProof/>
+                <w:webHidden/>
+              </w:rPr>
+              <w:tab/>
+            </w:r>
+            <w:r>
+              <w:rPr>
+                <w:noProof/>
+                <w:webHidden/>
+              </w:rPr>
+              <w:fldChar w:fldCharType="begin"/>
+            </w:r>
+            <w:r>
+              <w:rPr>
+                <w:noProof/>
+                <w:webHidden/>
+              </w:rPr>
+              <w:instrText xml:space="preserve"> PAGEREF _Toc438810126 \h </w:instrText>
+            </w:r>
+            <w:r>
+              <w:rPr>
+                <w:noProof/>
+                <w:webHidden/>
+              </w:rPr>
+            </w:r>
+            <w:r>
+              <w:rPr>
+                <w:noProof/>
+                <w:webHidden/>
+              </w:rPr>
+              <w:fldChar w:fldCharType="separate"/>
+            </w:r>
+            <w:r>
+              <w:rPr>
+                <w:noProof/>
+                <w:webHidden/>
+              </w:rPr>
+              <w:t>5</w:t>
+            </w:r>
+            <w:r>
+              <w:rPr>
+                <w:noProof/>
+                <w:webHidden/>
+              </w:rPr>
+              <w:fldChar w:fldCharType="end"/>
+            </w:r>
+          </w:hyperlink>
+        </w:p>
+        <w:p>
+          <w:pPr>
+            <w:pStyle w:val="Sommario1"/>
+            <w:rPr>
+              <w:rFonts w:asciiTheme="minorHAnsi" w:eastAsiaTheme="minorEastAsia" w:hAnsiTheme="minorHAnsi"/>
+              <w:b w:val="0"/>
+              <w:sz w:val="22"/>
+              <w:lang w:val="it-IT" w:eastAsia="it-IT"/>
+            </w:rPr>
+          </w:pPr>
+          <w:hyperlink w:anchor="_Toc438810127" w:history="1">
+            <w:r>
+              <w:rPr>
+                <w:rStyle w:val="Collegamentoipertestuale"/>
+                <w:lang w:val="en-GB"/>
+              </w:rPr>
+              <w:t>3.</w:t>
+            </w:r>
+            <w:r>
+              <w:rPr>
+                <w:rStyle w:val="Collegamentoipertestuale"/>
+              </w:rPr>
+              <w:t xml:space="preserve"> List of issues</w:t>
+            </w:r>
+            <w:r>
+              <w:rPr>
+                <w:webHidden/>
+              </w:rPr>
+              <w:tab/>
+            </w:r>
+            <w:r>
+              <w:rPr>
+                <w:webHidden/>
+              </w:rPr>
+              <w:fldChar w:fldCharType="begin"/>
+            </w:r>
+            <w:r>
+              <w:rPr>
+                <w:webHidden/>
+              </w:rPr>
+              <w:instrText xml:space="preserve"> PAGEREF _Toc438810127 \h </w:instrText>
+            </w:r>
+            <w:r>
+              <w:rPr>
+                <w:webHidden/>
+              </w:rPr>
+            </w:r>
+            <w:r>
+              <w:rPr>
+                <w:webHidden/>
+              </w:rPr>
+              <w:fldChar w:fldCharType="separate"/>
+            </w:r>
+            <w:r>
+              <w:rPr>
+                <w:webHidden/>
+              </w:rPr>
+              <w:t>6</w:t>
+            </w:r>
+            <w:r>
+              <w:rPr>
+                <w:webHidden/>
+              </w:rPr>
+              <w:fldChar w:fldCharType="end"/>
+            </w:r>
+          </w:hyperlink>
+        </w:p>
+        <w:p>
+          <w:pPr>
+            <w:pStyle w:val="Sommario2"/>
+            <w:tabs>
+              <w:tab w:val="right" w:leader="dot" w:pos="9962"/>
+            </w:tabs>
+            <w:rPr>
+              <w:rFonts w:asciiTheme="minorHAnsi" w:eastAsiaTheme="minorEastAsia" w:hAnsiTheme="minorHAnsi"/>
+              <w:noProof/>
+              <w:sz w:val="22"/>
+              <w:lang w:val="it-IT" w:eastAsia="it-IT"/>
+            </w:rPr>
+          </w:pPr>
+          <w:hyperlink w:anchor="_Toc438810128" w:history="1">
+            <w:r>
+              <w:rPr>
+                <w:rStyle w:val="Collegamentoipertestuale"/>
+                <w:noProof/>
+              </w:rPr>
+              <w:t>3.1 Naming conventions</w:t>
+            </w:r>
+            <w:r>
+              <w:rPr>
+                <w:noProof/>
+                <w:webHidden/>
+              </w:rPr>
+              <w:tab/>
+            </w:r>
+            <w:r>
+              <w:rPr>
+                <w:noProof/>
+                <w:webHidden/>
+              </w:rPr>
+              <w:fldChar w:fldCharType="begin"/>
+            </w:r>
+            <w:r>
+              <w:rPr>
+                <w:noProof/>
+                <w:webHidden/>
+              </w:rPr>
+              <w:instrText xml:space="preserve"> PAGEREF _Toc438810128 \h </w:instrText>
+            </w:r>
+            <w:r>
+              <w:rPr>
+                <w:noProof/>
+                <w:webHidden/>
+              </w:rPr>
+            </w:r>
+            <w:r>
+              <w:rPr>
+                <w:noProof/>
+                <w:webHidden/>
+              </w:rPr>
+              <w:fldChar w:fldCharType="separate"/>
+            </w:r>
+            <w:r>
+              <w:rPr>
+                <w:noProof/>
+                <w:webHidden/>
+              </w:rPr>
+              <w:t>6</w:t>
+            </w:r>
+            <w:r>
+              <w:rPr>
+                <w:noProof/>
+                <w:webHidden/>
+              </w:rPr>
+              <w:fldChar w:fldCharType="end"/>
+            </w:r>
+          </w:hyperlink>
+        </w:p>
+        <w:p>
+          <w:pPr>
+            <w:pStyle w:val="Sommario2"/>
+            <w:tabs>
+              <w:tab w:val="right" w:leader="dot" w:pos="9962"/>
+            </w:tabs>
+            <w:rPr>
+              <w:rFonts w:asciiTheme="minorHAnsi" w:eastAsiaTheme="minorEastAsia" w:hAnsiTheme="minorHAnsi"/>
+              <w:noProof/>
+              <w:sz w:val="22"/>
+              <w:lang w:val="it-IT" w:eastAsia="it-IT"/>
+            </w:rPr>
+          </w:pPr>
+          <w:hyperlink w:anchor="_Toc438810129" w:history="1">
+            <w:r>
+              <w:rPr>
+                <w:rStyle w:val="Collegamentoipertestuale"/>
+                <w:noProof/>
+              </w:rPr>
               <w:t>3.2 Indention</w:t>
             </w:r>
             <w:r>
@@ -1108,7 +1344,7 @@
                 <w:noProof/>
                 <w:webHidden/>
               </w:rPr>
-              <w:instrText xml:space="preserve"> PAGEREF _Toc438564564 \h </w:instrText>
+              <w:instrText xml:space="preserve"> PAGEREF _Toc438810129 \h </w:instrText>
             </w:r>
             <w:r>
               <w:rPr>
@@ -1128,7 +1364,7 @@
                 <w:noProof/>
                 <w:webHidden/>
               </w:rPr>
-              <w:t>5</w:t>
+              <w:t>6</w:t>
             </w:r>
             <w:r>
               <w:rPr>
@@ -1152,7 +1388,7 @@
               <w:lang w:val="it-IT" w:eastAsia="it-IT"/>
             </w:rPr>
           </w:pPr>
-          <w:hyperlink w:anchor="_Toc438564565" w:history="1">
+          <w:hyperlink w:anchor="_Toc438810130" w:history="1">
             <w:r>
               <w:rPr>
                 <w:rStyle w:val="Collegamentoipertestuale"/>
@@ -1179,7 +1415,7 @@
                 <w:noProof/>
                 <w:webHidden/>
               </w:rPr>
-              <w:instrText xml:space="preserve"> PAGEREF _Toc438564565 \h </w:instrText>
+              <w:instrText xml:space="preserve"> PAGEREF _Toc438810130 \h </w:instrText>
             </w:r>
             <w:r>
               <w:rPr>
@@ -1199,7 +1435,7 @@
                 <w:noProof/>
                 <w:webHidden/>
               </w:rPr>
-              <w:t>5</w:t>
+              <w:t>6</w:t>
             </w:r>
             <w:r>
               <w:rPr>
@@ -1223,7 +1459,7 @@
               <w:lang w:val="it-IT" w:eastAsia="it-IT"/>
             </w:rPr>
           </w:pPr>
-          <w:hyperlink w:anchor="_Toc438564566" w:history="1">
+          <w:hyperlink w:anchor="_Toc438810131" w:history="1">
             <w:r>
               <w:rPr>
                 <w:rStyle w:val="Collegamentoipertestuale"/>
@@ -1250,7 +1486,7 @@
                 <w:noProof/>
                 <w:webHidden/>
               </w:rPr>
-              <w:instrText xml:space="preserve"> PAGEREF _Toc438564566 \h </w:instrText>
+              <w:instrText xml:space="preserve"> PAGEREF _Toc438810131 \h </w:instrText>
             </w:r>
             <w:r>
               <w:rPr>
@@ -1270,7 +1506,7 @@
                 <w:noProof/>
                 <w:webHidden/>
               </w:rPr>
-              <w:t>5</w:t>
+              <w:t>6</w:t>
             </w:r>
             <w:r>
               <w:rPr>
@@ -1294,7 +1530,7 @@
               <w:lang w:val="it-IT" w:eastAsia="it-IT"/>
             </w:rPr>
           </w:pPr>
-          <w:hyperlink w:anchor="_Toc438564567" w:history="1">
+          <w:hyperlink w:anchor="_Toc438810132" w:history="1">
             <w:r>
               <w:rPr>
                 <w:rStyle w:val="Collegamentoipertestuale"/>
@@ -1321,7 +1557,7 @@
                 <w:noProof/>
                 <w:webHidden/>
               </w:rPr>
-              <w:instrText xml:space="preserve"> PAGEREF _Toc438564567 \h </w:instrText>
+              <w:instrText xml:space="preserve"> PAGEREF _Toc438810132 \h </w:instrText>
             </w:r>
             <w:r>
               <w:rPr>
@@ -1341,7 +1577,7 @@
                 <w:noProof/>
                 <w:webHidden/>
               </w:rPr>
-              <w:t>5</w:t>
+              <w:t>6</w:t>
             </w:r>
             <w:r>
               <w:rPr>
@@ -1365,7 +1601,7 @@
               <w:lang w:val="it-IT" w:eastAsia="it-IT"/>
             </w:rPr>
           </w:pPr>
-          <w:hyperlink w:anchor="_Toc438564568" w:history="1">
+          <w:hyperlink w:anchor="_Toc438810133" w:history="1">
             <w:r>
               <w:rPr>
                 <w:rStyle w:val="Collegamentoipertestuale"/>
@@ -1392,7 +1628,7 @@
                 <w:noProof/>
                 <w:webHidden/>
               </w:rPr>
-              <w:instrText xml:space="preserve"> PAGEREF _Toc438564568 \h </w:instrText>
+              <w:instrText xml:space="preserve"> PAGEREF _Toc438810133 \h </w:instrText>
             </w:r>
             <w:r>
               <w:rPr>
@@ -1412,7 +1648,7 @@
                 <w:noProof/>
                 <w:webHidden/>
               </w:rPr>
-              <w:t>6</w:t>
+              <w:t>7</w:t>
             </w:r>
             <w:r>
               <w:rPr>
@@ -1436,7 +1672,7 @@
               <w:lang w:val="it-IT" w:eastAsia="it-IT"/>
             </w:rPr>
           </w:pPr>
-          <w:hyperlink w:anchor="_Toc438564569" w:history="1">
+          <w:hyperlink w:anchor="_Toc438810134" w:history="1">
             <w:r>
               <w:rPr>
                 <w:rStyle w:val="Collegamentoipertestuale"/>
@@ -1463,7 +1699,7 @@
                 <w:noProof/>
                 <w:webHidden/>
               </w:rPr>
-              <w:instrText xml:space="preserve"> PAGEREF _Toc438564569 \h </w:instrText>
+              <w:instrText xml:space="preserve"> PAGEREF _Toc438810134 \h </w:instrText>
             </w:r>
             <w:r>
               <w:rPr>
@@ -1483,7 +1719,7 @@
                 <w:noProof/>
                 <w:webHidden/>
               </w:rPr>
-              <w:t>6</w:t>
+              <w:t>7</w:t>
             </w:r>
             <w:r>
               <w:rPr>
@@ -1507,7 +1743,7 @@
               <w:lang w:val="it-IT" w:eastAsia="it-IT"/>
             </w:rPr>
           </w:pPr>
-          <w:hyperlink w:anchor="_Toc438564570" w:history="1">
+          <w:hyperlink w:anchor="_Toc438810135" w:history="1">
             <w:r>
               <w:rPr>
                 <w:rStyle w:val="Collegamentoipertestuale"/>
@@ -1534,7 +1770,7 @@
                 <w:noProof/>
                 <w:webHidden/>
               </w:rPr>
-              <w:instrText xml:space="preserve"> PAGEREF _Toc438564570 \h </w:instrText>
+              <w:instrText xml:space="preserve"> PAGEREF _Toc438810135 \h </w:instrText>
             </w:r>
             <w:r>
               <w:rPr>
@@ -1554,7 +1790,7 @@
                 <w:noProof/>
                 <w:webHidden/>
               </w:rPr>
-              <w:t>6</w:t>
+              <w:t>7</w:t>
             </w:r>
             <w:r>
               <w:rPr>
@@ -1578,7 +1814,7 @@
               <w:lang w:val="it-IT" w:eastAsia="it-IT"/>
             </w:rPr>
           </w:pPr>
-          <w:hyperlink w:anchor="_Toc438564571" w:history="1">
+          <w:hyperlink w:anchor="_Toc438810136" w:history="1">
             <w:r>
               <w:rPr>
                 <w:rStyle w:val="Collegamentoipertestuale"/>
@@ -1605,7 +1841,7 @@
                 <w:noProof/>
                 <w:webHidden/>
               </w:rPr>
-              <w:instrText xml:space="preserve"> PAGEREF _Toc438564571 \h </w:instrText>
+              <w:instrText xml:space="preserve"> PAGEREF _Toc438810136 \h </w:instrText>
             </w:r>
             <w:r>
               <w:rPr>
@@ -1625,7 +1861,7 @@
                 <w:noProof/>
                 <w:webHidden/>
               </w:rPr>
-              <w:t>6</w:t>
+              <w:t>7</w:t>
             </w:r>
             <w:r>
               <w:rPr>
@@ -1649,7 +1885,7 @@
               <w:lang w:val="it-IT" w:eastAsia="it-IT"/>
             </w:rPr>
           </w:pPr>
-          <w:hyperlink w:anchor="_Toc438564572" w:history="1">
+          <w:hyperlink w:anchor="_Toc438810137" w:history="1">
             <w:r>
               <w:rPr>
                 <w:rStyle w:val="Collegamentoipertestuale"/>
@@ -1676,7 +1912,7 @@
                 <w:noProof/>
                 <w:webHidden/>
               </w:rPr>
-              <w:instrText xml:space="preserve"> PAGEREF _Toc438564572 \h </w:instrText>
+              <w:instrText xml:space="preserve"> PAGEREF _Toc438810137 \h </w:instrText>
             </w:r>
             <w:r>
               <w:rPr>
@@ -1696,7 +1932,7 @@
                 <w:noProof/>
                 <w:webHidden/>
               </w:rPr>
-              <w:t>6</w:t>
+              <w:t>7</w:t>
             </w:r>
             <w:r>
               <w:rPr>
@@ -1720,7 +1956,7 @@
               <w:lang w:val="it-IT" w:eastAsia="it-IT"/>
             </w:rPr>
           </w:pPr>
-          <w:hyperlink w:anchor="_Toc438564573" w:history="1">
+          <w:hyperlink w:anchor="_Toc438810138" w:history="1">
             <w:r>
               <w:rPr>
                 <w:rStyle w:val="Collegamentoipertestuale"/>
@@ -1747,7 +1983,7 @@
                 <w:noProof/>
                 <w:webHidden/>
               </w:rPr>
-              <w:instrText xml:space="preserve"> PAGEREF _Toc438564573 \h </w:instrText>
+              <w:instrText xml:space="preserve"> PAGEREF _Toc438810138 \h </w:instrText>
             </w:r>
             <w:r>
               <w:rPr>
@@ -1767,7 +2003,7 @@
                 <w:noProof/>
                 <w:webHidden/>
               </w:rPr>
-              <w:t>6</w:t>
+              <w:t>7</w:t>
             </w:r>
             <w:r>
               <w:rPr>
@@ -1791,7 +2027,7 @@
               <w:lang w:val="it-IT" w:eastAsia="it-IT"/>
             </w:rPr>
           </w:pPr>
-          <w:hyperlink w:anchor="_Toc438564574" w:history="1">
+          <w:hyperlink w:anchor="_Toc438810139" w:history="1">
             <w:r>
               <w:rPr>
                 <w:rStyle w:val="Collegamentoipertestuale"/>
@@ -1818,7 +2054,7 @@
                 <w:noProof/>
                 <w:webHidden/>
               </w:rPr>
-              <w:instrText xml:space="preserve"> PAGEREF _Toc438564574 \h </w:instrText>
+              <w:instrText xml:space="preserve"> PAGEREF _Toc438810139 \h </w:instrText>
             </w:r>
             <w:r>
               <w:rPr>
@@ -1838,7 +2074,7 @@
                 <w:noProof/>
                 <w:webHidden/>
               </w:rPr>
-              <w:t>6</w:t>
+              <w:t>7</w:t>
             </w:r>
             <w:r>
               <w:rPr>
@@ -1862,7 +2098,7 @@
               <w:lang w:val="it-IT" w:eastAsia="it-IT"/>
             </w:rPr>
           </w:pPr>
-          <w:hyperlink w:anchor="_Toc438564575" w:history="1">
+          <w:hyperlink w:anchor="_Toc438810140" w:history="1">
             <w:r>
               <w:rPr>
                 <w:rStyle w:val="Collegamentoipertestuale"/>
@@ -1889,7 +2125,7 @@
                 <w:noProof/>
                 <w:webHidden/>
               </w:rPr>
-              <w:instrText xml:space="preserve"> PAGEREF _Toc438564575 \h </w:instrText>
+              <w:instrText xml:space="preserve"> PAGEREF _Toc438810140 \h </w:instrText>
             </w:r>
             <w:r>
               <w:rPr>
@@ -1909,7 +2145,7 @@
                 <w:noProof/>
                 <w:webHidden/>
               </w:rPr>
-              <w:t>7</w:t>
+              <w:t>8</w:t>
             </w:r>
             <w:r>
               <w:rPr>
@@ -1933,7 +2169,7 @@
               <w:lang w:val="it-IT" w:eastAsia="it-IT"/>
             </w:rPr>
           </w:pPr>
-          <w:hyperlink w:anchor="_Toc438564576" w:history="1">
+          <w:hyperlink w:anchor="_Toc438810141" w:history="1">
             <w:r>
               <w:rPr>
                 <w:rStyle w:val="Collegamentoipertestuale"/>
@@ -1960,7 +2196,7 @@
                 <w:noProof/>
                 <w:webHidden/>
               </w:rPr>
-              <w:instrText xml:space="preserve"> PAGEREF _Toc438564576 \h </w:instrText>
+              <w:instrText xml:space="preserve"> PAGEREF _Toc438810141 \h </w:instrText>
             </w:r>
             <w:r>
               <w:rPr>
@@ -1980,7 +2216,7 @@
                 <w:noProof/>
                 <w:webHidden/>
               </w:rPr>
-              <w:t>7</w:t>
+              <w:t>8</w:t>
             </w:r>
             <w:r>
               <w:rPr>
@@ -2004,7 +2240,7 @@
               <w:lang w:val="it-IT" w:eastAsia="it-IT"/>
             </w:rPr>
           </w:pPr>
-          <w:hyperlink w:anchor="_Toc438564577" w:history="1">
+          <w:hyperlink w:anchor="_Toc438810142" w:history="1">
             <w:r>
               <w:rPr>
                 <w:rStyle w:val="Collegamentoipertestuale"/>
@@ -2031,7 +2267,7 @@
                 <w:noProof/>
                 <w:webHidden/>
               </w:rPr>
-              <w:instrText xml:space="preserve"> PAGEREF _Toc438564577 \h </w:instrText>
+              <w:instrText xml:space="preserve"> PAGEREF _Toc438810142 \h </w:instrText>
             </w:r>
             <w:r>
               <w:rPr>
@@ -2051,7 +2287,7 @@
                 <w:noProof/>
                 <w:webHidden/>
               </w:rPr>
-              <w:t>7</w:t>
+              <w:t>8</w:t>
             </w:r>
             <w:r>
               <w:rPr>
@@ -2075,7 +2311,7 @@
               <w:lang w:val="it-IT" w:eastAsia="it-IT"/>
             </w:rPr>
           </w:pPr>
-          <w:hyperlink w:anchor="_Toc438564578" w:history="1">
+          <w:hyperlink w:anchor="_Toc438810143" w:history="1">
             <w:r>
               <w:rPr>
                 <w:rStyle w:val="Collegamentoipertestuale"/>
@@ -2102,7 +2338,7 @@
                 <w:noProof/>
                 <w:webHidden/>
               </w:rPr>
-              <w:instrText xml:space="preserve"> PAGEREF _Toc438564578 \h </w:instrText>
+              <w:instrText xml:space="preserve"> PAGEREF _Toc438810143 \h </w:instrText>
             </w:r>
             <w:r>
               <w:rPr>
@@ -2122,7 +2358,7 @@
                 <w:noProof/>
                 <w:webHidden/>
               </w:rPr>
-              <w:t>7</w:t>
+              <w:t>8</w:t>
             </w:r>
             <w:r>
               <w:rPr>
@@ -2146,7 +2382,7 @@
               <w:lang w:val="it-IT" w:eastAsia="it-IT"/>
             </w:rPr>
           </w:pPr>
-          <w:hyperlink w:anchor="_Toc438564579" w:history="1">
+          <w:hyperlink w:anchor="_Toc438810144" w:history="1">
             <w:r>
               <w:rPr>
                 <w:rStyle w:val="Collegamentoipertestuale"/>
@@ -2173,7 +2409,7 @@
                 <w:noProof/>
                 <w:webHidden/>
               </w:rPr>
-              <w:instrText xml:space="preserve"> PAGEREF _Toc438564579 \h </w:instrText>
+              <w:instrText xml:space="preserve"> PAGEREF _Toc438810144 \h </w:instrText>
             </w:r>
             <w:r>
               <w:rPr>
@@ -2193,7 +2429,7 @@
                 <w:noProof/>
                 <w:webHidden/>
               </w:rPr>
-              <w:t>8</w:t>
+              <w:t>9</w:t>
             </w:r>
             <w:r>
               <w:rPr>
@@ -2217,7 +2453,7 @@
               <w:lang w:val="it-IT" w:eastAsia="it-IT"/>
             </w:rPr>
           </w:pPr>
-          <w:hyperlink w:anchor="_Toc438564580" w:history="1">
+          <w:hyperlink w:anchor="_Toc438810145" w:history="1">
             <w:r>
               <w:rPr>
                 <w:rStyle w:val="Collegamentoipertestuale"/>
@@ -2244,7 +2480,7 @@
                 <w:noProof/>
                 <w:webHidden/>
               </w:rPr>
-              <w:instrText xml:space="preserve"> PAGEREF _Toc438564580 \h </w:instrText>
+              <w:instrText xml:space="preserve"> PAGEREF _Toc438810145 \h </w:instrText>
             </w:r>
             <w:r>
               <w:rPr>
@@ -2264,7 +2500,7 @@
                 <w:noProof/>
                 <w:webHidden/>
               </w:rPr>
-              <w:t>8</w:t>
+              <w:t>9</w:t>
             </w:r>
             <w:r>
               <w:rPr>
@@ -2288,7 +2524,7 @@
               <w:lang w:val="it-IT" w:eastAsia="it-IT"/>
             </w:rPr>
           </w:pPr>
-          <w:hyperlink w:anchor="_Toc438564581" w:history="1">
+          <w:hyperlink w:anchor="_Toc438810146" w:history="1">
             <w:r>
               <w:rPr>
                 <w:rStyle w:val="Collegamentoipertestuale"/>
@@ -2315,7 +2551,7 @@
                 <w:noProof/>
                 <w:webHidden/>
               </w:rPr>
-              <w:instrText xml:space="preserve"> PAGEREF _Toc438564581 \h </w:instrText>
+              <w:instrText xml:space="preserve"> PAGEREF _Toc438810146 \h </w:instrText>
             </w:r>
             <w:r>
               <w:rPr>
@@ -2335,7 +2571,7 @@
                 <w:noProof/>
                 <w:webHidden/>
               </w:rPr>
-              <w:t>12</w:t>
+              <w:t>13</w:t>
             </w:r>
             <w:r>
               <w:rPr>
@@ -2359,7 +2595,7 @@
               <w:lang w:val="it-IT" w:eastAsia="it-IT"/>
             </w:rPr>
           </w:pPr>
-          <w:hyperlink w:anchor="_Toc438564582" w:history="1">
+          <w:hyperlink w:anchor="_Toc438810147" w:history="1">
             <w:r>
               <w:rPr>
                 <w:rStyle w:val="Collegamentoipertestuale"/>
@@ -2386,7 +2622,7 @@
                 <w:noProof/>
                 <w:webHidden/>
               </w:rPr>
-              <w:instrText xml:space="preserve"> PAGEREF _Toc438564582 \h </w:instrText>
+              <w:instrText xml:space="preserve"> PAGEREF _Toc438810147 \h </w:instrText>
             </w:r>
             <w:r>
               <w:rPr>
@@ -2406,7 +2642,7 @@
                 <w:noProof/>
                 <w:webHidden/>
               </w:rPr>
-              <w:t>12</w:t>
+              <w:t>13</w:t>
             </w:r>
             <w:r>
               <w:rPr>
@@ -2430,7 +2666,7 @@
               <w:lang w:val="it-IT" w:eastAsia="it-IT"/>
             </w:rPr>
           </w:pPr>
-          <w:hyperlink w:anchor="_Toc438564583" w:history="1">
+          <w:hyperlink w:anchor="_Toc438810148" w:history="1">
             <w:r>
               <w:rPr>
                 <w:rStyle w:val="Collegamentoipertestuale"/>
@@ -2457,7 +2693,7 @@
                 <w:noProof/>
                 <w:webHidden/>
               </w:rPr>
-              <w:instrText xml:space="preserve"> PAGEREF _Toc438564583 \h </w:instrText>
+              <w:instrText xml:space="preserve"> PAGEREF _Toc438810148 \h </w:instrText>
             </w:r>
             <w:r>
               <w:rPr>
@@ -2477,7 +2713,7 @@
                 <w:noProof/>
                 <w:webHidden/>
               </w:rPr>
-              <w:t>12</w:t>
+              <w:t>13</w:t>
             </w:r>
             <w:r>
               <w:rPr>
@@ -2501,7 +2737,7 @@
               <w:lang w:val="it-IT" w:eastAsia="it-IT"/>
             </w:rPr>
           </w:pPr>
-          <w:hyperlink w:anchor="_Toc438564584" w:history="1">
+          <w:hyperlink w:anchor="_Toc438810149" w:history="1">
             <w:r>
               <w:rPr>
                 <w:rStyle w:val="Collegamentoipertestuale"/>
@@ -2528,7 +2764,7 @@
                 <w:noProof/>
                 <w:webHidden/>
               </w:rPr>
-              <w:instrText xml:space="preserve"> PAGEREF _Toc438564584 \h </w:instrText>
+              <w:instrText xml:space="preserve"> PAGEREF _Toc438810149 \h </w:instrText>
             </w:r>
             <w:r>
               <w:rPr>
@@ -2548,7 +2784,7 @@
                 <w:noProof/>
                 <w:webHidden/>
               </w:rPr>
-              <w:t>13</w:t>
+              <w:t>14</w:t>
             </w:r>
             <w:r>
               <w:rPr>
@@ -2572,7 +2808,7 @@
               <w:lang w:val="it-IT" w:eastAsia="it-IT"/>
             </w:rPr>
           </w:pPr>
-          <w:hyperlink w:anchor="_Toc438564585" w:history="1">
+          <w:hyperlink w:anchor="_Toc438810150" w:history="1">
             <w:r>
               <w:rPr>
                 <w:rStyle w:val="Collegamentoipertestuale"/>
@@ -2599,7 +2835,7 @@
                 <w:noProof/>
                 <w:webHidden/>
               </w:rPr>
-              <w:instrText xml:space="preserve"> PAGEREF _Toc438564585 \h </w:instrText>
+              <w:instrText xml:space="preserve"> PAGEREF _Toc438810150 \h </w:instrText>
             </w:r>
             <w:r>
               <w:rPr>
@@ -2619,7 +2855,7 @@
                 <w:noProof/>
                 <w:webHidden/>
               </w:rPr>
-              <w:t>13</w:t>
+              <w:t>14</w:t>
             </w:r>
             <w:r>
               <w:rPr>
@@ -2643,7 +2879,7 @@
               <w:lang w:val="it-IT" w:eastAsia="it-IT"/>
             </w:rPr>
           </w:pPr>
-          <w:hyperlink w:anchor="_Toc438564586" w:history="1">
+          <w:hyperlink w:anchor="_Toc438810151" w:history="1">
             <w:r>
               <w:rPr>
                 <w:rStyle w:val="Collegamentoipertestuale"/>
@@ -2670,7 +2906,7 @@
                 <w:noProof/>
                 <w:webHidden/>
               </w:rPr>
-              <w:instrText xml:space="preserve"> PAGEREF _Toc438564586 \h </w:instrText>
+              <w:instrText xml:space="preserve"> PAGEREF _Toc438810151 \h </w:instrText>
             </w:r>
             <w:r>
               <w:rPr>
@@ -2690,7 +2926,7 @@
                 <w:noProof/>
                 <w:webHidden/>
               </w:rPr>
-              <w:t>13</w:t>
+              <w:t>14</w:t>
             </w:r>
             <w:r>
               <w:rPr>
@@ -2714,7 +2950,7 @@
               <w:lang w:val="it-IT" w:eastAsia="it-IT"/>
             </w:rPr>
           </w:pPr>
-          <w:hyperlink w:anchor="_Toc438564587" w:history="1">
+          <w:hyperlink w:anchor="_Toc438810152" w:history="1">
             <w:r>
               <w:rPr>
                 <w:rStyle w:val="Collegamentoipertestuale"/>
@@ -2741,7 +2977,7 @@
                 <w:noProof/>
                 <w:webHidden/>
               </w:rPr>
-              <w:instrText xml:space="preserve"> PAGEREF _Toc438564587 \h </w:instrText>
+              <w:instrText xml:space="preserve"> PAGEREF _Toc438810152 \h </w:instrText>
             </w:r>
             <w:r>
               <w:rPr>
@@ -2761,7 +2997,7 @@
                 <w:noProof/>
                 <w:webHidden/>
               </w:rPr>
-              <w:t>13</w:t>
+              <w:t>14</w:t>
             </w:r>
             <w:r>
               <w:rPr>
@@ -2785,7 +3021,7 @@
               <w:lang w:val="it-IT" w:eastAsia="it-IT"/>
             </w:rPr>
           </w:pPr>
-          <w:hyperlink w:anchor="_Toc438564588" w:history="1">
+          <w:hyperlink w:anchor="_Toc438810153" w:history="1">
             <w:r>
               <w:rPr>
                 <w:rStyle w:val="Collegamentoipertestuale"/>
@@ -2812,7 +3048,7 @@
                 <w:noProof/>
                 <w:webHidden/>
               </w:rPr>
-              <w:instrText xml:space="preserve"> PAGEREF _Toc438564588 \h </w:instrText>
+              <w:instrText xml:space="preserve"> PAGEREF _Toc438810153 \h </w:instrText>
             </w:r>
             <w:r>
               <w:rPr>
@@ -2832,7 +3068,7 @@
                 <w:noProof/>
                 <w:webHidden/>
               </w:rPr>
-              <w:t>13</w:t>
+              <w:t>14</w:t>
             </w:r>
             <w:r>
               <w:rPr>
@@ -2856,7 +3092,7 @@
               <w:lang w:val="it-IT" w:eastAsia="it-IT"/>
             </w:rPr>
           </w:pPr>
-          <w:hyperlink w:anchor="_Toc438564589" w:history="1">
+          <w:hyperlink w:anchor="_Toc438810154" w:history="1">
             <w:r>
               <w:rPr>
                 <w:rStyle w:val="Collegamentoipertestuale"/>
@@ -2883,7 +3119,7 @@
                 <w:noProof/>
                 <w:webHidden/>
               </w:rPr>
-              <w:instrText xml:space="preserve"> PAGEREF _Toc438564589 \h </w:instrText>
+              <w:instrText xml:space="preserve"> PAGEREF _Toc438810154 \h </w:instrText>
             </w:r>
             <w:r>
               <w:rPr>
@@ -2903,7 +3139,7 @@
                 <w:noProof/>
                 <w:webHidden/>
               </w:rPr>
-              <w:t>14</w:t>
+              <w:t>15</w:t>
             </w:r>
             <w:r>
               <w:rPr>
@@ -2927,7 +3163,7 @@
               <w:lang w:val="it-IT" w:eastAsia="it-IT"/>
             </w:rPr>
           </w:pPr>
-          <w:hyperlink w:anchor="_Toc438564590" w:history="1">
+          <w:hyperlink w:anchor="_Toc438810155" w:history="1">
             <w:r>
               <w:rPr>
                 <w:rStyle w:val="Collegamentoipertestuale"/>
@@ -2954,7 +3190,7 @@
                 <w:noProof/>
                 <w:webHidden/>
               </w:rPr>
-              <w:instrText xml:space="preserve"> PAGEREF _Toc438564590 \h </w:instrText>
+              <w:instrText xml:space="preserve"> PAGEREF _Toc438810155 \h </w:instrText>
             </w:r>
             <w:r>
               <w:rPr>
@@ -2974,7 +3210,7 @@
                 <w:noProof/>
                 <w:webHidden/>
               </w:rPr>
-              <w:t>14</w:t>
+              <w:t>15</w:t>
             </w:r>
             <w:r>
               <w:rPr>
@@ -2998,7 +3234,7 @@
               <w:lang w:val="it-IT" w:eastAsia="it-IT"/>
             </w:rPr>
           </w:pPr>
-          <w:hyperlink w:anchor="_Toc438564591" w:history="1">
+          <w:hyperlink w:anchor="_Toc438810156" w:history="1">
             <w:r>
               <w:rPr>
                 <w:rStyle w:val="Collegamentoipertestuale"/>
@@ -3025,7 +3261,7 @@
                 <w:noProof/>
                 <w:webHidden/>
               </w:rPr>
-              <w:instrText xml:space="preserve"> PAGEREF _Toc438564591 \h </w:instrText>
+              <w:instrText xml:space="preserve"> PAGEREF _Toc438810156 \h </w:instrText>
             </w:r>
             <w:r>
               <w:rPr>
@@ -3045,7 +3281,7 @@
                 <w:noProof/>
                 <w:webHidden/>
               </w:rPr>
-              <w:t>14</w:t>
+              <w:t>15</w:t>
             </w:r>
             <w:r>
               <w:rPr>
@@ -3066,12 +3302,19 @@
               <w:lang w:val="it-IT" w:eastAsia="it-IT"/>
             </w:rPr>
           </w:pPr>
-          <w:hyperlink w:anchor="_Toc438564592" w:history="1">
+          <w:hyperlink w:anchor="_Toc438810157" w:history="1">
             <w:r>
               <w:rPr>
                 <w:rStyle w:val="Collegamentoipertestuale"/>
-              </w:rPr>
-              <w:t>4. Other problems</w:t>
+                <w:lang w:val="en-GB"/>
+              </w:rPr>
+              <w:t>4.</w:t>
+            </w:r>
+            <w:r>
+              <w:rPr>
+                <w:rStyle w:val="Collegamentoipertestuale"/>
+              </w:rPr>
+              <w:t xml:space="preserve"> Other problems</w:t>
             </w:r>
             <w:r>
               <w:rPr>
@@ -3089,7 +3332,7 @@
               <w:rPr>
                 <w:webHidden/>
               </w:rPr>
-              <w:instrText xml:space="preserve"> PAGEREF _Toc438564592 \h </w:instrText>
+              <w:instrText xml:space="preserve"> PAGEREF _Toc438810157 \h </w:instrText>
             </w:r>
             <w:r>
               <w:rPr>
@@ -3106,7 +3349,7 @@
               <w:rPr>
                 <w:webHidden/>
               </w:rPr>
-              <w:t>15</w:t>
+              <w:t>16</w:t>
             </w:r>
             <w:r>
               <w:rPr>
@@ -3129,7 +3372,7 @@
               <w:lang w:val="it-IT" w:eastAsia="it-IT"/>
             </w:rPr>
           </w:pPr>
-          <w:hyperlink w:anchor="_Toc438564593" w:history="1">
+          <w:hyperlink w:anchor="_Toc438810158" w:history="1">
             <w:r>
               <w:rPr>
                 <w:rStyle w:val="Collegamentoipertestuale"/>
@@ -3156,7 +3399,7 @@
                 <w:noProof/>
                 <w:webHidden/>
               </w:rPr>
-              <w:instrText xml:space="preserve"> PAGEREF _Toc438564593 \h </w:instrText>
+              <w:instrText xml:space="preserve"> PAGEREF _Toc438810158 \h </w:instrText>
             </w:r>
             <w:r>
               <w:rPr>
@@ -3176,7 +3419,7 @@
                 <w:noProof/>
                 <w:webHidden/>
               </w:rPr>
-              <w:t>15</w:t>
+              <w:t>16</w:t>
             </w:r>
             <w:r>
               <w:rPr>
@@ -3197,12 +3440,19 @@
               <w:lang w:val="it-IT" w:eastAsia="it-IT"/>
             </w:rPr>
           </w:pPr>
-          <w:hyperlink w:anchor="_Toc438564594" w:history="1">
+          <w:hyperlink w:anchor="_Toc438810159" w:history="1">
             <w:r>
               <w:rPr>
                 <w:rStyle w:val="Collegamentoipertestuale"/>
-              </w:rPr>
-              <w:t>5. Appendix</w:t>
+                <w:lang w:val="en-GB"/>
+              </w:rPr>
+              <w:t>5.</w:t>
+            </w:r>
+            <w:r>
+              <w:rPr>
+                <w:rStyle w:val="Collegamentoipertestuale"/>
+              </w:rPr>
+              <w:t xml:space="preserve"> Appendix</w:t>
             </w:r>
             <w:r>
               <w:rPr>
@@ -3220,7 +3470,7 @@
               <w:rPr>
                 <w:webHidden/>
               </w:rPr>
-              <w:instrText xml:space="preserve"> PAGEREF _Toc438564594 \h </w:instrText>
+              <w:instrText xml:space="preserve"> PAGEREF _Toc438810159 \h </w:instrText>
             </w:r>
             <w:r>
               <w:rPr>
@@ -3237,7 +3487,7 @@
               <w:rPr>
                 <w:webHidden/>
               </w:rPr>
-              <w:t>16</w:t>
+              <w:t>17</w:t>
             </w:r>
             <w:r>
               <w:rPr>
@@ -3260,7 +3510,7 @@
               <w:lang w:val="it-IT" w:eastAsia="it-IT"/>
             </w:rPr>
           </w:pPr>
-          <w:hyperlink w:anchor="_Toc438564595" w:history="1">
+          <w:hyperlink w:anchor="_Toc438810160" w:history="1">
             <w:r>
               <w:rPr>
                 <w:rStyle w:val="Collegamentoipertestuale"/>
@@ -3287,7 +3537,7 @@
                 <w:noProof/>
                 <w:webHidden/>
               </w:rPr>
-              <w:instrText xml:space="preserve"> PAGEREF _Toc438564595 \h </w:instrText>
+              <w:instrText xml:space="preserve"> PAGEREF _Toc438810160 \h </w:instrText>
             </w:r>
             <w:r>
               <w:rPr>
@@ -3307,7 +3557,7 @@
                 <w:noProof/>
                 <w:webHidden/>
               </w:rPr>
-              <w:t>16</w:t>
+              <w:t>17</w:t>
             </w:r>
             <w:r>
               <w:rPr>
@@ -3331,7 +3581,7 @@
               <w:lang w:val="it-IT" w:eastAsia="it-IT"/>
             </w:rPr>
           </w:pPr>
-          <w:hyperlink w:anchor="_Toc438564596" w:history="1">
+          <w:hyperlink w:anchor="_Toc438810161" w:history="1">
             <w:r>
               <w:rPr>
                 <w:rStyle w:val="Collegamentoipertestuale"/>
@@ -3358,7 +3608,7 @@
                 <w:noProof/>
                 <w:webHidden/>
               </w:rPr>
-              <w:instrText xml:space="preserve"> PAGEREF _Toc438564596 \h </w:instrText>
+              <w:instrText xml:space="preserve"> PAGEREF _Toc438810161 \h </w:instrText>
             </w:r>
             <w:r>
               <w:rPr>
@@ -3378,7 +3628,7 @@
                 <w:noProof/>
                 <w:webHidden/>
               </w:rPr>
-              <w:t>16</w:t>
+              <w:t>17</w:t>
             </w:r>
             <w:r>
               <w:rPr>
@@ -3410,12 +3660,12 @@
       <w:r>
         <w:br w:type="page"/>
       </w:r>
-      <w:bookmarkStart w:id="0" w:name="_Toc438564557"/>
+      <w:bookmarkStart w:id="1" w:name="_Toc438810119"/>
       <w:r>
         <w:lastRenderedPageBreak/>
         <w:t>Classes and methods assigned</w:t>
       </w:r>
-      <w:bookmarkEnd w:id="0"/>
+      <w:bookmarkEnd w:id="1"/>
     </w:p>
     <w:p>
       <w:pPr>
@@ -3424,14 +3674,14 @@
           <w:lang w:val="en-US"/>
         </w:rPr>
       </w:pPr>
-      <w:bookmarkStart w:id="1" w:name="_Toc438564558"/>
-      <w:r>
-        <w:rPr>
-          <w:lang w:val="en-US"/>
-        </w:rPr>
-        <w:t>Main Class:</w:t>
-      </w:r>
-      <w:bookmarkEnd w:id="1"/>
+      <w:bookmarkStart w:id="2" w:name="_Toc438810120"/>
+      <w:r>
+        <w:rPr>
+          <w:lang w:val="en-US"/>
+        </w:rPr>
+        <w:t>Main Class</w:t>
+      </w:r>
+      <w:bookmarkEnd w:id="2"/>
     </w:p>
     <w:p>
       <w:pPr>
@@ -3566,14 +3816,14 @@
           <w:lang w:val="en-US"/>
         </w:rPr>
       </w:pPr>
-      <w:bookmarkStart w:id="2" w:name="_Toc438564559"/>
-      <w:r>
-        <w:rPr>
-          <w:lang w:val="en-US"/>
-        </w:rPr>
-        <w:t>Other Classes:</w:t>
-      </w:r>
-      <w:bookmarkEnd w:id="2"/>
+      <w:bookmarkStart w:id="3" w:name="_Toc438810121"/>
+      <w:r>
+        <w:rPr>
+          <w:lang w:val="en-US"/>
+        </w:rPr>
+        <w:t>Other Classes</w:t>
+      </w:r>
+      <w:bookmarkEnd w:id="3"/>
     </w:p>
     <w:p>
       <w:pPr>
@@ -3586,7 +3836,21 @@
         <w:rPr>
           <w:lang w:val="en-US"/>
         </w:rPr>
-        <w:t xml:space="preserve">These classes are defined in the same file of the </w:t>
+        <w:t xml:space="preserve">These classes </w:t>
+      </w:r>
+      <w:proofErr w:type="gramStart"/>
+      <w:r>
+        <w:rPr>
+          <w:lang w:val="en-US"/>
+        </w:rPr>
+        <w:t>are defined</w:t>
+      </w:r>
+      <w:proofErr w:type="gramEnd"/>
+      <w:r>
+        <w:rPr>
+          <w:lang w:val="en-US"/>
+        </w:rPr>
+        <w:t xml:space="preserve"> in the same file of the </w:t>
       </w:r>
       <w:proofErr w:type="spellStart"/>
       <w:r>
@@ -3671,14 +3935,14 @@
           <w:lang w:val="en-US"/>
         </w:rPr>
       </w:pPr>
-      <w:bookmarkStart w:id="3" w:name="_Toc438564560"/>
-      <w:r>
-        <w:rPr>
-          <w:lang w:val="en-US"/>
-        </w:rPr>
-        <w:t>Methods:</w:t>
-      </w:r>
-      <w:bookmarkEnd w:id="3"/>
+      <w:bookmarkStart w:id="4" w:name="_Toc438810122"/>
+      <w:r>
+        <w:rPr>
+          <w:lang w:val="en-US"/>
+        </w:rPr>
+        <w:t>Methods</w:t>
+      </w:r>
+      <w:bookmarkEnd w:id="4"/>
     </w:p>
     <w:p>
       <w:pPr>
@@ -3839,21 +4103,23 @@
       <w:pPr>
         <w:pStyle w:val="Titolo1"/>
       </w:pPr>
-      <w:bookmarkStart w:id="4" w:name="_Toc438564561"/>
+      <w:bookmarkStart w:id="5" w:name="_Toc438810123"/>
       <w:r>
         <w:lastRenderedPageBreak/>
         <w:t>Functional role of the assigned classes</w:t>
       </w:r>
-      <w:bookmarkEnd w:id="4"/>
+      <w:bookmarkEnd w:id="5"/>
     </w:p>
     <w:p>
       <w:pPr>
         <w:pStyle w:val="Titolo2"/>
       </w:pPr>
+      <w:bookmarkStart w:id="6" w:name="_Toc438810124"/>
       <w:proofErr w:type="spellStart"/>
       <w:r>
         <w:t>InterceptorManager</w:t>
       </w:r>
+      <w:bookmarkEnd w:id="6"/>
       <w:proofErr w:type="spellEnd"/>
     </w:p>
     <w:p>
@@ -4025,19 +4291,47 @@
         <w:rPr>
           <w:lang w:val="en-GB"/>
         </w:rPr>
-        <w:t xml:space="preserve">Interceptors can either be attached to a whole bean class or only to some </w:t>
-      </w:r>
+        <w:t xml:space="preserve">Interceptors can </w:t>
+      </w:r>
+      <w:proofErr w:type="gramStart"/>
       <w:r>
         <w:rPr>
           <w:lang w:val="en-GB"/>
         </w:rPr>
+        <w:t>either be attached</w:t>
+      </w:r>
+      <w:proofErr w:type="gramEnd"/>
+      <w:r>
+        <w:rPr>
+          <w:lang w:val="en-GB"/>
+        </w:rPr>
+        <w:t xml:space="preserve"> to a whole bean class or only to some </w:t>
+      </w:r>
+      <w:r>
+        <w:rPr>
+          <w:lang w:val="en-GB"/>
+        </w:rPr>
         <w:t xml:space="preserve">of its </w:t>
       </w:r>
       <w:r>
         <w:rPr>
           <w:lang w:val="en-GB"/>
         </w:rPr>
-        <w:t>methods.  In both cases, for each instance of the target bean class, an instance of any interceptor declared is created. These interceptors’ instances follow the lifecycle of the target class’ instance.</w:t>
+        <w:t xml:space="preserve">methods.  In both cases, for each instance of the target bean class, an instance of any interceptor declared </w:t>
+      </w:r>
+      <w:proofErr w:type="gramStart"/>
+      <w:r>
+        <w:rPr>
+          <w:lang w:val="en-GB"/>
+        </w:rPr>
+        <w:t>is created</w:t>
+      </w:r>
+      <w:proofErr w:type="gramEnd"/>
+      <w:r>
+        <w:rPr>
+          <w:lang w:val="en-GB"/>
+        </w:rPr>
+        <w:t>. These interceptors’ instances follow the lifecycle of the target class’ instance.</w:t>
       </w:r>
     </w:p>
     <w:p>
@@ -4152,7 +4446,21 @@
         <w:rPr>
           <w:lang w:val="en-GB"/>
         </w:rPr>
-        <w:t xml:space="preserve">This method is called to load interceptors </w:t>
+        <w:t xml:space="preserve">This method </w:t>
+      </w:r>
+      <w:proofErr w:type="gramStart"/>
+      <w:r>
+        <w:rPr>
+          <w:lang w:val="en-GB"/>
+        </w:rPr>
+        <w:t>is called</w:t>
+      </w:r>
+      <w:proofErr w:type="gramEnd"/>
+      <w:r>
+        <w:rPr>
+          <w:lang w:val="en-GB"/>
+        </w:rPr>
+        <w:t xml:space="preserve"> to load interceptors </w:t>
       </w:r>
       <w:r>
         <w:rPr>
@@ -4211,7 +4519,21 @@
         <w:rPr>
           <w:lang w:val="en-US"/>
         </w:rPr>
-        <w:t>This method is called to load only interceptors for “</w:t>
+        <w:t xml:space="preserve">This method </w:t>
+      </w:r>
+      <w:proofErr w:type="gramStart"/>
+      <w:r>
+        <w:rPr>
+          <w:lang w:val="en-US"/>
+        </w:rPr>
+        <w:t>is called</w:t>
+      </w:r>
+      <w:proofErr w:type="gramEnd"/>
+      <w:r>
+        <w:rPr>
+          <w:lang w:val="en-US"/>
+        </w:rPr>
+        <w:t xml:space="preserve"> to load only interceptors for “</w:t>
       </w:r>
       <w:proofErr w:type="spellStart"/>
       <w:r>
@@ -4281,11 +4603,13 @@
       <w:pPr>
         <w:pStyle w:val="Titolo2"/>
       </w:pPr>
+      <w:bookmarkStart w:id="7" w:name="_Toc438810125"/>
       <w:proofErr w:type="spellStart"/>
       <w:r>
         <w:lastRenderedPageBreak/>
         <w:t>AroundInvokeInterceptor</w:t>
       </w:r>
+      <w:bookmarkEnd w:id="7"/>
       <w:proofErr w:type="spellEnd"/>
     </w:p>
     <w:p>
@@ -4312,10 +4636,12 @@
       <w:pPr>
         <w:pStyle w:val="Titolo2"/>
       </w:pPr>
+      <w:bookmarkStart w:id="8" w:name="_Toc438810126"/>
       <w:proofErr w:type="spellStart"/>
       <w:r>
         <w:t>CallbackInterceptor</w:t>
       </w:r>
+      <w:bookmarkEnd w:id="8"/>
       <w:proofErr w:type="spellEnd"/>
     </w:p>
     <w:p>
@@ -4401,18 +4727,30 @@
           <w:lang w:val="en-GB"/>
         </w:rPr>
       </w:pPr>
-      <w:bookmarkStart w:id="5" w:name="_GoBack"/>
-      <w:bookmarkEnd w:id="5"/>
+    </w:p>
+    <w:p>
+      <w:pPr>
+        <w:rPr>
+          <w:rFonts w:eastAsiaTheme="majorEastAsia" w:cstheme="majorBidi"/>
+          <w:b/>
+          <w:sz w:val="32"/>
+          <w:szCs w:val="32"/>
+        </w:rPr>
+      </w:pPr>
+      <w:r>
+        <w:br w:type="page"/>
+      </w:r>
     </w:p>
     <w:p>
       <w:pPr>
         <w:pStyle w:val="Titolo1"/>
       </w:pPr>
-      <w:bookmarkStart w:id="6" w:name="_Toc438564562"/>
-      <w:r>
+      <w:bookmarkStart w:id="9" w:name="_Toc438810127"/>
+      <w:r>
+        <w:lastRenderedPageBreak/>
         <w:t>List of issues</w:t>
       </w:r>
-      <w:bookmarkEnd w:id="6"/>
+      <w:bookmarkEnd w:id="9"/>
     </w:p>
     <w:p>
       <w:pPr>
@@ -4421,14 +4759,14 @@
           <w:lang w:val="en-US"/>
         </w:rPr>
       </w:pPr>
-      <w:bookmarkStart w:id="7" w:name="_Toc438564563"/>
+      <w:bookmarkStart w:id="10" w:name="_Toc438810128"/>
       <w:r>
         <w:rPr>
           <w:lang w:val="en-US"/>
         </w:rPr>
         <w:t>Naming conventions</w:t>
       </w:r>
-      <w:bookmarkEnd w:id="7"/>
+      <w:bookmarkEnd w:id="10"/>
     </w:p>
     <w:p>
       <w:pPr>
@@ -4481,14 +4819,14 @@
           <w:lang w:val="en-US"/>
         </w:rPr>
       </w:pPr>
-      <w:bookmarkStart w:id="8" w:name="_Toc438564564"/>
+      <w:bookmarkStart w:id="11" w:name="_Toc438810129"/>
       <w:r>
         <w:rPr>
           <w:lang w:val="en-US"/>
         </w:rPr>
         <w:t>Indention</w:t>
       </w:r>
-      <w:bookmarkEnd w:id="8"/>
+      <w:bookmarkEnd w:id="11"/>
     </w:p>
     <w:p>
       <w:pPr>
@@ -4497,7 +4835,7 @@
           <w:lang w:val="en-US"/>
         </w:rPr>
       </w:pPr>
-      <w:bookmarkStart w:id="9" w:name="_Toc438564565"/>
+      <w:bookmarkStart w:id="12" w:name="_Toc438810130"/>
       <w:r>
         <w:rPr>
           <w:lang w:val="en-US"/>
@@ -4517,7 +4855,7 @@
         </w:rPr>
         <w:t>AroundInvokeInterceptor</w:t>
       </w:r>
-      <w:bookmarkEnd w:id="9"/>
+      <w:bookmarkEnd w:id="12"/>
       <w:proofErr w:type="spellEnd"/>
     </w:p>
     <w:p>
@@ -4544,7 +4882,21 @@
         <w:rPr>
           <w:lang w:val="en-US"/>
         </w:rPr>
-        <w:t xml:space="preserve"> statement is not aligned:</w:t>
+        <w:t xml:space="preserve"> statement </w:t>
+      </w:r>
+      <w:proofErr w:type="gramStart"/>
+      <w:r>
+        <w:rPr>
+          <w:lang w:val="en-US"/>
+        </w:rPr>
+        <w:t>is not aligned</w:t>
+      </w:r>
+      <w:proofErr w:type="gramEnd"/>
+      <w:r>
+        <w:rPr>
+          <w:lang w:val="en-US"/>
+        </w:rPr>
+        <w:t>:</w:t>
       </w:r>
     </w:p>
     <w:p>
@@ -4577,7 +4929,7 @@
                     </pic:cNvPicPr>
                   </pic:nvPicPr>
                   <pic:blipFill>
-                    <a:blip r:embed="rId8">
+                    <a:blip r:embed="rId7">
                       <a:extLst>
                         <a:ext uri="{28A0092B-C50C-407E-A947-70E740481C1C}">
                           <a14:useLocalDpi xmlns:a14="http://schemas.microsoft.com/office/drawing/2010/main" val="0"/>
@@ -4616,12 +4968,11 @@
           <w:lang w:val="en-US"/>
         </w:rPr>
       </w:pPr>
-      <w:bookmarkStart w:id="10" w:name="_Toc438564566"/>
-      <w:r>
-        <w:rPr>
-          <w:lang w:val="en-US"/>
-        </w:rPr>
-        <w:lastRenderedPageBreak/>
+      <w:bookmarkStart w:id="13" w:name="_Toc438810131"/>
+      <w:r>
+        <w:rPr>
+          <w:lang w:val="en-US"/>
+        </w:rPr>
         <w:t xml:space="preserve">Intercept in </w:t>
       </w:r>
       <w:proofErr w:type="spellStart"/>
@@ -4631,7 +4982,7 @@
         </w:rPr>
         <w:t>CallbackInterceptor</w:t>
       </w:r>
-      <w:bookmarkEnd w:id="10"/>
+      <w:bookmarkEnd w:id="13"/>
       <w:proofErr w:type="spellEnd"/>
     </w:p>
     <w:p>
@@ -4655,7 +5006,7 @@
           <w:lang w:val="en-US"/>
         </w:rPr>
       </w:pPr>
-      <w:bookmarkStart w:id="11" w:name="_Toc438564567"/>
+      <w:bookmarkStart w:id="14" w:name="_Toc438810132"/>
       <w:proofErr w:type="spellStart"/>
       <w:r>
         <w:rPr>
@@ -4663,7 +5014,7 @@
         </w:rPr>
         <w:t>CallbackInterceptor</w:t>
       </w:r>
-      <w:bookmarkEnd w:id="11"/>
+      <w:bookmarkEnd w:id="14"/>
       <w:proofErr w:type="spellEnd"/>
     </w:p>
     <w:p>
@@ -4690,7 +5041,21 @@
         <w:rPr>
           <w:lang w:val="en-US"/>
         </w:rPr>
-        <w:t xml:space="preserve"> statement is not aligned:</w:t>
+        <w:t xml:space="preserve"> statement </w:t>
+      </w:r>
+      <w:proofErr w:type="gramStart"/>
+      <w:r>
+        <w:rPr>
+          <w:lang w:val="en-US"/>
+        </w:rPr>
+        <w:t>is not aligned</w:t>
+      </w:r>
+      <w:proofErr w:type="gramEnd"/>
+      <w:r>
+        <w:rPr>
+          <w:lang w:val="en-US"/>
+        </w:rPr>
+        <w:t>:</w:t>
       </w:r>
     </w:p>
     <w:p>
@@ -4723,7 +5088,7 @@
                     </pic:cNvPicPr>
                   </pic:nvPicPr>
                   <pic:blipFill>
-                    <a:blip r:embed="rId9">
+                    <a:blip r:embed="rId8">
                       <a:extLst>
                         <a:ext uri="{28A0092B-C50C-407E-A947-70E740481C1C}">
                           <a14:useLocalDpi xmlns:a14="http://schemas.microsoft.com/office/drawing/2010/main" val="0"/>
@@ -4770,14 +5135,15 @@
           <w:lang w:val="en-US"/>
         </w:rPr>
       </w:pPr>
-      <w:bookmarkStart w:id="12" w:name="_Toc438564568"/>
-      <w:r>
-        <w:rPr>
-          <w:lang w:val="en-US"/>
-        </w:rPr>
+      <w:bookmarkStart w:id="15" w:name="_Toc438810133"/>
+      <w:r>
+        <w:rPr>
+          <w:lang w:val="en-US"/>
+        </w:rPr>
+        <w:lastRenderedPageBreak/>
         <w:t>Braces</w:t>
       </w:r>
-      <w:bookmarkEnd w:id="12"/>
+      <w:bookmarkEnd w:id="15"/>
     </w:p>
     <w:p>
       <w:pPr>
@@ -4800,14 +5166,14 @@
           <w:lang w:val="en-US"/>
         </w:rPr>
       </w:pPr>
-      <w:bookmarkStart w:id="13" w:name="_Toc438564569"/>
+      <w:bookmarkStart w:id="16" w:name="_Toc438810134"/>
       <w:r>
         <w:rPr>
           <w:lang w:val="en-US"/>
         </w:rPr>
         <w:t>File Organization</w:t>
       </w:r>
-      <w:bookmarkEnd w:id="13"/>
+      <w:bookmarkEnd w:id="16"/>
     </w:p>
     <w:p>
       <w:pPr>
@@ -4816,7 +5182,7 @@
           <w:lang w:val="en-US"/>
         </w:rPr>
       </w:pPr>
-      <w:bookmarkStart w:id="14" w:name="_Toc438564570"/>
+      <w:bookmarkStart w:id="17" w:name="_Toc438810135"/>
       <w:proofErr w:type="spellStart"/>
       <w:r>
         <w:rPr>
@@ -4824,7 +5190,7 @@
         </w:rPr>
         <w:t>LoadOnlyEjbCreateMethod</w:t>
       </w:r>
-      <w:bookmarkEnd w:id="14"/>
+      <w:bookmarkEnd w:id="17"/>
       <w:proofErr w:type="spellEnd"/>
     </w:p>
     <w:p>
@@ -4844,14 +5210,29 @@
         <w:rPr>
           <w:lang w:val="en-US"/>
         </w:rPr>
-        <w:t xml:space="preserve">variables declaration in this method might be separated from the rest of the code (the </w:t>
+        <w:t>variables declaration in this method might be separated from the rest of the code (</w:t>
+      </w:r>
+      <w:proofErr w:type="gramStart"/>
+      <w:r>
+        <w:rPr>
+          <w:lang w:val="en-US"/>
+        </w:rPr>
+        <w:t xml:space="preserve">the </w:t>
       </w:r>
       <w:r>
         <w:rPr>
           <w:i/>
           <w:lang w:val="en-US"/>
         </w:rPr>
-        <w:t xml:space="preserve">for </w:t>
+        <w:t>for</w:t>
+      </w:r>
+      <w:proofErr w:type="gramEnd"/>
+      <w:r>
+        <w:rPr>
+          <w:i/>
+          <w:lang w:val="en-US"/>
+        </w:rPr>
+        <w:t xml:space="preserve"> </w:t>
       </w:r>
       <w:r>
         <w:rPr>
@@ -4890,7 +5271,7 @@
                     </pic:cNvPicPr>
                   </pic:nvPicPr>
                   <pic:blipFill>
-                    <a:blip r:embed="rId10">
+                    <a:blip r:embed="rId9">
                       <a:extLst>
                         <a:ext uri="{28A0092B-C50C-407E-A947-70E740481C1C}">
                           <a14:useLocalDpi xmlns:a14="http://schemas.microsoft.com/office/drawing/2010/main" val="0"/>
@@ -4929,7 +5310,7 @@
           <w:lang w:val="en-US"/>
         </w:rPr>
       </w:pPr>
-      <w:bookmarkStart w:id="15" w:name="_Toc438564571"/>
+      <w:bookmarkStart w:id="18" w:name="_Toc438810136"/>
       <w:r>
         <w:rPr>
           <w:lang w:val="en-US"/>
@@ -4943,7 +5324,7 @@
         </w:rPr>
         <w:t>AroundInvokeInterceptor</w:t>
       </w:r>
-      <w:bookmarkEnd w:id="15"/>
+      <w:bookmarkEnd w:id="18"/>
       <w:proofErr w:type="spellEnd"/>
     </w:p>
     <w:p>
@@ -5003,7 +5384,7 @@
                     </pic:cNvPicPr>
                   </pic:nvPicPr>
                   <pic:blipFill>
-                    <a:blip r:embed="rId11">
+                    <a:blip r:embed="rId10">
                       <a:extLst>
                         <a:ext uri="{28A0092B-C50C-407E-A947-70E740481C1C}">
                           <a14:useLocalDpi xmlns:a14="http://schemas.microsoft.com/office/drawing/2010/main" val="0"/>
@@ -5042,12 +5423,11 @@
           <w:lang w:val="en-US"/>
         </w:rPr>
       </w:pPr>
-      <w:bookmarkStart w:id="16" w:name="_Toc438564572"/>
-      <w:r>
-        <w:rPr>
-          <w:lang w:val="en-US"/>
-        </w:rPr>
-        <w:lastRenderedPageBreak/>
+      <w:bookmarkStart w:id="19" w:name="_Toc438810137"/>
+      <w:r>
+        <w:rPr>
+          <w:lang w:val="en-US"/>
+        </w:rPr>
         <w:t xml:space="preserve">Intercept in </w:t>
       </w:r>
       <w:proofErr w:type="spellStart"/>
@@ -5057,7 +5437,7 @@
         </w:rPr>
         <w:t>CallbackInterceptor</w:t>
       </w:r>
-      <w:bookmarkEnd w:id="16"/>
+      <w:bookmarkEnd w:id="19"/>
       <w:proofErr w:type="spellEnd"/>
     </w:p>
     <w:p>
@@ -5104,7 +5484,7 @@
                     </pic:cNvPicPr>
                   </pic:nvPicPr>
                   <pic:blipFill>
-                    <a:blip r:embed="rId12">
+                    <a:blip r:embed="rId11">
                       <a:extLst>
                         <a:ext uri="{28A0092B-C50C-407E-A947-70E740481C1C}">
                           <a14:useLocalDpi xmlns:a14="http://schemas.microsoft.com/office/drawing/2010/main" val="0"/>
@@ -5143,14 +5523,14 @@
           <w:lang w:val="en-US"/>
         </w:rPr>
       </w:pPr>
-      <w:bookmarkStart w:id="17" w:name="_Toc438564573"/>
+      <w:bookmarkStart w:id="20" w:name="_Toc438810138"/>
       <w:r>
         <w:rPr>
           <w:lang w:val="en-US"/>
         </w:rPr>
         <w:t>Wrapping Lines</w:t>
       </w:r>
-      <w:bookmarkEnd w:id="17"/>
+      <w:bookmarkEnd w:id="20"/>
     </w:p>
     <w:p>
       <w:pPr>
@@ -5159,14 +5539,14 @@
           <w:lang w:val="en-US"/>
         </w:rPr>
       </w:pPr>
-      <w:bookmarkStart w:id="18" w:name="_Toc438564574"/>
+      <w:bookmarkStart w:id="21" w:name="_Toc438810139"/>
       <w:r>
         <w:rPr>
           <w:lang w:val="en-US"/>
         </w:rPr>
         <w:t>Load2xLifecycleMethods</w:t>
       </w:r>
-      <w:bookmarkEnd w:id="18"/>
+      <w:bookmarkEnd w:id="21"/>
     </w:p>
     <w:p>
       <w:pPr>
@@ -5179,7 +5559,35 @@
         <w:rPr>
           <w:lang w:val="en-US"/>
         </w:rPr>
-        <w:t xml:space="preserve">Line break after a parenthesis is not recommended. We recommend to break the line after </w:t>
+        <w:t xml:space="preserve">Line break after a parenthesis </w:t>
+      </w:r>
+      <w:proofErr w:type="gramStart"/>
+      <w:r>
+        <w:rPr>
+          <w:lang w:val="en-US"/>
+        </w:rPr>
+        <w:t>is not recommended</w:t>
+      </w:r>
+      <w:proofErr w:type="gramEnd"/>
+      <w:r>
+        <w:rPr>
+          <w:lang w:val="en-US"/>
+        </w:rPr>
+        <w:t xml:space="preserve">. We recommend </w:t>
+      </w:r>
+      <w:proofErr w:type="gramStart"/>
+      <w:r>
+        <w:rPr>
+          <w:lang w:val="en-US"/>
+        </w:rPr>
+        <w:t>to break</w:t>
+      </w:r>
+      <w:proofErr w:type="gramEnd"/>
+      <w:r>
+        <w:rPr>
+          <w:lang w:val="en-US"/>
+        </w:rPr>
+        <w:t xml:space="preserve"> the line after </w:t>
       </w:r>
       <w:r>
         <w:rPr>
@@ -5217,6 +5625,7 @@
           <w:noProof/>
           <w:lang w:eastAsia="it-IT"/>
         </w:rPr>
+        <w:lastRenderedPageBreak/>
         <w:drawing>
           <wp:inline distT="0" distB="0" distL="0" distR="0">
             <wp:extent cx="3486150" cy="428625"/>
@@ -5235,7 +5644,7 @@
                     </pic:cNvPicPr>
                   </pic:nvPicPr>
                   <pic:blipFill>
-                    <a:blip r:embed="rId13">
+                    <a:blip r:embed="rId12">
                       <a:extLst>
                         <a:ext uri="{28A0092B-C50C-407E-A947-70E740481C1C}">
                           <a14:useLocalDpi xmlns:a14="http://schemas.microsoft.com/office/drawing/2010/main" val="0"/>
@@ -5311,7 +5720,7 @@
                     </pic:cNvPicPr>
                   </pic:nvPicPr>
                   <pic:blipFill>
-                    <a:blip r:embed="rId14">
+                    <a:blip r:embed="rId13">
                       <a:extLst>
                         <a:ext uri="{28A0092B-C50C-407E-A947-70E740481C1C}">
                           <a14:useLocalDpi xmlns:a14="http://schemas.microsoft.com/office/drawing/2010/main" val="0"/>
@@ -5350,7 +5759,7 @@
           <w:lang w:val="en-US"/>
         </w:rPr>
       </w:pPr>
-      <w:bookmarkStart w:id="19" w:name="_Toc438564575"/>
+      <w:bookmarkStart w:id="22" w:name="_Toc438810140"/>
       <w:proofErr w:type="spellStart"/>
       <w:r>
         <w:rPr>
@@ -5358,7 +5767,7 @@
         </w:rPr>
         <w:t>LoadOnlyEjbCreateMethod</w:t>
       </w:r>
-      <w:bookmarkEnd w:id="19"/>
+      <w:bookmarkEnd w:id="22"/>
       <w:proofErr w:type="spellEnd"/>
     </w:p>
     <w:p>
@@ -5372,7 +5781,21 @@
         <w:rPr>
           <w:lang w:val="en-US"/>
         </w:rPr>
-        <w:t>Line break after a parenthesis is not recommended.</w:t>
+        <w:t xml:space="preserve">Line break after a parenthesis </w:t>
+      </w:r>
+      <w:proofErr w:type="gramStart"/>
+      <w:r>
+        <w:rPr>
+          <w:lang w:val="en-US"/>
+        </w:rPr>
+        <w:t>is not recommended</w:t>
+      </w:r>
+      <w:proofErr w:type="gramEnd"/>
+      <w:r>
+        <w:rPr>
+          <w:lang w:val="en-US"/>
+        </w:rPr>
+        <w:t>.</w:t>
       </w:r>
     </w:p>
     <w:p>
@@ -5405,7 +5828,7 @@
                     </pic:cNvPicPr>
                   </pic:nvPicPr>
                   <pic:blipFill>
-                    <a:blip r:embed="rId15">
+                    <a:blip r:embed="rId14">
                       <a:extLst>
                         <a:ext uri="{28A0092B-C50C-407E-A947-70E740481C1C}">
                           <a14:useLocalDpi xmlns:a14="http://schemas.microsoft.com/office/drawing/2010/main" val="0"/>
@@ -5444,14 +5867,14 @@
           <w:lang w:val="en-US"/>
         </w:rPr>
       </w:pPr>
-      <w:bookmarkStart w:id="20" w:name="_Toc438564576"/>
+      <w:bookmarkStart w:id="23" w:name="_Toc438810141"/>
       <w:r>
         <w:rPr>
           <w:lang w:val="en-US"/>
         </w:rPr>
         <w:t>Comments</w:t>
       </w:r>
-      <w:bookmarkEnd w:id="20"/>
+      <w:bookmarkEnd w:id="23"/>
     </w:p>
     <w:p>
       <w:pPr>
@@ -5464,7 +5887,21 @@
         <w:rPr>
           <w:lang w:val="en-US"/>
         </w:rPr>
-        <w:t>There are only a few comments in the entire class and almost no documentation. Also, such comments do not describe at all what the code is doing but they are simply notes for the developer himself.</w:t>
+        <w:t xml:space="preserve">There are only a few comments in the entire class and almost no documentation. </w:t>
+      </w:r>
+      <w:proofErr w:type="gramStart"/>
+      <w:r>
+        <w:rPr>
+          <w:lang w:val="en-US"/>
+        </w:rPr>
+        <w:t>Also</w:t>
+      </w:r>
+      <w:proofErr w:type="gramEnd"/>
+      <w:r>
+        <w:rPr>
+          <w:lang w:val="en-US"/>
+        </w:rPr>
+        <w:t>, such comments do not describe at all what the code is doing but they are simply notes for the developer himself.</w:t>
       </w:r>
     </w:p>
     <w:p>
@@ -5474,14 +5911,14 @@
           <w:lang w:val="en-US"/>
         </w:rPr>
       </w:pPr>
-      <w:bookmarkStart w:id="21" w:name="_Toc438564577"/>
+      <w:bookmarkStart w:id="24" w:name="_Toc438810142"/>
       <w:r>
         <w:rPr>
           <w:lang w:val="en-US"/>
         </w:rPr>
         <w:t>Java source file</w:t>
       </w:r>
-      <w:bookmarkEnd w:id="21"/>
+      <w:bookmarkEnd w:id="24"/>
     </w:p>
     <w:p>
       <w:pPr>
@@ -5559,8 +5996,21 @@
         <w:rPr>
           <w:lang w:val="en-US"/>
         </w:rPr>
-        <w:lastRenderedPageBreak/>
-        <w:t xml:space="preserve">As previously stated, the Javadoc is not complete: most of the public methods (not only the ones assigned) don’t have any documentation, as well as the classes and interfaces. For example, the documentation of the </w:t>
+        <w:t xml:space="preserve">As previously stated, the Javadoc is not complete: most of the public methods (not only the ones assigned) </w:t>
+      </w:r>
+      <w:proofErr w:type="gramStart"/>
+      <w:r>
+        <w:rPr>
+          <w:lang w:val="en-US"/>
+        </w:rPr>
+        <w:t>don’t</w:t>
+      </w:r>
+      <w:proofErr w:type="gramEnd"/>
+      <w:r>
+        <w:rPr>
+          <w:lang w:val="en-US"/>
+        </w:rPr>
+        <w:t xml:space="preserve"> have any documentation, as well as the classes and interfaces. For example, the documentation of the </w:t>
       </w:r>
       <w:proofErr w:type="spellStart"/>
       <w:r>
@@ -5593,7 +6043,21 @@
         <w:rPr>
           <w:lang w:val="en-US"/>
         </w:rPr>
-        <w:t>that cannot be inferred by the name of the class itself.</w:t>
+        <w:t xml:space="preserve">that </w:t>
+      </w:r>
+      <w:proofErr w:type="gramStart"/>
+      <w:r>
+        <w:rPr>
+          <w:lang w:val="en-US"/>
+        </w:rPr>
+        <w:t>cannot be inferred</w:t>
+      </w:r>
+      <w:proofErr w:type="gramEnd"/>
+      <w:r>
+        <w:rPr>
+          <w:lang w:val="en-US"/>
+        </w:rPr>
+        <w:t xml:space="preserve"> by the name of the class itself.</w:t>
       </w:r>
     </w:p>
     <w:p>
@@ -5626,7 +6090,7 @@
                     </pic:cNvPicPr>
                   </pic:nvPicPr>
                   <pic:blipFill>
-                    <a:blip r:embed="rId16">
+                    <a:blip r:embed="rId15">
                       <a:extLst>
                         <a:ext uri="{28A0092B-C50C-407E-A947-70E740481C1C}">
                           <a14:useLocalDpi xmlns:a14="http://schemas.microsoft.com/office/drawing/2010/main" val="0"/>
@@ -5665,14 +6129,14 @@
           <w:lang w:val="en-US"/>
         </w:rPr>
       </w:pPr>
-      <w:bookmarkStart w:id="22" w:name="_Toc438564578"/>
+      <w:bookmarkStart w:id="25" w:name="_Toc438810143"/>
       <w:r>
         <w:rPr>
           <w:lang w:val="en-US"/>
         </w:rPr>
         <w:t>Package and Import Statements</w:t>
       </w:r>
-      <w:bookmarkEnd w:id="22"/>
+      <w:bookmarkEnd w:id="25"/>
     </w:p>
     <w:p>
       <w:pPr>
@@ -5695,14 +6159,15 @@
           <w:lang w:val="en-US"/>
         </w:rPr>
       </w:pPr>
-      <w:bookmarkStart w:id="23" w:name="_Toc438564579"/>
-      <w:r>
-        <w:rPr>
-          <w:lang w:val="en-US"/>
-        </w:rPr>
+      <w:bookmarkStart w:id="26" w:name="_Toc438810144"/>
+      <w:r>
+        <w:rPr>
+          <w:lang w:val="en-US"/>
+        </w:rPr>
+        <w:lastRenderedPageBreak/>
         <w:t>Class and Interface Declaration</w:t>
       </w:r>
-      <w:bookmarkEnd w:id="23"/>
+      <w:bookmarkEnd w:id="26"/>
     </w:p>
     <w:p>
       <w:pPr>
@@ -5715,7 +6180,21 @@
         <w:rPr>
           <w:lang w:val="en-US"/>
         </w:rPr>
-        <w:t>Package level attributes should be declared before the private ones.</w:t>
+        <w:t xml:space="preserve">Package level attributes </w:t>
+      </w:r>
+      <w:proofErr w:type="gramStart"/>
+      <w:r>
+        <w:rPr>
+          <w:lang w:val="en-US"/>
+        </w:rPr>
+        <w:t>should be declared</w:t>
+      </w:r>
+      <w:proofErr w:type="gramEnd"/>
+      <w:r>
+        <w:rPr>
+          <w:lang w:val="en-US"/>
+        </w:rPr>
+        <w:t xml:space="preserve"> before the private ones.</w:t>
       </w:r>
     </w:p>
     <w:p>
@@ -5748,7 +6227,7 @@
                     </pic:cNvPicPr>
                   </pic:nvPicPr>
                   <pic:blipFill>
-                    <a:blip r:embed="rId17">
+                    <a:blip r:embed="rId16">
                       <a:extLst>
                         <a:ext uri="{28A0092B-C50C-407E-A947-70E740481C1C}">
                           <a14:useLocalDpi xmlns:a14="http://schemas.microsoft.com/office/drawing/2010/main" val="0"/>
@@ -5787,14 +6266,14 @@
           <w:lang w:val="en-US"/>
         </w:rPr>
       </w:pPr>
-      <w:bookmarkStart w:id="24" w:name="_Toc438564580"/>
+      <w:bookmarkStart w:id="27" w:name="_Toc438810145"/>
       <w:r>
         <w:rPr>
           <w:lang w:val="en-US"/>
         </w:rPr>
         <w:t>Initialization and Declaration</w:t>
       </w:r>
-      <w:bookmarkEnd w:id="24"/>
+      <w:bookmarkEnd w:id="27"/>
     </w:p>
     <w:p>
       <w:pPr>
@@ -5852,7 +6331,6 @@
           <w:noProof/>
           <w:lang w:eastAsia="it-IT"/>
         </w:rPr>
-        <w:lastRenderedPageBreak/>
         <w:drawing>
           <wp:inline distT="0" distB="0" distL="0" distR="0">
             <wp:extent cx="5867400" cy="4181475"/>
@@ -5871,7 +6349,7 @@
                     </pic:cNvPicPr>
                   </pic:nvPicPr>
                   <pic:blipFill>
-                    <a:blip r:embed="rId18">
+                    <a:blip r:embed="rId17">
                       <a:extLst>
                         <a:ext uri="{28A0092B-C50C-407E-A947-70E740481C1C}">
                           <a14:useLocalDpi xmlns:a14="http://schemas.microsoft.com/office/drawing/2010/main" val="0"/>
@@ -5940,7 +6418,7 @@
                     </pic:cNvPicPr>
                   </pic:nvPicPr>
                   <pic:blipFill>
-                    <a:blip r:embed="rId19">
+                    <a:blip r:embed="rId18">
                       <a:extLst>
                         <a:ext uri="{28A0092B-C50C-407E-A947-70E740481C1C}">
                           <a14:useLocalDpi xmlns:a14="http://schemas.microsoft.com/office/drawing/2010/main" val="0"/>
@@ -6002,7 +6480,7 @@
                     </pic:cNvPicPr>
                   </pic:nvPicPr>
                   <pic:blipFill>
-                    <a:blip r:embed="rId20">
+                    <a:blip r:embed="rId19">
                       <a:extLst>
                         <a:ext uri="{28A0092B-C50C-407E-A947-70E740481C1C}">
                           <a14:useLocalDpi xmlns:a14="http://schemas.microsoft.com/office/drawing/2010/main" val="0"/>
@@ -6065,7 +6543,7 @@
                     </pic:cNvPicPr>
                   </pic:nvPicPr>
                   <pic:blipFill>
-                    <a:blip r:embed="rId21">
+                    <a:blip r:embed="rId20">
                       <a:extLst>
                         <a:ext uri="{28A0092B-C50C-407E-A947-70E740481C1C}">
                           <a14:useLocalDpi xmlns:a14="http://schemas.microsoft.com/office/drawing/2010/main" val="0"/>
@@ -6104,11 +6582,19 @@
           <w:lang w:val="en-US"/>
         </w:rPr>
       </w:pPr>
-      <w:r>
-        <w:rPr>
-          <w:lang w:val="en-US"/>
-        </w:rPr>
-        <w:t xml:space="preserve">Also, the methods </w:t>
+      <w:proofErr w:type="gramStart"/>
+      <w:r>
+        <w:rPr>
+          <w:lang w:val="en-US"/>
+        </w:rPr>
+        <w:t>Also</w:t>
+      </w:r>
+      <w:proofErr w:type="gramEnd"/>
+      <w:r>
+        <w:rPr>
+          <w:lang w:val="en-US"/>
+        </w:rPr>
+        <w:t xml:space="preserve">, the methods </w:t>
       </w:r>
       <w:r>
         <w:rPr>
@@ -6169,7 +6655,7 @@
                     </pic:cNvPicPr>
                   </pic:nvPicPr>
                   <pic:blipFill>
-                    <a:blip r:embed="rId22">
+                    <a:blip r:embed="rId21">
                       <a:extLst>
                         <a:ext uri="{28A0092B-C50C-407E-A947-70E740481C1C}">
                           <a14:useLocalDpi xmlns:a14="http://schemas.microsoft.com/office/drawing/2010/main" val="0"/>
@@ -6232,7 +6718,7 @@
                     </pic:cNvPicPr>
                   </pic:nvPicPr>
                   <pic:blipFill>
-                    <a:blip r:embed="rId23">
+                    <a:blip r:embed="rId22">
                       <a:extLst>
                         <a:ext uri="{28A0092B-C50C-407E-A947-70E740481C1C}">
                           <a14:useLocalDpi xmlns:a14="http://schemas.microsoft.com/office/drawing/2010/main" val="0"/>
@@ -6330,7 +6816,14 @@
         <w:rPr>
           <w:lang w:val="en-US"/>
         </w:rPr>
-        <w:t xml:space="preserve">are completely </w:t>
+        <w:t xml:space="preserve">are </w:t>
+      </w:r>
+      <w:proofErr w:type="gramStart"/>
+      <w:r>
+        <w:rPr>
+          <w:lang w:val="en-US"/>
+        </w:rPr>
+        <w:t xml:space="preserve">completely </w:t>
       </w:r>
       <w:r>
         <w:rPr>
@@ -6338,6 +6831,7 @@
         </w:rPr>
         <w:t>identical</w:t>
       </w:r>
+      <w:proofErr w:type="gramEnd"/>
       <w:r>
         <w:rPr>
           <w:lang w:val="en-US"/>
@@ -6378,7 +6872,7 @@
           <w:lang w:val="en-US"/>
         </w:rPr>
       </w:pPr>
-      <w:bookmarkStart w:id="25" w:name="_Toc438564581"/>
+      <w:bookmarkStart w:id="28" w:name="_Toc438810146"/>
       <w:proofErr w:type="spellStart"/>
       <w:r>
         <w:rPr>
@@ -6387,7 +6881,7 @@
         <w:lastRenderedPageBreak/>
         <w:t>LoadOnlyEjbCreateMethod</w:t>
       </w:r>
-      <w:bookmarkEnd w:id="25"/>
+      <w:bookmarkEnd w:id="28"/>
       <w:proofErr w:type="spellEnd"/>
     </w:p>
     <w:p>
@@ -6405,6 +6899,7 @@
         <w:t xml:space="preserve">The </w:t>
       </w:r>
       <w:proofErr w:type="spellStart"/>
+      <w:proofErr w:type="gramStart"/>
       <w:r>
         <w:rPr>
           <w:lang w:val="en-US"/>
@@ -6412,6 +6907,7 @@
         <w:t>boolean</w:t>
       </w:r>
       <w:proofErr w:type="spellEnd"/>
+      <w:proofErr w:type="gramEnd"/>
       <w:r>
         <w:rPr>
           <w:lang w:val="en-US"/>
@@ -6478,7 +6974,7 @@
                     </pic:cNvPicPr>
                   </pic:nvPicPr>
                   <pic:blipFill rotWithShape="1">
-                    <a:blip r:embed="rId24">
+                    <a:blip r:embed="rId23">
                       <a:extLst>
                         <a:ext uri="{28A0092B-C50C-407E-A947-70E740481C1C}">
                           <a14:useLocalDpi xmlns:a14="http://schemas.microsoft.com/office/drawing/2010/main" val="0"/>
@@ -6520,14 +7016,14 @@
           <w:lang w:val="en-US"/>
         </w:rPr>
       </w:pPr>
-      <w:bookmarkStart w:id="26" w:name="_Toc438564582"/>
+      <w:bookmarkStart w:id="29" w:name="_Toc438810147"/>
       <w:r>
         <w:rPr>
           <w:lang w:val="en-US"/>
         </w:rPr>
         <w:t>Method Calls</w:t>
       </w:r>
-      <w:bookmarkEnd w:id="26"/>
+      <w:bookmarkEnd w:id="29"/>
     </w:p>
     <w:p>
       <w:pPr>
@@ -6540,13 +7036,41 @@
         <w:rPr>
           <w:lang w:val="en-US"/>
         </w:rPr>
-        <w:t>As far as we know, there are no misplaced method calls and the returned values seem to be used correctly. However, t</w:t>
-      </w:r>
-      <w:r>
-        <w:rPr>
-          <w:lang w:val="en-US"/>
-        </w:rPr>
-        <w:t>his can only be verified with a</w:t>
+        <w:t xml:space="preserve">As far as we know, there are no misplaced method calls and the returned values seem to </w:t>
+      </w:r>
+      <w:proofErr w:type="gramStart"/>
+      <w:r>
+        <w:rPr>
+          <w:lang w:val="en-US"/>
+        </w:rPr>
+        <w:t>be used</w:t>
+      </w:r>
+      <w:proofErr w:type="gramEnd"/>
+      <w:r>
+        <w:rPr>
+          <w:lang w:val="en-US"/>
+        </w:rPr>
+        <w:t xml:space="preserve"> correctly. However, t</w:t>
+      </w:r>
+      <w:r>
+        <w:rPr>
+          <w:lang w:val="en-US"/>
+        </w:rPr>
+        <w:t xml:space="preserve">his </w:t>
+      </w:r>
+      <w:proofErr w:type="gramStart"/>
+      <w:r>
+        <w:rPr>
+          <w:lang w:val="en-US"/>
+        </w:rPr>
+        <w:t>can only be verified</w:t>
+      </w:r>
+      <w:proofErr w:type="gramEnd"/>
+      <w:r>
+        <w:rPr>
+          <w:lang w:val="en-US"/>
+        </w:rPr>
+        <w:t xml:space="preserve"> with a</w:t>
       </w:r>
       <w:r>
         <w:rPr>
@@ -6574,14 +7098,14 @@
           <w:lang w:val="en-US"/>
         </w:rPr>
       </w:pPr>
-      <w:bookmarkStart w:id="27" w:name="_Toc438564583"/>
+      <w:bookmarkStart w:id="30" w:name="_Toc438810148"/>
       <w:r>
         <w:rPr>
           <w:lang w:val="en-US"/>
         </w:rPr>
         <w:t>Arrays</w:t>
       </w:r>
-      <w:bookmarkEnd w:id="27"/>
+      <w:bookmarkEnd w:id="30"/>
     </w:p>
     <w:p>
       <w:pPr>
@@ -6730,7 +7254,7 @@
                     </pic:cNvPicPr>
                   </pic:nvPicPr>
                   <pic:blipFill>
-                    <a:blip r:embed="rId25">
+                    <a:blip r:embed="rId24">
                       <a:extLst>
                         <a:ext uri="{28A0092B-C50C-407E-A947-70E740481C1C}">
                           <a14:useLocalDpi xmlns:a14="http://schemas.microsoft.com/office/drawing/2010/main" val="0"/>
@@ -6800,12 +7324,21 @@
         </w:rPr>
         <w:t xml:space="preserve"> used in the </w:t>
       </w:r>
+      <w:proofErr w:type="gramStart"/>
       <w:r>
         <w:rPr>
           <w:i/>
           <w:lang w:val="en-US"/>
         </w:rPr>
-        <w:t>interceptors[index]</w:t>
+        <w:t>interceptors[</w:t>
+      </w:r>
+      <w:proofErr w:type="gramEnd"/>
+      <w:r>
+        <w:rPr>
+          <w:i/>
+          <w:lang w:val="en-US"/>
+        </w:rPr>
+        <w:t>index]</w:t>
       </w:r>
       <w:r>
         <w:rPr>
@@ -6845,7 +7378,7 @@
                     </pic:cNvPicPr>
                   </pic:nvPicPr>
                   <pic:blipFill>
-                    <a:blip r:embed="rId26">
+                    <a:blip r:embed="rId25">
                       <a:extLst>
                         <a:ext uri="{28A0092B-C50C-407E-A947-70E740481C1C}">
                           <a14:useLocalDpi xmlns:a14="http://schemas.microsoft.com/office/drawing/2010/main" val="0"/>
@@ -6907,7 +7440,7 @@
                     </pic:cNvPicPr>
                   </pic:nvPicPr>
                   <pic:blipFill>
-                    <a:blip r:embed="rId27">
+                    <a:blip r:embed="rId26">
                       <a:extLst>
                         <a:ext uri="{28A0092B-C50C-407E-A947-70E740481C1C}">
                           <a14:useLocalDpi xmlns:a14="http://schemas.microsoft.com/office/drawing/2010/main" val="0"/>
@@ -6946,14 +7479,14 @@
           <w:lang w:val="en-US"/>
         </w:rPr>
       </w:pPr>
-      <w:bookmarkStart w:id="28" w:name="_Toc438564584"/>
+      <w:bookmarkStart w:id="31" w:name="_Toc438810149"/>
       <w:r>
         <w:rPr>
           <w:lang w:val="en-US"/>
         </w:rPr>
         <w:t>Object comparison</w:t>
       </w:r>
-      <w:bookmarkEnd w:id="28"/>
+      <w:bookmarkEnd w:id="31"/>
     </w:p>
     <w:p>
       <w:pPr>
@@ -6976,14 +7509,14 @@
           <w:lang w:val="en-US"/>
         </w:rPr>
       </w:pPr>
-      <w:bookmarkStart w:id="29" w:name="_Toc438564585"/>
+      <w:bookmarkStart w:id="32" w:name="_Toc438810150"/>
       <w:r>
         <w:rPr>
           <w:lang w:val="en-US"/>
         </w:rPr>
         <w:t>Output format</w:t>
       </w:r>
-      <w:bookmarkEnd w:id="29"/>
+      <w:bookmarkEnd w:id="32"/>
     </w:p>
     <w:p>
       <w:pPr>
@@ -7006,7 +7539,7 @@
           <w:lang w:val="en-US"/>
         </w:rPr>
       </w:pPr>
-      <w:bookmarkStart w:id="30" w:name="_Toc438564586"/>
+      <w:bookmarkStart w:id="33" w:name="_Toc438810151"/>
       <w:r>
         <w:rPr>
           <w:lang w:val="en-US"/>
@@ -7020,7 +7553,7 @@
         </w:rPr>
         <w:t>Assignement</w:t>
       </w:r>
-      <w:bookmarkEnd w:id="30"/>
+      <w:bookmarkEnd w:id="33"/>
       <w:proofErr w:type="spellEnd"/>
     </w:p>
     <w:p>
@@ -7044,14 +7577,14 @@
           <w:lang w:val="en-US"/>
         </w:rPr>
       </w:pPr>
-      <w:bookmarkStart w:id="31" w:name="_Toc438564587"/>
+      <w:bookmarkStart w:id="34" w:name="_Toc438810152"/>
       <w:r>
         <w:rPr>
           <w:lang w:val="en-US"/>
         </w:rPr>
         <w:t>Exceptions</w:t>
       </w:r>
-      <w:bookmarkEnd w:id="31"/>
+      <w:bookmarkEnd w:id="34"/>
     </w:p>
     <w:p>
       <w:pPr>
@@ -7060,14 +7593,14 @@
           <w:lang w:val="en-US"/>
         </w:rPr>
       </w:pPr>
-      <w:bookmarkStart w:id="32" w:name="_Toc438564588"/>
+      <w:bookmarkStart w:id="35" w:name="_Toc438810153"/>
       <w:r>
         <w:rPr>
           <w:lang w:val="en-US"/>
         </w:rPr>
         <w:t>Load2xLifecycleMethods</w:t>
       </w:r>
-      <w:bookmarkEnd w:id="32"/>
+      <w:bookmarkEnd w:id="35"/>
     </w:p>
     <w:p>
       <w:pPr>
@@ -7076,11 +7609,19 @@
           <w:lang w:val="en-US"/>
         </w:rPr>
       </w:pPr>
-      <w:r>
-        <w:rPr>
-          <w:lang w:val="en-US"/>
-        </w:rPr>
-        <w:t xml:space="preserve">First of all, the </w:t>
+      <w:proofErr w:type="gramStart"/>
+      <w:r>
+        <w:rPr>
+          <w:lang w:val="en-US"/>
+        </w:rPr>
+        <w:t>First of all</w:t>
+      </w:r>
+      <w:proofErr w:type="gramEnd"/>
+      <w:r>
+        <w:rPr>
+          <w:lang w:val="en-US"/>
+        </w:rPr>
+        <w:t xml:space="preserve">, the </w:t>
       </w:r>
       <w:proofErr w:type="spellStart"/>
       <w:r>
@@ -7109,7 +7650,21 @@
         <w:rPr>
           <w:lang w:val="en-US"/>
         </w:rPr>
-        <w:t xml:space="preserve"> but not handled. Also, the </w:t>
+        <w:t xml:space="preserve"> but not handled. </w:t>
+      </w:r>
+      <w:proofErr w:type="gramStart"/>
+      <w:r>
+        <w:rPr>
+          <w:lang w:val="en-US"/>
+        </w:rPr>
+        <w:t>Also</w:t>
+      </w:r>
+      <w:proofErr w:type="gramEnd"/>
+      <w:r>
+        <w:rPr>
+          <w:lang w:val="en-US"/>
+        </w:rPr>
+        <w:t xml:space="preserve">, the </w:t>
       </w:r>
       <w:proofErr w:type="spellStart"/>
       <w:r>
@@ -7187,7 +7742,7 @@
                     </pic:cNvPicPr>
                   </pic:nvPicPr>
                   <pic:blipFill>
-                    <a:blip r:embed="rId28">
+                    <a:blip r:embed="rId27">
                       <a:extLst>
                         <a:ext uri="{28A0092B-C50C-407E-A947-70E740481C1C}">
                           <a14:useLocalDpi xmlns:a14="http://schemas.microsoft.com/office/drawing/2010/main" val="0"/>
@@ -7226,7 +7781,7 @@
           <w:lang w:val="en-US"/>
         </w:rPr>
       </w:pPr>
-      <w:bookmarkStart w:id="33" w:name="_Toc438564589"/>
+      <w:bookmarkStart w:id="36" w:name="_Toc438810154"/>
       <w:proofErr w:type="spellStart"/>
       <w:r>
         <w:rPr>
@@ -7234,7 +7789,7 @@
         </w:rPr>
         <w:t>LoadOnlyEjbCreateMethod</w:t>
       </w:r>
-      <w:bookmarkEnd w:id="33"/>
+      <w:bookmarkEnd w:id="36"/>
       <w:proofErr w:type="spellEnd"/>
     </w:p>
     <w:p>
@@ -7266,7 +7821,7 @@
           <w:lang w:val="en-US"/>
         </w:rPr>
       </w:pPr>
-      <w:bookmarkStart w:id="34" w:name="_Toc438564590"/>
+      <w:bookmarkStart w:id="37" w:name="_Toc438810155"/>
       <w:proofErr w:type="spellStart"/>
       <w:r>
         <w:rPr>
@@ -7274,7 +7829,7 @@
         </w:rPr>
         <w:t>AroundInvokeInterceptor</w:t>
       </w:r>
-      <w:bookmarkEnd w:id="34"/>
+      <w:bookmarkEnd w:id="37"/>
       <w:proofErr w:type="spellEnd"/>
     </w:p>
     <w:p>
@@ -7306,6 +7861,7 @@
         <w:t xml:space="preserve"> thrown by </w:t>
       </w:r>
       <w:proofErr w:type="spellStart"/>
+      <w:proofErr w:type="gramStart"/>
       <w:r>
         <w:rPr>
           <w:i/>
@@ -7319,7 +7875,15 @@
           <w:i/>
           <w:lang w:val="en-US"/>
         </w:rPr>
-        <w:t>().</w:t>
+        <w:t>(</w:t>
+      </w:r>
+      <w:proofErr w:type="gramEnd"/>
+      <w:r>
+        <w:rPr>
+          <w:i/>
+          <w:lang w:val="en-US"/>
+        </w:rPr>
+        <w:t>).</w:t>
       </w:r>
     </w:p>
     <w:p>
@@ -7352,7 +7916,7 @@
                     </pic:cNvPicPr>
                   </pic:nvPicPr>
                   <pic:blipFill>
-                    <a:blip r:embed="rId29">
+                    <a:blip r:embed="rId28">
                       <a:extLst>
                         <a:ext uri="{28A0092B-C50C-407E-A947-70E740481C1C}">
                           <a14:useLocalDpi xmlns:a14="http://schemas.microsoft.com/office/drawing/2010/main" val="0"/>
@@ -7391,7 +7955,7 @@
           <w:lang w:val="en-US"/>
         </w:rPr>
       </w:pPr>
-      <w:bookmarkStart w:id="35" w:name="_Toc438564591"/>
+      <w:bookmarkStart w:id="38" w:name="_Toc438810156"/>
       <w:proofErr w:type="spellStart"/>
       <w:r>
         <w:rPr>
@@ -7399,7 +7963,7 @@
         </w:rPr>
         <w:t>CallbackInterceptor</w:t>
       </w:r>
-      <w:bookmarkEnd w:id="35"/>
+      <w:bookmarkEnd w:id="38"/>
       <w:proofErr w:type="spellEnd"/>
     </w:p>
     <w:p>
@@ -7441,12 +8005,12 @@
       <w:pPr>
         <w:pStyle w:val="Titolo1"/>
       </w:pPr>
-      <w:bookmarkStart w:id="36" w:name="_Toc438564592"/>
+      <w:bookmarkStart w:id="39" w:name="_Toc438810157"/>
       <w:r>
         <w:lastRenderedPageBreak/>
         <w:t>Other problems</w:t>
       </w:r>
-      <w:bookmarkEnd w:id="36"/>
+      <w:bookmarkEnd w:id="39"/>
     </w:p>
     <w:p>
       <w:pPr>
@@ -7455,14 +8019,14 @@
           <w:lang w:val="en-US"/>
         </w:rPr>
       </w:pPr>
-      <w:bookmarkStart w:id="37" w:name="_Toc438564593"/>
+      <w:bookmarkStart w:id="40" w:name="_Toc438810158"/>
       <w:r>
         <w:rPr>
           <w:lang w:val="en-US"/>
         </w:rPr>
         <w:t>Class Hierarchy</w:t>
       </w:r>
-      <w:bookmarkEnd w:id="37"/>
+      <w:bookmarkEnd w:id="40"/>
       <w:r>
         <w:rPr>
           <w:lang w:val="en-US"/>
@@ -7587,7 +8151,7 @@
             <o:lock v:ext="edit" aspectratio="t"/>
           </v:shapetype>
           <v:shape id="_x0000_i1025" type="#_x0000_t75" style="width:436.05pt;height:371.5pt">
-            <v:imagedata r:id="rId30" o:title="ClassDiagramInterceptorManager" croptop="6692f" cropbottom="2867f" cropleft="3637f" cropright="4471f"/>
+            <v:imagedata r:id="rId29" o:title="ClassDiagramInterceptorManager" croptop="6692f" cropbottom="2867f" cropleft="3637f" cropright="4471f"/>
           </v:shape>
         </w:pict>
       </w:r>
@@ -7635,6 +8199,7 @@
         </w:rPr>
         <w:t xml:space="preserve"> are almost identical as well: their </w:t>
       </w:r>
+      <w:proofErr w:type="gramStart"/>
       <w:r>
         <w:rPr>
           <w:i/>
@@ -7646,7 +8211,14 @@
         <w:rPr>
           <w:lang w:val="en-US"/>
         </w:rPr>
-        <w:t xml:space="preserve"> methods have really few differences.</w:t>
+        <w:t xml:space="preserve"> methods</w:t>
+      </w:r>
+      <w:proofErr w:type="gramEnd"/>
+      <w:r>
+        <w:rPr>
+          <w:lang w:val="en-US"/>
+        </w:rPr>
+        <w:t xml:space="preserve"> have really few differences.</w:t>
       </w:r>
     </w:p>
     <w:p>
@@ -7660,7 +8232,21 @@
         <w:rPr>
           <w:lang w:val="en-US"/>
         </w:rPr>
-        <w:t>This, in our opinion, suggests that the class hierarchy should be reorganized in such a way to</w:t>
+        <w:t xml:space="preserve">This, in our opinion, suggests that the class hierarchy </w:t>
+      </w:r>
+      <w:proofErr w:type="gramStart"/>
+      <w:r>
+        <w:rPr>
+          <w:lang w:val="en-US"/>
+        </w:rPr>
+        <w:t>should be reorganized</w:t>
+      </w:r>
+      <w:proofErr w:type="gramEnd"/>
+      <w:r>
+        <w:rPr>
+          <w:lang w:val="en-US"/>
+        </w:rPr>
+        <w:t xml:space="preserve"> in such a way to</w:t>
       </w:r>
       <w:r>
         <w:rPr>
@@ -7741,12 +8327,12 @@
       <w:pPr>
         <w:pStyle w:val="Titolo1"/>
       </w:pPr>
-      <w:bookmarkStart w:id="38" w:name="_Toc438564594"/>
+      <w:bookmarkStart w:id="41" w:name="_Toc438810159"/>
       <w:r>
         <w:lastRenderedPageBreak/>
         <w:t>Appendix</w:t>
       </w:r>
-      <w:bookmarkEnd w:id="38"/>
+      <w:bookmarkEnd w:id="41"/>
     </w:p>
     <w:p>
       <w:pPr>
@@ -7755,14 +8341,14 @@
           <w:lang w:val="en-US"/>
         </w:rPr>
       </w:pPr>
-      <w:bookmarkStart w:id="39" w:name="_Toc438564595"/>
+      <w:bookmarkStart w:id="42" w:name="_Toc438810160"/>
       <w:r>
         <w:rPr>
           <w:lang w:val="en-US"/>
         </w:rPr>
         <w:t>Software and tools used</w:t>
       </w:r>
-      <w:bookmarkEnd w:id="39"/>
+      <w:bookmarkEnd w:id="42"/>
     </w:p>
     <w:p>
       <w:pPr>
@@ -7781,7 +8367,7 @@
         </w:rPr>
         <w:t>Microsoft Word (</w:t>
       </w:r>
-      <w:hyperlink r:id="rId31" w:history="1">
+      <w:hyperlink r:id="rId30" w:history="1">
         <w:r>
           <w:rPr>
             <w:rStyle w:val="Collegamentoipertestuale"/>
@@ -7814,7 +8400,7 @@
         </w:rPr>
         <w:t>GitHub (</w:t>
       </w:r>
-      <w:hyperlink r:id="rId32" w:history="1">
+      <w:hyperlink r:id="rId31" w:history="1">
         <w:r>
           <w:rPr>
             <w:rStyle w:val="Collegamentoipertestuale"/>
@@ -7847,7 +8433,7 @@
         </w:rPr>
         <w:t>Eclipse Luna (</w:t>
       </w:r>
-      <w:hyperlink r:id="rId33" w:history="1">
+      <w:hyperlink r:id="rId32" w:history="1">
         <w:r>
           <w:rPr>
             <w:rStyle w:val="Collegamentoipertestuale"/>
@@ -7870,14 +8456,14 @@
           <w:lang w:val="en-US"/>
         </w:rPr>
       </w:pPr>
-      <w:bookmarkStart w:id="40" w:name="_Toc438564596"/>
+      <w:bookmarkStart w:id="43" w:name="_Toc438810161"/>
       <w:r>
         <w:rPr>
           <w:lang w:val="en-US"/>
         </w:rPr>
         <w:t>Hours of work</w:t>
       </w:r>
-      <w:bookmarkEnd w:id="40"/>
+      <w:bookmarkEnd w:id="43"/>
     </w:p>
     <w:p>
       <w:pPr>
@@ -7925,8 +8511,8 @@
 </file>
 
 <file path=word/numbering.xml><?xml version="1.0" encoding="utf-8"?>
-<w:numbering xmlns:wpc="http://schemas.microsoft.com/office/word/2010/wordprocessingCanvas" xmlns:mc="http://schemas.openxmlformats.org/markup-compatibility/2006" xmlns:o="urn:schemas-microsoft-com:office:office" xmlns:r="http://schemas.openxmlformats.org/officeDocument/2006/relationships" xmlns:m="http://schemas.openxmlformats.org/officeDocument/2006/math" xmlns:v="urn:schemas-microsoft-com:vml" xmlns:wp14="http://schemas.microsoft.com/office/word/2010/wordprocessingDrawing" xmlns:wp="http://schemas.openxmlformats.org/drawingml/2006/wordprocessingDrawing" xmlns:w10="urn:schemas-microsoft-com:office:word" xmlns:w="http://schemas.openxmlformats.org/wordprocessingml/2006/main" xmlns:w14="http://schemas.microsoft.com/office/word/2010/wordml" xmlns:wpg="http://schemas.microsoft.com/office/word/2010/wordprocessingGroup" xmlns:wpi="http://schemas.microsoft.com/office/word/2010/wordprocessingInk" xmlns:wne="http://schemas.microsoft.com/office/word/2006/wordml" xmlns:wps="http://schemas.microsoft.com/office/word/2010/wordprocessingShape" mc:Ignorable="w14 wp14">
-  <w:abstractNum w:abstractNumId="0">
+<w:numbering xmlns:wpc="http://schemas.microsoft.com/office/word/2010/wordprocessingCanvas" xmlns:mc="http://schemas.openxmlformats.org/markup-compatibility/2006" xmlns:o="urn:schemas-microsoft-com:office:office" xmlns:r="http://schemas.openxmlformats.org/officeDocument/2006/relationships" xmlns:m="http://schemas.openxmlformats.org/officeDocument/2006/math" xmlns:v="urn:schemas-microsoft-com:vml" xmlns:wp14="http://schemas.microsoft.com/office/word/2010/wordprocessingDrawing" xmlns:wp="http://schemas.openxmlformats.org/drawingml/2006/wordprocessingDrawing" xmlns:w10="urn:schemas-microsoft-com:office:word" xmlns:w="http://schemas.openxmlformats.org/wordprocessingml/2006/main" xmlns:w14="http://schemas.microsoft.com/office/word/2010/wordml" xmlns:w15="http://schemas.microsoft.com/office/word/2012/wordml" xmlns:wpg="http://schemas.microsoft.com/office/word/2010/wordprocessingGroup" xmlns:wpi="http://schemas.microsoft.com/office/word/2010/wordprocessingInk" xmlns:wne="http://schemas.microsoft.com/office/word/2006/wordml" xmlns:wps="http://schemas.microsoft.com/office/word/2010/wordprocessingShape" mc:Ignorable="w14 w15 wp14">
+  <w:abstractNum w:abstractNumId="0" w15:restartNumberingAfterBreak="0">
     <w:nsid w:val="02430404"/>
     <w:multiLevelType w:val="hybridMultilevel"/>
     <w:tmpl w:val="9618ACD6"/>
@@ -8039,7 +8625,7 @@
       </w:rPr>
     </w:lvl>
   </w:abstractNum>
-  <w:abstractNum w:abstractNumId="1">
+  <w:abstractNum w:abstractNumId="1" w15:restartNumberingAfterBreak="0">
     <w:nsid w:val="0C106A54"/>
     <w:multiLevelType w:val="hybridMultilevel"/>
     <w:tmpl w:val="CDFCB916"/>
@@ -8152,7 +8738,7 @@
       </w:rPr>
     </w:lvl>
   </w:abstractNum>
-  <w:abstractNum w:abstractNumId="2">
+  <w:abstractNum w:abstractNumId="2" w15:restartNumberingAfterBreak="0">
     <w:nsid w:val="10FE1CCF"/>
     <w:multiLevelType w:val="hybridMultilevel"/>
     <w:tmpl w:val="39A26F72"/>
@@ -8265,7 +8851,7 @@
       </w:rPr>
     </w:lvl>
   </w:abstractNum>
-  <w:abstractNum w:abstractNumId="3">
+  <w:abstractNum w:abstractNumId="3" w15:restartNumberingAfterBreak="0">
     <w:nsid w:val="16FD2C0B"/>
     <w:multiLevelType w:val="hybridMultilevel"/>
     <w:tmpl w:val="E1B8DAAA"/>
@@ -8378,7 +8964,7 @@
       </w:rPr>
     </w:lvl>
   </w:abstractNum>
-  <w:abstractNum w:abstractNumId="4">
+  <w:abstractNum w:abstractNumId="4" w15:restartNumberingAfterBreak="0">
     <w:nsid w:val="19A4625F"/>
     <w:multiLevelType w:val="hybridMultilevel"/>
     <w:tmpl w:val="0A2A2E02"/>
@@ -8464,7 +9050,7 @@
       </w:pPr>
     </w:lvl>
   </w:abstractNum>
-  <w:abstractNum w:abstractNumId="5">
+  <w:abstractNum w:abstractNumId="5" w15:restartNumberingAfterBreak="0">
     <w:nsid w:val="1CAD5A92"/>
     <w:multiLevelType w:val="hybridMultilevel"/>
     <w:tmpl w:val="50C63120"/>
@@ -8550,13 +9136,13 @@
       </w:pPr>
     </w:lvl>
   </w:abstractNum>
-  <w:abstractNum w:abstractNumId="6">
+  <w:abstractNum w:abstractNumId="6" w15:restartNumberingAfterBreak="0">
     <w:nsid w:val="1E98673E"/>
     <w:multiLevelType w:val="multilevel"/>
     <w:tmpl w:val="1A34B758"/>
     <w:numStyleLink w:val="Titoli"/>
   </w:abstractNum>
-  <w:abstractNum w:abstractNumId="7">
+  <w:abstractNum w:abstractNumId="7" w15:restartNumberingAfterBreak="0">
     <w:nsid w:val="24643787"/>
     <w:multiLevelType w:val="hybridMultilevel"/>
     <w:tmpl w:val="A2BC9014"/>
@@ -8668,13 +9254,13 @@
       </w:rPr>
     </w:lvl>
   </w:abstractNum>
-  <w:abstractNum w:abstractNumId="8">
+  <w:abstractNum w:abstractNumId="8" w15:restartNumberingAfterBreak="0">
     <w:nsid w:val="24F3294C"/>
     <w:multiLevelType w:val="multilevel"/>
     <w:tmpl w:val="1A34B758"/>
     <w:numStyleLink w:val="Titoli"/>
   </w:abstractNum>
-  <w:abstractNum w:abstractNumId="9">
+  <w:abstractNum w:abstractNumId="9" w15:restartNumberingAfterBreak="0">
     <w:nsid w:val="2F5A558F"/>
     <w:multiLevelType w:val="hybridMultilevel"/>
     <w:tmpl w:val="4D7CF1E4"/>
@@ -8787,7 +9373,7 @@
       </w:rPr>
     </w:lvl>
   </w:abstractNum>
-  <w:abstractNum w:abstractNumId="10">
+  <w:abstractNum w:abstractNumId="10" w15:restartNumberingAfterBreak="0">
     <w:nsid w:val="337975DB"/>
     <w:multiLevelType w:val="hybridMultilevel"/>
     <w:tmpl w:val="C4AA32E2"/>
@@ -8900,7 +9486,7 @@
       </w:rPr>
     </w:lvl>
   </w:abstractNum>
-  <w:abstractNum w:abstractNumId="11">
+  <w:abstractNum w:abstractNumId="11" w15:restartNumberingAfterBreak="0">
     <w:nsid w:val="339A5BBD"/>
     <w:multiLevelType w:val="multilevel"/>
     <w:tmpl w:val="1A34B758"/>
@@ -9022,7 +9608,7 @@
       </w:rPr>
     </w:lvl>
   </w:abstractNum>
-  <w:abstractNum w:abstractNumId="12">
+  <w:abstractNum w:abstractNumId="12" w15:restartNumberingAfterBreak="0">
     <w:nsid w:val="38FC64B5"/>
     <w:multiLevelType w:val="hybridMultilevel"/>
     <w:tmpl w:val="E0B06E00"/>
@@ -9134,7 +9720,7 @@
       </w:rPr>
     </w:lvl>
   </w:abstractNum>
-  <w:abstractNum w:abstractNumId="13">
+  <w:abstractNum w:abstractNumId="13" w15:restartNumberingAfterBreak="0">
     <w:nsid w:val="3ABC77AC"/>
     <w:multiLevelType w:val="hybridMultilevel"/>
     <w:tmpl w:val="EBC45530"/>
@@ -9246,7 +9832,7 @@
       </w:rPr>
     </w:lvl>
   </w:abstractNum>
-  <w:abstractNum w:abstractNumId="14">
+  <w:abstractNum w:abstractNumId="14" w15:restartNumberingAfterBreak="0">
     <w:nsid w:val="3CEB4BA5"/>
     <w:multiLevelType w:val="hybridMultilevel"/>
     <w:tmpl w:val="AF909E0C"/>
@@ -9359,7 +9945,7 @@
       </w:rPr>
     </w:lvl>
   </w:abstractNum>
-  <w:abstractNum w:abstractNumId="15">
+  <w:abstractNum w:abstractNumId="15" w15:restartNumberingAfterBreak="0">
     <w:nsid w:val="3F4A4534"/>
     <w:multiLevelType w:val="hybridMultilevel"/>
     <w:tmpl w:val="12602906"/>
@@ -9448,7 +10034,7 @@
       </w:pPr>
     </w:lvl>
   </w:abstractNum>
-  <w:abstractNum w:abstractNumId="16">
+  <w:abstractNum w:abstractNumId="16" w15:restartNumberingAfterBreak="0">
     <w:nsid w:val="55241193"/>
     <w:multiLevelType w:val="hybridMultilevel"/>
     <w:tmpl w:val="D464A8CA"/>
@@ -9561,7 +10147,7 @@
       </w:rPr>
     </w:lvl>
   </w:abstractNum>
-  <w:abstractNum w:abstractNumId="17">
+  <w:abstractNum w:abstractNumId="17" w15:restartNumberingAfterBreak="0">
     <w:nsid w:val="56066486"/>
     <w:multiLevelType w:val="multilevel"/>
     <w:tmpl w:val="0409001D"/>
@@ -9647,7 +10233,7 @@
       </w:pPr>
     </w:lvl>
   </w:abstractNum>
-  <w:abstractNum w:abstractNumId="18">
+  <w:abstractNum w:abstractNumId="18" w15:restartNumberingAfterBreak="0">
     <w:nsid w:val="56110EC1"/>
     <w:multiLevelType w:val="hybridMultilevel"/>
     <w:tmpl w:val="63B2216C"/>
@@ -9759,7 +10345,7 @@
       </w:rPr>
     </w:lvl>
   </w:abstractNum>
-  <w:abstractNum w:abstractNumId="19">
+  <w:abstractNum w:abstractNumId="19" w15:restartNumberingAfterBreak="0">
     <w:nsid w:val="57EC4B60"/>
     <w:multiLevelType w:val="hybridMultilevel"/>
     <w:tmpl w:val="7AC410B6"/>
@@ -9872,7 +10458,7 @@
       </w:rPr>
     </w:lvl>
   </w:abstractNum>
-  <w:abstractNum w:abstractNumId="20">
+  <w:abstractNum w:abstractNumId="20" w15:restartNumberingAfterBreak="0">
     <w:nsid w:val="5D7B1465"/>
     <w:multiLevelType w:val="hybridMultilevel"/>
     <w:tmpl w:val="312A979E"/>
@@ -9985,7 +10571,7 @@
       </w:rPr>
     </w:lvl>
   </w:abstractNum>
-  <w:abstractNum w:abstractNumId="21">
+  <w:abstractNum w:abstractNumId="21" w15:restartNumberingAfterBreak="0">
     <w:nsid w:val="5F0213D0"/>
     <w:multiLevelType w:val="hybridMultilevel"/>
     <w:tmpl w:val="57248432"/>
@@ -10098,7 +10684,7 @@
       </w:rPr>
     </w:lvl>
   </w:abstractNum>
-  <w:abstractNum w:abstractNumId="22">
+  <w:abstractNum w:abstractNumId="22" w15:restartNumberingAfterBreak="0">
     <w:nsid w:val="60026DFA"/>
     <w:multiLevelType w:val="hybridMultilevel"/>
     <w:tmpl w:val="DE84FC7C"/>
@@ -10211,7 +10797,7 @@
       </w:rPr>
     </w:lvl>
   </w:abstractNum>
-  <w:abstractNum w:abstractNumId="23">
+  <w:abstractNum w:abstractNumId="23" w15:restartNumberingAfterBreak="0">
     <w:nsid w:val="606F41C3"/>
     <w:multiLevelType w:val="hybridMultilevel"/>
     <w:tmpl w:val="355A0406"/>
@@ -10324,7 +10910,7 @@
       </w:rPr>
     </w:lvl>
   </w:abstractNum>
-  <w:abstractNum w:abstractNumId="24">
+  <w:abstractNum w:abstractNumId="24" w15:restartNumberingAfterBreak="0">
     <w:nsid w:val="61083B11"/>
     <w:multiLevelType w:val="hybridMultilevel"/>
     <w:tmpl w:val="EDB00E3E"/>
@@ -10437,7 +11023,7 @@
       </w:rPr>
     </w:lvl>
   </w:abstractNum>
-  <w:abstractNum w:abstractNumId="25">
+  <w:abstractNum w:abstractNumId="25" w15:restartNumberingAfterBreak="0">
     <w:nsid w:val="62E23CDD"/>
     <w:multiLevelType w:val="multilevel"/>
     <w:tmpl w:val="0410001F"/>
@@ -10523,7 +11109,7 @@
       </w:pPr>
     </w:lvl>
   </w:abstractNum>
-  <w:abstractNum w:abstractNumId="26">
+  <w:abstractNum w:abstractNumId="26" w15:restartNumberingAfterBreak="0">
     <w:nsid w:val="663975A1"/>
     <w:multiLevelType w:val="hybridMultilevel"/>
     <w:tmpl w:val="5582D066"/>
@@ -10636,7 +11222,7 @@
       </w:rPr>
     </w:lvl>
   </w:abstractNum>
-  <w:abstractNum w:abstractNumId="27">
+  <w:abstractNum w:abstractNumId="27" w15:restartNumberingAfterBreak="0">
     <w:nsid w:val="6FE1485E"/>
     <w:multiLevelType w:val="hybridMultilevel"/>
     <w:tmpl w:val="029EDAB6"/>
@@ -10749,7 +11335,7 @@
       </w:rPr>
     </w:lvl>
   </w:abstractNum>
-  <w:abstractNum w:abstractNumId="28">
+  <w:abstractNum w:abstractNumId="28" w15:restartNumberingAfterBreak="0">
     <w:nsid w:val="75503D48"/>
     <w:multiLevelType w:val="hybridMultilevel"/>
     <w:tmpl w:val="AC62C8DE"/>
@@ -10862,7 +11448,7 @@
       </w:rPr>
     </w:lvl>
   </w:abstractNum>
-  <w:abstractNum w:abstractNumId="29">
+  <w:abstractNum w:abstractNumId="29" w15:restartNumberingAfterBreak="0">
     <w:nsid w:val="769A495D"/>
     <w:multiLevelType w:val="hybridMultilevel"/>
     <w:tmpl w:val="512218F4"/>
@@ -10975,7 +11561,7 @@
       </w:rPr>
     </w:lvl>
   </w:abstractNum>
-  <w:abstractNum w:abstractNumId="30">
+  <w:abstractNum w:abstractNumId="30" w15:restartNumberingAfterBreak="0">
     <w:nsid w:val="76F86315"/>
     <w:multiLevelType w:val="hybridMultilevel"/>
     <w:tmpl w:val="B8D085F8"/>
@@ -11088,7 +11674,7 @@
       </w:rPr>
     </w:lvl>
   </w:abstractNum>
-  <w:abstractNum w:abstractNumId="31">
+  <w:abstractNum w:abstractNumId="31" w15:restartNumberingAfterBreak="0">
     <w:nsid w:val="78605BBF"/>
     <w:multiLevelType w:val="hybridMultilevel"/>
     <w:tmpl w:val="0ABAD2A0"/>
@@ -11201,7 +11787,7 @@
       </w:rPr>
     </w:lvl>
   </w:abstractNum>
-  <w:abstractNum w:abstractNumId="32">
+  <w:abstractNum w:abstractNumId="32" w15:restartNumberingAfterBreak="0">
     <w:nsid w:val="7DA7405C"/>
     <w:multiLevelType w:val="hybridMultilevel"/>
     <w:tmpl w:val="88640716"/>
@@ -11287,7 +11873,7 @@
       </w:pPr>
     </w:lvl>
   </w:abstractNum>
-  <w:abstractNum w:abstractNumId="33">
+  <w:abstractNum w:abstractNumId="33" w15:restartNumberingAfterBreak="0">
     <w:nsid w:val="7E600289"/>
     <w:multiLevelType w:val="multilevel"/>
     <w:tmpl w:val="0410001F"/>
@@ -11502,7 +12088,7 @@
 </file>
 
 <file path=word/styles.xml><?xml version="1.0" encoding="utf-8"?>
-<w:styles xmlns:mc="http://schemas.openxmlformats.org/markup-compatibility/2006" xmlns:r="http://schemas.openxmlformats.org/officeDocument/2006/relationships" xmlns:w="http://schemas.openxmlformats.org/wordprocessingml/2006/main" xmlns:w14="http://schemas.microsoft.com/office/word/2010/wordml" mc:Ignorable="w14">
+<w:styles xmlns:mc="http://schemas.openxmlformats.org/markup-compatibility/2006" xmlns:r="http://schemas.openxmlformats.org/officeDocument/2006/relationships" xmlns:w="http://schemas.openxmlformats.org/wordprocessingml/2006/main" xmlns:w14="http://schemas.microsoft.com/office/word/2010/wordml" xmlns:w15="http://schemas.microsoft.com/office/word/2012/wordml" mc:Ignorable="w14 w15">
   <w:docDefaults>
     <w:rPrDefault>
       <w:rPr>
@@ -11518,855 +12104,378 @@
       </w:pPr>
     </w:pPrDefault>
   </w:docDefaults>
-  <w:latentStyles w:defLockedState="0" w:defUIPriority="99" w:defSemiHidden="1" w:defUnhideWhenUsed="1" w:defQFormat="0" w:count="267">
-    <w:lsdException w:name="Normal" w:semiHidden="0" w:uiPriority="0" w:unhideWhenUsed="0" w:qFormat="1"/>
-    <w:lsdException w:name="heading 1" w:semiHidden="0" w:uiPriority="9" w:unhideWhenUsed="0" w:qFormat="1"/>
-    <w:lsdException w:name="heading 2" w:uiPriority="9" w:qFormat="1"/>
-    <w:lsdException w:name="heading 3" w:uiPriority="9" w:qFormat="1"/>
-    <w:lsdException w:name="heading 4" w:uiPriority="9" w:qFormat="1"/>
-    <w:lsdException w:name="heading 5" w:uiPriority="9" w:qFormat="1"/>
-    <w:lsdException w:name="heading 6" w:uiPriority="9" w:qFormat="1"/>
-    <w:lsdException w:name="heading 7" w:uiPriority="9" w:qFormat="1"/>
-    <w:lsdException w:name="heading 8" w:uiPriority="9" w:qFormat="1"/>
-    <w:lsdException w:name="heading 9" w:uiPriority="9" w:qFormat="1"/>
-    <w:lsdException w:name="toc 1" w:uiPriority="39"/>
-    <w:lsdException w:name="toc 2" w:uiPriority="39"/>
-    <w:lsdException w:name="toc 3" w:uiPriority="39"/>
-    <w:lsdException w:name="toc 4" w:uiPriority="39"/>
-    <w:lsdException w:name="toc 5" w:uiPriority="39"/>
-    <w:lsdException w:name="toc 6" w:uiPriority="39"/>
-    <w:lsdException w:name="toc 7" w:uiPriority="39"/>
-    <w:lsdException w:name="toc 8" w:uiPriority="39"/>
-    <w:lsdException w:name="toc 9" w:uiPriority="39"/>
-    <w:lsdException w:name="caption" w:uiPriority="35" w:qFormat="1"/>
-    <w:lsdException w:name="Title" w:semiHidden="0" w:uiPriority="10" w:unhideWhenUsed="0" w:qFormat="1"/>
-    <w:lsdException w:name="Default Paragraph Font" w:uiPriority="1"/>
-    <w:lsdException w:name="Subtitle" w:semiHidden="0" w:uiPriority="11" w:unhideWhenUsed="0" w:qFormat="1"/>
-    <w:lsdException w:name="Strong" w:semiHidden="0" w:uiPriority="22" w:unhideWhenUsed="0" w:qFormat="1"/>
-    <w:lsdException w:name="Emphasis" w:semiHidden="0" w:uiPriority="20" w:unhideWhenUsed="0" w:qFormat="1"/>
-    <w:lsdException w:name="Table Grid" w:semiHidden="0" w:uiPriority="39" w:unhideWhenUsed="0"/>
-    <w:lsdException w:name="Placeholder Text" w:unhideWhenUsed="0"/>
-    <w:lsdException w:name="No Spacing" w:semiHidden="0" w:uiPriority="1" w:unhideWhenUsed="0" w:qFormat="1"/>
-    <w:lsdException w:name="Light Shading" w:semiHidden="0" w:uiPriority="60" w:unhideWhenUsed="0"/>
-    <w:lsdException w:name="Light List" w:semiHidden="0" w:uiPriority="61" w:unhideWhenUsed="0"/>
-    <w:lsdException w:name="Light Grid" w:semiHidden="0" w:uiPriority="62" w:unhideWhenUsed="0"/>
-    <w:lsdException w:name="Medium Shading 1" w:semiHidden="0" w:uiPriority="63" w:unhideWhenUsed="0"/>
-    <w:lsdException w:name="Medium Shading 2" w:semiHidden="0" w:uiPriority="64" w:unhideWhenUsed="0"/>
-    <w:lsdException w:name="Medium List 1" w:semiHidden="0" w:uiPriority="65" w:unhideWhenUsed="0"/>
-    <w:lsdException w:name="Medium List 2" w:semiHidden="0" w:uiPriority="66" w:unhideWhenUsed="0"/>
-    <w:lsdException w:name="Medium Grid 1" w:semiHidden="0" w:uiPriority="67" w:unhideWhenUsed="0"/>
-    <w:lsdException w:name="Medium Grid 2" w:semiHidden="0" w:uiPriority="68" w:unhideWhenUsed="0"/>
-    <w:lsdException w:name="Medium Grid 3" w:semiHidden="0" w:uiPriority="69" w:unhideWhenUsed="0"/>
-    <w:lsdException w:name="Dark List" w:semiHidden="0" w:uiPriority="70" w:unhideWhenUsed="0"/>
-    <w:lsdException w:name="Colorful Shading" w:semiHidden="0" w:uiPriority="71" w:unhideWhenUsed="0"/>
-    <w:lsdException w:name="Colorful List" w:semiHidden="0" w:uiPriority="72" w:unhideWhenUsed="0"/>
-    <w:lsdException w:name="Colorful Grid" w:semiHidden="0" w:uiPriority="73" w:unhideWhenUsed="0"/>
-    <w:lsdException w:name="Light Shading Accent 1" w:semiHidden="0" w:uiPriority="60" w:unhideWhenUsed="0"/>
-    <w:lsdException w:name="Light List Accent 1" w:semiHidden="0" w:uiPriority="61" w:unhideWhenUsed="0"/>
-    <w:lsdException w:name="Light Grid Accent 1" w:semiHidden="0" w:uiPriority="62" w:unhideWhenUsed="0"/>
-    <w:lsdException w:name="Medium Shading 1 Accent 1" w:semiHidden="0" w:uiPriority="63" w:unhideWhenUsed="0"/>
-    <w:lsdException w:name="Medium Shading 2 Accent 1" w:semiHidden="0" w:uiPriority="64" w:unhideWhenUsed="0"/>
-    <w:lsdException w:name="Medium List 1 Accent 1" w:semiHidden="0" w:uiPriority="65" w:unhideWhenUsed="0"/>
-    <w:lsdException w:name="Revision" w:unhideWhenUsed="0"/>
-    <w:lsdException w:name="List Paragraph" w:semiHidden="0" w:uiPriority="34" w:unhideWhenUsed="0" w:qFormat="1"/>
-    <w:lsdException w:name="Quote" w:semiHidden="0" w:uiPriority="29" w:unhideWhenUsed="0" w:qFormat="1"/>
-    <w:lsdException w:name="Intense Quote" w:semiHidden="0" w:uiPriority="30" w:unhideWhenUsed="0" w:qFormat="1"/>
-    <w:lsdException w:name="Medium List 2 Accent 1" w:semiHidden="0" w:uiPriority="66" w:unhideWhenUsed="0"/>
-    <w:lsdException w:name="Medium Grid 1 Accent 1" w:semiHidden="0" w:uiPriority="67" w:unhideWhenUsed="0"/>
-    <w:lsdException w:name="Medium Grid 2 Accent 1" w:semiHidden="0" w:uiPriority="68" w:unhideWhenUsed="0"/>
-    <w:lsdException w:name="Medium Grid 3 Accent 1" w:semiHidden="0" w:uiPriority="69" w:unhideWhenUsed="0"/>
-    <w:lsdException w:name="Dark List Accent 1" w:semiHidden="0" w:uiPriority="70" w:unhideWhenUsed="0"/>
-    <w:lsdException w:name="Colorful Shading Accent 1" w:semiHidden="0" w:uiPriority="71" w:unhideWhenUsed="0"/>
-    <w:lsdException w:name="Colorful List Accent 1" w:semiHidden="0" w:uiPriority="72" w:unhideWhenUsed="0"/>
-    <w:lsdException w:name="Colorful Grid Accent 1" w:semiHidden="0" w:uiPriority="73" w:unhideWhenUsed="0"/>
-    <w:lsdException w:name="Light Shading Accent 2" w:semiHidden="0" w:uiPriority="60" w:unhideWhenUsed="0"/>
-    <w:lsdException w:name="Light List Accent 2" w:semiHidden="0" w:uiPriority="61" w:unhideWhenUsed="0"/>
-    <w:lsdException w:name="Light Grid Accent 2" w:semiHidden="0" w:uiPriority="62" w:unhideWhenUsed="0"/>
-    <w:lsdException w:name="Medium Shading 1 Accent 2" w:semiHidden="0" w:uiPriority="63" w:unhideWhenUsed="0"/>
-    <w:lsdException w:name="Medium Shading 2 Accent 2" w:semiHidden="0" w:uiPriority="64" w:unhideWhenUsed="0"/>
-    <w:lsdException w:name="Medium List 1 Accent 2" w:semiHidden="0" w:uiPriority="65" w:unhideWhenUsed="0"/>
-    <w:lsdException w:name="Medium List 2 Accent 2" w:semiHidden="0" w:uiPriority="66" w:unhideWhenUsed="0"/>
-    <w:lsdException w:name="Medium Grid 1 Accent 2" w:semiHidden="0" w:uiPriority="67" w:unhideWhenUsed="0"/>
-    <w:lsdException w:name="Medium Grid 2 Accent 2" w:semiHidden="0" w:uiPriority="68" w:unhideWhenUsed="0"/>
-    <w:lsdException w:name="Medium Grid 3 Accent 2" w:semiHidden="0" w:uiPriority="69" w:unhideWhenUsed="0"/>
-    <w:lsdException w:name="Dark List Accent 2" w:semiHidden="0" w:uiPriority="70" w:unhideWhenUsed="0"/>
-    <w:lsdException w:name="Colorful Shading Accent 2" w:semiHidden="0" w:uiPriority="71" w:unhideWhenUsed="0"/>
-    <w:lsdException w:name="Colorful List Accent 2" w:semiHidden="0" w:uiPriority="72" w:unhideWhenUsed="0"/>
-    <w:lsdException w:name="Colorful Grid Accent 2" w:semiHidden="0" w:uiPriority="73" w:unhideWhenUsed="0"/>
-    <w:lsdException w:name="Light Shading Accent 3" w:semiHidden="0" w:uiPriority="60" w:unhideWhenUsed="0"/>
-    <w:lsdException w:name="Light List Accent 3" w:semiHidden="0" w:uiPriority="61" w:unhideWhenUsed="0"/>
-    <w:lsdException w:name="Light Grid Accent 3" w:semiHidden="0" w:uiPriority="62" w:unhideWhenUsed="0"/>
-    <w:lsdException w:name="Medium Shading 1 Accent 3" w:semiHidden="0" w:uiPriority="63" w:unhideWhenUsed="0"/>
-    <w:lsdException w:name="Medium Shading 2 Accent 3" w:semiHidden="0" w:uiPriority="64" w:unhideWhenUsed="0"/>
-    <w:lsdException w:name="Medium List 1 Accent 3" w:semiHidden="0" w:uiPriority="65" w:unhideWhenUsed="0"/>
-    <w:lsdException w:name="Medium List 2 Accent 3" w:semiHidden="0" w:uiPriority="66" w:unhideWhenUsed="0"/>
-    <w:lsdException w:name="Medium Grid 1 Accent 3" w:semiHidden="0" w:uiPriority="67" w:unhideWhenUsed="0"/>
-    <w:lsdException w:name="Medium Grid 2 Accent 3" w:semiHidden="0" w:uiPriority="68" w:unhideWhenUsed="0"/>
-    <w:lsdException w:name="Medium Grid 3 Accent 3" w:semiHidden="0" w:uiPriority="69" w:unhideWhenUsed="0"/>
-    <w:lsdException w:name="Dark List Accent 3" w:semiHidden="0" w:uiPriority="70" w:unhideWhenUsed="0"/>
-    <w:lsdException w:name="Colorful Shading Accent 3" w:semiHidden="0" w:uiPriority="71" w:unhideWhenUsed="0"/>
-    <w:lsdException w:name="Colorful List Accent 3" w:semiHidden="0" w:uiPriority="72" w:unhideWhenUsed="0"/>
-    <w:lsdException w:name="Colorful Grid Accent 3" w:semiHidden="0" w:uiPriority="73" w:unhideWhenUsed="0"/>
-    <w:lsdException w:name="Light Shading Accent 4" w:semiHidden="0" w:uiPriority="60" w:unhideWhenUsed="0"/>
-    <w:lsdException w:name="Light List Accent 4" w:semiHidden="0" w:uiPriority="61" w:unhideWhenUsed="0"/>
-    <w:lsdException w:name="Light Grid Accent 4" w:semiHidden="0" w:uiPriority="62" w:unhideWhenUsed="0"/>
-    <w:lsdException w:name="Medium Shading 1 Accent 4" w:semiHidden="0" w:uiPriority="63" w:unhideWhenUsed="0"/>
-    <w:lsdException w:name="Medium Shading 2 Accent 4" w:semiHidden="0" w:uiPriority="64" w:unhideWhenUsed="0"/>
-    <w:lsdException w:name="Medium List 1 Accent 4" w:semiHidden="0" w:uiPriority="65" w:unhideWhenUsed="0"/>
-    <w:lsdException w:name="Medium List 2 Accent 4" w:semiHidden="0" w:uiPriority="66" w:unhideWhenUsed="0"/>
-    <w:lsdException w:name="Medium Grid 1 Accent 4" w:semiHidden="0" w:uiPriority="67" w:unhideWhenUsed="0"/>
-    <w:lsdException w:name="Medium Grid 2 Accent 4" w:semiHidden="0" w:uiPriority="68" w:unhideWhenUsed="0"/>
-    <w:lsdException w:name="Medium Grid 3 Accent 4" w:semiHidden="0" w:uiPriority="69" w:unhideWhenUsed="0"/>
-    <w:lsdException w:name="Dark List Accent 4" w:semiHidden="0" w:uiPriority="70" w:unhideWhenUsed="0"/>
-    <w:lsdException w:name="Colorful Shading Accent 4" w:semiHidden="0" w:uiPriority="71" w:unhideWhenUsed="0"/>
-    <w:lsdException w:name="Colorful List Accent 4" w:semiHidden="0" w:uiPriority="72" w:unhideWhenUsed="0"/>
-    <w:lsdException w:name="Colorful Grid Accent 4" w:semiHidden="0" w:uiPriority="73" w:unhideWhenUsed="0"/>
-    <w:lsdException w:name="Light Shading Accent 5" w:semiHidden="0" w:uiPriority="60" w:unhideWhenUsed="0"/>
-    <w:lsdException w:name="Light List Accent 5" w:semiHidden="0" w:uiPriority="61" w:unhideWhenUsed="0"/>
-    <w:lsdException w:name="Light Grid Accent 5" w:semiHidden="0" w:uiPriority="62" w:unhideWhenUsed="0"/>
-    <w:lsdException w:name="Medium Shading 1 Accent 5" w:semiHidden="0" w:uiPriority="63" w:unhideWhenUsed="0"/>
-    <w:lsdException w:name="Medium Shading 2 Accent 5" w:semiHidden="0" w:uiPriority="64" w:unhideWhenUsed="0"/>
-    <w:lsdException w:name="Medium List 1 Accent 5" w:semiHidden="0" w:uiPriority="65" w:unhideWhenUsed="0"/>
-    <w:lsdException w:name="Medium List 2 Accent 5" w:semiHidden="0" w:uiPriority="66" w:unhideWhenUsed="0"/>
-    <w:lsdException w:name="Medium Grid 1 Accent 5" w:semiHidden="0" w:uiPriority="67" w:unhideWhenUsed="0"/>
-    <w:lsdException w:name="Medium Grid 2 Accent 5" w:semiHidden="0" w:uiPriority="68" w:unhideWhenUsed="0"/>
-    <w:lsdException w:name="Medium Grid 3 Accent 5" w:semiHidden="0" w:uiPriority="69" w:unhideWhenUsed="0"/>
-    <w:lsdException w:name="Dark List Accent 5" w:semiHidden="0" w:uiPriority="70" w:unhideWhenUsed="0"/>
-    <w:lsdException w:name="Colorful Shading Accent 5" w:semiHidden="0" w:uiPriority="71" w:unhideWhenUsed="0"/>
-    <w:lsdException w:name="Colorful List Accent 5" w:semiHidden="0" w:uiPriority="72" w:unhideWhenUsed="0"/>
-    <w:lsdException w:name="Colorful Grid Accent 5" w:semiHidden="0" w:uiPriority="73" w:unhideWhenUsed="0"/>
-    <w:lsdException w:name="Light Shading Accent 6" w:semiHidden="0" w:uiPriority="60" w:unhideWhenUsed="0"/>
-    <w:lsdException w:name="Light List Accent 6" w:semiHidden="0" w:uiPriority="61" w:unhideWhenUsed="0"/>
-    <w:lsdException w:name="Light Grid Accent 6" w:semiHidden="0" w:uiPriority="62" w:unhideWhenUsed="0"/>
-    <w:lsdException w:name="Medium Shading 1 Accent 6" w:semiHidden="0" w:uiPriority="63" w:unhideWhenUsed="0"/>
-    <w:lsdException w:name="Medium Shading 2 Accent 6" w:semiHidden="0" w:uiPriority="64" w:unhideWhenUsed="0"/>
-    <w:lsdException w:name="Medium List 1 Accent 6" w:semiHidden="0" w:uiPriority="65" w:unhideWhenUsed="0"/>
-    <w:lsdException w:name="Medium List 2 Accent 6" w:semiHidden="0" w:uiPriority="66" w:unhideWhenUsed="0"/>
-    <w:lsdException w:name="Medium Grid 1 Accent 6" w:semiHidden="0" w:uiPriority="67" w:unhideWhenUsed="0"/>
-    <w:lsdException w:name="Medium Grid 2 Accent 6" w:semiHidden="0" w:uiPriority="68" w:unhideWhenUsed="0"/>
-    <w:lsdException w:name="Medium Grid 3 Accent 6" w:semiHidden="0" w:uiPriority="69" w:unhideWhenUsed="0"/>
-    <w:lsdException w:name="Dark List Accent 6" w:semiHidden="0" w:uiPriority="70" w:unhideWhenUsed="0"/>
-    <w:lsdException w:name="Colorful Shading Accent 6" w:semiHidden="0" w:uiPriority="71" w:unhideWhenUsed="0"/>
-    <w:lsdException w:name="Colorful List Accent 6" w:semiHidden="0" w:uiPriority="72" w:unhideWhenUsed="0"/>
-    <w:lsdException w:name="Colorful Grid Accent 6" w:semiHidden="0" w:uiPriority="73" w:unhideWhenUsed="0"/>
-    <w:lsdException w:name="Subtle Emphasis" w:semiHidden="0" w:uiPriority="19" w:unhideWhenUsed="0" w:qFormat="1"/>
-    <w:lsdException w:name="Intense Emphasis" w:semiHidden="0" w:uiPriority="21" w:unhideWhenUsed="0" w:qFormat="1"/>
-    <w:lsdException w:name="Subtle Reference" w:semiHidden="0" w:uiPriority="31" w:unhideWhenUsed="0" w:qFormat="1"/>
-    <w:lsdException w:name="Intense Reference" w:semiHidden="0" w:uiPriority="32" w:unhideWhenUsed="0" w:qFormat="1"/>
-    <w:lsdException w:name="Book Title" w:semiHidden="0" w:uiPriority="33" w:unhideWhenUsed="0" w:qFormat="1"/>
-    <w:lsdException w:name="Bibliography" w:uiPriority="37"/>
-    <w:lsdException w:name="TOC Heading" w:uiPriority="39" w:qFormat="1"/>
-  </w:latentStyles>
-  <w:style w:type="paragraph" w:default="1" w:styleId="Normale">
-    <w:name w:val="Normal"/>
-    <w:aliases w:val="Normale1"/>
-    <w:qFormat/>
-    <w:rsid w:val="00355A80"/>
-    <w:rPr>
-      <w:rFonts w:ascii="Cambria" w:hAnsi="Cambria"/>
-      <w:sz w:val="26"/>
-    </w:rPr>
-  </w:style>
-  <w:style w:type="paragraph" w:styleId="Titolo1">
-    <w:name w:val="heading 1"/>
-    <w:next w:val="Normale"/>
-    <w:link w:val="Titolo1Carattere"/>
-    <w:uiPriority w:val="9"/>
-    <w:qFormat/>
-    <w:rsid w:val="00355A80"/>
-    <w:pPr>
-      <w:keepNext/>
-      <w:keepLines/>
-      <w:numPr>
-        <w:numId w:val="9"/>
-      </w:numPr>
-      <w:spacing w:before="240"/>
-      <w:ind w:left="357" w:hanging="357"/>
-      <w:outlineLvl w:val="0"/>
-    </w:pPr>
-    <w:rPr>
-      <w:rFonts w:ascii="Cambria" w:eastAsiaTheme="majorEastAsia" w:hAnsi="Cambria" w:cstheme="majorBidi"/>
-      <w:b/>
-      <w:sz w:val="32"/>
-      <w:szCs w:val="32"/>
-    </w:rPr>
-  </w:style>
-  <w:style w:type="paragraph" w:styleId="Titolo2">
-    <w:name w:val="heading 2"/>
-    <w:basedOn w:val="Titolo1"/>
-    <w:next w:val="Normale2"/>
-    <w:link w:val="Titolo2Carattere"/>
-    <w:uiPriority w:val="9"/>
-    <w:unhideWhenUsed/>
-    <w:qFormat/>
-    <w:rsid w:val="00355A80"/>
-    <w:pPr>
-      <w:numPr>
-        <w:ilvl w:val="1"/>
-      </w:numPr>
-      <w:spacing w:before="480"/>
-      <w:outlineLvl w:val="1"/>
-    </w:pPr>
-    <w:rPr>
-      <w:sz w:val="30"/>
-      <w:szCs w:val="26"/>
-      <w:lang w:val="it-IT"/>
-    </w:rPr>
-  </w:style>
-  <w:style w:type="paragraph" w:styleId="Titolo3">
-    <w:name w:val="heading 3"/>
-    <w:basedOn w:val="Titolo2"/>
-    <w:next w:val="Normale3"/>
-    <w:link w:val="Titolo3Carattere"/>
-    <w:uiPriority w:val="9"/>
-    <w:unhideWhenUsed/>
-    <w:qFormat/>
-    <w:rsid w:val="00D24625"/>
-    <w:pPr>
-      <w:numPr>
-        <w:ilvl w:val="2"/>
-      </w:numPr>
-      <w:outlineLvl w:val="2"/>
-    </w:pPr>
-    <w:rPr>
-      <w:sz w:val="26"/>
-      <w:szCs w:val="24"/>
-    </w:rPr>
-  </w:style>
-  <w:style w:type="paragraph" w:styleId="Titolo4">
-    <w:name w:val="heading 4"/>
-    <w:basedOn w:val="Titolo3"/>
-    <w:next w:val="Normale"/>
-    <w:link w:val="Titolo4Carattere"/>
-    <w:uiPriority w:val="9"/>
-    <w:unhideWhenUsed/>
-    <w:qFormat/>
-    <w:rsid w:val="008611FF"/>
-    <w:pPr>
-      <w:numPr>
-        <w:ilvl w:val="3"/>
-      </w:numPr>
-      <w:outlineLvl w:val="3"/>
-    </w:pPr>
-    <w:rPr>
-      <w:iCs/>
-    </w:rPr>
-  </w:style>
-  <w:style w:type="character" w:default="1" w:styleId="Carpredefinitoparagrafo">
-    <w:name w:val="Default Paragraph Font"/>
-    <w:uiPriority w:val="1"/>
-    <w:semiHidden/>
-    <w:unhideWhenUsed/>
-  </w:style>
-  <w:style w:type="table" w:default="1" w:styleId="Tabellanormale">
-    <w:name w:val="Normal Table"/>
-    <w:uiPriority w:val="99"/>
-    <w:semiHidden/>
-    <w:unhideWhenUsed/>
-    <w:tblPr>
-      <w:tblInd w:w="0" w:type="dxa"/>
-      <w:tblCellMar>
-        <w:top w:w="0" w:type="dxa"/>
-        <w:left w:w="108" w:type="dxa"/>
-        <w:bottom w:w="0" w:type="dxa"/>
-        <w:right w:w="108" w:type="dxa"/>
-      </w:tblCellMar>
-    </w:tblPr>
-  </w:style>
-  <w:style w:type="numbering" w:default="1" w:styleId="Nessunelenco">
-    <w:name w:val="No List"/>
-    <w:uiPriority w:val="99"/>
-    <w:semiHidden/>
-    <w:unhideWhenUsed/>
-  </w:style>
-  <w:style w:type="character" w:customStyle="1" w:styleId="Titolo1Carattere">
-    <w:name w:val="Titolo 1 Carattere"/>
-    <w:basedOn w:val="Carpredefinitoparagrafo"/>
-    <w:link w:val="Titolo1"/>
-    <w:uiPriority w:val="9"/>
-    <w:rsid w:val="00355A80"/>
-    <w:rPr>
-      <w:rFonts w:ascii="Cambria" w:eastAsiaTheme="majorEastAsia" w:hAnsi="Cambria" w:cstheme="majorBidi"/>
-      <w:b/>
-      <w:sz w:val="32"/>
-      <w:szCs w:val="32"/>
-    </w:rPr>
-  </w:style>
-  <w:style w:type="character" w:customStyle="1" w:styleId="Titolo2Carattere">
-    <w:name w:val="Titolo 2 Carattere"/>
-    <w:basedOn w:val="Carpredefinitoparagrafo"/>
-    <w:link w:val="Titolo2"/>
-    <w:uiPriority w:val="9"/>
-    <w:rsid w:val="00355A80"/>
-    <w:rPr>
-      <w:rFonts w:ascii="Cambria" w:eastAsiaTheme="majorEastAsia" w:hAnsi="Cambria" w:cstheme="majorBidi"/>
-      <w:b/>
-      <w:sz w:val="30"/>
-      <w:szCs w:val="26"/>
-      <w:lang w:val="it-IT"/>
-    </w:rPr>
-  </w:style>
-  <w:style w:type="character" w:customStyle="1" w:styleId="Titolo3Carattere">
-    <w:name w:val="Titolo 3 Carattere"/>
-    <w:basedOn w:val="Carpredefinitoparagrafo"/>
-    <w:link w:val="Titolo3"/>
-    <w:uiPriority w:val="9"/>
-    <w:rsid w:val="00D24625"/>
-    <w:rPr>
-      <w:rFonts w:ascii="Cambria" w:eastAsiaTheme="majorEastAsia" w:hAnsi="Cambria" w:cstheme="majorBidi"/>
-      <w:b/>
-      <w:sz w:val="26"/>
-      <w:szCs w:val="24"/>
-      <w:lang w:val="it-IT"/>
-    </w:rPr>
-  </w:style>
-  <w:style w:type="paragraph" w:styleId="Paragrafoelenco">
-    <w:name w:val="List Paragraph"/>
-    <w:basedOn w:val="Normale"/>
-    <w:uiPriority w:val="34"/>
-    <w:qFormat/>
-    <w:rsid w:val="00D7404B"/>
-    <w:pPr>
-      <w:ind w:left="720"/>
-      <w:contextualSpacing/>
-    </w:pPr>
-  </w:style>
-  <w:style w:type="character" w:customStyle="1" w:styleId="Titolo4Carattere">
-    <w:name w:val="Titolo 4 Carattere"/>
-    <w:basedOn w:val="Carpredefinitoparagrafo"/>
-    <w:link w:val="Titolo4"/>
-    <w:uiPriority w:val="9"/>
-    <w:rsid w:val="008611FF"/>
-    <w:rPr>
-      <w:rFonts w:ascii="Georgia" w:eastAsiaTheme="majorEastAsia" w:hAnsi="Georgia" w:cstheme="majorBidi"/>
-      <w:b/>
-      <w:iCs/>
-      <w:sz w:val="24"/>
-      <w:szCs w:val="24"/>
-      <w:lang w:val="it-IT"/>
-    </w:rPr>
-  </w:style>
-  <w:style w:type="numbering" w:customStyle="1" w:styleId="Titoli">
-    <w:name w:val="Titoli"/>
-    <w:uiPriority w:val="99"/>
-    <w:rsid w:val="008611FF"/>
-    <w:pPr>
-      <w:numPr>
-        <w:numId w:val="7"/>
-      </w:numPr>
-    </w:pPr>
-  </w:style>
-  <w:style w:type="paragraph" w:customStyle="1" w:styleId="Normale2">
-    <w:name w:val="Normale2"/>
-    <w:basedOn w:val="Normale"/>
-    <w:link w:val="Normale2Carattere"/>
-    <w:qFormat/>
-    <w:rsid w:val="00345225"/>
-    <w:pPr>
-      <w:ind w:left="360"/>
-    </w:pPr>
-    <w:rPr>
-      <w:lang w:val="it-IT"/>
-    </w:rPr>
-  </w:style>
-  <w:style w:type="paragraph" w:customStyle="1" w:styleId="Normale3">
-    <w:name w:val="Normale3"/>
-    <w:basedOn w:val="Normale"/>
-    <w:link w:val="Normale3Carattere"/>
-    <w:qFormat/>
-    <w:rsid w:val="00345225"/>
-    <w:pPr>
-      <w:ind w:left="720"/>
-    </w:pPr>
-    <w:rPr>
-      <w:lang w:val="it-IT"/>
-    </w:rPr>
-  </w:style>
-  <w:style w:type="character" w:customStyle="1" w:styleId="Normale2Carattere">
-    <w:name w:val="Normale2 Carattere"/>
-    <w:basedOn w:val="Carpredefinitoparagrafo"/>
-    <w:link w:val="Normale2"/>
-    <w:rsid w:val="00345225"/>
-    <w:rPr>
-      <w:rFonts w:ascii="Cambria" w:hAnsi="Cambria"/>
-      <w:sz w:val="24"/>
-      <w:lang w:val="it-IT"/>
-    </w:rPr>
-  </w:style>
-  <w:style w:type="paragraph" w:styleId="Titolosommario">
-    <w:name w:val="TOC Heading"/>
-    <w:basedOn w:val="Titolo1"/>
-    <w:next w:val="Normale"/>
-    <w:uiPriority w:val="39"/>
-    <w:unhideWhenUsed/>
-    <w:qFormat/>
-    <w:rsid w:val="00F87E37"/>
-    <w:pPr>
-      <w:numPr>
-        <w:numId w:val="0"/>
-      </w:numPr>
-      <w:outlineLvl w:val="9"/>
-    </w:pPr>
-    <w:rPr>
-      <w:rFonts w:asciiTheme="majorHAnsi" w:hAnsiTheme="majorHAnsi"/>
-      <w:b w:val="0"/>
-      <w:color w:val="2E74B5" w:themeColor="accent1" w:themeShade="BF"/>
-    </w:rPr>
-  </w:style>
-  <w:style w:type="character" w:customStyle="1" w:styleId="Normale3Carattere">
-    <w:name w:val="Normale3 Carattere"/>
-    <w:basedOn w:val="Carpredefinitoparagrafo"/>
-    <w:link w:val="Normale3"/>
-    <w:rsid w:val="00345225"/>
-    <w:rPr>
-      <w:rFonts w:ascii="Cambria" w:hAnsi="Cambria"/>
-      <w:sz w:val="24"/>
-      <w:lang w:val="it-IT"/>
-    </w:rPr>
-  </w:style>
-  <w:style w:type="paragraph" w:styleId="Sommario1">
-    <w:name w:val="toc 1"/>
-    <w:basedOn w:val="Normale"/>
-    <w:next w:val="Normale"/>
-    <w:autoRedefine/>
-    <w:uiPriority w:val="39"/>
-    <w:unhideWhenUsed/>
-    <w:rsid w:val="00620CAC"/>
-    <w:pPr>
-      <w:tabs>
-        <w:tab w:val="right" w:leader="dot" w:pos="9962"/>
-      </w:tabs>
-      <w:spacing w:after="100"/>
-    </w:pPr>
-    <w:rPr>
-      <w:b/>
-      <w:noProof/>
-    </w:rPr>
-  </w:style>
-  <w:style w:type="paragraph" w:styleId="Sommario2">
-    <w:name w:val="toc 2"/>
-    <w:basedOn w:val="Normale"/>
-    <w:next w:val="Normale"/>
-    <w:autoRedefine/>
-    <w:uiPriority w:val="39"/>
-    <w:unhideWhenUsed/>
-    <w:rsid w:val="00F87E37"/>
-    <w:pPr>
-      <w:spacing w:after="100"/>
-      <w:ind w:left="240"/>
-    </w:pPr>
-  </w:style>
-  <w:style w:type="paragraph" w:styleId="Sommario3">
-    <w:name w:val="toc 3"/>
-    <w:basedOn w:val="Normale"/>
-    <w:next w:val="Normale"/>
-    <w:autoRedefine/>
-    <w:uiPriority w:val="39"/>
-    <w:unhideWhenUsed/>
-    <w:rsid w:val="00F87E37"/>
-    <w:pPr>
-      <w:spacing w:after="100"/>
-      <w:ind w:left="480"/>
-    </w:pPr>
-  </w:style>
-  <w:style w:type="character" w:styleId="Collegamentoipertestuale">
-    <w:name w:val="Hyperlink"/>
-    <w:basedOn w:val="Carpredefinitoparagrafo"/>
-    <w:uiPriority w:val="99"/>
-    <w:unhideWhenUsed/>
-    <w:rsid w:val="00F87E37"/>
-    <w:rPr>
-      <w:color w:val="0563C1" w:themeColor="hyperlink"/>
-      <w:u w:val="single"/>
-    </w:rPr>
-  </w:style>
-  <w:style w:type="paragraph" w:styleId="Nessunaspaziatura">
-    <w:name w:val="No Spacing"/>
-    <w:aliases w:val="TextTitolo2"/>
-    <w:link w:val="NessunaspaziaturaCarattere"/>
-    <w:uiPriority w:val="1"/>
-    <w:qFormat/>
-    <w:rsid w:val="009F2397"/>
-    <w:pPr>
-      <w:spacing w:after="0" w:line="240" w:lineRule="auto"/>
-    </w:pPr>
-    <w:rPr>
-      <w:rFonts w:eastAsiaTheme="minorEastAsia"/>
-      <w:lang w:val="it-IT" w:eastAsia="it-IT"/>
-    </w:rPr>
-  </w:style>
-  <w:style w:type="character" w:customStyle="1" w:styleId="NessunaspaziaturaCarattere">
-    <w:name w:val="Nessuna spaziatura Carattere"/>
-    <w:aliases w:val="TextTitolo2 Carattere"/>
-    <w:basedOn w:val="Carpredefinitoparagrafo"/>
-    <w:link w:val="Nessunaspaziatura"/>
-    <w:uiPriority w:val="1"/>
-    <w:rsid w:val="009F2397"/>
-    <w:rPr>
-      <w:rFonts w:eastAsiaTheme="minorEastAsia"/>
-      <w:lang w:val="it-IT" w:eastAsia="it-IT"/>
-    </w:rPr>
-  </w:style>
-  <w:style w:type="paragraph" w:customStyle="1" w:styleId="TextTitolo3">
-    <w:name w:val="TextTitolo3"/>
-    <w:basedOn w:val="Nessunaspaziatura"/>
-    <w:link w:val="TextTitolo3Carattere"/>
-    <w:qFormat/>
-    <w:rsid w:val="006D30D0"/>
-    <w:pPr>
-      <w:spacing w:after="160" w:line="259" w:lineRule="auto"/>
-      <w:ind w:left="708"/>
-      <w:jc w:val="both"/>
-      <w:outlineLvl w:val="0"/>
-    </w:pPr>
-    <w:rPr>
-      <w:rFonts w:ascii="Georgia" w:eastAsiaTheme="minorHAnsi" w:hAnsi="Georgia" w:cs="Arial"/>
-      <w:sz w:val="24"/>
-      <w:szCs w:val="24"/>
-      <w:lang w:val="en-US" w:eastAsia="en-US"/>
-    </w:rPr>
-  </w:style>
-  <w:style w:type="character" w:customStyle="1" w:styleId="TextTitolo3Carattere">
-    <w:name w:val="TextTitolo3 Carattere"/>
-    <w:basedOn w:val="Carpredefinitoparagrafo"/>
-    <w:link w:val="TextTitolo3"/>
-    <w:rsid w:val="006D30D0"/>
-    <w:rPr>
-      <w:rFonts w:ascii="Georgia" w:hAnsi="Georgia" w:cs="Arial"/>
-      <w:sz w:val="24"/>
-      <w:szCs w:val="24"/>
-    </w:rPr>
-  </w:style>
-  <w:style w:type="table" w:styleId="Grigliatabella">
-    <w:name w:val="Table Grid"/>
-    <w:basedOn w:val="Tabellanormale"/>
-    <w:uiPriority w:val="39"/>
-    <w:rsid w:val="00C15B30"/>
-    <w:pPr>
-      <w:spacing w:after="0" w:line="240" w:lineRule="auto"/>
-    </w:pPr>
-    <w:rPr>
-      <w:lang w:val="it-IT"/>
-    </w:rPr>
-    <w:tblPr>
-      <w:tblBorders>
-        <w:top w:val="single" w:sz="4" w:space="0" w:color="auto"/>
-        <w:left w:val="single" w:sz="4" w:space="0" w:color="auto"/>
-        <w:bottom w:val="single" w:sz="4" w:space="0" w:color="auto"/>
-        <w:right w:val="single" w:sz="4" w:space="0" w:color="auto"/>
-        <w:insideH w:val="single" w:sz="4" w:space="0" w:color="auto"/>
-        <w:insideV w:val="single" w:sz="4" w:space="0" w:color="auto"/>
-      </w:tblBorders>
-    </w:tblPr>
-  </w:style>
-  <w:style w:type="paragraph" w:styleId="Testonormale">
-    <w:name w:val="Plain Text"/>
-    <w:basedOn w:val="Normale"/>
-    <w:link w:val="TestonormaleCarattere"/>
-    <w:uiPriority w:val="99"/>
-    <w:unhideWhenUsed/>
-    <w:rsid w:val="00D27AAD"/>
-    <w:pPr>
-      <w:spacing w:after="0" w:line="240" w:lineRule="auto"/>
-    </w:pPr>
-    <w:rPr>
-      <w:rFonts w:ascii="Consolas" w:hAnsi="Consolas"/>
-      <w:sz w:val="21"/>
-      <w:szCs w:val="21"/>
-    </w:rPr>
-  </w:style>
-  <w:style w:type="character" w:customStyle="1" w:styleId="TestonormaleCarattere">
-    <w:name w:val="Testo normale Carattere"/>
-    <w:basedOn w:val="Carpredefinitoparagrafo"/>
-    <w:link w:val="Testonormale"/>
-    <w:uiPriority w:val="99"/>
-    <w:rsid w:val="00D27AAD"/>
-    <w:rPr>
-      <w:rFonts w:ascii="Consolas" w:hAnsi="Consolas"/>
-      <w:sz w:val="21"/>
-      <w:szCs w:val="21"/>
-    </w:rPr>
-  </w:style>
-  <w:style w:type="character" w:customStyle="1" w:styleId="sc31">
-    <w:name w:val="sc31"/>
-    <w:basedOn w:val="Carpredefinitoparagrafo"/>
-    <w:rsid w:val="001C6272"/>
-    <w:rPr>
-      <w:rFonts w:ascii="Courier New" w:hAnsi="Courier New" w:cs="Courier New" w:hint="default"/>
-      <w:color w:val="008080"/>
-      <w:sz w:val="20"/>
-      <w:szCs w:val="20"/>
-    </w:rPr>
-  </w:style>
-  <w:style w:type="character" w:customStyle="1" w:styleId="sc0">
-    <w:name w:val="sc0"/>
-    <w:basedOn w:val="Carpredefinitoparagrafo"/>
-    <w:rsid w:val="001C6272"/>
-    <w:rPr>
-      <w:rFonts w:ascii="Courier New" w:hAnsi="Courier New" w:cs="Courier New" w:hint="default"/>
-      <w:color w:val="000000"/>
-      <w:sz w:val="20"/>
-      <w:szCs w:val="20"/>
-    </w:rPr>
-  </w:style>
-  <w:style w:type="character" w:customStyle="1" w:styleId="sc101">
-    <w:name w:val="sc101"/>
-    <w:basedOn w:val="Carpredefinitoparagrafo"/>
-    <w:rsid w:val="001C6272"/>
-    <w:rPr>
-      <w:rFonts w:ascii="Courier New" w:hAnsi="Courier New" w:cs="Courier New" w:hint="default"/>
-      <w:b/>
-      <w:bCs/>
-      <w:color w:val="000080"/>
-      <w:sz w:val="20"/>
-      <w:szCs w:val="20"/>
-    </w:rPr>
-  </w:style>
-  <w:style w:type="character" w:customStyle="1" w:styleId="sc11">
-    <w:name w:val="sc11"/>
-    <w:basedOn w:val="Carpredefinitoparagrafo"/>
-    <w:rsid w:val="001C6272"/>
-    <w:rPr>
-      <w:rFonts w:ascii="Courier New" w:hAnsi="Courier New" w:cs="Courier New" w:hint="default"/>
-      <w:color w:val="000000"/>
-      <w:sz w:val="20"/>
-      <w:szCs w:val="20"/>
-    </w:rPr>
-  </w:style>
-  <w:style w:type="character" w:customStyle="1" w:styleId="sc21">
-    <w:name w:val="sc21"/>
-    <w:basedOn w:val="Carpredefinitoparagrafo"/>
-    <w:rsid w:val="001C6272"/>
-    <w:rPr>
-      <w:rFonts w:ascii="Courier New" w:hAnsi="Courier New" w:cs="Courier New" w:hint="default"/>
-      <w:color w:val="008000"/>
-      <w:sz w:val="20"/>
-      <w:szCs w:val="20"/>
-    </w:rPr>
-  </w:style>
-  <w:style w:type="character" w:customStyle="1" w:styleId="sc51">
-    <w:name w:val="sc51"/>
-    <w:basedOn w:val="Carpredefinitoparagrafo"/>
-    <w:rsid w:val="001C6272"/>
-    <w:rPr>
-      <w:rFonts w:ascii="Courier New" w:hAnsi="Courier New" w:cs="Courier New" w:hint="default"/>
-      <w:b/>
-      <w:bCs/>
-      <w:color w:val="0000FF"/>
-      <w:sz w:val="20"/>
-      <w:szCs w:val="20"/>
-    </w:rPr>
-  </w:style>
-  <w:style w:type="character" w:customStyle="1" w:styleId="sc41">
-    <w:name w:val="sc41"/>
-    <w:basedOn w:val="Carpredefinitoparagrafo"/>
-    <w:rsid w:val="001C6272"/>
-    <w:rPr>
-      <w:rFonts w:ascii="Courier New" w:hAnsi="Courier New" w:cs="Courier New" w:hint="default"/>
-      <w:color w:val="FF8000"/>
-      <w:sz w:val="20"/>
-      <w:szCs w:val="20"/>
-    </w:rPr>
-  </w:style>
-  <w:style w:type="character" w:customStyle="1" w:styleId="sc12">
-    <w:name w:val="sc12"/>
-    <w:basedOn w:val="Carpredefinitoparagrafo"/>
-    <w:rsid w:val="001C6272"/>
-    <w:rPr>
-      <w:rFonts w:ascii="Courier New" w:hAnsi="Courier New" w:cs="Courier New" w:hint="default"/>
-      <w:color w:val="008000"/>
-      <w:sz w:val="20"/>
-      <w:szCs w:val="20"/>
-    </w:rPr>
-  </w:style>
-  <w:style w:type="paragraph" w:styleId="Testofumetto">
-    <w:name w:val="Balloon Text"/>
-    <w:basedOn w:val="Normale"/>
-    <w:link w:val="TestofumettoCarattere"/>
-    <w:uiPriority w:val="99"/>
-    <w:semiHidden/>
-    <w:unhideWhenUsed/>
-    <w:rsid w:val="00333276"/>
-    <w:pPr>
-      <w:spacing w:after="0" w:line="240" w:lineRule="auto"/>
-    </w:pPr>
-    <w:rPr>
-      <w:rFonts w:ascii="Tahoma" w:hAnsi="Tahoma" w:cs="Tahoma"/>
-      <w:sz w:val="16"/>
-      <w:szCs w:val="16"/>
-    </w:rPr>
-  </w:style>
-  <w:style w:type="character" w:customStyle="1" w:styleId="TestofumettoCarattere">
-    <w:name w:val="Testo fumetto Carattere"/>
-    <w:basedOn w:val="Carpredefinitoparagrafo"/>
-    <w:link w:val="Testofumetto"/>
-    <w:uiPriority w:val="99"/>
-    <w:semiHidden/>
-    <w:rsid w:val="00333276"/>
-    <w:rPr>
-      <w:rFonts w:ascii="Tahoma" w:hAnsi="Tahoma" w:cs="Tahoma"/>
-      <w:sz w:val="16"/>
-      <w:szCs w:val="16"/>
-    </w:rPr>
-  </w:style>
-</w:styles>
-</file>
-
-<file path=word/stylesWithEffects.xml><?xml version="1.0" encoding="utf-8"?>
-<w:styles xmlns:wpc="http://schemas.microsoft.com/office/word/2010/wordprocessingCanvas" xmlns:mc="http://schemas.openxmlformats.org/markup-compatibility/2006" xmlns:o="urn:schemas-microsoft-com:office:office" xmlns:r="http://schemas.openxmlformats.org/officeDocument/2006/relationships" xmlns:m="http://schemas.openxmlformats.org/officeDocument/2006/math" xmlns:v="urn:schemas-microsoft-com:vml" xmlns:wp14="http://schemas.microsoft.com/office/word/2010/wordprocessingDrawing" xmlns:wp="http://schemas.openxmlformats.org/drawingml/2006/wordprocessingDrawing" xmlns:w10="urn:schemas-microsoft-com:office:word" xmlns:w="http://schemas.openxmlformats.org/wordprocessingml/2006/main" xmlns:w14="http://schemas.microsoft.com/office/word/2010/wordml" xmlns:wpg="http://schemas.microsoft.com/office/word/2010/wordprocessingGroup" xmlns:wpi="http://schemas.microsoft.com/office/word/2010/wordprocessingInk" xmlns:wne="http://schemas.microsoft.com/office/word/2006/wordml" xmlns:wps="http://schemas.microsoft.com/office/word/2010/wordprocessingShape" mc:Ignorable="w14 wp14">
-  <w:docDefaults>
-    <w:rPrDefault>
-      <w:rPr>
-        <w:rFonts w:asciiTheme="minorHAnsi" w:eastAsiaTheme="minorHAnsi" w:hAnsiTheme="minorHAnsi" w:cstheme="minorBidi"/>
-        <w:sz w:val="22"/>
-        <w:szCs w:val="22"/>
-        <w:lang w:val="en-US" w:eastAsia="en-US" w:bidi="ar-SA"/>
-      </w:rPr>
-    </w:rPrDefault>
-    <w:pPrDefault>
-      <w:pPr>
-        <w:spacing w:after="160" w:line="259" w:lineRule="auto"/>
-      </w:pPr>
-    </w:pPrDefault>
-  </w:docDefaults>
-  <w:latentStyles w:defLockedState="0" w:defUIPriority="99" w:defSemiHidden="1" w:defUnhideWhenUsed="1" w:defQFormat="0" w:count="267">
-    <w:lsdException w:name="Normal" w:semiHidden="0" w:uiPriority="0" w:unhideWhenUsed="0" w:qFormat="1"/>
-    <w:lsdException w:name="heading 1" w:semiHidden="0" w:uiPriority="9" w:unhideWhenUsed="0" w:qFormat="1"/>
-    <w:lsdException w:name="heading 2" w:uiPriority="9" w:qFormat="1"/>
-    <w:lsdException w:name="heading 3" w:uiPriority="9" w:qFormat="1"/>
-    <w:lsdException w:name="heading 4" w:uiPriority="9" w:qFormat="1"/>
-    <w:lsdException w:name="heading 5" w:uiPriority="9" w:qFormat="1"/>
-    <w:lsdException w:name="heading 6" w:uiPriority="9" w:qFormat="1"/>
-    <w:lsdException w:name="heading 7" w:uiPriority="9" w:qFormat="1"/>
-    <w:lsdException w:name="heading 8" w:uiPriority="9" w:qFormat="1"/>
-    <w:lsdException w:name="heading 9" w:uiPriority="9" w:qFormat="1"/>
-    <w:lsdException w:name="toc 1" w:uiPriority="39"/>
-    <w:lsdException w:name="toc 2" w:uiPriority="39"/>
-    <w:lsdException w:name="toc 3" w:uiPriority="39"/>
-    <w:lsdException w:name="toc 4" w:uiPriority="39"/>
-    <w:lsdException w:name="toc 5" w:uiPriority="39"/>
-    <w:lsdException w:name="toc 6" w:uiPriority="39"/>
-    <w:lsdException w:name="toc 7" w:uiPriority="39"/>
-    <w:lsdException w:name="toc 8" w:uiPriority="39"/>
-    <w:lsdException w:name="toc 9" w:uiPriority="39"/>
-    <w:lsdException w:name="caption" w:uiPriority="35" w:qFormat="1"/>
-    <w:lsdException w:name="Title" w:semiHidden="0" w:uiPriority="10" w:unhideWhenUsed="0" w:qFormat="1"/>
-    <w:lsdException w:name="Default Paragraph Font" w:uiPriority="1"/>
-    <w:lsdException w:name="Subtitle" w:semiHidden="0" w:uiPriority="11" w:unhideWhenUsed="0" w:qFormat="1"/>
-    <w:lsdException w:name="Strong" w:semiHidden="0" w:uiPriority="22" w:unhideWhenUsed="0" w:qFormat="1"/>
-    <w:lsdException w:name="Emphasis" w:semiHidden="0" w:uiPriority="20" w:unhideWhenUsed="0" w:qFormat="1"/>
-    <w:lsdException w:name="Table Grid" w:semiHidden="0" w:uiPriority="39" w:unhideWhenUsed="0"/>
-    <w:lsdException w:name="Placeholder Text" w:unhideWhenUsed="0"/>
-    <w:lsdException w:name="No Spacing" w:semiHidden="0" w:uiPriority="1" w:unhideWhenUsed="0" w:qFormat="1"/>
-    <w:lsdException w:name="Light Shading" w:semiHidden="0" w:uiPriority="60" w:unhideWhenUsed="0"/>
-    <w:lsdException w:name="Light List" w:semiHidden="0" w:uiPriority="61" w:unhideWhenUsed="0"/>
-    <w:lsdException w:name="Light Grid" w:semiHidden="0" w:uiPriority="62" w:unhideWhenUsed="0"/>
-    <w:lsdException w:name="Medium Shading 1" w:semiHidden="0" w:uiPriority="63" w:unhideWhenUsed="0"/>
-    <w:lsdException w:name="Medium Shading 2" w:semiHidden="0" w:uiPriority="64" w:unhideWhenUsed="0"/>
-    <w:lsdException w:name="Medium List 1" w:semiHidden="0" w:uiPriority="65" w:unhideWhenUsed="0"/>
-    <w:lsdException w:name="Medium List 2" w:semiHidden="0" w:uiPriority="66" w:unhideWhenUsed="0"/>
-    <w:lsdException w:name="Medium Grid 1" w:semiHidden="0" w:uiPriority="67" w:unhideWhenUsed="0"/>
-    <w:lsdException w:name="Medium Grid 2" w:semiHidden="0" w:uiPriority="68" w:unhideWhenUsed="0"/>
-    <w:lsdException w:name="Medium Grid 3" w:semiHidden="0" w:uiPriority="69" w:unhideWhenUsed="0"/>
-    <w:lsdException w:name="Dark List" w:semiHidden="0" w:uiPriority="70" w:unhideWhenUsed="0"/>
-    <w:lsdException w:name="Colorful Shading" w:semiHidden="0" w:uiPriority="71" w:unhideWhenUsed="0"/>
-    <w:lsdException w:name="Colorful List" w:semiHidden="0" w:uiPriority="72" w:unhideWhenUsed="0"/>
-    <w:lsdException w:name="Colorful Grid" w:semiHidden="0" w:uiPriority="73" w:unhideWhenUsed="0"/>
-    <w:lsdException w:name="Light Shading Accent 1" w:semiHidden="0" w:uiPriority="60" w:unhideWhenUsed="0"/>
-    <w:lsdException w:name="Light List Accent 1" w:semiHidden="0" w:uiPriority="61" w:unhideWhenUsed="0"/>
-    <w:lsdException w:name="Light Grid Accent 1" w:semiHidden="0" w:uiPriority="62" w:unhideWhenUsed="0"/>
-    <w:lsdException w:name="Medium Shading 1 Accent 1" w:semiHidden="0" w:uiPriority="63" w:unhideWhenUsed="0"/>
-    <w:lsdException w:name="Medium Shading 2 Accent 1" w:semiHidden="0" w:uiPriority="64" w:unhideWhenUsed="0"/>
-    <w:lsdException w:name="Medium List 1 Accent 1" w:semiHidden="0" w:uiPriority="65" w:unhideWhenUsed="0"/>
-    <w:lsdException w:name="Revision" w:unhideWhenUsed="0"/>
-    <w:lsdException w:name="List Paragraph" w:semiHidden="0" w:uiPriority="34" w:unhideWhenUsed="0" w:qFormat="1"/>
-    <w:lsdException w:name="Quote" w:semiHidden="0" w:uiPriority="29" w:unhideWhenUsed="0" w:qFormat="1"/>
-    <w:lsdException w:name="Intense Quote" w:semiHidden="0" w:uiPriority="30" w:unhideWhenUsed="0" w:qFormat="1"/>
-    <w:lsdException w:name="Medium List 2 Accent 1" w:semiHidden="0" w:uiPriority="66" w:unhideWhenUsed="0"/>
-    <w:lsdException w:name="Medium Grid 1 Accent 1" w:semiHidden="0" w:uiPriority="67" w:unhideWhenUsed="0"/>
-    <w:lsdException w:name="Medium Grid 2 Accent 1" w:semiHidden="0" w:uiPriority="68" w:unhideWhenUsed="0"/>
-    <w:lsdException w:name="Medium Grid 3 Accent 1" w:semiHidden="0" w:uiPriority="69" w:unhideWhenUsed="0"/>
-    <w:lsdException w:name="Dark List Accent 1" w:semiHidden="0" w:uiPriority="70" w:unhideWhenUsed="0"/>
-    <w:lsdException w:name="Colorful Shading Accent 1" w:semiHidden="0" w:uiPriority="71" w:unhideWhenUsed="0"/>
-    <w:lsdException w:name="Colorful List Accent 1" w:semiHidden="0" w:uiPriority="72" w:unhideWhenUsed="0"/>
-    <w:lsdException w:name="Colorful Grid Accent 1" w:semiHidden="0" w:uiPriority="73" w:unhideWhenUsed="0"/>
-    <w:lsdException w:name="Light Shading Accent 2" w:semiHidden="0" w:uiPriority="60" w:unhideWhenUsed="0"/>
-    <w:lsdException w:name="Light List Accent 2" w:semiHidden="0" w:uiPriority="61" w:unhideWhenUsed="0"/>
-    <w:lsdException w:name="Light Grid Accent 2" w:semiHidden="0" w:uiPriority="62" w:unhideWhenUsed="0"/>
-    <w:lsdException w:name="Medium Shading 1 Accent 2" w:semiHidden="0" w:uiPriority="63" w:unhideWhenUsed="0"/>
-    <w:lsdException w:name="Medium Shading 2 Accent 2" w:semiHidden="0" w:uiPriority="64" w:unhideWhenUsed="0"/>
-    <w:lsdException w:name="Medium List 1 Accent 2" w:semiHidden="0" w:uiPriority="65" w:unhideWhenUsed="0"/>
-    <w:lsdException w:name="Medium List 2 Accent 2" w:semiHidden="0" w:uiPriority="66" w:unhideWhenUsed="0"/>
-    <w:lsdException w:name="Medium Grid 1 Accent 2" w:semiHidden="0" w:uiPriority="67" w:unhideWhenUsed="0"/>
-    <w:lsdException w:name="Medium Grid 2 Accent 2" w:semiHidden="0" w:uiPriority="68" w:unhideWhenUsed="0"/>
-    <w:lsdException w:name="Medium Grid 3 Accent 2" w:semiHidden="0" w:uiPriority="69" w:unhideWhenUsed="0"/>
-    <w:lsdException w:name="Dark List Accent 2" w:semiHidden="0" w:uiPriority="70" w:unhideWhenUsed="0"/>
-    <w:lsdException w:name="Colorful Shading Accent 2" w:semiHidden="0" w:uiPriority="71" w:unhideWhenUsed="0"/>
-    <w:lsdException w:name="Colorful List Accent 2" w:semiHidden="0" w:uiPriority="72" w:unhideWhenUsed="0"/>
-    <w:lsdException w:name="Colorful Grid Accent 2" w:semiHidden="0" w:uiPriority="73" w:unhideWhenUsed="0"/>
-    <w:lsdException w:name="Light Shading Accent 3" w:semiHidden="0" w:uiPriority="60" w:unhideWhenUsed="0"/>
-    <w:lsdException w:name="Light List Accent 3" w:semiHidden="0" w:uiPriority="61" w:unhideWhenUsed="0"/>
-    <w:lsdException w:name="Light Grid Accent 3" w:semiHidden="0" w:uiPriority="62" w:unhideWhenUsed="0"/>
-    <w:lsdException w:name="Medium Shading 1 Accent 3" w:semiHidden="0" w:uiPriority="63" w:unhideWhenUsed="0"/>
-    <w:lsdException w:name="Medium Shading 2 Accent 3" w:semiHidden="0" w:uiPriority="64" w:unhideWhenUsed="0"/>
-    <w:lsdException w:name="Medium List 1 Accent 3" w:semiHidden="0" w:uiPriority="65" w:unhideWhenUsed="0"/>
-    <w:lsdException w:name="Medium List 2 Accent 3" w:semiHidden="0" w:uiPriority="66" w:unhideWhenUsed="0"/>
-    <w:lsdException w:name="Medium Grid 1 Accent 3" w:semiHidden="0" w:uiPriority="67" w:unhideWhenUsed="0"/>
-    <w:lsdException w:name="Medium Grid 2 Accent 3" w:semiHidden="0" w:uiPriority="68" w:unhideWhenUsed="0"/>
-    <w:lsdException w:name="Medium Grid 3 Accent 3" w:semiHidden="0" w:uiPriority="69" w:unhideWhenUsed="0"/>
-    <w:lsdException w:name="Dark List Accent 3" w:semiHidden="0" w:uiPriority="70" w:unhideWhenUsed="0"/>
-    <w:lsdException w:name="Colorful Shading Accent 3" w:semiHidden="0" w:uiPriority="71" w:unhideWhenUsed="0"/>
-    <w:lsdException w:name="Colorful List Accent 3" w:semiHidden="0" w:uiPriority="72" w:unhideWhenUsed="0"/>
-    <w:lsdException w:name="Colorful Grid Accent 3" w:semiHidden="0" w:uiPriority="73" w:unhideWhenUsed="0"/>
-    <w:lsdException w:name="Light Shading Accent 4" w:semiHidden="0" w:uiPriority="60" w:unhideWhenUsed="0"/>
-    <w:lsdException w:name="Light List Accent 4" w:semiHidden="0" w:uiPriority="61" w:unhideWhenUsed="0"/>
-    <w:lsdException w:name="Light Grid Accent 4" w:semiHidden="0" w:uiPriority="62" w:unhideWhenUsed="0"/>
-    <w:lsdException w:name="Medium Shading 1 Accent 4" w:semiHidden="0" w:uiPriority="63" w:unhideWhenUsed="0"/>
-    <w:lsdException w:name="Medium Shading 2 Accent 4" w:semiHidden="0" w:uiPriority="64" w:unhideWhenUsed="0"/>
-    <w:lsdException w:name="Medium List 1 Accent 4" w:semiHidden="0" w:uiPriority="65" w:unhideWhenUsed="0"/>
-    <w:lsdException w:name="Medium List 2 Accent 4" w:semiHidden="0" w:uiPriority="66" w:unhideWhenUsed="0"/>
-    <w:lsdException w:name="Medium Grid 1 Accent 4" w:semiHidden="0" w:uiPriority="67" w:unhideWhenUsed="0"/>
-    <w:lsdException w:name="Medium Grid 2 Accent 4" w:semiHidden="0" w:uiPriority="68" w:unhideWhenUsed="0"/>
-    <w:lsdException w:name="Medium Grid 3 Accent 4" w:semiHidden="0" w:uiPriority="69" w:unhideWhenUsed="0"/>
-    <w:lsdException w:name="Dark List Accent 4" w:semiHidden="0" w:uiPriority="70" w:unhideWhenUsed="0"/>
-    <w:lsdException w:name="Colorful Shading Accent 4" w:semiHidden="0" w:uiPriority="71" w:unhideWhenUsed="0"/>
-    <w:lsdException w:name="Colorful List Accent 4" w:semiHidden="0" w:uiPriority="72" w:unhideWhenUsed="0"/>
-    <w:lsdException w:name="Colorful Grid Accent 4" w:semiHidden="0" w:uiPriority="73" w:unhideWhenUsed="0"/>
-    <w:lsdException w:name="Light Shading Accent 5" w:semiHidden="0" w:uiPriority="60" w:unhideWhenUsed="0"/>
-    <w:lsdException w:name="Light List Accent 5" w:semiHidden="0" w:uiPriority="61" w:unhideWhenUsed="0"/>
-    <w:lsdException w:name="Light Grid Accent 5" w:semiHidden="0" w:uiPriority="62" w:unhideWhenUsed="0"/>
-    <w:lsdException w:name="Medium Shading 1 Accent 5" w:semiHidden="0" w:uiPriority="63" w:unhideWhenUsed="0"/>
-    <w:lsdException w:name="Medium Shading 2 Accent 5" w:semiHidden="0" w:uiPriority="64" w:unhideWhenUsed="0"/>
-    <w:lsdException w:name="Medium List 1 Accent 5" w:semiHidden="0" w:uiPriority="65" w:unhideWhenUsed="0"/>
-    <w:lsdException w:name="Medium List 2 Accent 5" w:semiHidden="0" w:uiPriority="66" w:unhideWhenUsed="0"/>
-    <w:lsdException w:name="Medium Grid 1 Accent 5" w:semiHidden="0" w:uiPriority="67" w:unhideWhenUsed="0"/>
-    <w:lsdException w:name="Medium Grid 2 Accent 5" w:semiHidden="0" w:uiPriority="68" w:unhideWhenUsed="0"/>
-    <w:lsdException w:name="Medium Grid 3 Accent 5" w:semiHidden="0" w:uiPriority="69" w:unhideWhenUsed="0"/>
-    <w:lsdException w:name="Dark List Accent 5" w:semiHidden="0" w:uiPriority="70" w:unhideWhenUsed="0"/>
-    <w:lsdException w:name="Colorful Shading Accent 5" w:semiHidden="0" w:uiPriority="71" w:unhideWhenUsed="0"/>
-    <w:lsdException w:name="Colorful List Accent 5" w:semiHidden="0" w:uiPriority="72" w:unhideWhenUsed="0"/>
-    <w:lsdException w:name="Colorful Grid Accent 5" w:semiHidden="0" w:uiPriority="73" w:unhideWhenUsed="0"/>
-    <w:lsdException w:name="Light Shading Accent 6" w:semiHidden="0" w:uiPriority="60" w:unhideWhenUsed="0"/>
-    <w:lsdException w:name="Light List Accent 6" w:semiHidden="0" w:uiPriority="61" w:unhideWhenUsed="0"/>
-    <w:lsdException w:name="Light Grid Accent 6" w:semiHidden="0" w:uiPriority="62" w:unhideWhenUsed="0"/>
-    <w:lsdException w:name="Medium Shading 1 Accent 6" w:semiHidden="0" w:uiPriority="63" w:unhideWhenUsed="0"/>
-    <w:lsdException w:name="Medium Shading 2 Accent 6" w:semiHidden="0" w:uiPriority="64" w:unhideWhenUsed="0"/>
-    <w:lsdException w:name="Medium List 1 Accent 6" w:semiHidden="0" w:uiPriority="65" w:unhideWhenUsed="0"/>
-    <w:lsdException w:name="Medium List 2 Accent 6" w:semiHidden="0" w:uiPriority="66" w:unhideWhenUsed="0"/>
-    <w:lsdException w:name="Medium Grid 1 Accent 6" w:semiHidden="0" w:uiPriority="67" w:unhideWhenUsed="0"/>
-    <w:lsdException w:name="Medium Grid 2 Accent 6" w:semiHidden="0" w:uiPriority="68" w:unhideWhenUsed="0"/>
-    <w:lsdException w:name="Medium Grid 3 Accent 6" w:semiHidden="0" w:uiPriority="69" w:unhideWhenUsed="0"/>
-    <w:lsdException w:name="Dark List Accent 6" w:semiHidden="0" w:uiPriority="70" w:unhideWhenUsed="0"/>
-    <w:lsdException w:name="Colorful Shading Accent 6" w:semiHidden="0" w:uiPriority="71" w:unhideWhenUsed="0"/>
-    <w:lsdException w:name="Colorful List Accent 6" w:semiHidden="0" w:uiPriority="72" w:unhideWhenUsed="0"/>
-    <w:lsdException w:name="Colorful Grid Accent 6" w:semiHidden="0" w:uiPriority="73" w:unhideWhenUsed="0"/>
-    <w:lsdException w:name="Subtle Emphasis" w:semiHidden="0" w:uiPriority="19" w:unhideWhenUsed="0" w:qFormat="1"/>
-    <w:lsdException w:name="Intense Emphasis" w:semiHidden="0" w:uiPriority="21" w:unhideWhenUsed="0" w:qFormat="1"/>
-    <w:lsdException w:name="Subtle Reference" w:semiHidden="0" w:uiPriority="31" w:unhideWhenUsed="0" w:qFormat="1"/>
-    <w:lsdException w:name="Intense Reference" w:semiHidden="0" w:uiPriority="32" w:unhideWhenUsed="0" w:qFormat="1"/>
-    <w:lsdException w:name="Book Title" w:semiHidden="0" w:uiPriority="33" w:unhideWhenUsed="0" w:qFormat="1"/>
-    <w:lsdException w:name="Bibliography" w:uiPriority="37"/>
-    <w:lsdException w:name="TOC Heading" w:uiPriority="39" w:qFormat="1"/>
+  <w:latentStyles w:defLockedState="0" w:defUIPriority="99" w:defSemiHidden="0" w:defUnhideWhenUsed="0" w:defQFormat="0" w:count="371">
+    <w:lsdException w:name="Normal" w:uiPriority="0" w:qFormat="1"/>
+    <w:lsdException w:name="heading 1" w:uiPriority="9" w:qFormat="1"/>
+    <w:lsdException w:name="heading 2" w:semiHidden="1" w:uiPriority="9" w:unhideWhenUsed="1" w:qFormat="1"/>
+    <w:lsdException w:name="heading 3" w:semiHidden="1" w:uiPriority="9" w:unhideWhenUsed="1" w:qFormat="1"/>
+    <w:lsdException w:name="heading 4" w:semiHidden="1" w:uiPriority="9" w:unhideWhenUsed="1" w:qFormat="1"/>
+    <w:lsdException w:name="heading 5" w:semiHidden="1" w:uiPriority="9" w:unhideWhenUsed="1" w:qFormat="1"/>
+    <w:lsdException w:name="heading 6" w:semiHidden="1" w:uiPriority="9" w:unhideWhenUsed="1" w:qFormat="1"/>
+    <w:lsdException w:name="heading 7" w:semiHidden="1" w:uiPriority="9" w:unhideWhenUsed="1" w:qFormat="1"/>
+    <w:lsdException w:name="heading 8" w:semiHidden="1" w:uiPriority="9" w:unhideWhenUsed="1" w:qFormat="1"/>
+    <w:lsdException w:name="heading 9" w:semiHidden="1" w:uiPriority="9" w:unhideWhenUsed="1" w:qFormat="1"/>
+    <w:lsdException w:name="index 1" w:semiHidden="1" w:unhideWhenUsed="1"/>
+    <w:lsdException w:name="index 2" w:semiHidden="1" w:unhideWhenUsed="1"/>
+    <w:lsdException w:name="index 3" w:semiHidden="1" w:unhideWhenUsed="1"/>
+    <w:lsdException w:name="index 4" w:semiHidden="1" w:unhideWhenUsed="1"/>
+    <w:lsdException w:name="index 5" w:semiHidden="1" w:unhideWhenUsed="1"/>
+    <w:lsdException w:name="index 6" w:semiHidden="1" w:unhideWhenUsed="1"/>
+    <w:lsdException w:name="index 7" w:semiHidden="1" w:unhideWhenUsed="1"/>
+    <w:lsdException w:name="index 8" w:semiHidden="1" w:unhideWhenUsed="1"/>
+    <w:lsdException w:name="index 9" w:semiHidden="1" w:unhideWhenUsed="1"/>
+    <w:lsdException w:name="toc 1" w:semiHidden="1" w:uiPriority="39" w:unhideWhenUsed="1"/>
+    <w:lsdException w:name="toc 2" w:semiHidden="1" w:uiPriority="39" w:unhideWhenUsed="1"/>
+    <w:lsdException w:name="toc 3" w:semiHidden="1" w:uiPriority="39" w:unhideWhenUsed="1"/>
+    <w:lsdException w:name="toc 4" w:semiHidden="1" w:uiPriority="39" w:unhideWhenUsed="1"/>
+    <w:lsdException w:name="toc 5" w:semiHidden="1" w:uiPriority="39" w:unhideWhenUsed="1"/>
+    <w:lsdException w:name="toc 6" w:semiHidden="1" w:uiPriority="39" w:unhideWhenUsed="1"/>
+    <w:lsdException w:name="toc 7" w:semiHidden="1" w:uiPriority="39" w:unhideWhenUsed="1"/>
+    <w:lsdException w:name="toc 8" w:semiHidden="1" w:uiPriority="39" w:unhideWhenUsed="1"/>
+    <w:lsdException w:name="toc 9" w:semiHidden="1" w:uiPriority="39" w:unhideWhenUsed="1"/>
+    <w:lsdException w:name="Normal Indent" w:semiHidden="1" w:unhideWhenUsed="1"/>
+    <w:lsdException w:name="footnote text" w:semiHidden="1" w:unhideWhenUsed="1"/>
+    <w:lsdException w:name="annotation text" w:semiHidden="1" w:unhideWhenUsed="1"/>
+    <w:lsdException w:name="header" w:semiHidden="1" w:unhideWhenUsed="1"/>
+    <w:lsdException w:name="footer" w:semiHidden="1" w:unhideWhenUsed="1"/>
+    <w:lsdException w:name="index heading" w:semiHidden="1" w:unhideWhenUsed="1"/>
+    <w:lsdException w:name="caption" w:semiHidden="1" w:uiPriority="35" w:unhideWhenUsed="1" w:qFormat="1"/>
+    <w:lsdException w:name="table of figures" w:semiHidden="1" w:unhideWhenUsed="1"/>
+    <w:lsdException w:name="envelope address" w:semiHidden="1" w:unhideWhenUsed="1"/>
+    <w:lsdException w:name="envelope return" w:semiHidden="1" w:unhideWhenUsed="1"/>
+    <w:lsdException w:name="footnote reference" w:semiHidden="1" w:unhideWhenUsed="1"/>
+    <w:lsdException w:name="annotation reference" w:semiHidden="1" w:unhideWhenUsed="1"/>
+    <w:lsdException w:name="line number" w:semiHidden="1" w:unhideWhenUsed="1"/>
+    <w:lsdException w:name="page number" w:semiHidden="1" w:unhideWhenUsed="1"/>
+    <w:lsdException w:name="endnote reference" w:semiHidden="1" w:unhideWhenUsed="1"/>
+    <w:lsdException w:name="endnote text" w:semiHidden="1" w:unhideWhenUsed="1"/>
+    <w:lsdException w:name="table of authorities" w:semiHidden="1" w:unhideWhenUsed="1"/>
+    <w:lsdException w:name="macro" w:semiHidden="1" w:unhideWhenUsed="1"/>
+    <w:lsdException w:name="toa heading" w:semiHidden="1" w:unhideWhenUsed="1"/>
+    <w:lsdException w:name="List" w:semiHidden="1" w:unhideWhenUsed="1"/>
+    <w:lsdException w:name="List Bullet" w:semiHidden="1" w:unhideWhenUsed="1"/>
+    <w:lsdException w:name="List Number" w:semiHidden="1" w:unhideWhenUsed="1"/>
+    <w:lsdException w:name="List 2" w:semiHidden="1" w:unhideWhenUsed="1"/>
+    <w:lsdException w:name="List 3" w:semiHidden="1" w:unhideWhenUsed="1"/>
+    <w:lsdException w:name="List 4" w:semiHidden="1" w:unhideWhenUsed="1"/>
+    <w:lsdException w:name="List 5" w:semiHidden="1" w:unhideWhenUsed="1"/>
+    <w:lsdException w:name="List Bullet 2" w:semiHidden="1" w:unhideWhenUsed="1"/>
+    <w:lsdException w:name="List Bullet 3" w:semiHidden="1" w:unhideWhenUsed="1"/>
+    <w:lsdException w:name="List Bullet 4" w:semiHidden="1" w:unhideWhenUsed="1"/>
+    <w:lsdException w:name="List Bullet 5" w:semiHidden="1" w:unhideWhenUsed="1"/>
+    <w:lsdException w:name="List Number 2" w:semiHidden="1" w:unhideWhenUsed="1"/>
+    <w:lsdException w:name="List Number 3" w:semiHidden="1" w:unhideWhenUsed="1"/>
+    <w:lsdException w:name="List Number 4" w:semiHidden="1" w:unhideWhenUsed="1"/>
+    <w:lsdException w:name="List Number 5" w:semiHidden="1" w:unhideWhenUsed="1"/>
+    <w:lsdException w:name="Title" w:uiPriority="10" w:qFormat="1"/>
+    <w:lsdException w:name="Closing" w:semiHidden="1" w:unhideWhenUsed="1"/>
+    <w:lsdException w:name="Signature" w:semiHidden="1" w:unhideWhenUsed="1"/>
+    <w:lsdException w:name="Default Paragraph Font" w:semiHidden="1" w:uiPriority="1" w:unhideWhenUsed="1"/>
+    <w:lsdException w:name="Body Text" w:semiHidden="1" w:unhideWhenUsed="1"/>
+    <w:lsdException w:name="Body Text Indent" w:semiHidden="1" w:unhideWhenUsed="1"/>
+    <w:lsdException w:name="List Continue" w:semiHidden="1" w:unhideWhenUsed="1"/>
+    <w:lsdException w:name="List Continue 2" w:semiHidden="1" w:unhideWhenUsed="1"/>
+    <w:lsdException w:name="List Continue 3" w:semiHidden="1" w:unhideWhenUsed="1"/>
+    <w:lsdException w:name="List Continue 4" w:semiHidden="1" w:unhideWhenUsed="1"/>
+    <w:lsdException w:name="List Continue 5" w:semiHidden="1" w:unhideWhenUsed="1"/>
+    <w:lsdException w:name="Message Header" w:semiHidden="1" w:unhideWhenUsed="1"/>
+    <w:lsdException w:name="Subtitle" w:uiPriority="11" w:qFormat="1"/>
+    <w:lsdException w:name="Salutation" w:semiHidden="1" w:unhideWhenUsed="1"/>
+    <w:lsdException w:name="Date" w:semiHidden="1" w:unhideWhenUsed="1"/>
+    <w:lsdException w:name="Body Text First Indent" w:semiHidden="1" w:unhideWhenUsed="1"/>
+    <w:lsdException w:name="Body Text First Indent 2" w:semiHidden="1" w:unhideWhenUsed="1"/>
+    <w:lsdException w:name="Note Heading" w:semiHidden="1" w:unhideWhenUsed="1"/>
+    <w:lsdException w:name="Body Text 2" w:semiHidden="1" w:unhideWhenUsed="1"/>
+    <w:lsdException w:name="Body Text 3" w:semiHidden="1" w:unhideWhenUsed="1"/>
+    <w:lsdException w:name="Body Text Indent 2" w:semiHidden="1" w:unhideWhenUsed="1"/>
+    <w:lsdException w:name="Body Text Indent 3" w:semiHidden="1" w:unhideWhenUsed="1"/>
+    <w:lsdException w:name="Block Text" w:semiHidden="1" w:unhideWhenUsed="1"/>
+    <w:lsdException w:name="Hyperlink" w:semiHidden="1" w:unhideWhenUsed="1"/>
+    <w:lsdException w:name="FollowedHyperlink" w:semiHidden="1" w:unhideWhenUsed="1"/>
+    <w:lsdException w:name="Strong" w:uiPriority="22" w:qFormat="1"/>
+    <w:lsdException w:name="Emphasis" w:uiPriority="20" w:qFormat="1"/>
+    <w:lsdException w:name="Document Map" w:semiHidden="1" w:unhideWhenUsed="1"/>
+    <w:lsdException w:name="Plain Text" w:semiHidden="1" w:unhideWhenUsed="1"/>
+    <w:lsdException w:name="E-mail Signature" w:semiHidden="1" w:unhideWhenUsed="1"/>
+    <w:lsdException w:name="HTML Top of Form" w:semiHidden="1" w:unhideWhenUsed="1"/>
+    <w:lsdException w:name="HTML Bottom of Form" w:semiHidden="1" w:unhideWhenUsed="1"/>
+    <w:lsdException w:name="Normal (Web)" w:semiHidden="1" w:unhideWhenUsed="1"/>
+    <w:lsdException w:name="HTML Acronym" w:semiHidden="1" w:unhideWhenUsed="1"/>
+    <w:lsdException w:name="HTML Address" w:semiHidden="1" w:unhideWhenUsed="1"/>
+    <w:lsdException w:name="HTML Cite" w:semiHidden="1" w:unhideWhenUsed="1"/>
+    <w:lsdException w:name="HTML Code" w:semiHidden="1" w:unhideWhenUsed="1"/>
+    <w:lsdException w:name="HTML Definition" w:semiHidden="1" w:unhideWhenUsed="1"/>
+    <w:lsdException w:name="HTML Keyboard" w:semiHidden="1" w:unhideWhenUsed="1"/>
+    <w:lsdException w:name="HTML Preformatted" w:semiHidden="1" w:unhideWhenUsed="1"/>
+    <w:lsdException w:name="HTML Sample" w:semiHidden="1" w:unhideWhenUsed="1"/>
+    <w:lsdException w:name="HTML Typewriter" w:semiHidden="1" w:unhideWhenUsed="1"/>
+    <w:lsdException w:name="HTML Variable" w:semiHidden="1" w:unhideWhenUsed="1"/>
+    <w:lsdException w:name="Normal Table" w:semiHidden="1" w:unhideWhenUsed="1"/>
+    <w:lsdException w:name="annotation subject" w:semiHidden="1" w:unhideWhenUsed="1"/>
+    <w:lsdException w:name="No List" w:semiHidden="1" w:unhideWhenUsed="1"/>
+    <w:lsdException w:name="Outline List 1" w:semiHidden="1" w:unhideWhenUsed="1"/>
+    <w:lsdException w:name="Outline List 2" w:semiHidden="1" w:unhideWhenUsed="1"/>
+    <w:lsdException w:name="Outline List 3" w:semiHidden="1" w:unhideWhenUsed="1"/>
+    <w:lsdException w:name="Table Simple 1" w:semiHidden="1" w:unhideWhenUsed="1"/>
+    <w:lsdException w:name="Table Simple 2" w:semiHidden="1" w:unhideWhenUsed="1"/>
+    <w:lsdException w:name="Table Simple 3" w:semiHidden="1" w:unhideWhenUsed="1"/>
+    <w:lsdException w:name="Table Classic 1" w:semiHidden="1" w:unhideWhenUsed="1"/>
+    <w:lsdException w:name="Table Classic 2" w:semiHidden="1" w:unhideWhenUsed="1"/>
+    <w:lsdException w:name="Table Classic 3" w:semiHidden="1" w:unhideWhenUsed="1"/>
+    <w:lsdException w:name="Table Classic 4" w:semiHidden="1" w:unhideWhenUsed="1"/>
+    <w:lsdException w:name="Table Colorful 1" w:semiHidden="1" w:unhideWhenUsed="1"/>
+    <w:lsdException w:name="Table Colorful 2" w:semiHidden="1" w:unhideWhenUsed="1"/>
+    <w:lsdException w:name="Table Colorful 3" w:semiHidden="1" w:unhideWhenUsed="1"/>
+    <w:lsdException w:name="Table Columns 1" w:semiHidden="1" w:unhideWhenUsed="1"/>
+    <w:lsdException w:name="Table Columns 2" w:semiHidden="1" w:unhideWhenUsed="1"/>
+    <w:lsdException w:name="Table Columns 3" w:semiHidden="1" w:unhideWhenUsed="1"/>
+    <w:lsdException w:name="Table Columns 4" w:semiHidden="1" w:unhideWhenUsed="1"/>
+    <w:lsdException w:name="Table Columns 5" w:semiHidden="1" w:unhideWhenUsed="1"/>
+    <w:lsdException w:name="Table Grid 1" w:semiHidden="1" w:unhideWhenUsed="1"/>
+    <w:lsdException w:name="Table Grid 2" w:semiHidden="1" w:unhideWhenUsed="1"/>
+    <w:lsdException w:name="Table Grid 3" w:semiHidden="1" w:unhideWhenUsed="1"/>
+    <w:lsdException w:name="Table Grid 4" w:semiHidden="1" w:unhideWhenUsed="1"/>
+    <w:lsdException w:name="Table Grid 5" w:semiHidden="1" w:unhideWhenUsed="1"/>
+    <w:lsdException w:name="Table Grid 6" w:semiHidden="1" w:unhideWhenUsed="1"/>
+    <w:lsdException w:name="Table Grid 7" w:semiHidden="1" w:unhideWhenUsed="1"/>
+    <w:lsdException w:name="Table Grid 8" w:semiHidden="1" w:unhideWhenUsed="1"/>
+    <w:lsdException w:name="Table List 1" w:semiHidden="1" w:unhideWhenUsed="1"/>
+    <w:lsdException w:name="Table List 2" w:semiHidden="1" w:unhideWhenUsed="1"/>
+    <w:lsdException w:name="Table List 3" w:semiHidden="1" w:unhideWhenUsed="1"/>
+    <w:lsdException w:name="Table List 4" w:semiHidden="1" w:unhideWhenUsed="1"/>
+    <w:lsdException w:name="Table List 5" w:semiHidden="1" w:unhideWhenUsed="1"/>
+    <w:lsdException w:name="Table List 6" w:semiHidden="1" w:unhideWhenUsed="1"/>
+    <w:lsdException w:name="Table List 7" w:semiHidden="1" w:unhideWhenUsed="1"/>
+    <w:lsdException w:name="Table List 8" w:semiHidden="1" w:unhideWhenUsed="1"/>
+    <w:lsdException w:name="Table 3D effects 1" w:semiHidden="1" w:unhideWhenUsed="1"/>
+    <w:lsdException w:name="Table 3D effects 2" w:semiHidden="1" w:unhideWhenUsed="1"/>
+    <w:lsdException w:name="Table 3D effects 3" w:semiHidden="1" w:unhideWhenUsed="1"/>
+    <w:lsdException w:name="Table Contemporary" w:semiHidden="1" w:unhideWhenUsed="1"/>
+    <w:lsdException w:name="Table Elegant" w:semiHidden="1" w:unhideWhenUsed="1"/>
+    <w:lsdException w:name="Table Professional" w:semiHidden="1" w:unhideWhenUsed="1"/>
+    <w:lsdException w:name="Table Subtle 1" w:semiHidden="1" w:unhideWhenUsed="1"/>
+    <w:lsdException w:name="Table Subtle 2" w:semiHidden="1" w:unhideWhenUsed="1"/>
+    <w:lsdException w:name="Table Web 1" w:semiHidden="1" w:unhideWhenUsed="1"/>
+    <w:lsdException w:name="Table Web 2" w:semiHidden="1" w:unhideWhenUsed="1"/>
+    <w:lsdException w:name="Table Web 3" w:semiHidden="1" w:unhideWhenUsed="1"/>
+    <w:lsdException w:name="Balloon Text" w:semiHidden="1" w:unhideWhenUsed="1"/>
+    <w:lsdException w:name="Table Grid" w:uiPriority="39"/>
+    <w:lsdException w:name="Table Theme" w:semiHidden="1" w:unhideWhenUsed="1"/>
+    <w:lsdException w:name="Placeholder Text" w:semiHidden="1"/>
+    <w:lsdException w:name="No Spacing" w:uiPriority="1" w:qFormat="1"/>
+    <w:lsdException w:name="Light Shading" w:uiPriority="60"/>
+    <w:lsdException w:name="Light List" w:uiPriority="61"/>
+    <w:lsdException w:name="Light Grid" w:uiPriority="62"/>
+    <w:lsdException w:name="Medium Shading 1" w:uiPriority="63"/>
+    <w:lsdException w:name="Medium Shading 2" w:uiPriority="64"/>
+    <w:lsdException w:name="Medium List 1" w:uiPriority="65"/>
+    <w:lsdException w:name="Medium List 2" w:uiPriority="66"/>
+    <w:lsdException w:name="Medium Grid 1" w:uiPriority="67"/>
+    <w:lsdException w:name="Medium Grid 2" w:uiPriority="68"/>
+    <w:lsdException w:name="Medium Grid 3" w:uiPriority="69"/>
+    <w:lsdException w:name="Dark List" w:uiPriority="70"/>
+    <w:lsdException w:name="Colorful Shading" w:uiPriority="71"/>
+    <w:lsdException w:name="Colorful List" w:uiPriority="72"/>
+    <w:lsdException w:name="Colorful Grid" w:uiPriority="73"/>
+    <w:lsdException w:name="Light Shading Accent 1" w:uiPriority="60"/>
+    <w:lsdException w:name="Light List Accent 1" w:uiPriority="61"/>
+    <w:lsdException w:name="Light Grid Accent 1" w:uiPriority="62"/>
+    <w:lsdException w:name="Medium Shading 1 Accent 1" w:uiPriority="63"/>
+    <w:lsdException w:name="Medium Shading 2 Accent 1" w:uiPriority="64"/>
+    <w:lsdException w:name="Medium List 1 Accent 1" w:uiPriority="65"/>
+    <w:lsdException w:name="Revision" w:semiHidden="1"/>
+    <w:lsdException w:name="List Paragraph" w:uiPriority="34" w:qFormat="1"/>
+    <w:lsdException w:name="Quote" w:uiPriority="29" w:qFormat="1"/>
+    <w:lsdException w:name="Intense Quote" w:uiPriority="30" w:qFormat="1"/>
+    <w:lsdException w:name="Medium List 2 Accent 1" w:uiPriority="66"/>
+    <w:lsdException w:name="Medium Grid 1 Accent 1" w:uiPriority="67"/>
+    <w:lsdException w:name="Medium Grid 2 Accent 1" w:uiPriority="68"/>
+    <w:lsdException w:name="Medium Grid 3 Accent 1" w:uiPriority="69"/>
+    <w:lsdException w:name="Dark List Accent 1" w:uiPriority="70"/>
+    <w:lsdException w:name="Colorful Shading Accent 1" w:uiPriority="71"/>
+    <w:lsdException w:name="Colorful List Accent 1" w:uiPriority="72"/>
+    <w:lsdException w:name="Colorful Grid Accent 1" w:uiPriority="73"/>
+    <w:lsdException w:name="Light Shading Accent 2" w:uiPriority="60"/>
+    <w:lsdException w:name="Light List Accent 2" w:uiPriority="61"/>
+    <w:lsdException w:name="Light Grid Accent 2" w:uiPriority="62"/>
+    <w:lsdException w:name="Medium Shading 1 Accent 2" w:uiPriority="63"/>
+    <w:lsdException w:name="Medium Shading 2 Accent 2" w:uiPriority="64"/>
+    <w:lsdException w:name="Medium List 1 Accent 2" w:uiPriority="65"/>
+    <w:lsdException w:name="Medium List 2 Accent 2" w:uiPriority="66"/>
+    <w:lsdException w:name="Medium Grid 1 Accent 2" w:uiPriority="67"/>
+    <w:lsdException w:name="Medium Grid 2 Accent 2" w:uiPriority="68"/>
+    <w:lsdException w:name="Medium Grid 3 Accent 2" w:uiPriority="69"/>
+    <w:lsdException w:name="Dark List Accent 2" w:uiPriority="70"/>
+    <w:lsdException w:name="Colorful Shading Accent 2" w:uiPriority="71"/>
+    <w:lsdException w:name="Colorful List Accent 2" w:uiPriority="72"/>
+    <w:lsdException w:name="Colorful Grid Accent 2" w:uiPriority="73"/>
+    <w:lsdException w:name="Light Shading Accent 3" w:uiPriority="60"/>
+    <w:lsdException w:name="Light List Accent 3" w:uiPriority="61"/>
+    <w:lsdException w:name="Light Grid Accent 3" w:uiPriority="62"/>
+    <w:lsdException w:name="Medium Shading 1 Accent 3" w:uiPriority="63"/>
+    <w:lsdException w:name="Medium Shading 2 Accent 3" w:uiPriority="64"/>
+    <w:lsdException w:name="Medium List 1 Accent 3" w:uiPriority="65"/>
+    <w:lsdException w:name="Medium List 2 Accent 3" w:uiPriority="66"/>
+    <w:lsdException w:name="Medium Grid 1 Accent 3" w:uiPriority="67"/>
+    <w:lsdException w:name="Medium Grid 2 Accent 3" w:uiPriority="68"/>
+    <w:lsdException w:name="Medium Grid 3 Accent 3" w:uiPriority="69"/>
+    <w:lsdException w:name="Dark List Accent 3" w:uiPriority="70"/>
+    <w:lsdException w:name="Colorful Shading Accent 3" w:uiPriority="71"/>
+    <w:lsdException w:name="Colorful List Accent 3" w:uiPriority="72"/>
+    <w:lsdException w:name="Colorful Grid Accent 3" w:uiPriority="73"/>
+    <w:lsdException w:name="Light Shading Accent 4" w:uiPriority="60"/>
+    <w:lsdException w:name="Light List Accent 4" w:uiPriority="61"/>
+    <w:lsdException w:name="Light Grid Accent 4" w:uiPriority="62"/>
+    <w:lsdException w:name="Medium Shading 1 Accent 4" w:uiPriority="63"/>
+    <w:lsdException w:name="Medium Shading 2 Accent 4" w:uiPriority="64"/>
+    <w:lsdException w:name="Medium List 1 Accent 4" w:uiPriority="65"/>
+    <w:lsdException w:name="Medium List 2 Accent 4" w:uiPriority="66"/>
+    <w:lsdException w:name="Medium Grid 1 Accent 4" w:uiPriority="67"/>
+    <w:lsdException w:name="Medium Grid 2 Accent 4" w:uiPriority="68"/>
+    <w:lsdException w:name="Medium Grid 3 Accent 4" w:uiPriority="69"/>
+    <w:lsdException w:name="Dark List Accent 4" w:uiPriority="70"/>
+    <w:lsdException w:name="Colorful Shading Accent 4" w:uiPriority="71"/>
+    <w:lsdException w:name="Colorful List Accent 4" w:uiPriority="72"/>
+    <w:lsdException w:name="Colorful Grid Accent 4" w:uiPriority="73"/>
+    <w:lsdException w:name="Light Shading Accent 5" w:uiPriority="60"/>
+    <w:lsdException w:name="Light List Accent 5" w:uiPriority="61"/>
+    <w:lsdException w:name="Light Grid Accent 5" w:uiPriority="62"/>
+    <w:lsdException w:name="Medium Shading 1 Accent 5" w:uiPriority="63"/>
+    <w:lsdException w:name="Medium Shading 2 Accent 5" w:uiPriority="64"/>
+    <w:lsdException w:name="Medium List 1 Accent 5" w:uiPriority="65"/>
+    <w:lsdException w:name="Medium List 2 Accent 5" w:uiPriority="66"/>
+    <w:lsdException w:name="Medium Grid 1 Accent 5" w:uiPriority="67"/>
+    <w:lsdException w:name="Medium Grid 2 Accent 5" w:uiPriority="68"/>
+    <w:lsdException w:name="Medium Grid 3 Accent 5" w:uiPriority="69"/>
+    <w:lsdException w:name="Dark List Accent 5" w:uiPriority="70"/>
+    <w:lsdException w:name="Colorful Shading Accent 5" w:uiPriority="71"/>
+    <w:lsdException w:name="Colorful List Accent 5" w:uiPriority="72"/>
+    <w:lsdException w:name="Colorful Grid Accent 5" w:uiPriority="73"/>
+    <w:lsdException w:name="Light Shading Accent 6" w:uiPriority="60"/>
+    <w:lsdException w:name="Light List Accent 6" w:uiPriority="61"/>
+    <w:lsdException w:name="Light Grid Accent 6" w:uiPriority="62"/>
+    <w:lsdException w:name="Medium Shading 1 Accent 6" w:uiPriority="63"/>
+    <w:lsdException w:name="Medium Shading 2 Accent 6" w:uiPriority="64"/>
+    <w:lsdException w:name="Medium List 1 Accent 6" w:uiPriority="65"/>
+    <w:lsdException w:name="Medium List 2 Accent 6" w:uiPriority="66"/>
+    <w:lsdException w:name="Medium Grid 1 Accent 6" w:uiPriority="67"/>
+    <w:lsdException w:name="Medium Grid 2 Accent 6" w:uiPriority="68"/>
+    <w:lsdException w:name="Medium Grid 3 Accent 6" w:uiPriority="69"/>
+    <w:lsdException w:name="Dark List Accent 6" w:uiPriority="70"/>
+    <w:lsdException w:name="Colorful Shading Accent 6" w:uiPriority="71"/>
+    <w:lsdException w:name="Colorful List Accent 6" w:uiPriority="72"/>
+    <w:lsdException w:name="Colorful Grid Accent 6" w:uiPriority="73"/>
+    <w:lsdException w:name="Subtle Emphasis" w:uiPriority="19" w:qFormat="1"/>
+    <w:lsdException w:name="Intense Emphasis" w:uiPriority="21" w:qFormat="1"/>
+    <w:lsdException w:name="Subtle Reference" w:uiPriority="31" w:qFormat="1"/>
+    <w:lsdException w:name="Intense Reference" w:uiPriority="32" w:qFormat="1"/>
+    <w:lsdException w:name="Book Title" w:uiPriority="33" w:qFormat="1"/>
+    <w:lsdException w:name="Bibliography" w:semiHidden="1" w:uiPriority="37" w:unhideWhenUsed="1"/>
+    <w:lsdException w:name="TOC Heading" w:semiHidden="1" w:uiPriority="39" w:unhideWhenUsed="1" w:qFormat="1"/>
+    <w:lsdException w:name="Plain Table 1" w:uiPriority="41"/>
+    <w:lsdException w:name="Plain Table 2" w:uiPriority="42"/>
+    <w:lsdException w:name="Plain Table 3" w:uiPriority="43"/>
+    <w:lsdException w:name="Plain Table 4" w:uiPriority="44"/>
+    <w:lsdException w:name="Plain Table 5" w:uiPriority="45"/>
+    <w:lsdException w:name="Grid Table Light" w:uiPriority="40"/>
+    <w:lsdException w:name="Grid Table 1 Light" w:uiPriority="46"/>
+    <w:lsdException w:name="Grid Table 2" w:uiPriority="47"/>
+    <w:lsdException w:name="Grid Table 3" w:uiPriority="48"/>
+    <w:lsdException w:name="Grid Table 4" w:uiPriority="49"/>
+    <w:lsdException w:name="Grid Table 5 Dark" w:uiPriority="50"/>
+    <w:lsdException w:name="Grid Table 6 Colorful" w:uiPriority="51"/>
+    <w:lsdException w:name="Grid Table 7 Colorful" w:uiPriority="52"/>
+    <w:lsdException w:name="Grid Table 1 Light Accent 1" w:uiPriority="46"/>
+    <w:lsdException w:name="Grid Table 2 Accent 1" w:uiPriority="47"/>
+    <w:lsdException w:name="Grid Table 3 Accent 1" w:uiPriority="48"/>
+    <w:lsdException w:name="Grid Table 4 Accent 1" w:uiPriority="49"/>
+    <w:lsdException w:name="Grid Table 5 Dark Accent 1" w:uiPriority="50"/>
+    <w:lsdException w:name="Grid Table 6 Colorful Accent 1" w:uiPriority="51"/>
+    <w:lsdException w:name="Grid Table 7 Colorful Accent 1" w:uiPriority="52"/>
+    <w:lsdException w:name="Grid Table 1 Light Accent 2" w:uiPriority="46"/>
+    <w:lsdException w:name="Grid Table 2 Accent 2" w:uiPriority="47"/>
+    <w:lsdException w:name="Grid Table 3 Accent 2" w:uiPriority="48"/>
+    <w:lsdException w:name="Grid Table 4 Accent 2" w:uiPriority="49"/>
+    <w:lsdException w:name="Grid Table 5 Dark Accent 2" w:uiPriority="50"/>
+    <w:lsdException w:name="Grid Table 6 Colorful Accent 2" w:uiPriority="51"/>
+    <w:lsdException w:name="Grid Table 7 Colorful Accent 2" w:uiPriority="52"/>
+    <w:lsdException w:name="Grid Table 1 Light Accent 3" w:uiPriority="46"/>
+    <w:lsdException w:name="Grid Table 2 Accent 3" w:uiPriority="47"/>
+    <w:lsdException w:name="Grid Table 3 Accent 3" w:uiPriority="48"/>
+    <w:lsdException w:name="Grid Table 4 Accent 3" w:uiPriority="49"/>
+    <w:lsdException w:name="Grid Table 5 Dark Accent 3" w:uiPriority="50"/>
+    <w:lsdException w:name="Grid Table 6 Colorful Accent 3" w:uiPriority="51"/>
+    <w:lsdException w:name="Grid Table 7 Colorful Accent 3" w:uiPriority="52"/>
+    <w:lsdException w:name="Grid Table 1 Light Accent 4" w:uiPriority="46"/>
+    <w:lsdException w:name="Grid Table 2 Accent 4" w:uiPriority="47"/>
+    <w:lsdException w:name="Grid Table 3 Accent 4" w:uiPriority="48"/>
+    <w:lsdException w:name="Grid Table 4 Accent 4" w:uiPriority="49"/>
+    <w:lsdException w:name="Grid Table 5 Dark Accent 4" w:uiPriority="50"/>
+    <w:lsdException w:name="Grid Table 6 Colorful Accent 4" w:uiPriority="51"/>
+    <w:lsdException w:name="Grid Table 7 Colorful Accent 4" w:uiPriority="52"/>
+    <w:lsdException w:name="Grid Table 1 Light Accent 5" w:uiPriority="46"/>
+    <w:lsdException w:name="Grid Table 2 Accent 5" w:uiPriority="47"/>
+    <w:lsdException w:name="Grid Table 3 Accent 5" w:uiPriority="48"/>
+    <w:lsdException w:name="Grid Table 4 Accent 5" w:uiPriority="49"/>
+    <w:lsdException w:name="Grid Table 5 Dark Accent 5" w:uiPriority="50"/>
+    <w:lsdException w:name="Grid Table 6 Colorful Accent 5" w:uiPriority="51"/>
+    <w:lsdException w:name="Grid Table 7 Colorful Accent 5" w:uiPriority="52"/>
+    <w:lsdException w:name="Grid Table 1 Light Accent 6" w:uiPriority="46"/>
+    <w:lsdException w:name="Grid Table 2 Accent 6" w:uiPriority="47"/>
+    <w:lsdException w:name="Grid Table 3 Accent 6" w:uiPriority="48"/>
+    <w:lsdException w:name="Grid Table 4 Accent 6" w:uiPriority="49"/>
+    <w:lsdException w:name="Grid Table 5 Dark Accent 6" w:uiPriority="50"/>
+    <w:lsdException w:name="Grid Table 6 Colorful Accent 6" w:uiPriority="51"/>
+    <w:lsdException w:name="Grid Table 7 Colorful Accent 6" w:uiPriority="52"/>
+    <w:lsdException w:name="List Table 1 Light" w:uiPriority="46"/>
+    <w:lsdException w:name="List Table 2" w:uiPriority="47"/>
+    <w:lsdException w:name="List Table 3" w:uiPriority="48"/>
+    <w:lsdException w:name="List Table 4" w:uiPriority="49"/>
+    <w:lsdException w:name="List Table 5 Dark" w:uiPriority="50"/>
+    <w:lsdException w:name="List Table 6 Colorful" w:uiPriority="51"/>
+    <w:lsdException w:name="List Table 7 Colorful" w:uiPriority="52"/>
+    <w:lsdException w:name="List Table 1 Light Accent 1" w:uiPriority="46"/>
+    <w:lsdException w:name="List Table 2 Accent 1" w:uiPriority="47"/>
+    <w:lsdException w:name="List Table 3 Accent 1" w:uiPriority="48"/>
+    <w:lsdException w:name="List Table 4 Accent 1" w:uiPriority="49"/>
+    <w:lsdException w:name="List Table 5 Dark Accent 1" w:uiPriority="50"/>
+    <w:lsdException w:name="List Table 6 Colorful Accent 1" w:uiPriority="51"/>
+    <w:lsdException w:name="List Table 7 Colorful Accent 1" w:uiPriority="52"/>
+    <w:lsdException w:name="List Table 1 Light Accent 2" w:uiPriority="46"/>
+    <w:lsdException w:name="List Table 2 Accent 2" w:uiPriority="47"/>
+    <w:lsdException w:name="List Table 3 Accent 2" w:uiPriority="48"/>
+    <w:lsdException w:name="List Table 4 Accent 2" w:uiPriority="49"/>
+    <w:lsdException w:name="List Table 5 Dark Accent 2" w:uiPriority="50"/>
+    <w:lsdException w:name="List Table 6 Colorful Accent 2" w:uiPriority="51"/>
+    <w:lsdException w:name="List Table 7 Colorful Accent 2" w:uiPriority="52"/>
+    <w:lsdException w:name="List Table 1 Light Accent 3" w:uiPriority="46"/>
+    <w:lsdException w:name="List Table 2 Accent 3" w:uiPriority="47"/>
+    <w:lsdException w:name="List Table 3 Accent 3" w:uiPriority="48"/>
+    <w:lsdException w:name="List Table 4 Accent 3" w:uiPriority="49"/>
+    <w:lsdException w:name="List Table 5 Dark Accent 3" w:uiPriority="50"/>
+    <w:lsdException w:name="List Table 6 Colorful Accent 3" w:uiPriority="51"/>
+    <w:lsdException w:name="List Table 7 Colorful Accent 3" w:uiPriority="52"/>
+    <w:lsdException w:name="List Table 1 Light Accent 4" w:uiPriority="46"/>
+    <w:lsdException w:name="List Table 2 Accent 4" w:uiPriority="47"/>
+    <w:lsdException w:name="List Table 3 Accent 4" w:uiPriority="48"/>
+    <w:lsdException w:name="List Table 4 Accent 4" w:uiPriority="49"/>
+    <w:lsdException w:name="List Table 5 Dark Accent 4" w:uiPriority="50"/>
+    <w:lsdException w:name="List Table 6 Colorful Accent 4" w:uiPriority="51"/>
+    <w:lsdException w:name="List Table 7 Colorful Accent 4" w:uiPriority="52"/>
+    <w:lsdException w:name="List Table 1 Light Accent 5" w:uiPriority="46"/>
+    <w:lsdException w:name="List Table 2 Accent 5" w:uiPriority="47"/>
+    <w:lsdException w:name="List Table 3 Accent 5" w:uiPriority="48"/>
+    <w:lsdException w:name="List Table 4 Accent 5" w:uiPriority="49"/>
+    <w:lsdException w:name="List Table 5 Dark Accent 5" w:uiPriority="50"/>
+    <w:lsdException w:name="List Table 6 Colorful Accent 5" w:uiPriority="51"/>
+    <w:lsdException w:name="List Table 7 Colorful Accent 5" w:uiPriority="52"/>
+    <w:lsdException w:name="List Table 1 Light Accent 6" w:uiPriority="46"/>
+    <w:lsdException w:name="List Table 2 Accent 6" w:uiPriority="47"/>
+    <w:lsdException w:name="List Table 3 Accent 6" w:uiPriority="48"/>
+    <w:lsdException w:name="List Table 4 Accent 6" w:uiPriority="49"/>
+    <w:lsdException w:name="List Table 5 Dark Accent 6" w:uiPriority="50"/>
+    <w:lsdException w:name="List Table 6 Colorful Accent 6" w:uiPriority="51"/>
+    <w:lsdException w:name="List Table 7 Colorful Accent 6" w:uiPriority="52"/>
   </w:latentStyles>
   <w:style w:type="paragraph" w:default="1" w:styleId="Normale">
     <w:name w:val="Normal"/>
@@ -13178,7 +13287,7 @@
   <a:extraClrSchemeLst/>
   <a:extLst>
     <a:ext uri="{05A4C25C-085E-4340-85A3-A5531E510DB2}">
-      <thm15:themeFamily xmlns:thm15="http://schemas.microsoft.com/office/thememl/2012/main" xmlns="" name="Office Theme" id="{62F939B6-93AF-4DB8-9C6B-D6C7DFDC589F}" vid="{4A3C46E8-61CC-4603-A589-7422A47A8E4A}"/>
+      <thm15:themeFamily xmlns:thm15="http://schemas.microsoft.com/office/thememl/2012/main" name="Office Theme" id="{62F939B6-93AF-4DB8-9C6B-D6C7DFDC589F}" vid="{4A3C46E8-61CC-4603-A589-7422A47A8E4A}"/>
     </a:ext>
   </a:extLst>
 </a:theme>
@@ -13189,7 +13298,7 @@
 </file>
 
 <file path=customXml/itemProps1.xml><?xml version="1.0" encoding="utf-8"?>
-<ds:datastoreItem xmlns:ds="http://schemas.openxmlformats.org/officeDocument/2006/customXml" ds:itemID="{B1D29D74-E5AB-4900-978F-8028B210838B}">
+<ds:datastoreItem xmlns:ds="http://schemas.openxmlformats.org/officeDocument/2006/customXml" ds:itemID="{09DC0970-5492-4700-B05D-1634C1638F86}">
   <ds:schemaRefs>
     <ds:schemaRef ds:uri="http://schemas.openxmlformats.org/officeDocument/2006/bibliography"/>
   </ds:schemaRefs>

</xml_diff>

<commit_message>
Class name mistake - fixed
</commit_message>
<xml_diff>
--- a/OtherStuff/Code Inspection.docx
+++ b/OtherStuff/Code Inspection.docx
@@ -2498,7 +2498,7 @@
                 <w:noProof/>
                 <w:webHidden/>
               </w:rPr>
-              <w:t>9</w:t>
+              <w:t>13</w:t>
             </w:r>
             <w:r>
               <w:rPr>
@@ -3689,24 +3689,103 @@
           <w:lang w:val="en-US"/>
         </w:rPr>
       </w:pPr>
+      <w:proofErr w:type="spellStart"/>
       <w:r>
         <w:rPr>
           <w:i/>
           <w:lang w:val="en-US"/>
         </w:rPr>
-        <w:t xml:space="preserve">InterceptorManager </w:t>
-      </w:r>
-      <w:r>
-        <w:rPr>
-          <w:lang w:val="en-US"/>
-        </w:rPr>
-        <w:t>(appserver/ejb/ejb-</w:t>
-      </w:r>
-      <w:r>
-        <w:rPr>
-          <w:lang w:val="en-US"/>
-        </w:rPr>
-        <w:t>container/src/main/java/com/sun/ejb/</w:t>
+        <w:t>InterceptorManager</w:t>
+      </w:r>
+      <w:proofErr w:type="spellEnd"/>
+      <w:r>
+        <w:rPr>
+          <w:i/>
+          <w:lang w:val="en-US"/>
+        </w:rPr>
+        <w:t xml:space="preserve"> </w:t>
+      </w:r>
+      <w:r>
+        <w:rPr>
+          <w:lang w:val="en-US"/>
+        </w:rPr>
+        <w:t>(</w:t>
+      </w:r>
+      <w:proofErr w:type="spellStart"/>
+      <w:r>
+        <w:rPr>
+          <w:lang w:val="en-US"/>
+        </w:rPr>
+        <w:t>appserver</w:t>
+      </w:r>
+      <w:proofErr w:type="spellEnd"/>
+      <w:r>
+        <w:rPr>
+          <w:lang w:val="en-US"/>
+        </w:rPr>
+        <w:t>/</w:t>
+      </w:r>
+      <w:proofErr w:type="spellStart"/>
+      <w:r>
+        <w:rPr>
+          <w:lang w:val="en-US"/>
+        </w:rPr>
+        <w:t>ejb</w:t>
+      </w:r>
+      <w:proofErr w:type="spellEnd"/>
+      <w:r>
+        <w:rPr>
+          <w:lang w:val="en-US"/>
+        </w:rPr>
+        <w:t>/</w:t>
+      </w:r>
+      <w:proofErr w:type="spellStart"/>
+      <w:r>
+        <w:rPr>
+          <w:lang w:val="en-US"/>
+        </w:rPr>
+        <w:t>ejb</w:t>
+      </w:r>
+      <w:proofErr w:type="spellEnd"/>
+      <w:r>
+        <w:rPr>
+          <w:lang w:val="en-US"/>
+        </w:rPr>
+        <w:t>-</w:t>
+      </w:r>
+      <w:r>
+        <w:rPr>
+          <w:lang w:val="en-US"/>
+        </w:rPr>
+        <w:t>container/</w:t>
+      </w:r>
+      <w:proofErr w:type="spellStart"/>
+      <w:r>
+        <w:rPr>
+          <w:lang w:val="en-US"/>
+        </w:rPr>
+        <w:t>src</w:t>
+      </w:r>
+      <w:proofErr w:type="spellEnd"/>
+      <w:r>
+        <w:rPr>
+          <w:lang w:val="en-US"/>
+        </w:rPr>
+        <w:t>/main/java/com/sun/</w:t>
+      </w:r>
+      <w:proofErr w:type="spellStart"/>
+      <w:r>
+        <w:rPr>
+          <w:lang w:val="en-US"/>
+        </w:rPr>
+        <w:t>ejb</w:t>
+      </w:r>
+      <w:proofErr w:type="spellEnd"/>
+      <w:r>
+        <w:rPr>
+          <w:lang w:val="en-US"/>
+        </w:rPr>
+        <w:t>/</w:t>
       </w:r>
       <w:r>
         <w:rPr>
@@ -3755,7 +3834,35 @@
         <w:rPr>
           <w:lang w:val="en-US"/>
         </w:rPr>
-        <w:t>These classes are defined in the same file of the InterceptorManager’s class.</w:t>
+        <w:t xml:space="preserve">These classes </w:t>
+      </w:r>
+      <w:proofErr w:type="gramStart"/>
+      <w:r>
+        <w:rPr>
+          <w:lang w:val="en-US"/>
+        </w:rPr>
+        <w:t>are defined</w:t>
+      </w:r>
+      <w:proofErr w:type="gramEnd"/>
+      <w:r>
+        <w:rPr>
+          <w:lang w:val="en-US"/>
+        </w:rPr>
+        <w:t xml:space="preserve"> in the same file of the </w:t>
+      </w:r>
+      <w:proofErr w:type="spellStart"/>
+      <w:r>
+        <w:rPr>
+          <w:lang w:val="en-US"/>
+        </w:rPr>
+        <w:t>InterceptorManager’s</w:t>
+      </w:r>
+      <w:proofErr w:type="spellEnd"/>
+      <w:r>
+        <w:rPr>
+          <w:lang w:val="en-US"/>
+        </w:rPr>
+        <w:t xml:space="preserve"> class.</w:t>
       </w:r>
     </w:p>
     <w:p>
@@ -3769,12 +3876,14 @@
           <w:lang w:val="en-US"/>
         </w:rPr>
       </w:pPr>
+      <w:proofErr w:type="spellStart"/>
       <w:r>
         <w:rPr>
           <w:lang w:val="en-US"/>
         </w:rPr>
         <w:t>AroundInvokeInterceptor</w:t>
       </w:r>
+      <w:proofErr w:type="spellEnd"/>
     </w:p>
     <w:p>
       <w:pPr>
@@ -3787,12 +3896,14 @@
           <w:lang w:val="en-US"/>
         </w:rPr>
       </w:pPr>
+      <w:proofErr w:type="spellStart"/>
       <w:r>
         <w:rPr>
           <w:lang w:val="en-US"/>
         </w:rPr>
         <w:t>BeanAroundInvokeInterceptor</w:t>
       </w:r>
+      <w:proofErr w:type="spellEnd"/>
     </w:p>
     <w:p>
       <w:pPr>
@@ -3805,12 +3916,14 @@
           <w:lang w:val="en-US"/>
         </w:rPr>
       </w:pPr>
+      <w:proofErr w:type="spellStart"/>
       <w:r>
         <w:rPr>
           <w:lang w:val="en-US"/>
         </w:rPr>
         <w:t>CallbackInterceptor</w:t>
       </w:r>
+      <w:proofErr w:type="spellEnd"/>
     </w:p>
     <w:p>
       <w:pPr>
@@ -3956,7 +4069,23 @@
           <w:noProof/>
           <w:lang w:val="en-US"/>
         </w:rPr>
-        <w:t>in CallbackInterceptor class</w:t>
+        <w:t xml:space="preserve">in </w:t>
+      </w:r>
+      <w:r>
+        <w:rPr>
+          <w:i/>
+          <w:noProof/>
+          <w:lang w:val="en-US"/>
+        </w:rPr>
+        <w:t>BeanAroundInvokeInterceptor</w:t>
+      </w:r>
+      <w:r>
+        <w:rPr>
+          <w:i/>
+          <w:noProof/>
+          <w:lang w:val="en-US"/>
+        </w:rPr>
+        <w:t xml:space="preserve"> class</w:t>
       </w:r>
     </w:p>
     <w:p>
@@ -3978,6 +4107,8 @@
         </w:rPr>
         <w:t>CallbackInterceptor( int index , Method method )</w:t>
       </w:r>
+      <w:bookmarkStart w:id="4" w:name="_GoBack"/>
+      <w:bookmarkEnd w:id="4"/>
     </w:p>
     <w:p>
       <w:r>
@@ -3988,22 +4119,24 @@
       <w:pPr>
         <w:pStyle w:val="Titolo1"/>
       </w:pPr>
-      <w:bookmarkStart w:id="4" w:name="_Toc438810123"/>
+      <w:bookmarkStart w:id="5" w:name="_Toc438810123"/>
       <w:r>
         <w:lastRenderedPageBreak/>
         <w:t>Functional role of the assigned classes</w:t>
       </w:r>
-      <w:bookmarkEnd w:id="4"/>
+      <w:bookmarkEnd w:id="5"/>
     </w:p>
     <w:p>
       <w:pPr>
         <w:pStyle w:val="Titolo2"/>
       </w:pPr>
-      <w:bookmarkStart w:id="5" w:name="_Toc438810124"/>
+      <w:bookmarkStart w:id="6" w:name="_Toc438810124"/>
+      <w:proofErr w:type="spellStart"/>
       <w:r>
         <w:t>InterceptorManager</w:t>
       </w:r>
-      <w:bookmarkEnd w:id="5"/>
+      <w:bookmarkEnd w:id="6"/>
+      <w:proofErr w:type="spellEnd"/>
     </w:p>
     <w:p>
       <w:pPr>
@@ -4064,12 +4197,40 @@
         <w:rPr>
           <w:lang w:val="en-GB"/>
         </w:rPr>
-        <w:t xml:space="preserve"> some annotations like @AroundInvoke or @PostConstruct (the most relevant ones</w:t>
-      </w:r>
+        <w:t xml:space="preserve"> some annotations like @</w:t>
+      </w:r>
+      <w:proofErr w:type="spellStart"/>
       <w:r>
         <w:rPr>
           <w:lang w:val="en-GB"/>
         </w:rPr>
+        <w:t>AroundInvoke</w:t>
+      </w:r>
+      <w:proofErr w:type="spellEnd"/>
+      <w:r>
+        <w:rPr>
+          <w:lang w:val="en-GB"/>
+        </w:rPr>
+        <w:t xml:space="preserve"> or @</w:t>
+      </w:r>
+      <w:proofErr w:type="spellStart"/>
+      <w:r>
+        <w:rPr>
+          <w:lang w:val="en-GB"/>
+        </w:rPr>
+        <w:t>PostConstruct</w:t>
+      </w:r>
+      <w:proofErr w:type="spellEnd"/>
+      <w:r>
+        <w:rPr>
+          <w:lang w:val="en-GB"/>
+        </w:rPr>
+        <w:t xml:space="preserve"> (the most relevant ones</w:t>
+      </w:r>
+      <w:r>
+        <w:rPr>
+          <w:lang w:val="en-GB"/>
+        </w:rPr>
         <w:t xml:space="preserve"> considered in our analysis</w:t>
       </w:r>
       <w:r>
@@ -4146,19 +4307,47 @@
         <w:rPr>
           <w:lang w:val="en-GB"/>
         </w:rPr>
-        <w:t xml:space="preserve">Interceptors can either be attached to a whole bean class or only to some </w:t>
-      </w:r>
+        <w:t xml:space="preserve">Interceptors can </w:t>
+      </w:r>
+      <w:proofErr w:type="gramStart"/>
       <w:r>
         <w:rPr>
           <w:lang w:val="en-GB"/>
         </w:rPr>
+        <w:t>either be attached</w:t>
+      </w:r>
+      <w:proofErr w:type="gramEnd"/>
+      <w:r>
+        <w:rPr>
+          <w:lang w:val="en-GB"/>
+        </w:rPr>
+        <w:t xml:space="preserve"> to a whole bean class or only to some </w:t>
+      </w:r>
+      <w:r>
+        <w:rPr>
+          <w:lang w:val="en-GB"/>
+        </w:rPr>
         <w:t xml:space="preserve">of its </w:t>
       </w:r>
       <w:r>
         <w:rPr>
           <w:lang w:val="en-GB"/>
         </w:rPr>
-        <w:t>methods.  In both cases, for each instance of the target bean class, an instance of any interceptor declared is created. These interceptors’ instances follow the lifecycle of the target class’ instance.</w:t>
+        <w:t xml:space="preserve">methods.  In both cases, for each instance of the target bean class, an instance of any interceptor declared </w:t>
+      </w:r>
+      <w:proofErr w:type="gramStart"/>
+      <w:r>
+        <w:rPr>
+          <w:lang w:val="en-GB"/>
+        </w:rPr>
+        <w:t>is created</w:t>
+      </w:r>
+      <w:proofErr w:type="gramEnd"/>
+      <w:r>
+        <w:rPr>
+          <w:lang w:val="en-GB"/>
+        </w:rPr>
+        <w:t>. These interceptors’ instances follow the lifecycle of the target class’ instance.</w:t>
       </w:r>
     </w:p>
     <w:p>
@@ -4178,18 +4367,32 @@
         <w:rPr>
           <w:lang w:val="en-GB"/>
         </w:rPr>
-        <w:t>terceptors and InterceptorManag</w:t>
-      </w:r>
+        <w:t xml:space="preserve">terceptors and </w:t>
+      </w:r>
+      <w:proofErr w:type="spellStart"/>
       <w:r>
         <w:rPr>
           <w:lang w:val="en-GB"/>
         </w:rPr>
-        <w:t>er) has to deal with</w:t>
+        <w:t>InterceptorManag</w:t>
       </w:r>
       <w:r>
         <w:rPr>
           <w:lang w:val="en-GB"/>
         </w:rPr>
+        <w:t>er</w:t>
+      </w:r>
+      <w:proofErr w:type="spellEnd"/>
+      <w:r>
+        <w:rPr>
+          <w:lang w:val="en-GB"/>
+        </w:rPr>
+        <w:t>) has to deal with</w:t>
+      </w:r>
+      <w:r>
+        <w:rPr>
+          <w:lang w:val="en-GB"/>
+        </w:rPr>
         <w:t xml:space="preserve"> abstractions of the concepts of classes and methods themselves, making it quite difficult to understand without a specific knowledge of the matter.</w:t>
       </w:r>
     </w:p>
@@ -4206,6 +4409,7 @@
         </w:rPr>
         <w:t xml:space="preserve">The two methods directly belonging to this class that we had to </w:t>
       </w:r>
+      <w:proofErr w:type="spellStart"/>
       <w:r>
         <w:rPr>
           <w:lang w:val="en-GB"/>
@@ -4216,7 +4420,14 @@
         <w:rPr>
           <w:lang w:val="en-GB"/>
         </w:rPr>
-        <w:t>e are private methods called only once. They have auxiliary tasks that manage rare and uncommon situations:</w:t>
+        <w:t>e</w:t>
+      </w:r>
+      <w:proofErr w:type="spellEnd"/>
+      <w:r>
+        <w:rPr>
+          <w:lang w:val="en-GB"/>
+        </w:rPr>
+        <w:t xml:space="preserve"> are private methods called only once. They have auxiliary tasks that manage rare and uncommon situations:</w:t>
       </w:r>
     </w:p>
     <w:p>
@@ -4251,7 +4462,21 @@
         <w:rPr>
           <w:lang w:val="en-GB"/>
         </w:rPr>
-        <w:t xml:space="preserve">This method is called to load interceptors </w:t>
+        <w:t xml:space="preserve">This method </w:t>
+      </w:r>
+      <w:proofErr w:type="gramStart"/>
+      <w:r>
+        <w:rPr>
+          <w:lang w:val="en-GB"/>
+        </w:rPr>
+        <w:t>is called</w:t>
+      </w:r>
+      <w:proofErr w:type="gramEnd"/>
+      <w:r>
+        <w:rPr>
+          <w:lang w:val="en-GB"/>
+        </w:rPr>
+        <w:t xml:space="preserve"> to load interceptors </w:t>
       </w:r>
       <w:r>
         <w:rPr>
@@ -4310,19 +4535,75 @@
         <w:rPr>
           <w:lang w:val="en-US"/>
         </w:rPr>
-        <w:t>This method is called to load only interceptors for “ejbCreate” methods in the particular situation of a component that does not have a @P</w:t>
-      </w:r>
-      <w:r>
-        <w:rPr>
-          <w:lang w:val="en-US"/>
-        </w:rPr>
-        <w:t>ostConstruct annotation or does</w:t>
-      </w:r>
-      <w:r>
-        <w:rPr>
-          <w:lang w:val="en-US"/>
-        </w:rPr>
-        <w:t xml:space="preserve"> not even implement the EnterpriseBean interface.</w:t>
+        <w:t xml:space="preserve">This method </w:t>
+      </w:r>
+      <w:proofErr w:type="gramStart"/>
+      <w:r>
+        <w:rPr>
+          <w:lang w:val="en-US"/>
+        </w:rPr>
+        <w:t>is called</w:t>
+      </w:r>
+      <w:proofErr w:type="gramEnd"/>
+      <w:r>
+        <w:rPr>
+          <w:lang w:val="en-US"/>
+        </w:rPr>
+        <w:t xml:space="preserve"> to load only interceptors for “</w:t>
+      </w:r>
+      <w:proofErr w:type="spellStart"/>
+      <w:r>
+        <w:rPr>
+          <w:lang w:val="en-US"/>
+        </w:rPr>
+        <w:t>ejbCreate</w:t>
+      </w:r>
+      <w:proofErr w:type="spellEnd"/>
+      <w:r>
+        <w:rPr>
+          <w:lang w:val="en-US"/>
+        </w:rPr>
+        <w:t>” methods in the particular situation of a component that does not have a @</w:t>
+      </w:r>
+      <w:proofErr w:type="spellStart"/>
+      <w:r>
+        <w:rPr>
+          <w:lang w:val="en-US"/>
+        </w:rPr>
+        <w:t>P</w:t>
+      </w:r>
+      <w:r>
+        <w:rPr>
+          <w:lang w:val="en-US"/>
+        </w:rPr>
+        <w:t>ostConstruct</w:t>
+      </w:r>
+      <w:proofErr w:type="spellEnd"/>
+      <w:r>
+        <w:rPr>
+          <w:lang w:val="en-US"/>
+        </w:rPr>
+        <w:t xml:space="preserve"> annotation or does</w:t>
+      </w:r>
+      <w:r>
+        <w:rPr>
+          <w:lang w:val="en-US"/>
+        </w:rPr>
+        <w:t xml:space="preserve"> not even implement the </w:t>
+      </w:r>
+      <w:proofErr w:type="spellStart"/>
+      <w:r>
+        <w:rPr>
+          <w:lang w:val="en-US"/>
+        </w:rPr>
+        <w:t>EnterpriseBean</w:t>
+      </w:r>
+      <w:proofErr w:type="spellEnd"/>
+      <w:r>
+        <w:rPr>
+          <w:lang w:val="en-US"/>
+        </w:rPr>
+        <w:t xml:space="preserve"> interface.</w:t>
       </w:r>
     </w:p>
     <w:p>
@@ -4338,12 +4619,14 @@
       <w:pPr>
         <w:pStyle w:val="Titolo2"/>
       </w:pPr>
-      <w:bookmarkStart w:id="6" w:name="_Toc438810125"/>
+      <w:bookmarkStart w:id="7" w:name="_Toc438810125"/>
+      <w:proofErr w:type="spellStart"/>
       <w:r>
         <w:lastRenderedPageBreak/>
         <w:t>AroundInvokeInterceptor</w:t>
       </w:r>
-      <w:bookmarkEnd w:id="6"/>
+      <w:bookmarkEnd w:id="7"/>
+      <w:proofErr w:type="spellEnd"/>
     </w:p>
     <w:p>
       <w:pPr>
@@ -4369,11 +4652,13 @@
       <w:pPr>
         <w:pStyle w:val="Titolo2"/>
       </w:pPr>
-      <w:bookmarkStart w:id="7" w:name="_Toc438810126"/>
+      <w:bookmarkStart w:id="8" w:name="_Toc438810126"/>
+      <w:proofErr w:type="spellStart"/>
       <w:r>
         <w:t>CallbackInterceptor</w:t>
       </w:r>
-      <w:bookmarkEnd w:id="7"/>
+      <w:bookmarkEnd w:id="8"/>
+      <w:proofErr w:type="spellEnd"/>
     </w:p>
     <w:p>
       <w:pPr>
@@ -4476,12 +4761,12 @@
       <w:pPr>
         <w:pStyle w:val="Titolo1"/>
       </w:pPr>
-      <w:bookmarkStart w:id="8" w:name="_Toc438810127"/>
+      <w:bookmarkStart w:id="9" w:name="_Toc438810127"/>
       <w:r>
         <w:lastRenderedPageBreak/>
         <w:t>List of issues</w:t>
       </w:r>
-      <w:bookmarkEnd w:id="8"/>
+      <w:bookmarkEnd w:id="9"/>
     </w:p>
     <w:p>
       <w:pPr>
@@ -4490,14 +4775,14 @@
           <w:lang w:val="en-US"/>
         </w:rPr>
       </w:pPr>
-      <w:bookmarkStart w:id="9" w:name="_Toc438810128"/>
+      <w:bookmarkStart w:id="10" w:name="_Toc438810128"/>
       <w:r>
         <w:rPr>
           <w:lang w:val="en-US"/>
         </w:rPr>
         <w:t>Naming conventions</w:t>
       </w:r>
-      <w:bookmarkEnd w:id="9"/>
+      <w:bookmarkEnd w:id="10"/>
     </w:p>
     <w:p>
       <w:pPr>
@@ -4550,14 +4835,14 @@
           <w:lang w:val="en-US"/>
         </w:rPr>
       </w:pPr>
-      <w:bookmarkStart w:id="10" w:name="_Toc438810129"/>
+      <w:bookmarkStart w:id="11" w:name="_Toc438810129"/>
       <w:r>
         <w:rPr>
           <w:lang w:val="en-US"/>
         </w:rPr>
         <w:t>Indention</w:t>
       </w:r>
-      <w:bookmarkEnd w:id="10"/>
+      <w:bookmarkEnd w:id="11"/>
     </w:p>
     <w:p>
       <w:pPr>
@@ -4566,7 +4851,7 @@
           <w:lang w:val="en-US"/>
         </w:rPr>
       </w:pPr>
-      <w:bookmarkStart w:id="11" w:name="_Toc438810130"/>
+      <w:bookmarkStart w:id="12" w:name="_Toc438810130"/>
       <w:r>
         <w:rPr>
           <w:lang w:val="en-US"/>
@@ -4577,9 +4862,17 @@
         <w:rPr>
           <w:lang w:val="en-US"/>
         </w:rPr>
-        <w:t>in AroundInvokeInterceptor</w:t>
-      </w:r>
-      <w:bookmarkEnd w:id="11"/>
+        <w:t xml:space="preserve">in </w:t>
+      </w:r>
+      <w:proofErr w:type="spellStart"/>
+      <w:r>
+        <w:rPr>
+          <w:lang w:val="en-US"/>
+        </w:rPr>
+        <w:t>AroundInvokeInterceptor</w:t>
+      </w:r>
+      <w:bookmarkEnd w:id="12"/>
+      <w:proofErr w:type="spellEnd"/>
     </w:p>
     <w:p>
       <w:pPr>
@@ -4605,7 +4898,21 @@
         <w:rPr>
           <w:lang w:val="en-US"/>
         </w:rPr>
-        <w:t xml:space="preserve"> statement is not aligned:</w:t>
+        <w:t xml:space="preserve"> statement </w:t>
+      </w:r>
+      <w:proofErr w:type="gramStart"/>
+      <w:r>
+        <w:rPr>
+          <w:lang w:val="en-US"/>
+        </w:rPr>
+        <w:t>is not aligned</w:t>
+      </w:r>
+      <w:proofErr w:type="gramEnd"/>
+      <w:r>
+        <w:rPr>
+          <w:lang w:val="en-US"/>
+        </w:rPr>
+        <w:t>:</w:t>
       </w:r>
     </w:p>
     <w:p>
@@ -4677,14 +4984,22 @@
           <w:lang w:val="en-US"/>
         </w:rPr>
       </w:pPr>
-      <w:bookmarkStart w:id="12" w:name="_Toc438810131"/>
-      <w:r>
-        <w:rPr>
-          <w:lang w:val="en-US"/>
-        </w:rPr>
-        <w:t>Intercept in CallbackInterceptor</w:t>
-      </w:r>
-      <w:bookmarkEnd w:id="12"/>
+      <w:bookmarkStart w:id="13" w:name="_Toc438810131"/>
+      <w:r>
+        <w:rPr>
+          <w:lang w:val="en-US"/>
+        </w:rPr>
+        <w:t xml:space="preserve">Intercept in </w:t>
+      </w:r>
+      <w:proofErr w:type="spellStart"/>
+      <w:r>
+        <w:rPr>
+          <w:lang w:val="en-US"/>
+        </w:rPr>
+        <w:t>CallbackInterceptor</w:t>
+      </w:r>
+      <w:bookmarkEnd w:id="13"/>
+      <w:proofErr w:type="spellEnd"/>
     </w:p>
     <w:p>
       <w:pPr>
@@ -4707,14 +5022,16 @@
           <w:lang w:val="en-US"/>
         </w:rPr>
       </w:pPr>
-      <w:bookmarkStart w:id="13" w:name="_Toc438810132"/>
+      <w:bookmarkStart w:id="14" w:name="_Toc438810132"/>
+      <w:proofErr w:type="spellStart"/>
       <w:r>
         <w:rPr>
           <w:lang w:val="en-US"/>
         </w:rPr>
         <w:t>CallbackInterceptor</w:t>
       </w:r>
-      <w:bookmarkEnd w:id="13"/>
+      <w:bookmarkEnd w:id="14"/>
+      <w:proofErr w:type="spellEnd"/>
     </w:p>
     <w:p>
       <w:pPr>
@@ -4740,7 +5057,21 @@
         <w:rPr>
           <w:lang w:val="en-US"/>
         </w:rPr>
-        <w:t xml:space="preserve"> statement is not aligned:</w:t>
+        <w:t xml:space="preserve"> statement </w:t>
+      </w:r>
+      <w:proofErr w:type="gramStart"/>
+      <w:r>
+        <w:rPr>
+          <w:lang w:val="en-US"/>
+        </w:rPr>
+        <w:t>is not aligned</w:t>
+      </w:r>
+      <w:proofErr w:type="gramEnd"/>
+      <w:r>
+        <w:rPr>
+          <w:lang w:val="en-US"/>
+        </w:rPr>
+        <w:t>:</w:t>
       </w:r>
     </w:p>
     <w:p>
@@ -4820,7 +5151,7 @@
           <w:lang w:val="en-US"/>
         </w:rPr>
       </w:pPr>
-      <w:bookmarkStart w:id="14" w:name="_Toc438810133"/>
+      <w:bookmarkStart w:id="15" w:name="_Toc438810133"/>
       <w:r>
         <w:rPr>
           <w:lang w:val="en-US"/>
@@ -4828,7 +5159,7 @@
         <w:lastRenderedPageBreak/>
         <w:t>Braces</w:t>
       </w:r>
-      <w:bookmarkEnd w:id="14"/>
+      <w:bookmarkEnd w:id="15"/>
     </w:p>
     <w:p>
       <w:pPr>
@@ -4851,14 +5182,14 @@
           <w:lang w:val="en-US"/>
         </w:rPr>
       </w:pPr>
-      <w:bookmarkStart w:id="15" w:name="_Toc438810134"/>
+      <w:bookmarkStart w:id="16" w:name="_Toc438810134"/>
       <w:r>
         <w:rPr>
           <w:lang w:val="en-US"/>
         </w:rPr>
         <w:t>File Organization</w:t>
       </w:r>
-      <w:bookmarkEnd w:id="15"/>
+      <w:bookmarkEnd w:id="16"/>
     </w:p>
     <w:p>
       <w:pPr>
@@ -4867,14 +5198,16 @@
           <w:lang w:val="en-US"/>
         </w:rPr>
       </w:pPr>
-      <w:bookmarkStart w:id="16" w:name="_Toc438810135"/>
+      <w:bookmarkStart w:id="17" w:name="_Toc438810135"/>
+      <w:proofErr w:type="spellStart"/>
       <w:r>
         <w:rPr>
           <w:lang w:val="en-US"/>
         </w:rPr>
         <w:t>LoadOnlyEjbCreateMethod</w:t>
       </w:r>
-      <w:bookmarkEnd w:id="16"/>
+      <w:bookmarkEnd w:id="17"/>
+      <w:proofErr w:type="spellEnd"/>
     </w:p>
     <w:p>
       <w:pPr>
@@ -4893,14 +5226,29 @@
         <w:rPr>
           <w:lang w:val="en-US"/>
         </w:rPr>
-        <w:t xml:space="preserve">variables declaration in this method might be separated from the rest of the code (the </w:t>
+        <w:t>variables declaration in this method might be separated from the rest of the code (</w:t>
+      </w:r>
+      <w:proofErr w:type="gramStart"/>
+      <w:r>
+        <w:rPr>
+          <w:lang w:val="en-US"/>
+        </w:rPr>
+        <w:t xml:space="preserve">the </w:t>
       </w:r>
       <w:r>
         <w:rPr>
           <w:i/>
           <w:lang w:val="en-US"/>
         </w:rPr>
-        <w:t xml:space="preserve">for </w:t>
+        <w:t>for</w:t>
+      </w:r>
+      <w:proofErr w:type="gramEnd"/>
+      <w:r>
+        <w:rPr>
+          <w:i/>
+          <w:lang w:val="en-US"/>
+        </w:rPr>
+        <w:t xml:space="preserve"> </w:t>
       </w:r>
       <w:r>
         <w:rPr>
@@ -4978,14 +5326,22 @@
           <w:lang w:val="en-US"/>
         </w:rPr>
       </w:pPr>
-      <w:bookmarkStart w:id="17" w:name="_Toc438810136"/>
-      <w:r>
-        <w:rPr>
-          <w:lang w:val="en-US"/>
-        </w:rPr>
-        <w:t>Intercept in AroundInvokeInterceptor</w:t>
-      </w:r>
-      <w:bookmarkEnd w:id="17"/>
+      <w:bookmarkStart w:id="18" w:name="_Toc438810136"/>
+      <w:r>
+        <w:rPr>
+          <w:lang w:val="en-US"/>
+        </w:rPr>
+        <w:t xml:space="preserve">Intercept in </w:t>
+      </w:r>
+      <w:proofErr w:type="spellStart"/>
+      <w:r>
+        <w:rPr>
+          <w:lang w:val="en-US"/>
+        </w:rPr>
+        <w:t>AroundInvokeInterceptor</w:t>
+      </w:r>
+      <w:bookmarkEnd w:id="18"/>
+      <w:proofErr w:type="spellEnd"/>
     </w:p>
     <w:p>
       <w:pPr>
@@ -5083,14 +5439,22 @@
           <w:lang w:val="en-US"/>
         </w:rPr>
       </w:pPr>
-      <w:bookmarkStart w:id="18" w:name="_Toc438810137"/>
-      <w:r>
-        <w:rPr>
-          <w:lang w:val="en-US"/>
-        </w:rPr>
-        <w:t>Intercept in CallbackInterceptor</w:t>
-      </w:r>
-      <w:bookmarkEnd w:id="18"/>
+      <w:bookmarkStart w:id="19" w:name="_Toc438810137"/>
+      <w:r>
+        <w:rPr>
+          <w:lang w:val="en-US"/>
+        </w:rPr>
+        <w:t xml:space="preserve">Intercept in </w:t>
+      </w:r>
+      <w:proofErr w:type="spellStart"/>
+      <w:r>
+        <w:rPr>
+          <w:lang w:val="en-US"/>
+        </w:rPr>
+        <w:t>CallbackInterceptor</w:t>
+      </w:r>
+      <w:bookmarkEnd w:id="19"/>
+      <w:proofErr w:type="spellEnd"/>
     </w:p>
     <w:p>
       <w:pPr>
@@ -5175,14 +5539,14 @@
           <w:lang w:val="en-US"/>
         </w:rPr>
       </w:pPr>
-      <w:bookmarkStart w:id="19" w:name="_Toc438810138"/>
+      <w:bookmarkStart w:id="20" w:name="_Toc438810138"/>
       <w:r>
         <w:rPr>
           <w:lang w:val="en-US"/>
         </w:rPr>
         <w:t>Wrapping Lines</w:t>
       </w:r>
-      <w:bookmarkEnd w:id="19"/>
+      <w:bookmarkEnd w:id="20"/>
     </w:p>
     <w:p>
       <w:pPr>
@@ -5191,14 +5555,14 @@
           <w:lang w:val="en-US"/>
         </w:rPr>
       </w:pPr>
-      <w:bookmarkStart w:id="20" w:name="_Toc438810139"/>
+      <w:bookmarkStart w:id="21" w:name="_Toc438810139"/>
       <w:r>
         <w:rPr>
           <w:lang w:val="en-US"/>
         </w:rPr>
         <w:t>Load2xLifecycleMethods</w:t>
       </w:r>
-      <w:bookmarkEnd w:id="20"/>
+      <w:bookmarkEnd w:id="21"/>
     </w:p>
     <w:p>
       <w:pPr>
@@ -5211,14 +5575,58 @@
         <w:rPr>
           <w:lang w:val="en-US"/>
         </w:rPr>
-        <w:t xml:space="preserve">Line break after a parenthesis is not recommended. We recommend to break the line after </w:t>
+        <w:t xml:space="preserve">Line break after a parenthesis </w:t>
+      </w:r>
+      <w:proofErr w:type="gramStart"/>
+      <w:r>
+        <w:rPr>
+          <w:lang w:val="en-US"/>
+        </w:rPr>
+        <w:t>is not recommended</w:t>
+      </w:r>
+      <w:proofErr w:type="gramEnd"/>
+      <w:r>
+        <w:rPr>
+          <w:lang w:val="en-US"/>
+        </w:rPr>
+        <w:t xml:space="preserve">. We recommend </w:t>
+      </w:r>
+      <w:proofErr w:type="gramStart"/>
+      <w:r>
+        <w:rPr>
+          <w:lang w:val="en-US"/>
+        </w:rPr>
+        <w:t>to break</w:t>
+      </w:r>
+      <w:proofErr w:type="gramEnd"/>
+      <w:r>
+        <w:rPr>
+          <w:lang w:val="en-US"/>
+        </w:rPr>
+        <w:t xml:space="preserve"> the line after </w:t>
       </w:r>
       <w:r>
         <w:rPr>
           <w:i/>
           <w:lang w:val="en-US"/>
         </w:rPr>
-        <w:t>pre30LCMethodNames[i].</w:t>
+        <w:t>pre30LCMethodNames[</w:t>
+      </w:r>
+      <w:proofErr w:type="spellStart"/>
+      <w:r>
+        <w:rPr>
+          <w:i/>
+          <w:lang w:val="en-US"/>
+        </w:rPr>
+        <w:t>i</w:t>
+      </w:r>
+      <w:proofErr w:type="spellEnd"/>
+      <w:r>
+        <w:rPr>
+          <w:i/>
+          <w:lang w:val="en-US"/>
+        </w:rPr>
+        <w:t>].</w:t>
       </w:r>
     </w:p>
     <w:p>
@@ -5367,14 +5775,16 @@
           <w:lang w:val="en-US"/>
         </w:rPr>
       </w:pPr>
-      <w:bookmarkStart w:id="21" w:name="_Toc438810140"/>
+      <w:bookmarkStart w:id="22" w:name="_Toc438810140"/>
+      <w:proofErr w:type="spellStart"/>
       <w:r>
         <w:rPr>
           <w:lang w:val="en-US"/>
         </w:rPr>
         <w:t>LoadOnlyEjbCreateMethod</w:t>
       </w:r>
-      <w:bookmarkEnd w:id="21"/>
+      <w:bookmarkEnd w:id="22"/>
+      <w:proofErr w:type="spellEnd"/>
     </w:p>
     <w:p>
       <w:pPr>
@@ -5387,7 +5797,21 @@
         <w:rPr>
           <w:lang w:val="en-US"/>
         </w:rPr>
-        <w:t>Line break after a parenthesis is not recommended.</w:t>
+        <w:t xml:space="preserve">Line break after a parenthesis </w:t>
+      </w:r>
+      <w:proofErr w:type="gramStart"/>
+      <w:r>
+        <w:rPr>
+          <w:lang w:val="en-US"/>
+        </w:rPr>
+        <w:t>is not recommended</w:t>
+      </w:r>
+      <w:proofErr w:type="gramEnd"/>
+      <w:r>
+        <w:rPr>
+          <w:lang w:val="en-US"/>
+        </w:rPr>
+        <w:t>.</w:t>
       </w:r>
     </w:p>
     <w:p>
@@ -5459,14 +5883,14 @@
           <w:lang w:val="en-US"/>
         </w:rPr>
       </w:pPr>
-      <w:bookmarkStart w:id="22" w:name="_Toc438810141"/>
+      <w:bookmarkStart w:id="23" w:name="_Toc438810141"/>
       <w:r>
         <w:rPr>
           <w:lang w:val="en-US"/>
         </w:rPr>
         <w:t>Comments</w:t>
       </w:r>
-      <w:bookmarkEnd w:id="22"/>
+      <w:bookmarkEnd w:id="23"/>
     </w:p>
     <w:p>
       <w:pPr>
@@ -5479,7 +5903,21 @@
         <w:rPr>
           <w:lang w:val="en-US"/>
         </w:rPr>
-        <w:t>There are only a few comments in the entire class and almost no documentation. Also, such comments do not describe at all what the code is doing but they are simply notes for the developer himself.</w:t>
+        <w:t xml:space="preserve">There are only a few comments in the entire class and almost no documentation. </w:t>
+      </w:r>
+      <w:proofErr w:type="gramStart"/>
+      <w:r>
+        <w:rPr>
+          <w:lang w:val="en-US"/>
+        </w:rPr>
+        <w:t>Also</w:t>
+      </w:r>
+      <w:proofErr w:type="gramEnd"/>
+      <w:r>
+        <w:rPr>
+          <w:lang w:val="en-US"/>
+        </w:rPr>
+        <w:t>, such comments do not describe at all what the code is doing but they are simply notes for the developer himself.</w:t>
       </w:r>
     </w:p>
     <w:p>
@@ -5489,14 +5927,14 @@
           <w:lang w:val="en-US"/>
         </w:rPr>
       </w:pPr>
-      <w:bookmarkStart w:id="23" w:name="_Toc438810142"/>
+      <w:bookmarkStart w:id="24" w:name="_Toc438810142"/>
       <w:r>
         <w:rPr>
           <w:lang w:val="en-US"/>
         </w:rPr>
         <w:t>Java source file</w:t>
       </w:r>
-      <w:bookmarkEnd w:id="23"/>
+      <w:bookmarkEnd w:id="24"/>
     </w:p>
     <w:p>
       <w:pPr>
@@ -5511,6 +5949,7 @@
         </w:rPr>
         <w:t>There are two public interfaces (</w:t>
       </w:r>
+      <w:proofErr w:type="spellStart"/>
       <w:r>
         <w:rPr>
           <w:i/>
@@ -5518,12 +5957,14 @@
         </w:rPr>
         <w:t>AroundInvokeContext</w:t>
       </w:r>
+      <w:proofErr w:type="spellEnd"/>
       <w:r>
         <w:rPr>
           <w:lang w:val="en-US"/>
         </w:rPr>
         <w:t xml:space="preserve"> and </w:t>
       </w:r>
+      <w:proofErr w:type="spellStart"/>
       <w:r>
         <w:rPr>
           <w:i/>
@@ -5531,12 +5972,14 @@
         </w:rPr>
         <w:t>InterceptorChain</w:t>
       </w:r>
+      <w:proofErr w:type="spellEnd"/>
       <w:r>
         <w:rPr>
           <w:lang w:val="en-US"/>
         </w:rPr>
         <w:t>) in the main public class (</w:t>
       </w:r>
+      <w:proofErr w:type="spellStart"/>
       <w:r>
         <w:rPr>
           <w:i/>
@@ -5544,6 +5987,7 @@
         </w:rPr>
         <w:t>InterceptorManager</w:t>
       </w:r>
+      <w:proofErr w:type="spellEnd"/>
       <w:r>
         <w:rPr>
           <w:lang w:val="en-US"/>
@@ -5568,8 +6012,23 @@
         <w:rPr>
           <w:lang w:val="en-US"/>
         </w:rPr>
-        <w:t xml:space="preserve">As previously stated, the Javadoc is not complete: most of the public methods (not only the ones assigned) don’t have any documentation, as well as the classes and interfaces. For example, the documentation of the </w:t>
-      </w:r>
+        <w:t xml:space="preserve">As previously stated, the Javadoc is not complete: most of the public methods (not only the ones assigned) </w:t>
+      </w:r>
+      <w:proofErr w:type="gramStart"/>
+      <w:r>
+        <w:rPr>
+          <w:lang w:val="en-US"/>
+        </w:rPr>
+        <w:t>don’t</w:t>
+      </w:r>
+      <w:proofErr w:type="gramEnd"/>
+      <w:r>
+        <w:rPr>
+          <w:lang w:val="en-US"/>
+        </w:rPr>
+        <w:t xml:space="preserve"> have any documentation, as well as the classes and interfaces. For example, the documentation of the </w:t>
+      </w:r>
+      <w:proofErr w:type="spellStart"/>
       <w:r>
         <w:rPr>
           <w:i/>
@@ -5577,6 +6036,7 @@
         </w:rPr>
         <w:t>InterceptorManager</w:t>
       </w:r>
+      <w:proofErr w:type="spellEnd"/>
       <w:r>
         <w:rPr>
           <w:lang w:val="en-US"/>
@@ -5599,7 +6059,21 @@
         <w:rPr>
           <w:lang w:val="en-US"/>
         </w:rPr>
-        <w:t>that cannot be inferred by the name of the class itself.</w:t>
+        <w:t xml:space="preserve">that </w:t>
+      </w:r>
+      <w:proofErr w:type="gramStart"/>
+      <w:r>
+        <w:rPr>
+          <w:lang w:val="en-US"/>
+        </w:rPr>
+        <w:t>cannot be inferred</w:t>
+      </w:r>
+      <w:proofErr w:type="gramEnd"/>
+      <w:r>
+        <w:rPr>
+          <w:lang w:val="en-US"/>
+        </w:rPr>
+        <w:t xml:space="preserve"> by the name of the class itself.</w:t>
       </w:r>
     </w:p>
     <w:p>
@@ -5671,14 +6145,14 @@
           <w:lang w:val="en-US"/>
         </w:rPr>
       </w:pPr>
-      <w:bookmarkStart w:id="24" w:name="_Toc438810143"/>
+      <w:bookmarkStart w:id="25" w:name="_Toc438810143"/>
       <w:r>
         <w:rPr>
           <w:lang w:val="en-US"/>
         </w:rPr>
         <w:t>Package and Import Statements</w:t>
       </w:r>
-      <w:bookmarkEnd w:id="24"/>
+      <w:bookmarkEnd w:id="25"/>
     </w:p>
     <w:p>
       <w:pPr>
@@ -5701,7 +6175,7 @@
           <w:lang w:val="en-US"/>
         </w:rPr>
       </w:pPr>
-      <w:bookmarkStart w:id="25" w:name="_Toc438810144"/>
+      <w:bookmarkStart w:id="26" w:name="_Toc438810144"/>
       <w:r>
         <w:rPr>
           <w:lang w:val="en-US"/>
@@ -5709,7 +6183,7 @@
         <w:lastRenderedPageBreak/>
         <w:t>Class and Interface Declaration</w:t>
       </w:r>
-      <w:bookmarkEnd w:id="25"/>
+      <w:bookmarkEnd w:id="26"/>
     </w:p>
     <w:p>
       <w:pPr>
@@ -5722,7 +6196,21 @@
         <w:rPr>
           <w:lang w:val="en-US"/>
         </w:rPr>
-        <w:t>Package level attributes should be declared before the private ones.</w:t>
+        <w:t xml:space="preserve">Package level attributes </w:t>
+      </w:r>
+      <w:proofErr w:type="gramStart"/>
+      <w:r>
+        <w:rPr>
+          <w:lang w:val="en-US"/>
+        </w:rPr>
+        <w:t>should be declared</w:t>
+      </w:r>
+      <w:proofErr w:type="gramEnd"/>
+      <w:r>
+        <w:rPr>
+          <w:lang w:val="en-US"/>
+        </w:rPr>
+        <w:t xml:space="preserve"> before the private ones.</w:t>
       </w:r>
     </w:p>
     <w:p>
@@ -5800,6 +6288,7 @@
         </w:rPr>
         <w:t xml:space="preserve">There are many duplicates in the source file. In particular, the </w:t>
       </w:r>
+      <w:proofErr w:type="spellStart"/>
       <w:r>
         <w:rPr>
           <w:i/>
@@ -5807,12 +6296,14 @@
         </w:rPr>
         <w:t>AroundInvokeInterceptor</w:t>
       </w:r>
+      <w:proofErr w:type="spellEnd"/>
       <w:r>
         <w:rPr>
           <w:lang w:val="en-US"/>
         </w:rPr>
         <w:t xml:space="preserve"> class is extremely similar to the </w:t>
       </w:r>
+      <w:proofErr w:type="spellStart"/>
       <w:r>
         <w:rPr>
           <w:i/>
@@ -5820,6 +6311,7 @@
         </w:rPr>
         <w:t>CallbackInterceptor</w:t>
       </w:r>
+      <w:proofErr w:type="spellEnd"/>
       <w:r>
         <w:rPr>
           <w:lang w:val="en-US"/>
@@ -6090,11 +6582,19 @@
           <w:lang w:val="en-US"/>
         </w:rPr>
       </w:pPr>
-      <w:r>
-        <w:rPr>
-          <w:lang w:val="en-US"/>
-        </w:rPr>
-        <w:t xml:space="preserve">Also, the methods </w:t>
+      <w:proofErr w:type="gramStart"/>
+      <w:r>
+        <w:rPr>
+          <w:lang w:val="en-US"/>
+        </w:rPr>
+        <w:t>Also</w:t>
+      </w:r>
+      <w:proofErr w:type="gramEnd"/>
+      <w:r>
+        <w:rPr>
+          <w:lang w:val="en-US"/>
+        </w:rPr>
+        <w:t xml:space="preserve">, the methods </w:t>
       </w:r>
       <w:r>
         <w:rPr>
@@ -6109,6 +6609,7 @@
         </w:rPr>
         <w:t xml:space="preserve"> and </w:t>
       </w:r>
+      <w:proofErr w:type="spellStart"/>
       <w:r>
         <w:rPr>
           <w:i/>
@@ -6116,6 +6617,7 @@
         </w:rPr>
         <w:t>loadOnlyEjbCreateMethod</w:t>
       </w:r>
+      <w:proofErr w:type="spellEnd"/>
       <w:r>
         <w:rPr>
           <w:lang w:val="en-US"/>
@@ -6274,6 +6776,7 @@
         </w:rPr>
         <w:t xml:space="preserve">in the classes </w:t>
       </w:r>
+      <w:proofErr w:type="spellStart"/>
       <w:r>
         <w:rPr>
           <w:i/>
@@ -6281,12 +6784,14 @@
         </w:rPr>
         <w:t>BeanAroundInvokeInterceptor</w:t>
       </w:r>
+      <w:proofErr w:type="spellEnd"/>
       <w:r>
         <w:rPr>
           <w:lang w:val="en-US"/>
         </w:rPr>
         <w:t xml:space="preserve"> and </w:t>
       </w:r>
+      <w:proofErr w:type="spellStart"/>
       <w:r>
         <w:rPr>
           <w:i/>
@@ -6294,12 +6799,21 @@
         </w:rPr>
         <w:t>BeanCallBackInterceptor</w:t>
       </w:r>
-      <w:r>
-        <w:rPr>
-          <w:lang w:val="en-US"/>
-        </w:rPr>
-        <w:t xml:space="preserve"> (this class has not been assigned directly to our group) are completely identical</w:t>
-      </w:r>
+      <w:proofErr w:type="spellEnd"/>
+      <w:r>
+        <w:rPr>
+          <w:lang w:val="en-US"/>
+        </w:rPr>
+        <w:t xml:space="preserve"> (this class has not been assigned directly to our group) are </w:t>
+      </w:r>
+      <w:proofErr w:type="gramStart"/>
+      <w:r>
+        <w:rPr>
+          <w:lang w:val="en-US"/>
+        </w:rPr>
+        <w:t>completely identical</w:t>
+      </w:r>
+      <w:proofErr w:type="gramEnd"/>
       <w:r>
         <w:rPr>
           <w:lang w:val="en-US"/>
@@ -6330,7 +6844,7 @@
           <w:szCs w:val="26"/>
         </w:rPr>
       </w:pPr>
-      <w:bookmarkStart w:id="26" w:name="_Toc438810145"/>
+      <w:bookmarkStart w:id="27" w:name="_Toc438810145"/>
       <w:r>
         <w:br w:type="page"/>
       </w:r>
@@ -6349,8 +6863,6 @@
         <w:lastRenderedPageBreak/>
         <w:t>Initialization and Declaration</w:t>
       </w:r>
-      <w:bookmarkStart w:id="27" w:name="_GoBack"/>
-      <w:bookmarkEnd w:id="26"/>
       <w:bookmarkEnd w:id="27"/>
     </w:p>
     <w:p>
@@ -6361,6 +6873,7 @@
         </w:rPr>
       </w:pPr>
       <w:bookmarkStart w:id="28" w:name="_Toc438810146"/>
+      <w:proofErr w:type="spellStart"/>
       <w:r>
         <w:rPr>
           <w:lang w:val="en-US"/>
@@ -6368,6 +6881,7 @@
         <w:t>LoadOnlyEjbCreateMethod</w:t>
       </w:r>
       <w:bookmarkEnd w:id="28"/>
+      <w:proofErr w:type="spellEnd"/>
     </w:p>
     <w:p>
       <w:pPr>
@@ -6381,8 +6895,25 @@
         <w:rPr>
           <w:lang w:val="en-US"/>
         </w:rPr>
-        <w:t xml:space="preserve">The boolean </w:t>
-      </w:r>
+        <w:t xml:space="preserve">The </w:t>
+      </w:r>
+      <w:proofErr w:type="spellStart"/>
+      <w:proofErr w:type="gramStart"/>
+      <w:r>
+        <w:rPr>
+          <w:lang w:val="en-US"/>
+        </w:rPr>
+        <w:t>boolean</w:t>
+      </w:r>
+      <w:proofErr w:type="spellEnd"/>
+      <w:proofErr w:type="gramEnd"/>
+      <w:r>
+        <w:rPr>
+          <w:lang w:val="en-US"/>
+        </w:rPr>
+        <w:t xml:space="preserve"> </w:t>
+      </w:r>
+      <w:proofErr w:type="spellStart"/>
       <w:r>
         <w:rPr>
           <w:i/>
@@ -6390,6 +6921,7 @@
         </w:rPr>
         <w:t>needToScan</w:t>
       </w:r>
+      <w:proofErr w:type="spellEnd"/>
       <w:r>
         <w:rPr>
           <w:lang w:val="en-US"/>
@@ -6503,13 +7035,41 @@
         <w:rPr>
           <w:lang w:val="en-US"/>
         </w:rPr>
-        <w:t>As far as we know, there are no misplaced method calls and the returned values seem to be used correctly. However, t</w:t>
-      </w:r>
-      <w:r>
-        <w:rPr>
-          <w:lang w:val="en-US"/>
-        </w:rPr>
-        <w:t>his can only be verified with a</w:t>
+        <w:t xml:space="preserve">As far as we know, there are no misplaced method calls and the returned values seem to </w:t>
+      </w:r>
+      <w:proofErr w:type="gramStart"/>
+      <w:r>
+        <w:rPr>
+          <w:lang w:val="en-US"/>
+        </w:rPr>
+        <w:t>be used</w:t>
+      </w:r>
+      <w:proofErr w:type="gramEnd"/>
+      <w:r>
+        <w:rPr>
+          <w:lang w:val="en-US"/>
+        </w:rPr>
+        <w:t xml:space="preserve"> correctly. However, t</w:t>
+      </w:r>
+      <w:r>
+        <w:rPr>
+          <w:lang w:val="en-US"/>
+        </w:rPr>
+        <w:t xml:space="preserve">his </w:t>
+      </w:r>
+      <w:proofErr w:type="gramStart"/>
+      <w:r>
+        <w:rPr>
+          <w:lang w:val="en-US"/>
+        </w:rPr>
+        <w:t>can only be verified</w:t>
+      </w:r>
+      <w:proofErr w:type="gramEnd"/>
+      <w:r>
+        <w:rPr>
+          <w:lang w:val="en-US"/>
+        </w:rPr>
+        <w:t xml:space="preserve"> with a</w:t>
       </w:r>
       <w:r>
         <w:rPr>
@@ -6573,6 +7133,7 @@
         </w:rPr>
         <w:t xml:space="preserve">. Here, the range of the index </w:t>
       </w:r>
+      <w:proofErr w:type="spellStart"/>
       <w:r>
         <w:rPr>
           <w:i/>
@@ -6580,6 +7141,7 @@
         </w:rPr>
         <w:t>i</w:t>
       </w:r>
+      <w:proofErr w:type="spellEnd"/>
       <w:r>
         <w:rPr>
           <w:lang w:val="en-US"/>
@@ -6761,12 +7323,21 @@
         </w:rPr>
         <w:t xml:space="preserve"> used in the </w:t>
       </w:r>
+      <w:proofErr w:type="gramStart"/>
       <w:r>
         <w:rPr>
           <w:i/>
           <w:lang w:val="en-US"/>
         </w:rPr>
-        <w:t>interceptors[index]</w:t>
+        <w:t>interceptors[</w:t>
+      </w:r>
+      <w:proofErr w:type="gramEnd"/>
+      <w:r>
+        <w:rPr>
+          <w:i/>
+          <w:lang w:val="en-US"/>
+        </w:rPr>
+        <w:t>index]</w:t>
       </w:r>
       <w:r>
         <w:rPr>
@@ -6972,9 +7543,17 @@
         <w:rPr>
           <w:lang w:val="en-US"/>
         </w:rPr>
-        <w:t>Computation, Comparison and Assignement</w:t>
+        <w:t xml:space="preserve">Computation, Comparison and </w:t>
+      </w:r>
+      <w:proofErr w:type="spellStart"/>
+      <w:r>
+        <w:rPr>
+          <w:lang w:val="en-US"/>
+        </w:rPr>
+        <w:t>Assignement</w:t>
       </w:r>
       <w:bookmarkEnd w:id="33"/>
+      <w:proofErr w:type="spellEnd"/>
     </w:p>
     <w:p>
       <w:pPr>
@@ -7029,12 +7608,21 @@
           <w:lang w:val="en-US"/>
         </w:rPr>
       </w:pPr>
-      <w:r>
-        <w:rPr>
-          <w:lang w:val="en-US"/>
-        </w:rPr>
-        <w:t xml:space="preserve">First of all, the </w:t>
-      </w:r>
+      <w:proofErr w:type="gramStart"/>
+      <w:r>
+        <w:rPr>
+          <w:lang w:val="en-US"/>
+        </w:rPr>
+        <w:t>First of all</w:t>
+      </w:r>
+      <w:proofErr w:type="gramEnd"/>
+      <w:r>
+        <w:rPr>
+          <w:lang w:val="en-US"/>
+        </w:rPr>
+        <w:t xml:space="preserve">, the </w:t>
+      </w:r>
+      <w:proofErr w:type="spellStart"/>
       <w:r>
         <w:rPr>
           <w:i/>
@@ -7042,12 +7630,42 @@
         </w:rPr>
         <w:t>NoSuchMethodException</w:t>
       </w:r>
-      <w:r>
-        <w:rPr>
-          <w:lang w:val="en-US"/>
-        </w:rPr>
-        <w:t xml:space="preserve"> is catched but not handled. Also, the </w:t>
-      </w:r>
+      <w:proofErr w:type="spellEnd"/>
+      <w:r>
+        <w:rPr>
+          <w:lang w:val="en-US"/>
+        </w:rPr>
+        <w:t xml:space="preserve"> is </w:t>
+      </w:r>
+      <w:proofErr w:type="spellStart"/>
+      <w:r>
+        <w:rPr>
+          <w:lang w:val="en-US"/>
+        </w:rPr>
+        <w:t>catched</w:t>
+      </w:r>
+      <w:proofErr w:type="spellEnd"/>
+      <w:r>
+        <w:rPr>
+          <w:lang w:val="en-US"/>
+        </w:rPr>
+        <w:t xml:space="preserve"> but not handled. </w:t>
+      </w:r>
+      <w:proofErr w:type="gramStart"/>
+      <w:r>
+        <w:rPr>
+          <w:lang w:val="en-US"/>
+        </w:rPr>
+        <w:t>Also</w:t>
+      </w:r>
+      <w:proofErr w:type="gramEnd"/>
+      <w:r>
+        <w:rPr>
+          <w:lang w:val="en-US"/>
+        </w:rPr>
+        <w:t xml:space="preserve">, the </w:t>
+      </w:r>
+      <w:proofErr w:type="spellStart"/>
       <w:r>
         <w:rPr>
           <w:i/>
@@ -7055,12 +7673,14 @@
         </w:rPr>
         <w:t>beanClass.getMethod</w:t>
       </w:r>
+      <w:proofErr w:type="spellEnd"/>
       <w:r>
         <w:rPr>
           <w:lang w:val="en-US"/>
         </w:rPr>
         <w:t xml:space="preserve"> method can raise a </w:t>
       </w:r>
+      <w:proofErr w:type="spellStart"/>
       <w:r>
         <w:rPr>
           <w:i/>
@@ -7068,11 +7688,26 @@
         </w:rPr>
         <w:t>SecurityException</w:t>
       </w:r>
-      <w:r>
-        <w:rPr>
-          <w:lang w:val="en-US"/>
-        </w:rPr>
-        <w:t xml:space="preserve"> that is not even catched.</w:t>
+      <w:proofErr w:type="spellEnd"/>
+      <w:r>
+        <w:rPr>
+          <w:lang w:val="en-US"/>
+        </w:rPr>
+        <w:t xml:space="preserve"> that is not even </w:t>
+      </w:r>
+      <w:proofErr w:type="spellStart"/>
+      <w:r>
+        <w:rPr>
+          <w:lang w:val="en-US"/>
+        </w:rPr>
+        <w:t>catched</w:t>
+      </w:r>
+      <w:proofErr w:type="spellEnd"/>
+      <w:r>
+        <w:rPr>
+          <w:lang w:val="en-US"/>
+        </w:rPr>
+        <w:t>.</w:t>
       </w:r>
     </w:p>
     <w:p>
@@ -7146,6 +7781,7 @@
         </w:rPr>
       </w:pPr>
       <w:bookmarkStart w:id="36" w:name="_Toc438810154"/>
+      <w:proofErr w:type="spellStart"/>
       <w:r>
         <w:rPr>
           <w:lang w:val="en-US"/>
@@ -7153,6 +7789,7 @@
         <w:t>LoadOnlyEjbCreateMethod</w:t>
       </w:r>
       <w:bookmarkEnd w:id="36"/>
+      <w:proofErr w:type="spellEnd"/>
     </w:p>
     <w:p>
       <w:pPr>
@@ -7184,6 +7821,7 @@
         </w:rPr>
       </w:pPr>
       <w:bookmarkStart w:id="37" w:name="_Toc438810155"/>
+      <w:proofErr w:type="spellStart"/>
       <w:r>
         <w:rPr>
           <w:lang w:val="en-US"/>
@@ -7191,6 +7829,7 @@
         <w:t>AroundInvokeInterceptor</w:t>
       </w:r>
       <w:bookmarkEnd w:id="37"/>
+      <w:proofErr w:type="spellEnd"/>
     </w:p>
     <w:p>
       <w:pPr>
@@ -7205,6 +7844,7 @@
         </w:rPr>
         <w:t xml:space="preserve">In this method, it might have been better to catch more specific exceptions (like the </w:t>
       </w:r>
+      <w:proofErr w:type="spellStart"/>
       <w:r>
         <w:rPr>
           <w:i/>
@@ -7212,18 +7852,37 @@
         </w:rPr>
         <w:t>SecurityException</w:t>
       </w:r>
+      <w:proofErr w:type="spellEnd"/>
       <w:r>
         <w:rPr>
           <w:lang w:val="en-US"/>
         </w:rPr>
         <w:t xml:space="preserve"> thrown by </w:t>
       </w:r>
+      <w:proofErr w:type="spellStart"/>
+      <w:proofErr w:type="gramStart"/>
       <w:r>
         <w:rPr>
           <w:i/>
           <w:lang w:val="en-US"/>
         </w:rPr>
-        <w:t>finalM.setAccessible().</w:t>
+        <w:t>finalM.setAccessible</w:t>
+      </w:r>
+      <w:proofErr w:type="spellEnd"/>
+      <w:r>
+        <w:rPr>
+          <w:i/>
+          <w:lang w:val="en-US"/>
+        </w:rPr>
+        <w:t>(</w:t>
+      </w:r>
+      <w:proofErr w:type="gramEnd"/>
+      <w:r>
+        <w:rPr>
+          <w:i/>
+          <w:lang w:val="en-US"/>
+        </w:rPr>
+        <w:t>).</w:t>
       </w:r>
     </w:p>
     <w:p>
@@ -7296,6 +7955,7 @@
         </w:rPr>
       </w:pPr>
       <w:bookmarkStart w:id="38" w:name="_Toc438810156"/>
+      <w:proofErr w:type="spellStart"/>
       <w:r>
         <w:rPr>
           <w:lang w:val="en-US"/>
@@ -7303,6 +7963,7 @@
         <w:t>CallbackInterceptor</w:t>
       </w:r>
       <w:bookmarkEnd w:id="38"/>
+      <w:proofErr w:type="spellEnd"/>
     </w:p>
     <w:p>
       <w:pPr>
@@ -7317,12 +7978,21 @@
         </w:rPr>
         <w:t xml:space="preserve">The same as </w:t>
       </w:r>
+      <w:proofErr w:type="spellStart"/>
       <w:r>
         <w:rPr>
           <w:i/>
           <w:lang w:val="en-US"/>
         </w:rPr>
-        <w:t>AroundInvokeInterceptor.</w:t>
+        <w:t>AroundInvokeInterceptor</w:t>
+      </w:r>
+      <w:proofErr w:type="spellEnd"/>
+      <w:r>
+        <w:rPr>
+          <w:i/>
+          <w:lang w:val="en-US"/>
+        </w:rPr>
+        <w:t>.</w:t>
       </w:r>
     </w:p>
     <w:p>
@@ -7376,12 +8046,21 @@
         </w:rPr>
         <w:t xml:space="preserve">As stated before, the classes </w:t>
       </w:r>
+      <w:proofErr w:type="spellStart"/>
       <w:r>
         <w:rPr>
           <w:i/>
           <w:lang w:val="en-US"/>
         </w:rPr>
-        <w:t xml:space="preserve">CallBackInterceptor </w:t>
+        <w:t>CallBackInterceptor</w:t>
+      </w:r>
+      <w:proofErr w:type="spellEnd"/>
+      <w:r>
+        <w:rPr>
+          <w:i/>
+          <w:lang w:val="en-US"/>
+        </w:rPr>
+        <w:t xml:space="preserve"> </w:t>
       </w:r>
       <w:r>
         <w:rPr>
@@ -7389,6 +8068,7 @@
         </w:rPr>
         <w:t xml:space="preserve">and </w:t>
       </w:r>
+      <w:proofErr w:type="spellStart"/>
       <w:r>
         <w:rPr>
           <w:i/>
@@ -7396,6 +8076,7 @@
         </w:rPr>
         <w:t>AroundInvokeInterceptor</w:t>
       </w:r>
+      <w:proofErr w:type="spellEnd"/>
       <w:r>
         <w:rPr>
           <w:lang w:val="en-US"/>
@@ -7421,6 +8102,7 @@
         </w:rPr>
         <w:t xml:space="preserve"> The following class diagram clarify the relationship between all the classes in the Java Source File </w:t>
       </w:r>
+      <w:proofErr w:type="spellStart"/>
       <w:r>
         <w:rPr>
           <w:i/>
@@ -7428,6 +8110,7 @@
         </w:rPr>
         <w:t>InterceptorManager</w:t>
       </w:r>
+      <w:proofErr w:type="spellEnd"/>
       <w:r>
         <w:rPr>
           <w:lang w:val="en-US"/>
@@ -7485,6 +8168,7 @@
         </w:rPr>
         <w:t xml:space="preserve">The subclasses </w:t>
       </w:r>
+      <w:proofErr w:type="spellStart"/>
       <w:r>
         <w:rPr>
           <w:i/>
@@ -7492,12 +8176,14 @@
         </w:rPr>
         <w:t>BeanCallBackInterceptor</w:t>
       </w:r>
+      <w:proofErr w:type="spellEnd"/>
       <w:r>
         <w:rPr>
           <w:lang w:val="en-US"/>
         </w:rPr>
         <w:t xml:space="preserve"> and </w:t>
       </w:r>
+      <w:proofErr w:type="spellStart"/>
       <w:r>
         <w:rPr>
           <w:i/>
@@ -7505,12 +8191,14 @@
         </w:rPr>
         <w:t>BeanAroundInvokeInterceptor</w:t>
       </w:r>
+      <w:proofErr w:type="spellEnd"/>
       <w:r>
         <w:rPr>
           <w:lang w:val="en-US"/>
         </w:rPr>
         <w:t xml:space="preserve"> are almost identical as well: their </w:t>
       </w:r>
+      <w:proofErr w:type="gramStart"/>
       <w:r>
         <w:rPr>
           <w:i/>
@@ -7522,7 +8210,14 @@
         <w:rPr>
           <w:lang w:val="en-US"/>
         </w:rPr>
-        <w:t xml:space="preserve"> methods have really few differences.</w:t>
+        <w:t xml:space="preserve"> methods</w:t>
+      </w:r>
+      <w:proofErr w:type="gramEnd"/>
+      <w:r>
+        <w:rPr>
+          <w:lang w:val="en-US"/>
+        </w:rPr>
+        <w:t xml:space="preserve"> have really few differences.</w:t>
       </w:r>
     </w:p>
     <w:p>
@@ -7536,7 +8231,21 @@
         <w:rPr>
           <w:lang w:val="en-US"/>
         </w:rPr>
-        <w:t>This, in our opinion, suggests that the class hierarchy should be reorganized in such a way to</w:t>
+        <w:t xml:space="preserve">This, in our opinion, suggests that the class hierarchy </w:t>
+      </w:r>
+      <w:proofErr w:type="gramStart"/>
+      <w:r>
+        <w:rPr>
+          <w:lang w:val="en-US"/>
+        </w:rPr>
+        <w:t>should be reorganized</w:t>
+      </w:r>
+      <w:proofErr w:type="gramEnd"/>
+      <w:r>
+        <w:rPr>
+          <w:lang w:val="en-US"/>
+        </w:rPr>
+        <w:t xml:space="preserve"> in such a way to</w:t>
       </w:r>
       <w:r>
         <w:rPr>
@@ -7550,12 +8259,21 @@
         </w:rPr>
         <w:t xml:space="preserve"> </w:t>
       </w:r>
+      <w:proofErr w:type="spellStart"/>
       <w:r>
         <w:rPr>
           <w:i/>
           <w:lang w:val="en-US"/>
         </w:rPr>
-        <w:t xml:space="preserve">CallBackInterceptor </w:t>
+        <w:t>CallBackInterceptor</w:t>
+      </w:r>
+      <w:proofErr w:type="spellEnd"/>
+      <w:r>
+        <w:rPr>
+          <w:i/>
+          <w:lang w:val="en-US"/>
+        </w:rPr>
+        <w:t xml:space="preserve"> </w:t>
       </w:r>
       <w:r>
         <w:rPr>
@@ -7563,6 +8281,7 @@
         </w:rPr>
         <w:t xml:space="preserve">and </w:t>
       </w:r>
+      <w:proofErr w:type="spellStart"/>
       <w:r>
         <w:rPr>
           <w:i/>
@@ -7570,6 +8289,7 @@
         </w:rPr>
         <w:t>AroundInvokeInterceptor</w:t>
       </w:r>
+      <w:proofErr w:type="spellEnd"/>
       <w:r>
         <w:rPr>
           <w:lang w:val="en-US"/>
@@ -12577,7 +13297,7 @@
 </file>
 
 <file path=customXml/itemProps1.xml><?xml version="1.0" encoding="utf-8"?>
-<ds:datastoreItem xmlns:ds="http://schemas.openxmlformats.org/officeDocument/2006/customXml" ds:itemID="{CBC73262-656F-456C-A8FB-8E3B394EC4E3}">
+<ds:datastoreItem xmlns:ds="http://schemas.openxmlformats.org/officeDocument/2006/customXml" ds:itemID="{255ABD7A-EA1B-455F-8F2F-486C62A80973}">
   <ds:schemaRefs>
     <ds:schemaRef ds:uri="http://schemas.openxmlformats.org/officeDocument/2006/bibliography"/>
   </ds:schemaRefs>

</xml_diff>